<commit_message>
Saved data to excel
</commit_message>
<xml_diff>
--- a/Docs/IA906调试说明书.docx
+++ b/Docs/IA906调试说明书.docx
@@ -45,11 +45,13 @@
         </w:p>
         <w:p>
           <w:pPr>
-            <w:pStyle w:val="10"/>
+            <w:pStyle w:val="8"/>
             <w:tabs>
               <w:tab w:val="right" w:leader="dot" w:pos="8306"/>
             </w:tabs>
           </w:pPr>
+          <w:bookmarkStart w:id="39" w:name="_GoBack"/>
+          <w:bookmarkEnd w:id="39"/>
           <w:r>
             <w:rPr>
               <w:rFonts w:asciiTheme="minorHAnsi" w:hAnsiTheme="minorHAnsi" w:eastAsiaTheme="minorEastAsia" w:cstheme="minorBidi"/>
@@ -86,7 +88,7 @@
               <w:rFonts w:asciiTheme="minorHAnsi" w:hAnsiTheme="minorHAnsi" w:eastAsiaTheme="minorEastAsia" w:cstheme="minorBidi"/>
               <w:lang w:val="en-US" w:eastAsia="zh-CN" w:bidi="ar-SA"/>
             </w:rPr>
-            <w:instrText xml:space="preserve"> HYPERLINK \l _Toc1234 </w:instrText>
+            <w:instrText xml:space="preserve"> HYPERLINK \l _Toc12523 </w:instrText>
           </w:r>
           <w:r>
             <w:rPr>
@@ -109,7 +111,7 @@
             <w:fldChar w:fldCharType="begin"/>
           </w:r>
           <w:r>
-            <w:instrText xml:space="preserve"> PAGEREF _Toc1234 </w:instrText>
+            <w:instrText xml:space="preserve"> PAGEREF _Toc12523 </w:instrText>
           </w:r>
           <w:r>
             <w:fldChar w:fldCharType="separate"/>
@@ -130,7 +132,7 @@
         </w:p>
         <w:p>
           <w:pPr>
-            <w:pStyle w:val="11"/>
+            <w:pStyle w:val="9"/>
             <w:tabs>
               <w:tab w:val="right" w:leader="dot" w:pos="8306"/>
             </w:tabs>
@@ -147,7 +149,7 @@
               <w:rFonts w:asciiTheme="minorHAnsi" w:hAnsiTheme="minorHAnsi" w:eastAsiaTheme="minorEastAsia" w:cstheme="minorBidi"/>
               <w:lang w:val="en-US" w:eastAsia="zh-CN" w:bidi="ar-SA"/>
             </w:rPr>
-            <w:instrText xml:space="preserve"> HYPERLINK \l _Toc16038 </w:instrText>
+            <w:instrText xml:space="preserve"> HYPERLINK \l _Toc20964 </w:instrText>
           </w:r>
           <w:r>
             <w:rPr>
@@ -168,7 +170,7 @@
               <w:rFonts w:hint="eastAsia"/>
               <w:lang w:val="en-US" w:eastAsia="zh-CN"/>
             </w:rPr>
-            <w:t>海康相机软件安装及设置</w:t>
+            <w:t>IP设置</w:t>
           </w:r>
           <w:r>
             <w:tab/>
@@ -177,7 +179,7 @@
             <w:fldChar w:fldCharType="begin"/>
           </w:r>
           <w:r>
-            <w:instrText xml:space="preserve"> PAGEREF _Toc16038 </w:instrText>
+            <w:instrText xml:space="preserve"> PAGEREF _Toc20964 </w:instrText>
           </w:r>
           <w:r>
             <w:fldChar w:fldCharType="separate"/>
@@ -198,7 +200,7 @@
         </w:p>
         <w:p>
           <w:pPr>
-            <w:pStyle w:val="11"/>
+            <w:pStyle w:val="9"/>
             <w:tabs>
               <w:tab w:val="right" w:leader="dot" w:pos="8306"/>
             </w:tabs>
@@ -215,7 +217,7 @@
               <w:rFonts w:asciiTheme="minorHAnsi" w:hAnsiTheme="minorHAnsi" w:eastAsiaTheme="minorEastAsia" w:cstheme="minorBidi"/>
               <w:lang w:val="en-US" w:eastAsia="zh-CN" w:bidi="ar-SA"/>
             </w:rPr>
-            <w:instrText xml:space="preserve"> HYPERLINK \l _Toc9454 </w:instrText>
+            <w:instrText xml:space="preserve"> HYPERLINK \l _Toc7558 </w:instrText>
           </w:r>
           <w:r>
             <w:rPr>
@@ -223,20 +225,13 @@
               <w:lang w:val="en-US" w:eastAsia="zh-CN" w:bidi="ar-SA"/>
             </w:rPr>
             <w:fldChar w:fldCharType="separate"/>
-          </w:r>
-          <w:r>
-            <w:rPr>
-              <w:rFonts w:hint="default"/>
-              <w:lang w:val="en-US" w:eastAsia="zh-CN"/>
-            </w:rPr>
-            <w:t xml:space="preserve">2. </w:t>
           </w:r>
           <w:r>
             <w:rPr>
               <w:rFonts w:hint="eastAsia"/>
               <w:lang w:val="en-US" w:eastAsia="zh-CN"/>
             </w:rPr>
-            <w:t>基恩士LJX-A8000控制器软件安装及设置</w:t>
+            <w:t>2. 海康相机软件安装及设置</w:t>
           </w:r>
           <w:r>
             <w:tab/>
@@ -245,7 +240,7 @@
             <w:fldChar w:fldCharType="begin"/>
           </w:r>
           <w:r>
-            <w:instrText xml:space="preserve"> PAGEREF _Toc9454 </w:instrText>
+            <w:instrText xml:space="preserve"> PAGEREF _Toc7558 </w:instrText>
           </w:r>
           <w:r>
             <w:fldChar w:fldCharType="separate"/>
@@ -266,7 +261,7 @@
         </w:p>
         <w:p>
           <w:pPr>
-            <w:pStyle w:val="11"/>
+            <w:pStyle w:val="9"/>
             <w:tabs>
               <w:tab w:val="right" w:leader="dot" w:pos="8306"/>
             </w:tabs>
@@ -283,7 +278,7 @@
               <w:rFonts w:asciiTheme="minorHAnsi" w:hAnsiTheme="minorHAnsi" w:eastAsiaTheme="minorEastAsia" w:cstheme="minorBidi"/>
               <w:lang w:val="en-US" w:eastAsia="zh-CN" w:bidi="ar-SA"/>
             </w:rPr>
-            <w:instrText xml:space="preserve"> HYPERLINK \l _Toc15422 </w:instrText>
+            <w:instrText xml:space="preserve"> HYPERLINK \l _Toc4267 </w:instrText>
           </w:r>
           <w:r>
             <w:rPr>
@@ -304,7 +299,7 @@
               <w:rFonts w:hint="eastAsia"/>
               <w:lang w:val="en-US" w:eastAsia="zh-CN"/>
             </w:rPr>
-            <w:t>ALC安装</w:t>
+            <w:t>基恩士LJX-A8000控制器软件安装及设置</w:t>
           </w:r>
           <w:r>
             <w:tab/>
@@ -313,135 +308,13 @@
             <w:fldChar w:fldCharType="begin"/>
           </w:r>
           <w:r>
-            <w:instrText xml:space="preserve"> PAGEREF _Toc15422 </w:instrText>
+            <w:instrText xml:space="preserve"> PAGEREF _Toc4267 </w:instrText>
           </w:r>
           <w:r>
             <w:fldChar w:fldCharType="separate"/>
           </w:r>
           <w:r>
-            <w:t>2</w:t>
-          </w:r>
-          <w:r>
-            <w:fldChar w:fldCharType="end"/>
-          </w:r>
-          <w:r>
-            <w:rPr>
-              <w:rFonts w:asciiTheme="minorHAnsi" w:hAnsiTheme="minorHAnsi" w:eastAsiaTheme="minorEastAsia" w:cstheme="minorBidi"/>
-              <w:lang w:val="en-US" w:eastAsia="zh-CN" w:bidi="ar-SA"/>
-            </w:rPr>
-            <w:fldChar w:fldCharType="end"/>
-          </w:r>
-        </w:p>
-        <w:p>
-          <w:pPr>
-            <w:pStyle w:val="12"/>
-            <w:tabs>
-              <w:tab w:val="right" w:leader="dot" w:pos="8306"/>
-            </w:tabs>
-          </w:pPr>
-          <w:r>
-            <w:rPr>
-              <w:rFonts w:asciiTheme="minorHAnsi" w:hAnsiTheme="minorHAnsi" w:eastAsiaTheme="minorEastAsia" w:cstheme="minorBidi"/>
-              <w:lang w:val="en-US" w:eastAsia="zh-CN" w:bidi="ar-SA"/>
-            </w:rPr>
-            <w:fldChar w:fldCharType="begin"/>
-          </w:r>
-          <w:r>
-            <w:rPr>
-              <w:rFonts w:asciiTheme="minorHAnsi" w:hAnsiTheme="minorHAnsi" w:eastAsiaTheme="minorEastAsia" w:cstheme="minorBidi"/>
-              <w:lang w:val="en-US" w:eastAsia="zh-CN" w:bidi="ar-SA"/>
-            </w:rPr>
-            <w:instrText xml:space="preserve"> HYPERLINK \l _Toc18310 </w:instrText>
-          </w:r>
-          <w:r>
-            <w:rPr>
-              <w:rFonts w:asciiTheme="minorHAnsi" w:hAnsiTheme="minorHAnsi" w:eastAsiaTheme="minorEastAsia" w:cstheme="minorBidi"/>
-              <w:lang w:val="en-US" w:eastAsia="zh-CN" w:bidi="ar-SA"/>
-            </w:rPr>
-            <w:fldChar w:fldCharType="separate"/>
-          </w:r>
-          <w:r>
-            <w:rPr>
-              <w:rFonts w:hint="eastAsia"/>
-              <w:lang w:val="en-US" w:eastAsia="zh-CN"/>
-            </w:rPr>
-            <w:t>1.3.1. ALC软件初次安装</w:t>
-          </w:r>
-          <w:r>
-            <w:tab/>
-          </w:r>
-          <w:r>
-            <w:fldChar w:fldCharType="begin"/>
-          </w:r>
-          <w:r>
-            <w:instrText xml:space="preserve"> PAGEREF _Toc18310 </w:instrText>
-          </w:r>
-          <w:r>
-            <w:fldChar w:fldCharType="separate"/>
-          </w:r>
-          <w:r>
-            <w:t>2</w:t>
-          </w:r>
-          <w:r>
-            <w:fldChar w:fldCharType="end"/>
-          </w:r>
-          <w:r>
-            <w:rPr>
-              <w:rFonts w:asciiTheme="minorHAnsi" w:hAnsiTheme="minorHAnsi" w:eastAsiaTheme="minorEastAsia" w:cstheme="minorBidi"/>
-              <w:lang w:val="en-US" w:eastAsia="zh-CN" w:bidi="ar-SA"/>
-            </w:rPr>
-            <w:fldChar w:fldCharType="end"/>
-          </w:r>
-        </w:p>
-        <w:p>
-          <w:pPr>
-            <w:pStyle w:val="12"/>
-            <w:tabs>
-              <w:tab w:val="right" w:leader="dot" w:pos="8306"/>
-            </w:tabs>
-          </w:pPr>
-          <w:r>
-            <w:rPr>
-              <w:rFonts w:asciiTheme="minorHAnsi" w:hAnsiTheme="minorHAnsi" w:eastAsiaTheme="minorEastAsia" w:cstheme="minorBidi"/>
-              <w:lang w:val="en-US" w:eastAsia="zh-CN" w:bidi="ar-SA"/>
-            </w:rPr>
-            <w:fldChar w:fldCharType="begin"/>
-          </w:r>
-          <w:r>
-            <w:rPr>
-              <w:rFonts w:asciiTheme="minorHAnsi" w:hAnsiTheme="minorHAnsi" w:eastAsiaTheme="minorEastAsia" w:cstheme="minorBidi"/>
-              <w:lang w:val="en-US" w:eastAsia="zh-CN" w:bidi="ar-SA"/>
-            </w:rPr>
-            <w:instrText xml:space="preserve"> HYPERLINK \l _Toc25334 </w:instrText>
-          </w:r>
-          <w:r>
-            <w:rPr>
-              <w:rFonts w:asciiTheme="minorHAnsi" w:hAnsiTheme="minorHAnsi" w:eastAsiaTheme="minorEastAsia" w:cstheme="minorBidi"/>
-              <w:lang w:val="en-US" w:eastAsia="zh-CN" w:bidi="ar-SA"/>
-            </w:rPr>
-            <w:fldChar w:fldCharType="separate"/>
-          </w:r>
-          <w:r>
-            <w:rPr>
-              <w:rFonts w:hint="eastAsia"/>
-              <w:lang w:val="en-US" w:eastAsia="zh-CN"/>
-            </w:rPr>
-            <w:t>1.3.2. 视觉模块的更新</w:t>
-          </w:r>
-          <w:r>
-            <w:tab/>
-          </w:r>
-          <w:r>
-            <w:fldChar w:fldCharType="begin"/>
-          </w:r>
-          <w:r>
-            <w:instrText xml:space="preserve"> PAGEREF _Toc25334 </w:instrText>
-          </w:r>
-          <w:r>
-            <w:fldChar w:fldCharType="separate"/>
-          </w:r>
-          <w:r>
-            <w:t>2</w:t>
+            <w:t>3</w:t>
           </w:r>
           <w:r>
             <w:fldChar w:fldCharType="end"/>
@@ -473,7 +346,7 @@
               <w:rFonts w:asciiTheme="minorHAnsi" w:hAnsiTheme="minorHAnsi" w:eastAsiaTheme="minorEastAsia" w:cstheme="minorBidi"/>
               <w:lang w:val="en-US" w:eastAsia="zh-CN" w:bidi="ar-SA"/>
             </w:rPr>
-            <w:instrText xml:space="preserve"> HYPERLINK \l _Toc1532 </w:instrText>
+            <w:instrText xml:space="preserve"> HYPERLINK \l _Toc20494 </w:instrText>
           </w:r>
           <w:r>
             <w:rPr>
@@ -487,7 +360,7 @@
               <w:rFonts w:hint="eastAsia"/>
               <w:lang w:val="en-US" w:eastAsia="zh-CN"/>
             </w:rPr>
-            <w:t>二、 ALC界面介绍及使用</w:t>
+            <w:t>1.3.1. 基恩士软件安装</w:t>
           </w:r>
           <w:r>
             <w:tab/>
@@ -496,637 +369,13 @@
             <w:fldChar w:fldCharType="begin"/>
           </w:r>
           <w:r>
-            <w:instrText xml:space="preserve"> PAGEREF _Toc1532 </w:instrText>
+            <w:instrText xml:space="preserve"> PAGEREF _Toc20494 </w:instrText>
           </w:r>
           <w:r>
             <w:fldChar w:fldCharType="separate"/>
           </w:r>
           <w:r>
-            <w:t>2</w:t>
-          </w:r>
-          <w:r>
-            <w:fldChar w:fldCharType="end"/>
-          </w:r>
-          <w:r>
-            <w:rPr>
-              <w:rFonts w:asciiTheme="minorHAnsi" w:hAnsiTheme="minorHAnsi" w:eastAsiaTheme="minorEastAsia" w:cstheme="minorBidi"/>
-              <w:lang w:val="en-US" w:eastAsia="zh-CN" w:bidi="ar-SA"/>
-            </w:rPr>
-            <w:fldChar w:fldCharType="end"/>
-          </w:r>
-        </w:p>
-        <w:p>
-          <w:pPr>
-            <w:pStyle w:val="11"/>
-            <w:tabs>
-              <w:tab w:val="right" w:leader="dot" w:pos="8306"/>
-            </w:tabs>
-          </w:pPr>
-          <w:r>
-            <w:rPr>
-              <w:rFonts w:asciiTheme="minorHAnsi" w:hAnsiTheme="minorHAnsi" w:eastAsiaTheme="minorEastAsia" w:cstheme="minorBidi"/>
-              <w:lang w:val="en-US" w:eastAsia="zh-CN" w:bidi="ar-SA"/>
-            </w:rPr>
-            <w:fldChar w:fldCharType="begin"/>
-          </w:r>
-          <w:r>
-            <w:rPr>
-              <w:rFonts w:asciiTheme="minorHAnsi" w:hAnsiTheme="minorHAnsi" w:eastAsiaTheme="minorEastAsia" w:cstheme="minorBidi"/>
-              <w:lang w:val="en-US" w:eastAsia="zh-CN" w:bidi="ar-SA"/>
-            </w:rPr>
-            <w:instrText xml:space="preserve"> HYPERLINK \l _Toc30048 </w:instrText>
-          </w:r>
-          <w:r>
-            <w:rPr>
-              <w:rFonts w:asciiTheme="minorHAnsi" w:hAnsiTheme="minorHAnsi" w:eastAsiaTheme="minorEastAsia" w:cstheme="minorBidi"/>
-              <w:lang w:val="en-US" w:eastAsia="zh-CN" w:bidi="ar-SA"/>
-            </w:rPr>
-            <w:fldChar w:fldCharType="separate"/>
-          </w:r>
-          <w:r>
-            <w:rPr>
-              <w:rFonts w:hint="default"/>
-              <w:lang w:val="en-US" w:eastAsia="zh-CN"/>
-            </w:rPr>
-            <w:t xml:space="preserve">1. </w:t>
-          </w:r>
-          <w:r>
-            <w:rPr>
-              <w:rFonts w:hint="eastAsia"/>
-              <w:lang w:val="en-US" w:eastAsia="zh-CN"/>
-            </w:rPr>
-            <w:t>ALC界面简介</w:t>
-          </w:r>
-          <w:r>
-            <w:tab/>
-          </w:r>
-          <w:r>
-            <w:fldChar w:fldCharType="begin"/>
-          </w:r>
-          <w:r>
-            <w:instrText xml:space="preserve"> PAGEREF _Toc30048 </w:instrText>
-          </w:r>
-          <w:r>
-            <w:fldChar w:fldCharType="separate"/>
-          </w:r>
-          <w:r>
-            <w:t>2</w:t>
-          </w:r>
-          <w:r>
-            <w:fldChar w:fldCharType="end"/>
-          </w:r>
-          <w:r>
-            <w:rPr>
-              <w:rFonts w:asciiTheme="minorHAnsi" w:hAnsiTheme="minorHAnsi" w:eastAsiaTheme="minorEastAsia" w:cstheme="minorBidi"/>
-              <w:lang w:val="en-US" w:eastAsia="zh-CN" w:bidi="ar-SA"/>
-            </w:rPr>
-            <w:fldChar w:fldCharType="end"/>
-          </w:r>
-        </w:p>
-        <w:p>
-          <w:pPr>
-            <w:pStyle w:val="12"/>
-            <w:tabs>
-              <w:tab w:val="right" w:leader="dot" w:pos="8306"/>
-            </w:tabs>
-          </w:pPr>
-          <w:r>
-            <w:rPr>
-              <w:rFonts w:asciiTheme="minorHAnsi" w:hAnsiTheme="minorHAnsi" w:eastAsiaTheme="minorEastAsia" w:cstheme="minorBidi"/>
-              <w:lang w:val="en-US" w:eastAsia="zh-CN" w:bidi="ar-SA"/>
-            </w:rPr>
-            <w:fldChar w:fldCharType="begin"/>
-          </w:r>
-          <w:r>
-            <w:rPr>
-              <w:rFonts w:asciiTheme="minorHAnsi" w:hAnsiTheme="minorHAnsi" w:eastAsiaTheme="minorEastAsia" w:cstheme="minorBidi"/>
-              <w:lang w:val="en-US" w:eastAsia="zh-CN" w:bidi="ar-SA"/>
-            </w:rPr>
-            <w:instrText xml:space="preserve"> HYPERLINK \l _Toc13441 </w:instrText>
-          </w:r>
-          <w:r>
-            <w:rPr>
-              <w:rFonts w:asciiTheme="minorHAnsi" w:hAnsiTheme="minorHAnsi" w:eastAsiaTheme="minorEastAsia" w:cstheme="minorBidi"/>
-              <w:lang w:val="en-US" w:eastAsia="zh-CN" w:bidi="ar-SA"/>
-            </w:rPr>
-            <w:fldChar w:fldCharType="separate"/>
-          </w:r>
-          <w:r>
-            <w:rPr>
-              <w:rFonts w:hint="eastAsia"/>
-              <w:lang w:val="en-US" w:eastAsia="zh-CN"/>
-            </w:rPr>
-            <w:t>2.1.1. 登录页面</w:t>
-          </w:r>
-          <w:r>
-            <w:tab/>
-          </w:r>
-          <w:r>
-            <w:fldChar w:fldCharType="begin"/>
-          </w:r>
-          <w:r>
-            <w:instrText xml:space="preserve"> PAGEREF _Toc13441 </w:instrText>
-          </w:r>
-          <w:r>
-            <w:fldChar w:fldCharType="separate"/>
-          </w:r>
-          <w:r>
             <w:t>3</w:t>
-          </w:r>
-          <w:r>
-            <w:fldChar w:fldCharType="end"/>
-          </w:r>
-          <w:r>
-            <w:rPr>
-              <w:rFonts w:asciiTheme="minorHAnsi" w:hAnsiTheme="minorHAnsi" w:eastAsiaTheme="minorEastAsia" w:cstheme="minorBidi"/>
-              <w:lang w:val="en-US" w:eastAsia="zh-CN" w:bidi="ar-SA"/>
-            </w:rPr>
-            <w:fldChar w:fldCharType="end"/>
-          </w:r>
-        </w:p>
-        <w:p>
-          <w:pPr>
-            <w:pStyle w:val="12"/>
-            <w:tabs>
-              <w:tab w:val="right" w:leader="dot" w:pos="8306"/>
-            </w:tabs>
-          </w:pPr>
-          <w:r>
-            <w:rPr>
-              <w:rFonts w:asciiTheme="minorHAnsi" w:hAnsiTheme="minorHAnsi" w:eastAsiaTheme="minorEastAsia" w:cstheme="minorBidi"/>
-              <w:lang w:val="en-US" w:eastAsia="zh-CN" w:bidi="ar-SA"/>
-            </w:rPr>
-            <w:fldChar w:fldCharType="begin"/>
-          </w:r>
-          <w:r>
-            <w:rPr>
-              <w:rFonts w:asciiTheme="minorHAnsi" w:hAnsiTheme="minorHAnsi" w:eastAsiaTheme="minorEastAsia" w:cstheme="minorBidi"/>
-              <w:lang w:val="en-US" w:eastAsia="zh-CN" w:bidi="ar-SA"/>
-            </w:rPr>
-            <w:instrText xml:space="preserve"> HYPERLINK \l _Toc19233 </w:instrText>
-          </w:r>
-          <w:r>
-            <w:rPr>
-              <w:rFonts w:asciiTheme="minorHAnsi" w:hAnsiTheme="minorHAnsi" w:eastAsiaTheme="minorEastAsia" w:cstheme="minorBidi"/>
-              <w:lang w:val="en-US" w:eastAsia="zh-CN" w:bidi="ar-SA"/>
-            </w:rPr>
-            <w:fldChar w:fldCharType="separate"/>
-          </w:r>
-          <w:r>
-            <w:rPr>
-              <w:rFonts w:hint="eastAsia"/>
-              <w:lang w:val="en-US" w:eastAsia="zh-CN"/>
-            </w:rPr>
-            <w:t>2.1.2. 主页</w:t>
-          </w:r>
-          <w:r>
-            <w:tab/>
-          </w:r>
-          <w:r>
-            <w:fldChar w:fldCharType="begin"/>
-          </w:r>
-          <w:r>
-            <w:instrText xml:space="preserve"> PAGEREF _Toc19233 </w:instrText>
-          </w:r>
-          <w:r>
-            <w:fldChar w:fldCharType="separate"/>
-          </w:r>
-          <w:r>
-            <w:t>3</w:t>
-          </w:r>
-          <w:r>
-            <w:fldChar w:fldCharType="end"/>
-          </w:r>
-          <w:r>
-            <w:rPr>
-              <w:rFonts w:asciiTheme="minorHAnsi" w:hAnsiTheme="minorHAnsi" w:eastAsiaTheme="minorEastAsia" w:cstheme="minorBidi"/>
-              <w:lang w:val="en-US" w:eastAsia="zh-CN" w:bidi="ar-SA"/>
-            </w:rPr>
-            <w:fldChar w:fldCharType="end"/>
-          </w:r>
-        </w:p>
-        <w:p>
-          <w:pPr>
-            <w:pStyle w:val="12"/>
-            <w:tabs>
-              <w:tab w:val="right" w:leader="dot" w:pos="8306"/>
-            </w:tabs>
-          </w:pPr>
-          <w:r>
-            <w:rPr>
-              <w:rFonts w:asciiTheme="minorHAnsi" w:hAnsiTheme="minorHAnsi" w:eastAsiaTheme="minorEastAsia" w:cstheme="minorBidi"/>
-              <w:lang w:val="en-US" w:eastAsia="zh-CN" w:bidi="ar-SA"/>
-            </w:rPr>
-            <w:fldChar w:fldCharType="begin"/>
-          </w:r>
-          <w:r>
-            <w:rPr>
-              <w:rFonts w:asciiTheme="minorHAnsi" w:hAnsiTheme="minorHAnsi" w:eastAsiaTheme="minorEastAsia" w:cstheme="minorBidi"/>
-              <w:lang w:val="en-US" w:eastAsia="zh-CN" w:bidi="ar-SA"/>
-            </w:rPr>
-            <w:instrText xml:space="preserve"> HYPERLINK \l _Toc22370 </w:instrText>
-          </w:r>
-          <w:r>
-            <w:rPr>
-              <w:rFonts w:asciiTheme="minorHAnsi" w:hAnsiTheme="minorHAnsi" w:eastAsiaTheme="minorEastAsia" w:cstheme="minorBidi"/>
-              <w:lang w:val="en-US" w:eastAsia="zh-CN" w:bidi="ar-SA"/>
-            </w:rPr>
-            <w:fldChar w:fldCharType="separate"/>
-          </w:r>
-          <w:r>
-            <w:rPr>
-              <w:rFonts w:hint="eastAsia"/>
-              <w:lang w:val="en-US" w:eastAsia="zh-CN"/>
-            </w:rPr>
-            <w:t>2.1.3. PLC页面</w:t>
-          </w:r>
-          <w:r>
-            <w:tab/>
-          </w:r>
-          <w:r>
-            <w:fldChar w:fldCharType="begin"/>
-          </w:r>
-          <w:r>
-            <w:instrText xml:space="preserve"> PAGEREF _Toc22370 </w:instrText>
-          </w:r>
-          <w:r>
-            <w:fldChar w:fldCharType="separate"/>
-          </w:r>
-          <w:r>
-            <w:t>4</w:t>
-          </w:r>
-          <w:r>
-            <w:fldChar w:fldCharType="end"/>
-          </w:r>
-          <w:r>
-            <w:rPr>
-              <w:rFonts w:asciiTheme="minorHAnsi" w:hAnsiTheme="minorHAnsi" w:eastAsiaTheme="minorEastAsia" w:cstheme="minorBidi"/>
-              <w:lang w:val="en-US" w:eastAsia="zh-CN" w:bidi="ar-SA"/>
-            </w:rPr>
-            <w:fldChar w:fldCharType="end"/>
-          </w:r>
-        </w:p>
-        <w:p>
-          <w:pPr>
-            <w:pStyle w:val="12"/>
-            <w:tabs>
-              <w:tab w:val="right" w:leader="dot" w:pos="8306"/>
-            </w:tabs>
-          </w:pPr>
-          <w:r>
-            <w:rPr>
-              <w:rFonts w:asciiTheme="minorHAnsi" w:hAnsiTheme="minorHAnsi" w:eastAsiaTheme="minorEastAsia" w:cstheme="minorBidi"/>
-              <w:lang w:val="en-US" w:eastAsia="zh-CN" w:bidi="ar-SA"/>
-            </w:rPr>
-            <w:fldChar w:fldCharType="begin"/>
-          </w:r>
-          <w:r>
-            <w:rPr>
-              <w:rFonts w:asciiTheme="minorHAnsi" w:hAnsiTheme="minorHAnsi" w:eastAsiaTheme="minorEastAsia" w:cstheme="minorBidi"/>
-              <w:lang w:val="en-US" w:eastAsia="zh-CN" w:bidi="ar-SA"/>
-            </w:rPr>
-            <w:instrText xml:space="preserve"> HYPERLINK \l _Toc7601 </w:instrText>
-          </w:r>
-          <w:r>
-            <w:rPr>
-              <w:rFonts w:asciiTheme="minorHAnsi" w:hAnsiTheme="minorHAnsi" w:eastAsiaTheme="minorEastAsia" w:cstheme="minorBidi"/>
-              <w:lang w:val="en-US" w:eastAsia="zh-CN" w:bidi="ar-SA"/>
-            </w:rPr>
-            <w:fldChar w:fldCharType="separate"/>
-          </w:r>
-          <w:r>
-            <w:rPr>
-              <w:rFonts w:hint="eastAsia"/>
-              <w:lang w:val="en-US" w:eastAsia="zh-CN"/>
-            </w:rPr>
-            <w:t>2.1.4. 2D界面</w:t>
-          </w:r>
-          <w:r>
-            <w:tab/>
-          </w:r>
-          <w:r>
-            <w:fldChar w:fldCharType="begin"/>
-          </w:r>
-          <w:r>
-            <w:instrText xml:space="preserve"> PAGEREF _Toc7601 </w:instrText>
-          </w:r>
-          <w:r>
-            <w:fldChar w:fldCharType="separate"/>
-          </w:r>
-          <w:r>
-            <w:t>5</w:t>
-          </w:r>
-          <w:r>
-            <w:fldChar w:fldCharType="end"/>
-          </w:r>
-          <w:r>
-            <w:rPr>
-              <w:rFonts w:asciiTheme="minorHAnsi" w:hAnsiTheme="minorHAnsi" w:eastAsiaTheme="minorEastAsia" w:cstheme="minorBidi"/>
-              <w:lang w:val="en-US" w:eastAsia="zh-CN" w:bidi="ar-SA"/>
-            </w:rPr>
-            <w:fldChar w:fldCharType="end"/>
-          </w:r>
-        </w:p>
-        <w:p>
-          <w:pPr>
-            <w:pStyle w:val="12"/>
-            <w:tabs>
-              <w:tab w:val="right" w:leader="dot" w:pos="8306"/>
-            </w:tabs>
-          </w:pPr>
-          <w:r>
-            <w:rPr>
-              <w:rFonts w:asciiTheme="minorHAnsi" w:hAnsiTheme="minorHAnsi" w:eastAsiaTheme="minorEastAsia" w:cstheme="minorBidi"/>
-              <w:lang w:val="en-US" w:eastAsia="zh-CN" w:bidi="ar-SA"/>
-            </w:rPr>
-            <w:fldChar w:fldCharType="begin"/>
-          </w:r>
-          <w:r>
-            <w:rPr>
-              <w:rFonts w:asciiTheme="minorHAnsi" w:hAnsiTheme="minorHAnsi" w:eastAsiaTheme="minorEastAsia" w:cstheme="minorBidi"/>
-              <w:lang w:val="en-US" w:eastAsia="zh-CN" w:bidi="ar-SA"/>
-            </w:rPr>
-            <w:instrText xml:space="preserve"> HYPERLINK \l _Toc14149 </w:instrText>
-          </w:r>
-          <w:r>
-            <w:rPr>
-              <w:rFonts w:asciiTheme="minorHAnsi" w:hAnsiTheme="minorHAnsi" w:eastAsiaTheme="minorEastAsia" w:cstheme="minorBidi"/>
-              <w:lang w:val="en-US" w:eastAsia="zh-CN" w:bidi="ar-SA"/>
-            </w:rPr>
-            <w:fldChar w:fldCharType="separate"/>
-          </w:r>
-          <w:r>
-            <w:rPr>
-              <w:rFonts w:hint="eastAsia"/>
-              <w:lang w:val="en-US" w:eastAsia="zh-CN"/>
-            </w:rPr>
-            <w:t>2.1.5. 3D界面</w:t>
-          </w:r>
-          <w:r>
-            <w:tab/>
-          </w:r>
-          <w:r>
-            <w:fldChar w:fldCharType="begin"/>
-          </w:r>
-          <w:r>
-            <w:instrText xml:space="preserve"> PAGEREF _Toc14149 </w:instrText>
-          </w:r>
-          <w:r>
-            <w:fldChar w:fldCharType="separate"/>
-          </w:r>
-          <w:r>
-            <w:t>6</w:t>
-          </w:r>
-          <w:r>
-            <w:fldChar w:fldCharType="end"/>
-          </w:r>
-          <w:r>
-            <w:rPr>
-              <w:rFonts w:asciiTheme="minorHAnsi" w:hAnsiTheme="minorHAnsi" w:eastAsiaTheme="minorEastAsia" w:cstheme="minorBidi"/>
-              <w:lang w:val="en-US" w:eastAsia="zh-CN" w:bidi="ar-SA"/>
-            </w:rPr>
-            <w:fldChar w:fldCharType="end"/>
-          </w:r>
-        </w:p>
-        <w:p>
-          <w:pPr>
-            <w:pStyle w:val="12"/>
-            <w:tabs>
-              <w:tab w:val="right" w:leader="dot" w:pos="8306"/>
-            </w:tabs>
-          </w:pPr>
-          <w:r>
-            <w:rPr>
-              <w:rFonts w:asciiTheme="minorHAnsi" w:hAnsiTheme="minorHAnsi" w:eastAsiaTheme="minorEastAsia" w:cstheme="minorBidi"/>
-              <w:lang w:val="en-US" w:eastAsia="zh-CN" w:bidi="ar-SA"/>
-            </w:rPr>
-            <w:fldChar w:fldCharType="begin"/>
-          </w:r>
-          <w:r>
-            <w:rPr>
-              <w:rFonts w:asciiTheme="minorHAnsi" w:hAnsiTheme="minorHAnsi" w:eastAsiaTheme="minorEastAsia" w:cstheme="minorBidi"/>
-              <w:lang w:val="en-US" w:eastAsia="zh-CN" w:bidi="ar-SA"/>
-            </w:rPr>
-            <w:instrText xml:space="preserve"> HYPERLINK \l _Toc23541 </w:instrText>
-          </w:r>
-          <w:r>
-            <w:rPr>
-              <w:rFonts w:asciiTheme="minorHAnsi" w:hAnsiTheme="minorHAnsi" w:eastAsiaTheme="minorEastAsia" w:cstheme="minorBidi"/>
-              <w:lang w:val="en-US" w:eastAsia="zh-CN" w:bidi="ar-SA"/>
-            </w:rPr>
-            <w:fldChar w:fldCharType="separate"/>
-          </w:r>
-          <w:r>
-            <w:rPr>
-              <w:rFonts w:hint="eastAsia"/>
-              <w:lang w:val="en-US" w:eastAsia="zh-CN"/>
-            </w:rPr>
-            <w:t>2.1.6. 设置界面</w:t>
-          </w:r>
-          <w:r>
-            <w:tab/>
-          </w:r>
-          <w:r>
-            <w:fldChar w:fldCharType="begin"/>
-          </w:r>
-          <w:r>
-            <w:instrText xml:space="preserve"> PAGEREF _Toc23541 </w:instrText>
-          </w:r>
-          <w:r>
-            <w:fldChar w:fldCharType="separate"/>
-          </w:r>
-          <w:r>
-            <w:t>7</w:t>
-          </w:r>
-          <w:r>
-            <w:fldChar w:fldCharType="end"/>
-          </w:r>
-          <w:r>
-            <w:rPr>
-              <w:rFonts w:asciiTheme="minorHAnsi" w:hAnsiTheme="minorHAnsi" w:eastAsiaTheme="minorEastAsia" w:cstheme="minorBidi"/>
-              <w:lang w:val="en-US" w:eastAsia="zh-CN" w:bidi="ar-SA"/>
-            </w:rPr>
-            <w:fldChar w:fldCharType="end"/>
-          </w:r>
-        </w:p>
-        <w:p>
-          <w:pPr>
-            <w:pStyle w:val="12"/>
-            <w:tabs>
-              <w:tab w:val="right" w:leader="dot" w:pos="8306"/>
-            </w:tabs>
-          </w:pPr>
-          <w:r>
-            <w:rPr>
-              <w:rFonts w:asciiTheme="minorHAnsi" w:hAnsiTheme="minorHAnsi" w:eastAsiaTheme="minorEastAsia" w:cstheme="minorBidi"/>
-              <w:lang w:val="en-US" w:eastAsia="zh-CN" w:bidi="ar-SA"/>
-            </w:rPr>
-            <w:fldChar w:fldCharType="begin"/>
-          </w:r>
-          <w:r>
-            <w:rPr>
-              <w:rFonts w:asciiTheme="minorHAnsi" w:hAnsiTheme="minorHAnsi" w:eastAsiaTheme="minorEastAsia" w:cstheme="minorBidi"/>
-              <w:lang w:val="en-US" w:eastAsia="zh-CN" w:bidi="ar-SA"/>
-            </w:rPr>
-            <w:instrText xml:space="preserve"> HYPERLINK \l _Toc13519 </w:instrText>
-          </w:r>
-          <w:r>
-            <w:rPr>
-              <w:rFonts w:asciiTheme="minorHAnsi" w:hAnsiTheme="minorHAnsi" w:eastAsiaTheme="minorEastAsia" w:cstheme="minorBidi"/>
-              <w:lang w:val="en-US" w:eastAsia="zh-CN" w:bidi="ar-SA"/>
-            </w:rPr>
-            <w:fldChar w:fldCharType="separate"/>
-          </w:r>
-          <w:r>
-            <w:rPr>
-              <w:rFonts w:hint="eastAsia"/>
-              <w:lang w:val="en-US" w:eastAsia="zh-CN"/>
-            </w:rPr>
-            <w:t>2.1.7. 表格界面</w:t>
-          </w:r>
-          <w:r>
-            <w:tab/>
-          </w:r>
-          <w:r>
-            <w:fldChar w:fldCharType="begin"/>
-          </w:r>
-          <w:r>
-            <w:instrText xml:space="preserve"> PAGEREF _Toc13519 </w:instrText>
-          </w:r>
-          <w:r>
-            <w:fldChar w:fldCharType="separate"/>
-          </w:r>
-          <w:r>
-            <w:t>8</w:t>
-          </w:r>
-          <w:r>
-            <w:fldChar w:fldCharType="end"/>
-          </w:r>
-          <w:r>
-            <w:rPr>
-              <w:rFonts w:asciiTheme="minorHAnsi" w:hAnsiTheme="minorHAnsi" w:eastAsiaTheme="minorEastAsia" w:cstheme="minorBidi"/>
-              <w:lang w:val="en-US" w:eastAsia="zh-CN" w:bidi="ar-SA"/>
-            </w:rPr>
-            <w:fldChar w:fldCharType="end"/>
-          </w:r>
-        </w:p>
-        <w:p>
-          <w:pPr>
-            <w:pStyle w:val="11"/>
-            <w:tabs>
-              <w:tab w:val="right" w:leader="dot" w:pos="8306"/>
-            </w:tabs>
-          </w:pPr>
-          <w:r>
-            <w:rPr>
-              <w:rFonts w:asciiTheme="minorHAnsi" w:hAnsiTheme="minorHAnsi" w:eastAsiaTheme="minorEastAsia" w:cstheme="minorBidi"/>
-              <w:lang w:val="en-US" w:eastAsia="zh-CN" w:bidi="ar-SA"/>
-            </w:rPr>
-            <w:fldChar w:fldCharType="begin"/>
-          </w:r>
-          <w:r>
-            <w:rPr>
-              <w:rFonts w:asciiTheme="minorHAnsi" w:hAnsiTheme="minorHAnsi" w:eastAsiaTheme="minorEastAsia" w:cstheme="minorBidi"/>
-              <w:lang w:val="en-US" w:eastAsia="zh-CN" w:bidi="ar-SA"/>
-            </w:rPr>
-            <w:instrText xml:space="preserve"> HYPERLINK \l _Toc17398 </w:instrText>
-          </w:r>
-          <w:r>
-            <w:rPr>
-              <w:rFonts w:asciiTheme="minorHAnsi" w:hAnsiTheme="minorHAnsi" w:eastAsiaTheme="minorEastAsia" w:cstheme="minorBidi"/>
-              <w:lang w:val="en-US" w:eastAsia="zh-CN" w:bidi="ar-SA"/>
-            </w:rPr>
-            <w:fldChar w:fldCharType="separate"/>
-          </w:r>
-          <w:r>
-            <w:rPr>
-              <w:rFonts w:hint="default"/>
-              <w:lang w:val="en-US" w:eastAsia="zh-CN"/>
-            </w:rPr>
-            <w:t xml:space="preserve">2. </w:t>
-          </w:r>
-          <w:r>
-            <w:rPr>
-              <w:rFonts w:hint="eastAsia"/>
-              <w:lang w:val="en-US" w:eastAsia="zh-CN"/>
-            </w:rPr>
-            <w:t>ALC操作说明及注意事项</w:t>
-          </w:r>
-          <w:r>
-            <w:tab/>
-          </w:r>
-          <w:r>
-            <w:fldChar w:fldCharType="begin"/>
-          </w:r>
-          <w:r>
-            <w:instrText xml:space="preserve"> PAGEREF _Toc17398 </w:instrText>
-          </w:r>
-          <w:r>
-            <w:fldChar w:fldCharType="separate"/>
-          </w:r>
-          <w:r>
-            <w:t>8</w:t>
-          </w:r>
-          <w:r>
-            <w:fldChar w:fldCharType="end"/>
-          </w:r>
-          <w:r>
-            <w:rPr>
-              <w:rFonts w:asciiTheme="minorHAnsi" w:hAnsiTheme="minorHAnsi" w:eastAsiaTheme="minorEastAsia" w:cstheme="minorBidi"/>
-              <w:lang w:val="en-US" w:eastAsia="zh-CN" w:bidi="ar-SA"/>
-            </w:rPr>
-            <w:fldChar w:fldCharType="end"/>
-          </w:r>
-        </w:p>
-        <w:p>
-          <w:pPr>
-            <w:pStyle w:val="12"/>
-            <w:tabs>
-              <w:tab w:val="right" w:leader="dot" w:pos="8306"/>
-            </w:tabs>
-          </w:pPr>
-          <w:r>
-            <w:rPr>
-              <w:rFonts w:asciiTheme="minorHAnsi" w:hAnsiTheme="minorHAnsi" w:eastAsiaTheme="minorEastAsia" w:cstheme="minorBidi"/>
-              <w:lang w:val="en-US" w:eastAsia="zh-CN" w:bidi="ar-SA"/>
-            </w:rPr>
-            <w:fldChar w:fldCharType="begin"/>
-          </w:r>
-          <w:r>
-            <w:rPr>
-              <w:rFonts w:asciiTheme="minorHAnsi" w:hAnsiTheme="minorHAnsi" w:eastAsiaTheme="minorEastAsia" w:cstheme="minorBidi"/>
-              <w:lang w:val="en-US" w:eastAsia="zh-CN" w:bidi="ar-SA"/>
-            </w:rPr>
-            <w:instrText xml:space="preserve"> HYPERLINK \l _Toc15889 </w:instrText>
-          </w:r>
-          <w:r>
-            <w:rPr>
-              <w:rFonts w:asciiTheme="minorHAnsi" w:hAnsiTheme="minorHAnsi" w:eastAsiaTheme="minorEastAsia" w:cstheme="minorBidi"/>
-              <w:lang w:val="en-US" w:eastAsia="zh-CN" w:bidi="ar-SA"/>
-            </w:rPr>
-            <w:fldChar w:fldCharType="separate"/>
-          </w:r>
-          <w:r>
-            <w:rPr>
-              <w:rFonts w:hint="eastAsia"/>
-              <w:lang w:val="en-US" w:eastAsia="zh-CN"/>
-            </w:rPr>
-            <w:t>2.2.1. PLC功能键的使用</w:t>
-          </w:r>
-          <w:r>
-            <w:tab/>
-          </w:r>
-          <w:r>
-            <w:fldChar w:fldCharType="begin"/>
-          </w:r>
-          <w:r>
-            <w:instrText xml:space="preserve"> PAGEREF _Toc15889 </w:instrText>
-          </w:r>
-          <w:r>
-            <w:fldChar w:fldCharType="separate"/>
-          </w:r>
-          <w:r>
-            <w:t>8</w:t>
           </w:r>
           <w:r>
             <w:fldChar w:fldCharType="end"/>
@@ -1158,7 +407,7 @@
               <w:rFonts w:asciiTheme="minorHAnsi" w:hAnsiTheme="minorHAnsi" w:eastAsiaTheme="minorEastAsia" w:cstheme="minorBidi"/>
               <w:lang w:val="en-US" w:eastAsia="zh-CN" w:bidi="ar-SA"/>
             </w:rPr>
-            <w:instrText xml:space="preserve"> HYPERLINK \l _Toc15104 </w:instrText>
+            <w:instrText xml:space="preserve"> HYPERLINK \l _Toc13983 </w:instrText>
           </w:r>
           <w:r>
             <w:rPr>
@@ -1172,7 +421,7 @@
               <w:rFonts w:hint="eastAsia"/>
               <w:lang w:val="en-US" w:eastAsia="zh-CN"/>
             </w:rPr>
-            <w:t>三、 数据库查询软件界面介绍及使用</w:t>
+            <w:t>1.3.2. 分配各个控制器的IP地址</w:t>
           </w:r>
           <w:r>
             <w:tab/>
@@ -1181,13 +430,13 @@
             <w:fldChar w:fldCharType="begin"/>
           </w:r>
           <w:r>
-            <w:instrText xml:space="preserve"> PAGEREF _Toc15104 </w:instrText>
+            <w:instrText xml:space="preserve"> PAGEREF _Toc13983 </w:instrText>
           </w:r>
           <w:r>
             <w:fldChar w:fldCharType="separate"/>
           </w:r>
           <w:r>
-            <w:t>9</w:t>
+            <w:t>3</w:t>
           </w:r>
           <w:r>
             <w:fldChar w:fldCharType="end"/>
@@ -1202,7 +451,7 @@
         </w:p>
         <w:p>
           <w:pPr>
-            <w:pStyle w:val="11"/>
+            <w:pStyle w:val="10"/>
             <w:tabs>
               <w:tab w:val="right" w:leader="dot" w:pos="8306"/>
             </w:tabs>
@@ -1219,7 +468,7 @@
               <w:rFonts w:asciiTheme="minorHAnsi" w:hAnsiTheme="minorHAnsi" w:eastAsiaTheme="minorEastAsia" w:cstheme="minorBidi"/>
               <w:lang w:val="en-US" w:eastAsia="zh-CN" w:bidi="ar-SA"/>
             </w:rPr>
-            <w:instrText xml:space="preserve"> HYPERLINK \l _Toc7329 </w:instrText>
+            <w:instrText xml:space="preserve"> HYPERLINK \l _Toc29036 </w:instrText>
           </w:r>
           <w:r>
             <w:rPr>
@@ -1227,20 +476,13 @@
               <w:lang w:val="en-US" w:eastAsia="zh-CN" w:bidi="ar-SA"/>
             </w:rPr>
             <w:fldChar w:fldCharType="separate"/>
-          </w:r>
-          <w:r>
-            <w:rPr>
-              <w:rFonts w:hint="default"/>
-              <w:lang w:val="en-US" w:eastAsia="zh-CN"/>
-            </w:rPr>
-            <w:t xml:space="preserve">1. </w:t>
           </w:r>
           <w:r>
             <w:rPr>
               <w:rFonts w:hint="eastAsia"/>
               <w:lang w:val="en-US" w:eastAsia="zh-CN"/>
             </w:rPr>
-            <w:t>数据库查询软件界面简介</w:t>
+            <w:t>1.3.3. 导入控制器的初始设置</w:t>
           </w:r>
           <w:r>
             <w:tab/>
@@ -1249,13 +491,13 @@
             <w:fldChar w:fldCharType="begin"/>
           </w:r>
           <w:r>
-            <w:instrText xml:space="preserve"> PAGEREF _Toc7329 </w:instrText>
+            <w:instrText xml:space="preserve"> PAGEREF _Toc29036 </w:instrText>
           </w:r>
           <w:r>
             <w:fldChar w:fldCharType="separate"/>
           </w:r>
           <w:r>
-            <w:t>9</w:t>
+            <w:t>3</w:t>
           </w:r>
           <w:r>
             <w:fldChar w:fldCharType="end"/>
@@ -1270,7 +512,7 @@
         </w:p>
         <w:p>
           <w:pPr>
-            <w:pStyle w:val="12"/>
+            <w:pStyle w:val="10"/>
             <w:tabs>
               <w:tab w:val="right" w:leader="dot" w:pos="8306"/>
             </w:tabs>
@@ -1287,7 +529,7 @@
               <w:rFonts w:asciiTheme="minorHAnsi" w:hAnsiTheme="minorHAnsi" w:eastAsiaTheme="minorEastAsia" w:cstheme="minorBidi"/>
               <w:lang w:val="en-US" w:eastAsia="zh-CN" w:bidi="ar-SA"/>
             </w:rPr>
-            <w:instrText xml:space="preserve"> HYPERLINK \l _Toc24547 </w:instrText>
+            <w:instrText xml:space="preserve"> HYPERLINK \l _Toc9446 </w:instrText>
           </w:r>
           <w:r>
             <w:rPr>
@@ -1295,20 +537,13 @@
               <w:lang w:val="en-US" w:eastAsia="zh-CN" w:bidi="ar-SA"/>
             </w:rPr>
             <w:fldChar w:fldCharType="separate"/>
-          </w:r>
-          <w:r>
-            <w:rPr>
-              <w:rFonts w:hint="default"/>
-              <w:lang w:val="en-US" w:eastAsia="zh-CN"/>
-            </w:rPr>
-            <w:t xml:space="preserve">3.1.1. </w:t>
           </w:r>
           <w:r>
             <w:rPr>
               <w:rFonts w:hint="eastAsia"/>
               <w:lang w:val="en-US" w:eastAsia="zh-CN"/>
             </w:rPr>
-            <w:t>数据查询页面</w:t>
+            <w:t>1.3.4. 高度和倾斜校正</w:t>
           </w:r>
           <w:r>
             <w:tab/>
@@ -1317,13 +552,13 @@
             <w:fldChar w:fldCharType="begin"/>
           </w:r>
           <w:r>
-            <w:instrText xml:space="preserve"> PAGEREF _Toc24547 </w:instrText>
+            <w:instrText xml:space="preserve"> PAGEREF _Toc9446 </w:instrText>
           </w:r>
           <w:r>
             <w:fldChar w:fldCharType="separate"/>
           </w:r>
           <w:r>
-            <w:t>9</w:t>
+            <w:t>4</w:t>
           </w:r>
           <w:r>
             <w:fldChar w:fldCharType="end"/>
@@ -1338,7 +573,7 @@
         </w:p>
         <w:p>
           <w:pPr>
-            <w:pStyle w:val="12"/>
+            <w:pStyle w:val="9"/>
             <w:tabs>
               <w:tab w:val="right" w:leader="dot" w:pos="8306"/>
             </w:tabs>
@@ -1355,7 +590,7 @@
               <w:rFonts w:asciiTheme="minorHAnsi" w:hAnsiTheme="minorHAnsi" w:eastAsiaTheme="minorEastAsia" w:cstheme="minorBidi"/>
               <w:lang w:val="en-US" w:eastAsia="zh-CN" w:bidi="ar-SA"/>
             </w:rPr>
-            <w:instrText xml:space="preserve"> HYPERLINK \l _Toc18775 </w:instrText>
+            <w:instrText xml:space="preserve"> HYPERLINK \l _Toc25095 </w:instrText>
           </w:r>
           <w:r>
             <w:rPr>
@@ -1369,14 +604,14 @@
               <w:rFonts w:hint="default"/>
               <w:lang w:val="en-US" w:eastAsia="zh-CN"/>
             </w:rPr>
-            <w:t xml:space="preserve">3.1.2. </w:t>
+            <w:t xml:space="preserve">4. </w:t>
           </w:r>
           <w:r>
             <w:rPr>
               <w:rFonts w:hint="eastAsia"/>
               <w:lang w:val="en-US" w:eastAsia="zh-CN"/>
             </w:rPr>
-            <w:t>删除操作界面</w:t>
+            <w:t>ALC安装</w:t>
           </w:r>
           <w:r>
             <w:tab/>
@@ -1385,13 +620,13 @@
             <w:fldChar w:fldCharType="begin"/>
           </w:r>
           <w:r>
-            <w:instrText xml:space="preserve"> PAGEREF _Toc18775 </w:instrText>
+            <w:instrText xml:space="preserve"> PAGEREF _Toc25095 </w:instrText>
           </w:r>
           <w:r>
             <w:fldChar w:fldCharType="separate"/>
           </w:r>
           <w:r>
-            <w:t>10</w:t>
+            <w:t>4</w:t>
           </w:r>
           <w:r>
             <w:fldChar w:fldCharType="end"/>
@@ -1406,7 +641,7 @@
         </w:p>
         <w:p>
           <w:pPr>
-            <w:pStyle w:val="12"/>
+            <w:pStyle w:val="10"/>
             <w:tabs>
               <w:tab w:val="right" w:leader="dot" w:pos="8306"/>
             </w:tabs>
@@ -1423,7 +658,7 @@
               <w:rFonts w:asciiTheme="minorHAnsi" w:hAnsiTheme="minorHAnsi" w:eastAsiaTheme="minorEastAsia" w:cstheme="minorBidi"/>
               <w:lang w:val="en-US" w:eastAsia="zh-CN" w:bidi="ar-SA"/>
             </w:rPr>
-            <w:instrText xml:space="preserve"> HYPERLINK \l _Toc28732 </w:instrText>
+            <w:instrText xml:space="preserve"> HYPERLINK \l _Toc22889 </w:instrText>
           </w:r>
           <w:r>
             <w:rPr>
@@ -1431,20 +666,13 @@
               <w:lang w:val="en-US" w:eastAsia="zh-CN" w:bidi="ar-SA"/>
             </w:rPr>
             <w:fldChar w:fldCharType="separate"/>
-          </w:r>
-          <w:r>
-            <w:rPr>
-              <w:rFonts w:hint="default"/>
-              <w:lang w:val="en-US" w:eastAsia="zh-CN"/>
-            </w:rPr>
-            <w:t xml:space="preserve">3.1.3. </w:t>
           </w:r>
           <w:r>
             <w:rPr>
               <w:rFonts w:hint="eastAsia"/>
               <w:lang w:val="en-US" w:eastAsia="zh-CN"/>
             </w:rPr>
-            <w:t>保存操作界面</w:t>
+            <w:t>1.4.1. ALC软件初次安装</w:t>
           </w:r>
           <w:r>
             <w:tab/>
@@ -1453,13 +681,13 @@
             <w:fldChar w:fldCharType="begin"/>
           </w:r>
           <w:r>
-            <w:instrText xml:space="preserve"> PAGEREF _Toc28732 </w:instrText>
+            <w:instrText xml:space="preserve"> PAGEREF _Toc22889 </w:instrText>
           </w:r>
           <w:r>
             <w:fldChar w:fldCharType="separate"/>
           </w:r>
           <w:r>
-            <w:t>10</w:t>
+            <w:t>4</w:t>
           </w:r>
           <w:r>
             <w:fldChar w:fldCharType="end"/>
@@ -1474,7 +702,7 @@
         </w:p>
         <w:p>
           <w:pPr>
-            <w:pStyle w:val="12"/>
+            <w:pStyle w:val="10"/>
             <w:tabs>
               <w:tab w:val="right" w:leader="dot" w:pos="8306"/>
             </w:tabs>
@@ -1491,7 +719,7 @@
               <w:rFonts w:asciiTheme="minorHAnsi" w:hAnsiTheme="minorHAnsi" w:eastAsiaTheme="minorEastAsia" w:cstheme="minorBidi"/>
               <w:lang w:val="en-US" w:eastAsia="zh-CN" w:bidi="ar-SA"/>
             </w:rPr>
-            <w:instrText xml:space="preserve"> HYPERLINK \l _Toc6908 </w:instrText>
+            <w:instrText xml:space="preserve"> HYPERLINK \l _Toc1702 </w:instrText>
           </w:r>
           <w:r>
             <w:rPr>
@@ -1499,20 +727,13 @@
               <w:lang w:val="en-US" w:eastAsia="zh-CN" w:bidi="ar-SA"/>
             </w:rPr>
             <w:fldChar w:fldCharType="separate"/>
-          </w:r>
-          <w:r>
-            <w:rPr>
-              <w:rFonts w:hint="default"/>
-              <w:lang w:val="en-US" w:eastAsia="zh-CN"/>
-            </w:rPr>
-            <w:t xml:space="preserve">3.1.4. </w:t>
           </w:r>
           <w:r>
             <w:rPr>
               <w:rFonts w:hint="eastAsia"/>
               <w:lang w:val="en-US" w:eastAsia="zh-CN"/>
             </w:rPr>
-            <w:t>设置界面</w:t>
+            <w:t>1.4.2. 视觉模块的更新</w:t>
           </w:r>
           <w:r>
             <w:tab/>
@@ -1521,13 +742,13 @@
             <w:fldChar w:fldCharType="begin"/>
           </w:r>
           <w:r>
-            <w:instrText xml:space="preserve"> PAGEREF _Toc6908 </w:instrText>
+            <w:instrText xml:space="preserve"> PAGEREF _Toc1702 </w:instrText>
           </w:r>
           <w:r>
             <w:fldChar w:fldCharType="separate"/>
           </w:r>
           <w:r>
-            <w:t>11</w:t>
+            <w:t>4</w:t>
           </w:r>
           <w:r>
             <w:fldChar w:fldCharType="end"/>
@@ -1542,7 +763,7 @@
         </w:p>
         <w:p>
           <w:pPr>
-            <w:pStyle w:val="12"/>
+            <w:pStyle w:val="8"/>
             <w:tabs>
               <w:tab w:val="right" w:leader="dot" w:pos="8306"/>
             </w:tabs>
@@ -1559,7 +780,7 @@
               <w:rFonts w:asciiTheme="minorHAnsi" w:hAnsiTheme="minorHAnsi" w:eastAsiaTheme="minorEastAsia" w:cstheme="minorBidi"/>
               <w:lang w:val="en-US" w:eastAsia="zh-CN" w:bidi="ar-SA"/>
             </w:rPr>
-            <w:instrText xml:space="preserve"> HYPERLINK \l _Toc8418 </w:instrText>
+            <w:instrText xml:space="preserve"> HYPERLINK \l _Toc9652 </w:instrText>
           </w:r>
           <w:r>
             <w:rPr>
@@ -1567,20 +788,13 @@
               <w:lang w:val="en-US" w:eastAsia="zh-CN" w:bidi="ar-SA"/>
             </w:rPr>
             <w:fldChar w:fldCharType="separate"/>
-          </w:r>
-          <w:r>
-            <w:rPr>
-              <w:rFonts w:hint="default"/>
-              <w:lang w:val="en-US" w:eastAsia="zh-CN"/>
-            </w:rPr>
-            <w:t xml:space="preserve">3.1.5. </w:t>
           </w:r>
           <w:r>
             <w:rPr>
               <w:rFonts w:hint="eastAsia"/>
               <w:lang w:val="en-US" w:eastAsia="zh-CN"/>
             </w:rPr>
-            <w:t>饼图界面</w:t>
+            <w:t>二、 ALC界面介绍及使用</w:t>
           </w:r>
           <w:r>
             <w:tab/>
@@ -1589,13 +803,13 @@
             <w:fldChar w:fldCharType="begin"/>
           </w:r>
           <w:r>
-            <w:instrText xml:space="preserve"> PAGEREF _Toc8418 </w:instrText>
+            <w:instrText xml:space="preserve"> PAGEREF _Toc9652 </w:instrText>
           </w:r>
           <w:r>
             <w:fldChar w:fldCharType="separate"/>
           </w:r>
           <w:r>
-            <w:t>12</w:t>
+            <w:t>5</w:t>
           </w:r>
           <w:r>
             <w:fldChar w:fldCharType="end"/>
@@ -1610,7 +824,7 @@
         </w:p>
         <w:p>
           <w:pPr>
-            <w:pStyle w:val="12"/>
+            <w:pStyle w:val="9"/>
             <w:tabs>
               <w:tab w:val="right" w:leader="dot" w:pos="8306"/>
             </w:tabs>
@@ -1627,7 +841,7 @@
               <w:rFonts w:asciiTheme="minorHAnsi" w:hAnsiTheme="minorHAnsi" w:eastAsiaTheme="minorEastAsia" w:cstheme="minorBidi"/>
               <w:lang w:val="en-US" w:eastAsia="zh-CN" w:bidi="ar-SA"/>
             </w:rPr>
-            <w:instrText xml:space="preserve"> HYPERLINK \l _Toc3952 </w:instrText>
+            <w:instrText xml:space="preserve"> HYPERLINK \l _Toc29032 </w:instrText>
           </w:r>
           <w:r>
             <w:rPr>
@@ -1641,14 +855,14 @@
               <w:rFonts w:hint="default"/>
               <w:lang w:val="en-US" w:eastAsia="zh-CN"/>
             </w:rPr>
-            <w:t xml:space="preserve">3.1.6. </w:t>
+            <w:t xml:space="preserve">1. </w:t>
           </w:r>
           <w:r>
             <w:rPr>
               <w:rFonts w:hint="eastAsia"/>
               <w:lang w:val="en-US" w:eastAsia="zh-CN"/>
             </w:rPr>
-            <w:t>曲线图界面</w:t>
+            <w:t>ALC界面简介</w:t>
           </w:r>
           <w:r>
             <w:tab/>
@@ -1657,13 +871,13 @@
             <w:fldChar w:fldCharType="begin"/>
           </w:r>
           <w:r>
-            <w:instrText xml:space="preserve"> PAGEREF _Toc3952 </w:instrText>
+            <w:instrText xml:space="preserve"> PAGEREF _Toc29032 </w:instrText>
           </w:r>
           <w:r>
             <w:fldChar w:fldCharType="separate"/>
           </w:r>
           <w:r>
-            <w:t>13</w:t>
+            <w:t>5</w:t>
           </w:r>
           <w:r>
             <w:fldChar w:fldCharType="end"/>
@@ -1678,6 +892,1099 @@
         </w:p>
         <w:p>
           <w:pPr>
+            <w:pStyle w:val="10"/>
+            <w:tabs>
+              <w:tab w:val="right" w:leader="dot" w:pos="8306"/>
+            </w:tabs>
+          </w:pPr>
+          <w:r>
+            <w:rPr>
+              <w:rFonts w:asciiTheme="minorHAnsi" w:hAnsiTheme="minorHAnsi" w:eastAsiaTheme="minorEastAsia" w:cstheme="minorBidi"/>
+              <w:lang w:val="en-US" w:eastAsia="zh-CN" w:bidi="ar-SA"/>
+            </w:rPr>
+            <w:fldChar w:fldCharType="begin"/>
+          </w:r>
+          <w:r>
+            <w:rPr>
+              <w:rFonts w:asciiTheme="minorHAnsi" w:hAnsiTheme="minorHAnsi" w:eastAsiaTheme="minorEastAsia" w:cstheme="minorBidi"/>
+              <w:lang w:val="en-US" w:eastAsia="zh-CN" w:bidi="ar-SA"/>
+            </w:rPr>
+            <w:instrText xml:space="preserve"> HYPERLINK \l _Toc31775 </w:instrText>
+          </w:r>
+          <w:r>
+            <w:rPr>
+              <w:rFonts w:asciiTheme="minorHAnsi" w:hAnsiTheme="minorHAnsi" w:eastAsiaTheme="minorEastAsia" w:cstheme="minorBidi"/>
+              <w:lang w:val="en-US" w:eastAsia="zh-CN" w:bidi="ar-SA"/>
+            </w:rPr>
+            <w:fldChar w:fldCharType="separate"/>
+          </w:r>
+          <w:r>
+            <w:rPr>
+              <w:rFonts w:hint="eastAsia"/>
+              <w:lang w:val="en-US" w:eastAsia="zh-CN"/>
+            </w:rPr>
+            <w:t>2.1.1. 登录页面</w:t>
+          </w:r>
+          <w:r>
+            <w:tab/>
+          </w:r>
+          <w:r>
+            <w:fldChar w:fldCharType="begin"/>
+          </w:r>
+          <w:r>
+            <w:instrText xml:space="preserve"> PAGEREF _Toc31775 </w:instrText>
+          </w:r>
+          <w:r>
+            <w:fldChar w:fldCharType="separate"/>
+          </w:r>
+          <w:r>
+            <w:t>5</w:t>
+          </w:r>
+          <w:r>
+            <w:fldChar w:fldCharType="end"/>
+          </w:r>
+          <w:r>
+            <w:rPr>
+              <w:rFonts w:asciiTheme="minorHAnsi" w:hAnsiTheme="minorHAnsi" w:eastAsiaTheme="minorEastAsia" w:cstheme="minorBidi"/>
+              <w:lang w:val="en-US" w:eastAsia="zh-CN" w:bidi="ar-SA"/>
+            </w:rPr>
+            <w:fldChar w:fldCharType="end"/>
+          </w:r>
+        </w:p>
+        <w:p>
+          <w:pPr>
+            <w:pStyle w:val="10"/>
+            <w:tabs>
+              <w:tab w:val="right" w:leader="dot" w:pos="8306"/>
+            </w:tabs>
+          </w:pPr>
+          <w:r>
+            <w:rPr>
+              <w:rFonts w:asciiTheme="minorHAnsi" w:hAnsiTheme="minorHAnsi" w:eastAsiaTheme="minorEastAsia" w:cstheme="minorBidi"/>
+              <w:lang w:val="en-US" w:eastAsia="zh-CN" w:bidi="ar-SA"/>
+            </w:rPr>
+            <w:fldChar w:fldCharType="begin"/>
+          </w:r>
+          <w:r>
+            <w:rPr>
+              <w:rFonts w:asciiTheme="minorHAnsi" w:hAnsiTheme="minorHAnsi" w:eastAsiaTheme="minorEastAsia" w:cstheme="minorBidi"/>
+              <w:lang w:val="en-US" w:eastAsia="zh-CN" w:bidi="ar-SA"/>
+            </w:rPr>
+            <w:instrText xml:space="preserve"> HYPERLINK \l _Toc6452 </w:instrText>
+          </w:r>
+          <w:r>
+            <w:rPr>
+              <w:rFonts w:asciiTheme="minorHAnsi" w:hAnsiTheme="minorHAnsi" w:eastAsiaTheme="minorEastAsia" w:cstheme="minorBidi"/>
+              <w:lang w:val="en-US" w:eastAsia="zh-CN" w:bidi="ar-SA"/>
+            </w:rPr>
+            <w:fldChar w:fldCharType="separate"/>
+          </w:r>
+          <w:r>
+            <w:rPr>
+              <w:rFonts w:hint="eastAsia"/>
+              <w:lang w:val="en-US" w:eastAsia="zh-CN"/>
+            </w:rPr>
+            <w:t>2.1.2. 主页</w:t>
+          </w:r>
+          <w:r>
+            <w:tab/>
+          </w:r>
+          <w:r>
+            <w:fldChar w:fldCharType="begin"/>
+          </w:r>
+          <w:r>
+            <w:instrText xml:space="preserve"> PAGEREF _Toc6452 </w:instrText>
+          </w:r>
+          <w:r>
+            <w:fldChar w:fldCharType="separate"/>
+          </w:r>
+          <w:r>
+            <w:t>6</w:t>
+          </w:r>
+          <w:r>
+            <w:fldChar w:fldCharType="end"/>
+          </w:r>
+          <w:r>
+            <w:rPr>
+              <w:rFonts w:asciiTheme="minorHAnsi" w:hAnsiTheme="minorHAnsi" w:eastAsiaTheme="minorEastAsia" w:cstheme="minorBidi"/>
+              <w:lang w:val="en-US" w:eastAsia="zh-CN" w:bidi="ar-SA"/>
+            </w:rPr>
+            <w:fldChar w:fldCharType="end"/>
+          </w:r>
+        </w:p>
+        <w:p>
+          <w:pPr>
+            <w:pStyle w:val="10"/>
+            <w:tabs>
+              <w:tab w:val="right" w:leader="dot" w:pos="8306"/>
+            </w:tabs>
+          </w:pPr>
+          <w:r>
+            <w:rPr>
+              <w:rFonts w:asciiTheme="minorHAnsi" w:hAnsiTheme="minorHAnsi" w:eastAsiaTheme="minorEastAsia" w:cstheme="minorBidi"/>
+              <w:lang w:val="en-US" w:eastAsia="zh-CN" w:bidi="ar-SA"/>
+            </w:rPr>
+            <w:fldChar w:fldCharType="begin"/>
+          </w:r>
+          <w:r>
+            <w:rPr>
+              <w:rFonts w:asciiTheme="minorHAnsi" w:hAnsiTheme="minorHAnsi" w:eastAsiaTheme="minorEastAsia" w:cstheme="minorBidi"/>
+              <w:lang w:val="en-US" w:eastAsia="zh-CN" w:bidi="ar-SA"/>
+            </w:rPr>
+            <w:instrText xml:space="preserve"> HYPERLINK \l _Toc13879 </w:instrText>
+          </w:r>
+          <w:r>
+            <w:rPr>
+              <w:rFonts w:asciiTheme="minorHAnsi" w:hAnsiTheme="minorHAnsi" w:eastAsiaTheme="minorEastAsia" w:cstheme="minorBidi"/>
+              <w:lang w:val="en-US" w:eastAsia="zh-CN" w:bidi="ar-SA"/>
+            </w:rPr>
+            <w:fldChar w:fldCharType="separate"/>
+          </w:r>
+          <w:r>
+            <w:rPr>
+              <w:rFonts w:hint="eastAsia"/>
+              <w:lang w:val="en-US" w:eastAsia="zh-CN"/>
+            </w:rPr>
+            <w:t>2.1.3. PLC页面</w:t>
+          </w:r>
+          <w:r>
+            <w:tab/>
+          </w:r>
+          <w:r>
+            <w:fldChar w:fldCharType="begin"/>
+          </w:r>
+          <w:r>
+            <w:instrText xml:space="preserve"> PAGEREF _Toc13879 </w:instrText>
+          </w:r>
+          <w:r>
+            <w:fldChar w:fldCharType="separate"/>
+          </w:r>
+          <w:r>
+            <w:t>7</w:t>
+          </w:r>
+          <w:r>
+            <w:fldChar w:fldCharType="end"/>
+          </w:r>
+          <w:r>
+            <w:rPr>
+              <w:rFonts w:asciiTheme="minorHAnsi" w:hAnsiTheme="minorHAnsi" w:eastAsiaTheme="minorEastAsia" w:cstheme="minorBidi"/>
+              <w:lang w:val="en-US" w:eastAsia="zh-CN" w:bidi="ar-SA"/>
+            </w:rPr>
+            <w:fldChar w:fldCharType="end"/>
+          </w:r>
+        </w:p>
+        <w:p>
+          <w:pPr>
+            <w:pStyle w:val="10"/>
+            <w:tabs>
+              <w:tab w:val="right" w:leader="dot" w:pos="8306"/>
+            </w:tabs>
+          </w:pPr>
+          <w:r>
+            <w:rPr>
+              <w:rFonts w:asciiTheme="minorHAnsi" w:hAnsiTheme="minorHAnsi" w:eastAsiaTheme="minorEastAsia" w:cstheme="minorBidi"/>
+              <w:lang w:val="en-US" w:eastAsia="zh-CN" w:bidi="ar-SA"/>
+            </w:rPr>
+            <w:fldChar w:fldCharType="begin"/>
+          </w:r>
+          <w:r>
+            <w:rPr>
+              <w:rFonts w:asciiTheme="minorHAnsi" w:hAnsiTheme="minorHAnsi" w:eastAsiaTheme="minorEastAsia" w:cstheme="minorBidi"/>
+              <w:lang w:val="en-US" w:eastAsia="zh-CN" w:bidi="ar-SA"/>
+            </w:rPr>
+            <w:instrText xml:space="preserve"> HYPERLINK \l _Toc16025 </w:instrText>
+          </w:r>
+          <w:r>
+            <w:rPr>
+              <w:rFonts w:asciiTheme="minorHAnsi" w:hAnsiTheme="minorHAnsi" w:eastAsiaTheme="minorEastAsia" w:cstheme="minorBidi"/>
+              <w:lang w:val="en-US" w:eastAsia="zh-CN" w:bidi="ar-SA"/>
+            </w:rPr>
+            <w:fldChar w:fldCharType="separate"/>
+          </w:r>
+          <w:r>
+            <w:rPr>
+              <w:rFonts w:hint="eastAsia"/>
+              <w:lang w:val="en-US" w:eastAsia="zh-CN"/>
+            </w:rPr>
+            <w:t>2.1.4. 2D界面</w:t>
+          </w:r>
+          <w:r>
+            <w:tab/>
+          </w:r>
+          <w:r>
+            <w:fldChar w:fldCharType="begin"/>
+          </w:r>
+          <w:r>
+            <w:instrText xml:space="preserve"> PAGEREF _Toc16025 </w:instrText>
+          </w:r>
+          <w:r>
+            <w:fldChar w:fldCharType="separate"/>
+          </w:r>
+          <w:r>
+            <w:t>8</w:t>
+          </w:r>
+          <w:r>
+            <w:fldChar w:fldCharType="end"/>
+          </w:r>
+          <w:r>
+            <w:rPr>
+              <w:rFonts w:asciiTheme="minorHAnsi" w:hAnsiTheme="minorHAnsi" w:eastAsiaTheme="minorEastAsia" w:cstheme="minorBidi"/>
+              <w:lang w:val="en-US" w:eastAsia="zh-CN" w:bidi="ar-SA"/>
+            </w:rPr>
+            <w:fldChar w:fldCharType="end"/>
+          </w:r>
+        </w:p>
+        <w:p>
+          <w:pPr>
+            <w:pStyle w:val="10"/>
+            <w:tabs>
+              <w:tab w:val="right" w:leader="dot" w:pos="8306"/>
+            </w:tabs>
+          </w:pPr>
+          <w:r>
+            <w:rPr>
+              <w:rFonts w:asciiTheme="minorHAnsi" w:hAnsiTheme="minorHAnsi" w:eastAsiaTheme="minorEastAsia" w:cstheme="minorBidi"/>
+              <w:lang w:val="en-US" w:eastAsia="zh-CN" w:bidi="ar-SA"/>
+            </w:rPr>
+            <w:fldChar w:fldCharType="begin"/>
+          </w:r>
+          <w:r>
+            <w:rPr>
+              <w:rFonts w:asciiTheme="minorHAnsi" w:hAnsiTheme="minorHAnsi" w:eastAsiaTheme="minorEastAsia" w:cstheme="minorBidi"/>
+              <w:lang w:val="en-US" w:eastAsia="zh-CN" w:bidi="ar-SA"/>
+            </w:rPr>
+            <w:instrText xml:space="preserve"> HYPERLINK \l _Toc4767 </w:instrText>
+          </w:r>
+          <w:r>
+            <w:rPr>
+              <w:rFonts w:asciiTheme="minorHAnsi" w:hAnsiTheme="minorHAnsi" w:eastAsiaTheme="minorEastAsia" w:cstheme="minorBidi"/>
+              <w:lang w:val="en-US" w:eastAsia="zh-CN" w:bidi="ar-SA"/>
+            </w:rPr>
+            <w:fldChar w:fldCharType="separate"/>
+          </w:r>
+          <w:r>
+            <w:rPr>
+              <w:rFonts w:hint="eastAsia"/>
+              <w:lang w:val="en-US" w:eastAsia="zh-CN"/>
+            </w:rPr>
+            <w:t>2.1.5. 3D界面</w:t>
+          </w:r>
+          <w:r>
+            <w:tab/>
+          </w:r>
+          <w:r>
+            <w:fldChar w:fldCharType="begin"/>
+          </w:r>
+          <w:r>
+            <w:instrText xml:space="preserve"> PAGEREF _Toc4767 </w:instrText>
+          </w:r>
+          <w:r>
+            <w:fldChar w:fldCharType="separate"/>
+          </w:r>
+          <w:r>
+            <w:t>9</w:t>
+          </w:r>
+          <w:r>
+            <w:fldChar w:fldCharType="end"/>
+          </w:r>
+          <w:r>
+            <w:rPr>
+              <w:rFonts w:asciiTheme="minorHAnsi" w:hAnsiTheme="minorHAnsi" w:eastAsiaTheme="minorEastAsia" w:cstheme="minorBidi"/>
+              <w:lang w:val="en-US" w:eastAsia="zh-CN" w:bidi="ar-SA"/>
+            </w:rPr>
+            <w:fldChar w:fldCharType="end"/>
+          </w:r>
+        </w:p>
+        <w:p>
+          <w:pPr>
+            <w:pStyle w:val="10"/>
+            <w:tabs>
+              <w:tab w:val="right" w:leader="dot" w:pos="8306"/>
+            </w:tabs>
+          </w:pPr>
+          <w:r>
+            <w:rPr>
+              <w:rFonts w:asciiTheme="minorHAnsi" w:hAnsiTheme="minorHAnsi" w:eastAsiaTheme="minorEastAsia" w:cstheme="minorBidi"/>
+              <w:lang w:val="en-US" w:eastAsia="zh-CN" w:bidi="ar-SA"/>
+            </w:rPr>
+            <w:fldChar w:fldCharType="begin"/>
+          </w:r>
+          <w:r>
+            <w:rPr>
+              <w:rFonts w:asciiTheme="minorHAnsi" w:hAnsiTheme="minorHAnsi" w:eastAsiaTheme="minorEastAsia" w:cstheme="minorBidi"/>
+              <w:lang w:val="en-US" w:eastAsia="zh-CN" w:bidi="ar-SA"/>
+            </w:rPr>
+            <w:instrText xml:space="preserve"> HYPERLINK \l _Toc27836 </w:instrText>
+          </w:r>
+          <w:r>
+            <w:rPr>
+              <w:rFonts w:asciiTheme="minorHAnsi" w:hAnsiTheme="minorHAnsi" w:eastAsiaTheme="minorEastAsia" w:cstheme="minorBidi"/>
+              <w:lang w:val="en-US" w:eastAsia="zh-CN" w:bidi="ar-SA"/>
+            </w:rPr>
+            <w:fldChar w:fldCharType="separate"/>
+          </w:r>
+          <w:r>
+            <w:rPr>
+              <w:rFonts w:hint="eastAsia"/>
+              <w:lang w:val="en-US" w:eastAsia="zh-CN"/>
+            </w:rPr>
+            <w:t>2.1.6. 设置界面</w:t>
+          </w:r>
+          <w:r>
+            <w:tab/>
+          </w:r>
+          <w:r>
+            <w:fldChar w:fldCharType="begin"/>
+          </w:r>
+          <w:r>
+            <w:instrText xml:space="preserve"> PAGEREF _Toc27836 </w:instrText>
+          </w:r>
+          <w:r>
+            <w:fldChar w:fldCharType="separate"/>
+          </w:r>
+          <w:r>
+            <w:t>10</w:t>
+          </w:r>
+          <w:r>
+            <w:fldChar w:fldCharType="end"/>
+          </w:r>
+          <w:r>
+            <w:rPr>
+              <w:rFonts w:asciiTheme="minorHAnsi" w:hAnsiTheme="minorHAnsi" w:eastAsiaTheme="minorEastAsia" w:cstheme="minorBidi"/>
+              <w:lang w:val="en-US" w:eastAsia="zh-CN" w:bidi="ar-SA"/>
+            </w:rPr>
+            <w:fldChar w:fldCharType="end"/>
+          </w:r>
+        </w:p>
+        <w:p>
+          <w:pPr>
+            <w:pStyle w:val="10"/>
+            <w:tabs>
+              <w:tab w:val="right" w:leader="dot" w:pos="8306"/>
+            </w:tabs>
+          </w:pPr>
+          <w:r>
+            <w:rPr>
+              <w:rFonts w:asciiTheme="minorHAnsi" w:hAnsiTheme="minorHAnsi" w:eastAsiaTheme="minorEastAsia" w:cstheme="minorBidi"/>
+              <w:lang w:val="en-US" w:eastAsia="zh-CN" w:bidi="ar-SA"/>
+            </w:rPr>
+            <w:fldChar w:fldCharType="begin"/>
+          </w:r>
+          <w:r>
+            <w:rPr>
+              <w:rFonts w:asciiTheme="minorHAnsi" w:hAnsiTheme="minorHAnsi" w:eastAsiaTheme="minorEastAsia" w:cstheme="minorBidi"/>
+              <w:lang w:val="en-US" w:eastAsia="zh-CN" w:bidi="ar-SA"/>
+            </w:rPr>
+            <w:instrText xml:space="preserve"> HYPERLINK \l _Toc17102 </w:instrText>
+          </w:r>
+          <w:r>
+            <w:rPr>
+              <w:rFonts w:asciiTheme="minorHAnsi" w:hAnsiTheme="minorHAnsi" w:eastAsiaTheme="minorEastAsia" w:cstheme="minorBidi"/>
+              <w:lang w:val="en-US" w:eastAsia="zh-CN" w:bidi="ar-SA"/>
+            </w:rPr>
+            <w:fldChar w:fldCharType="separate"/>
+          </w:r>
+          <w:r>
+            <w:rPr>
+              <w:rFonts w:hint="eastAsia"/>
+              <w:lang w:val="en-US" w:eastAsia="zh-CN"/>
+            </w:rPr>
+            <w:t>2.1.7. 表格界面</w:t>
+          </w:r>
+          <w:r>
+            <w:tab/>
+          </w:r>
+          <w:r>
+            <w:fldChar w:fldCharType="begin"/>
+          </w:r>
+          <w:r>
+            <w:instrText xml:space="preserve"> PAGEREF _Toc17102 </w:instrText>
+          </w:r>
+          <w:r>
+            <w:fldChar w:fldCharType="separate"/>
+          </w:r>
+          <w:r>
+            <w:t>11</w:t>
+          </w:r>
+          <w:r>
+            <w:fldChar w:fldCharType="end"/>
+          </w:r>
+          <w:r>
+            <w:rPr>
+              <w:rFonts w:asciiTheme="minorHAnsi" w:hAnsiTheme="minorHAnsi" w:eastAsiaTheme="minorEastAsia" w:cstheme="minorBidi"/>
+              <w:lang w:val="en-US" w:eastAsia="zh-CN" w:bidi="ar-SA"/>
+            </w:rPr>
+            <w:fldChar w:fldCharType="end"/>
+          </w:r>
+        </w:p>
+        <w:p>
+          <w:pPr>
+            <w:pStyle w:val="9"/>
+            <w:tabs>
+              <w:tab w:val="right" w:leader="dot" w:pos="8306"/>
+            </w:tabs>
+          </w:pPr>
+          <w:r>
+            <w:rPr>
+              <w:rFonts w:asciiTheme="minorHAnsi" w:hAnsiTheme="minorHAnsi" w:eastAsiaTheme="minorEastAsia" w:cstheme="minorBidi"/>
+              <w:lang w:val="en-US" w:eastAsia="zh-CN" w:bidi="ar-SA"/>
+            </w:rPr>
+            <w:fldChar w:fldCharType="begin"/>
+          </w:r>
+          <w:r>
+            <w:rPr>
+              <w:rFonts w:asciiTheme="minorHAnsi" w:hAnsiTheme="minorHAnsi" w:eastAsiaTheme="minorEastAsia" w:cstheme="minorBidi"/>
+              <w:lang w:val="en-US" w:eastAsia="zh-CN" w:bidi="ar-SA"/>
+            </w:rPr>
+            <w:instrText xml:space="preserve"> HYPERLINK \l _Toc7821 </w:instrText>
+          </w:r>
+          <w:r>
+            <w:rPr>
+              <w:rFonts w:asciiTheme="minorHAnsi" w:hAnsiTheme="minorHAnsi" w:eastAsiaTheme="minorEastAsia" w:cstheme="minorBidi"/>
+              <w:lang w:val="en-US" w:eastAsia="zh-CN" w:bidi="ar-SA"/>
+            </w:rPr>
+            <w:fldChar w:fldCharType="separate"/>
+          </w:r>
+          <w:r>
+            <w:rPr>
+              <w:rFonts w:hint="default"/>
+              <w:lang w:val="en-US" w:eastAsia="zh-CN"/>
+            </w:rPr>
+            <w:t xml:space="preserve">2. </w:t>
+          </w:r>
+          <w:r>
+            <w:rPr>
+              <w:rFonts w:hint="eastAsia"/>
+              <w:lang w:val="en-US" w:eastAsia="zh-CN"/>
+            </w:rPr>
+            <w:t>ALC操作说明及注意事项</w:t>
+          </w:r>
+          <w:r>
+            <w:tab/>
+          </w:r>
+          <w:r>
+            <w:fldChar w:fldCharType="begin"/>
+          </w:r>
+          <w:r>
+            <w:instrText xml:space="preserve"> PAGEREF _Toc7821 </w:instrText>
+          </w:r>
+          <w:r>
+            <w:fldChar w:fldCharType="separate"/>
+          </w:r>
+          <w:r>
+            <w:t>11</w:t>
+          </w:r>
+          <w:r>
+            <w:fldChar w:fldCharType="end"/>
+          </w:r>
+          <w:r>
+            <w:rPr>
+              <w:rFonts w:asciiTheme="minorHAnsi" w:hAnsiTheme="minorHAnsi" w:eastAsiaTheme="minorEastAsia" w:cstheme="minorBidi"/>
+              <w:lang w:val="en-US" w:eastAsia="zh-CN" w:bidi="ar-SA"/>
+            </w:rPr>
+            <w:fldChar w:fldCharType="end"/>
+          </w:r>
+        </w:p>
+        <w:p>
+          <w:pPr>
+            <w:pStyle w:val="10"/>
+            <w:tabs>
+              <w:tab w:val="right" w:leader="dot" w:pos="8306"/>
+            </w:tabs>
+          </w:pPr>
+          <w:r>
+            <w:rPr>
+              <w:rFonts w:asciiTheme="minorHAnsi" w:hAnsiTheme="minorHAnsi" w:eastAsiaTheme="minorEastAsia" w:cstheme="minorBidi"/>
+              <w:lang w:val="en-US" w:eastAsia="zh-CN" w:bidi="ar-SA"/>
+            </w:rPr>
+            <w:fldChar w:fldCharType="begin"/>
+          </w:r>
+          <w:r>
+            <w:rPr>
+              <w:rFonts w:asciiTheme="minorHAnsi" w:hAnsiTheme="minorHAnsi" w:eastAsiaTheme="minorEastAsia" w:cstheme="minorBidi"/>
+              <w:lang w:val="en-US" w:eastAsia="zh-CN" w:bidi="ar-SA"/>
+            </w:rPr>
+            <w:instrText xml:space="preserve"> HYPERLINK \l _Toc4064 </w:instrText>
+          </w:r>
+          <w:r>
+            <w:rPr>
+              <w:rFonts w:asciiTheme="minorHAnsi" w:hAnsiTheme="minorHAnsi" w:eastAsiaTheme="minorEastAsia" w:cstheme="minorBidi"/>
+              <w:lang w:val="en-US" w:eastAsia="zh-CN" w:bidi="ar-SA"/>
+            </w:rPr>
+            <w:fldChar w:fldCharType="separate"/>
+          </w:r>
+          <w:r>
+            <w:rPr>
+              <w:rFonts w:hint="eastAsia"/>
+              <w:lang w:val="en-US" w:eastAsia="zh-CN"/>
+            </w:rPr>
+            <w:t>2.2.1. PLC功能键的使用</w:t>
+          </w:r>
+          <w:r>
+            <w:tab/>
+          </w:r>
+          <w:r>
+            <w:fldChar w:fldCharType="begin"/>
+          </w:r>
+          <w:r>
+            <w:instrText xml:space="preserve"> PAGEREF _Toc4064 </w:instrText>
+          </w:r>
+          <w:r>
+            <w:fldChar w:fldCharType="separate"/>
+          </w:r>
+          <w:r>
+            <w:t>11</w:t>
+          </w:r>
+          <w:r>
+            <w:fldChar w:fldCharType="end"/>
+          </w:r>
+          <w:r>
+            <w:rPr>
+              <w:rFonts w:asciiTheme="minorHAnsi" w:hAnsiTheme="minorHAnsi" w:eastAsiaTheme="minorEastAsia" w:cstheme="minorBidi"/>
+              <w:lang w:val="en-US" w:eastAsia="zh-CN" w:bidi="ar-SA"/>
+            </w:rPr>
+            <w:fldChar w:fldCharType="end"/>
+          </w:r>
+        </w:p>
+        <w:p>
+          <w:pPr>
+            <w:pStyle w:val="8"/>
+            <w:tabs>
+              <w:tab w:val="right" w:leader="dot" w:pos="8306"/>
+            </w:tabs>
+          </w:pPr>
+          <w:r>
+            <w:rPr>
+              <w:rFonts w:asciiTheme="minorHAnsi" w:hAnsiTheme="minorHAnsi" w:eastAsiaTheme="minorEastAsia" w:cstheme="minorBidi"/>
+              <w:lang w:val="en-US" w:eastAsia="zh-CN" w:bidi="ar-SA"/>
+            </w:rPr>
+            <w:fldChar w:fldCharType="begin"/>
+          </w:r>
+          <w:r>
+            <w:rPr>
+              <w:rFonts w:asciiTheme="minorHAnsi" w:hAnsiTheme="minorHAnsi" w:eastAsiaTheme="minorEastAsia" w:cstheme="minorBidi"/>
+              <w:lang w:val="en-US" w:eastAsia="zh-CN" w:bidi="ar-SA"/>
+            </w:rPr>
+            <w:instrText xml:space="preserve"> HYPERLINK \l _Toc4833 </w:instrText>
+          </w:r>
+          <w:r>
+            <w:rPr>
+              <w:rFonts w:asciiTheme="minorHAnsi" w:hAnsiTheme="minorHAnsi" w:eastAsiaTheme="minorEastAsia" w:cstheme="minorBidi"/>
+              <w:lang w:val="en-US" w:eastAsia="zh-CN" w:bidi="ar-SA"/>
+            </w:rPr>
+            <w:fldChar w:fldCharType="separate"/>
+          </w:r>
+          <w:r>
+            <w:rPr>
+              <w:rFonts w:hint="eastAsia"/>
+              <w:lang w:val="en-US" w:eastAsia="zh-CN"/>
+            </w:rPr>
+            <w:t>三、 数据库查询软件界面介绍及使用</w:t>
+          </w:r>
+          <w:r>
+            <w:tab/>
+          </w:r>
+          <w:r>
+            <w:fldChar w:fldCharType="begin"/>
+          </w:r>
+          <w:r>
+            <w:instrText xml:space="preserve"> PAGEREF _Toc4833 </w:instrText>
+          </w:r>
+          <w:r>
+            <w:fldChar w:fldCharType="separate"/>
+          </w:r>
+          <w:r>
+            <w:t>12</w:t>
+          </w:r>
+          <w:r>
+            <w:fldChar w:fldCharType="end"/>
+          </w:r>
+          <w:r>
+            <w:rPr>
+              <w:rFonts w:asciiTheme="minorHAnsi" w:hAnsiTheme="minorHAnsi" w:eastAsiaTheme="minorEastAsia" w:cstheme="minorBidi"/>
+              <w:lang w:val="en-US" w:eastAsia="zh-CN" w:bidi="ar-SA"/>
+            </w:rPr>
+            <w:fldChar w:fldCharType="end"/>
+          </w:r>
+        </w:p>
+        <w:p>
+          <w:pPr>
+            <w:pStyle w:val="9"/>
+            <w:tabs>
+              <w:tab w:val="right" w:leader="dot" w:pos="8306"/>
+            </w:tabs>
+          </w:pPr>
+          <w:r>
+            <w:rPr>
+              <w:rFonts w:asciiTheme="minorHAnsi" w:hAnsiTheme="minorHAnsi" w:eastAsiaTheme="minorEastAsia" w:cstheme="minorBidi"/>
+              <w:lang w:val="en-US" w:eastAsia="zh-CN" w:bidi="ar-SA"/>
+            </w:rPr>
+            <w:fldChar w:fldCharType="begin"/>
+          </w:r>
+          <w:r>
+            <w:rPr>
+              <w:rFonts w:asciiTheme="minorHAnsi" w:hAnsiTheme="minorHAnsi" w:eastAsiaTheme="minorEastAsia" w:cstheme="minorBidi"/>
+              <w:lang w:val="en-US" w:eastAsia="zh-CN" w:bidi="ar-SA"/>
+            </w:rPr>
+            <w:instrText xml:space="preserve"> HYPERLINK \l _Toc5852 </w:instrText>
+          </w:r>
+          <w:r>
+            <w:rPr>
+              <w:rFonts w:asciiTheme="minorHAnsi" w:hAnsiTheme="minorHAnsi" w:eastAsiaTheme="minorEastAsia" w:cstheme="minorBidi"/>
+              <w:lang w:val="en-US" w:eastAsia="zh-CN" w:bidi="ar-SA"/>
+            </w:rPr>
+            <w:fldChar w:fldCharType="separate"/>
+          </w:r>
+          <w:r>
+            <w:rPr>
+              <w:rFonts w:hint="default"/>
+              <w:lang w:val="en-US" w:eastAsia="zh-CN"/>
+            </w:rPr>
+            <w:t xml:space="preserve">1. </w:t>
+          </w:r>
+          <w:r>
+            <w:rPr>
+              <w:rFonts w:hint="eastAsia"/>
+              <w:lang w:val="en-US" w:eastAsia="zh-CN"/>
+            </w:rPr>
+            <w:t>数据库查询软件界面简介</w:t>
+          </w:r>
+          <w:r>
+            <w:tab/>
+          </w:r>
+          <w:r>
+            <w:fldChar w:fldCharType="begin"/>
+          </w:r>
+          <w:r>
+            <w:instrText xml:space="preserve"> PAGEREF _Toc5852 </w:instrText>
+          </w:r>
+          <w:r>
+            <w:fldChar w:fldCharType="separate"/>
+          </w:r>
+          <w:r>
+            <w:t>12</w:t>
+          </w:r>
+          <w:r>
+            <w:fldChar w:fldCharType="end"/>
+          </w:r>
+          <w:r>
+            <w:rPr>
+              <w:rFonts w:asciiTheme="minorHAnsi" w:hAnsiTheme="minorHAnsi" w:eastAsiaTheme="minorEastAsia" w:cstheme="minorBidi"/>
+              <w:lang w:val="en-US" w:eastAsia="zh-CN" w:bidi="ar-SA"/>
+            </w:rPr>
+            <w:fldChar w:fldCharType="end"/>
+          </w:r>
+        </w:p>
+        <w:p>
+          <w:pPr>
+            <w:pStyle w:val="10"/>
+            <w:tabs>
+              <w:tab w:val="right" w:leader="dot" w:pos="8306"/>
+            </w:tabs>
+          </w:pPr>
+          <w:r>
+            <w:rPr>
+              <w:rFonts w:asciiTheme="minorHAnsi" w:hAnsiTheme="minorHAnsi" w:eastAsiaTheme="minorEastAsia" w:cstheme="minorBidi"/>
+              <w:lang w:val="en-US" w:eastAsia="zh-CN" w:bidi="ar-SA"/>
+            </w:rPr>
+            <w:fldChar w:fldCharType="begin"/>
+          </w:r>
+          <w:r>
+            <w:rPr>
+              <w:rFonts w:asciiTheme="minorHAnsi" w:hAnsiTheme="minorHAnsi" w:eastAsiaTheme="minorEastAsia" w:cstheme="minorBidi"/>
+              <w:lang w:val="en-US" w:eastAsia="zh-CN" w:bidi="ar-SA"/>
+            </w:rPr>
+            <w:instrText xml:space="preserve"> HYPERLINK \l _Toc28197 </w:instrText>
+          </w:r>
+          <w:r>
+            <w:rPr>
+              <w:rFonts w:asciiTheme="minorHAnsi" w:hAnsiTheme="minorHAnsi" w:eastAsiaTheme="minorEastAsia" w:cstheme="minorBidi"/>
+              <w:lang w:val="en-US" w:eastAsia="zh-CN" w:bidi="ar-SA"/>
+            </w:rPr>
+            <w:fldChar w:fldCharType="separate"/>
+          </w:r>
+          <w:r>
+            <w:rPr>
+              <w:rFonts w:hint="default"/>
+              <w:lang w:val="en-US" w:eastAsia="zh-CN"/>
+            </w:rPr>
+            <w:t xml:space="preserve">4.1.1. </w:t>
+          </w:r>
+          <w:r>
+            <w:rPr>
+              <w:rFonts w:hint="eastAsia"/>
+              <w:lang w:val="en-US" w:eastAsia="zh-CN"/>
+            </w:rPr>
+            <w:t>数据查询页面</w:t>
+          </w:r>
+          <w:r>
+            <w:tab/>
+          </w:r>
+          <w:r>
+            <w:fldChar w:fldCharType="begin"/>
+          </w:r>
+          <w:r>
+            <w:instrText xml:space="preserve"> PAGEREF _Toc28197 </w:instrText>
+          </w:r>
+          <w:r>
+            <w:fldChar w:fldCharType="separate"/>
+          </w:r>
+          <w:r>
+            <w:t>12</w:t>
+          </w:r>
+          <w:r>
+            <w:fldChar w:fldCharType="end"/>
+          </w:r>
+          <w:r>
+            <w:rPr>
+              <w:rFonts w:asciiTheme="minorHAnsi" w:hAnsiTheme="minorHAnsi" w:eastAsiaTheme="minorEastAsia" w:cstheme="minorBidi"/>
+              <w:lang w:val="en-US" w:eastAsia="zh-CN" w:bidi="ar-SA"/>
+            </w:rPr>
+            <w:fldChar w:fldCharType="end"/>
+          </w:r>
+        </w:p>
+        <w:p>
+          <w:pPr>
+            <w:pStyle w:val="10"/>
+            <w:tabs>
+              <w:tab w:val="right" w:leader="dot" w:pos="8306"/>
+            </w:tabs>
+          </w:pPr>
+          <w:r>
+            <w:rPr>
+              <w:rFonts w:asciiTheme="minorHAnsi" w:hAnsiTheme="minorHAnsi" w:eastAsiaTheme="minorEastAsia" w:cstheme="minorBidi"/>
+              <w:lang w:val="en-US" w:eastAsia="zh-CN" w:bidi="ar-SA"/>
+            </w:rPr>
+            <w:fldChar w:fldCharType="begin"/>
+          </w:r>
+          <w:r>
+            <w:rPr>
+              <w:rFonts w:asciiTheme="minorHAnsi" w:hAnsiTheme="minorHAnsi" w:eastAsiaTheme="minorEastAsia" w:cstheme="minorBidi"/>
+              <w:lang w:val="en-US" w:eastAsia="zh-CN" w:bidi="ar-SA"/>
+            </w:rPr>
+            <w:instrText xml:space="preserve"> HYPERLINK \l _Toc24589 </w:instrText>
+          </w:r>
+          <w:r>
+            <w:rPr>
+              <w:rFonts w:asciiTheme="minorHAnsi" w:hAnsiTheme="minorHAnsi" w:eastAsiaTheme="minorEastAsia" w:cstheme="minorBidi"/>
+              <w:lang w:val="en-US" w:eastAsia="zh-CN" w:bidi="ar-SA"/>
+            </w:rPr>
+            <w:fldChar w:fldCharType="separate"/>
+          </w:r>
+          <w:r>
+            <w:rPr>
+              <w:rFonts w:hint="default"/>
+              <w:lang w:val="en-US" w:eastAsia="zh-CN"/>
+            </w:rPr>
+            <w:t xml:space="preserve">4.1.2. </w:t>
+          </w:r>
+          <w:r>
+            <w:rPr>
+              <w:rFonts w:hint="eastAsia"/>
+              <w:lang w:val="en-US" w:eastAsia="zh-CN"/>
+            </w:rPr>
+            <w:t>删除操作界面</w:t>
+          </w:r>
+          <w:r>
+            <w:tab/>
+          </w:r>
+          <w:r>
+            <w:fldChar w:fldCharType="begin"/>
+          </w:r>
+          <w:r>
+            <w:instrText xml:space="preserve"> PAGEREF _Toc24589 </w:instrText>
+          </w:r>
+          <w:r>
+            <w:fldChar w:fldCharType="separate"/>
+          </w:r>
+          <w:r>
+            <w:t>13</w:t>
+          </w:r>
+          <w:r>
+            <w:fldChar w:fldCharType="end"/>
+          </w:r>
+          <w:r>
+            <w:rPr>
+              <w:rFonts w:asciiTheme="minorHAnsi" w:hAnsiTheme="minorHAnsi" w:eastAsiaTheme="minorEastAsia" w:cstheme="minorBidi"/>
+              <w:lang w:val="en-US" w:eastAsia="zh-CN" w:bidi="ar-SA"/>
+            </w:rPr>
+            <w:fldChar w:fldCharType="end"/>
+          </w:r>
+        </w:p>
+        <w:p>
+          <w:pPr>
+            <w:pStyle w:val="10"/>
+            <w:tabs>
+              <w:tab w:val="right" w:leader="dot" w:pos="8306"/>
+            </w:tabs>
+          </w:pPr>
+          <w:r>
+            <w:rPr>
+              <w:rFonts w:asciiTheme="minorHAnsi" w:hAnsiTheme="minorHAnsi" w:eastAsiaTheme="minorEastAsia" w:cstheme="minorBidi"/>
+              <w:lang w:val="en-US" w:eastAsia="zh-CN" w:bidi="ar-SA"/>
+            </w:rPr>
+            <w:fldChar w:fldCharType="begin"/>
+          </w:r>
+          <w:r>
+            <w:rPr>
+              <w:rFonts w:asciiTheme="minorHAnsi" w:hAnsiTheme="minorHAnsi" w:eastAsiaTheme="minorEastAsia" w:cstheme="minorBidi"/>
+              <w:lang w:val="en-US" w:eastAsia="zh-CN" w:bidi="ar-SA"/>
+            </w:rPr>
+            <w:instrText xml:space="preserve"> HYPERLINK \l _Toc32442 </w:instrText>
+          </w:r>
+          <w:r>
+            <w:rPr>
+              <w:rFonts w:asciiTheme="minorHAnsi" w:hAnsiTheme="minorHAnsi" w:eastAsiaTheme="minorEastAsia" w:cstheme="minorBidi"/>
+              <w:lang w:val="en-US" w:eastAsia="zh-CN" w:bidi="ar-SA"/>
+            </w:rPr>
+            <w:fldChar w:fldCharType="separate"/>
+          </w:r>
+          <w:r>
+            <w:rPr>
+              <w:rFonts w:hint="default"/>
+              <w:lang w:val="en-US" w:eastAsia="zh-CN"/>
+            </w:rPr>
+            <w:t xml:space="preserve">4.1.3. </w:t>
+          </w:r>
+          <w:r>
+            <w:rPr>
+              <w:rFonts w:hint="eastAsia"/>
+              <w:lang w:val="en-US" w:eastAsia="zh-CN"/>
+            </w:rPr>
+            <w:t>保存操作界面</w:t>
+          </w:r>
+          <w:r>
+            <w:tab/>
+          </w:r>
+          <w:r>
+            <w:fldChar w:fldCharType="begin"/>
+          </w:r>
+          <w:r>
+            <w:instrText xml:space="preserve"> PAGEREF _Toc32442 </w:instrText>
+          </w:r>
+          <w:r>
+            <w:fldChar w:fldCharType="separate"/>
+          </w:r>
+          <w:r>
+            <w:t>13</w:t>
+          </w:r>
+          <w:r>
+            <w:fldChar w:fldCharType="end"/>
+          </w:r>
+          <w:r>
+            <w:rPr>
+              <w:rFonts w:asciiTheme="minorHAnsi" w:hAnsiTheme="minorHAnsi" w:eastAsiaTheme="minorEastAsia" w:cstheme="minorBidi"/>
+              <w:lang w:val="en-US" w:eastAsia="zh-CN" w:bidi="ar-SA"/>
+            </w:rPr>
+            <w:fldChar w:fldCharType="end"/>
+          </w:r>
+        </w:p>
+        <w:p>
+          <w:pPr>
+            <w:pStyle w:val="10"/>
+            <w:tabs>
+              <w:tab w:val="right" w:leader="dot" w:pos="8306"/>
+            </w:tabs>
+          </w:pPr>
+          <w:r>
+            <w:rPr>
+              <w:rFonts w:asciiTheme="minorHAnsi" w:hAnsiTheme="minorHAnsi" w:eastAsiaTheme="minorEastAsia" w:cstheme="minorBidi"/>
+              <w:lang w:val="en-US" w:eastAsia="zh-CN" w:bidi="ar-SA"/>
+            </w:rPr>
+            <w:fldChar w:fldCharType="begin"/>
+          </w:r>
+          <w:r>
+            <w:rPr>
+              <w:rFonts w:asciiTheme="minorHAnsi" w:hAnsiTheme="minorHAnsi" w:eastAsiaTheme="minorEastAsia" w:cstheme="minorBidi"/>
+              <w:lang w:val="en-US" w:eastAsia="zh-CN" w:bidi="ar-SA"/>
+            </w:rPr>
+            <w:instrText xml:space="preserve"> HYPERLINK \l _Toc29296 </w:instrText>
+          </w:r>
+          <w:r>
+            <w:rPr>
+              <w:rFonts w:asciiTheme="minorHAnsi" w:hAnsiTheme="minorHAnsi" w:eastAsiaTheme="minorEastAsia" w:cstheme="minorBidi"/>
+              <w:lang w:val="en-US" w:eastAsia="zh-CN" w:bidi="ar-SA"/>
+            </w:rPr>
+            <w:fldChar w:fldCharType="separate"/>
+          </w:r>
+          <w:r>
+            <w:rPr>
+              <w:rFonts w:hint="default"/>
+              <w:lang w:val="en-US" w:eastAsia="zh-CN"/>
+            </w:rPr>
+            <w:t xml:space="preserve">4.1.4. </w:t>
+          </w:r>
+          <w:r>
+            <w:rPr>
+              <w:rFonts w:hint="eastAsia"/>
+              <w:lang w:val="en-US" w:eastAsia="zh-CN"/>
+            </w:rPr>
+            <w:t>设置界面</w:t>
+          </w:r>
+          <w:r>
+            <w:tab/>
+          </w:r>
+          <w:r>
+            <w:fldChar w:fldCharType="begin"/>
+          </w:r>
+          <w:r>
+            <w:instrText xml:space="preserve"> PAGEREF _Toc29296 </w:instrText>
+          </w:r>
+          <w:r>
+            <w:fldChar w:fldCharType="separate"/>
+          </w:r>
+          <w:r>
+            <w:t>14</w:t>
+          </w:r>
+          <w:r>
+            <w:fldChar w:fldCharType="end"/>
+          </w:r>
+          <w:r>
+            <w:rPr>
+              <w:rFonts w:asciiTheme="minorHAnsi" w:hAnsiTheme="minorHAnsi" w:eastAsiaTheme="minorEastAsia" w:cstheme="minorBidi"/>
+              <w:lang w:val="en-US" w:eastAsia="zh-CN" w:bidi="ar-SA"/>
+            </w:rPr>
+            <w:fldChar w:fldCharType="end"/>
+          </w:r>
+        </w:p>
+        <w:p>
+          <w:pPr>
+            <w:pStyle w:val="10"/>
+            <w:tabs>
+              <w:tab w:val="right" w:leader="dot" w:pos="8306"/>
+            </w:tabs>
+          </w:pPr>
+          <w:r>
+            <w:rPr>
+              <w:rFonts w:asciiTheme="minorHAnsi" w:hAnsiTheme="minorHAnsi" w:eastAsiaTheme="minorEastAsia" w:cstheme="minorBidi"/>
+              <w:lang w:val="en-US" w:eastAsia="zh-CN" w:bidi="ar-SA"/>
+            </w:rPr>
+            <w:fldChar w:fldCharType="begin"/>
+          </w:r>
+          <w:r>
+            <w:rPr>
+              <w:rFonts w:asciiTheme="minorHAnsi" w:hAnsiTheme="minorHAnsi" w:eastAsiaTheme="minorEastAsia" w:cstheme="minorBidi"/>
+              <w:lang w:val="en-US" w:eastAsia="zh-CN" w:bidi="ar-SA"/>
+            </w:rPr>
+            <w:instrText xml:space="preserve"> HYPERLINK \l _Toc24904 </w:instrText>
+          </w:r>
+          <w:r>
+            <w:rPr>
+              <w:rFonts w:asciiTheme="minorHAnsi" w:hAnsiTheme="minorHAnsi" w:eastAsiaTheme="minorEastAsia" w:cstheme="minorBidi"/>
+              <w:lang w:val="en-US" w:eastAsia="zh-CN" w:bidi="ar-SA"/>
+            </w:rPr>
+            <w:fldChar w:fldCharType="separate"/>
+          </w:r>
+          <w:r>
+            <w:rPr>
+              <w:rFonts w:hint="default"/>
+              <w:lang w:val="en-US" w:eastAsia="zh-CN"/>
+            </w:rPr>
+            <w:t xml:space="preserve">4.1.5. </w:t>
+          </w:r>
+          <w:r>
+            <w:rPr>
+              <w:rFonts w:hint="eastAsia"/>
+              <w:lang w:val="en-US" w:eastAsia="zh-CN"/>
+            </w:rPr>
+            <w:t>饼图界面</w:t>
+          </w:r>
+          <w:r>
+            <w:tab/>
+          </w:r>
+          <w:r>
+            <w:fldChar w:fldCharType="begin"/>
+          </w:r>
+          <w:r>
+            <w:instrText xml:space="preserve"> PAGEREF _Toc24904 </w:instrText>
+          </w:r>
+          <w:r>
+            <w:fldChar w:fldCharType="separate"/>
+          </w:r>
+          <w:r>
+            <w:t>15</w:t>
+          </w:r>
+          <w:r>
+            <w:fldChar w:fldCharType="end"/>
+          </w:r>
+          <w:r>
+            <w:rPr>
+              <w:rFonts w:asciiTheme="minorHAnsi" w:hAnsiTheme="minorHAnsi" w:eastAsiaTheme="minorEastAsia" w:cstheme="minorBidi"/>
+              <w:lang w:val="en-US" w:eastAsia="zh-CN" w:bidi="ar-SA"/>
+            </w:rPr>
+            <w:fldChar w:fldCharType="end"/>
+          </w:r>
+        </w:p>
+        <w:p>
+          <w:pPr>
+            <w:pStyle w:val="10"/>
+            <w:tabs>
+              <w:tab w:val="right" w:leader="dot" w:pos="8306"/>
+            </w:tabs>
+          </w:pPr>
+          <w:r>
+            <w:rPr>
+              <w:rFonts w:asciiTheme="minorHAnsi" w:hAnsiTheme="minorHAnsi" w:eastAsiaTheme="minorEastAsia" w:cstheme="minorBidi"/>
+              <w:lang w:val="en-US" w:eastAsia="zh-CN" w:bidi="ar-SA"/>
+            </w:rPr>
+            <w:fldChar w:fldCharType="begin"/>
+          </w:r>
+          <w:r>
+            <w:rPr>
+              <w:rFonts w:asciiTheme="minorHAnsi" w:hAnsiTheme="minorHAnsi" w:eastAsiaTheme="minorEastAsia" w:cstheme="minorBidi"/>
+              <w:lang w:val="en-US" w:eastAsia="zh-CN" w:bidi="ar-SA"/>
+            </w:rPr>
+            <w:instrText xml:space="preserve"> HYPERLINK \l _Toc19265 </w:instrText>
+          </w:r>
+          <w:r>
+            <w:rPr>
+              <w:rFonts w:asciiTheme="minorHAnsi" w:hAnsiTheme="minorHAnsi" w:eastAsiaTheme="minorEastAsia" w:cstheme="minorBidi"/>
+              <w:lang w:val="en-US" w:eastAsia="zh-CN" w:bidi="ar-SA"/>
+            </w:rPr>
+            <w:fldChar w:fldCharType="separate"/>
+          </w:r>
+          <w:r>
+            <w:rPr>
+              <w:rFonts w:hint="default"/>
+              <w:lang w:val="en-US" w:eastAsia="zh-CN"/>
+            </w:rPr>
+            <w:t xml:space="preserve">4.1.6. </w:t>
+          </w:r>
+          <w:r>
+            <w:rPr>
+              <w:rFonts w:hint="eastAsia"/>
+              <w:lang w:val="en-US" w:eastAsia="zh-CN"/>
+            </w:rPr>
+            <w:t>曲线图界面</w:t>
+          </w:r>
+          <w:r>
+            <w:tab/>
+          </w:r>
+          <w:r>
+            <w:fldChar w:fldCharType="begin"/>
+          </w:r>
+          <w:r>
+            <w:instrText xml:space="preserve"> PAGEREF _Toc19265 </w:instrText>
+          </w:r>
+          <w:r>
+            <w:fldChar w:fldCharType="separate"/>
+          </w:r>
+          <w:r>
+            <w:t>16</w:t>
+          </w:r>
+          <w:r>
+            <w:fldChar w:fldCharType="end"/>
+          </w:r>
+          <w:r>
+            <w:rPr>
+              <w:rFonts w:asciiTheme="minorHAnsi" w:hAnsiTheme="minorHAnsi" w:eastAsiaTheme="minorEastAsia" w:cstheme="minorBidi"/>
+              <w:lang w:val="en-US" w:eastAsia="zh-CN" w:bidi="ar-SA"/>
+            </w:rPr>
+            <w:fldChar w:fldCharType="end"/>
+          </w:r>
+        </w:p>
+        <w:p>
+          <w:pPr>
             <w:rPr>
               <w:rFonts w:asciiTheme="minorHAnsi" w:hAnsiTheme="minorHAnsi" w:eastAsiaTheme="minorEastAsia" w:cstheme="minorBidi"/>
               <w:b/>
@@ -1933,7 +2240,7 @@
         </w:rPr>
       </w:pPr>
       <w:bookmarkStart w:id="0" w:name="_Toc9344"/>
-      <w:bookmarkStart w:id="1" w:name="_Toc1234"/>
+      <w:bookmarkStart w:id="1" w:name="_Toc12523"/>
       <w:r>
         <w:rPr>
           <w:rFonts w:hint="eastAsia"/>
@@ -1957,8 +2264,8 @@
           <w:lang w:val="en-US" w:eastAsia="zh-CN"/>
         </w:rPr>
       </w:pPr>
-      <w:bookmarkStart w:id="2" w:name="_Toc21184"/>
-      <w:bookmarkStart w:id="3" w:name="_Toc16038"/>
+      <w:bookmarkStart w:id="2" w:name="_Toc20964"/>
+      <w:bookmarkStart w:id="3" w:name="_Toc21184"/>
       <w:r>
         <w:rPr>
           <w:rFonts w:hint="eastAsia"/>
@@ -1966,6 +2273,7 @@
         </w:rPr>
         <w:t>IP设置</w:t>
       </w:r>
+      <w:bookmarkEnd w:id="2"/>
     </w:p>
     <w:p>
       <w:pPr>
@@ -2063,6 +2371,7 @@
           <w:lang w:val="en-US" w:eastAsia="zh-CN"/>
         </w:rPr>
       </w:pPr>
+      <w:bookmarkStart w:id="4" w:name="_Toc7558"/>
       <w:r>
         <w:rPr>
           <w:rFonts w:hint="eastAsia"/>
@@ -2070,8 +2379,8 @@
         </w:rPr>
         <w:t>海康相机软件安装及设置</w:t>
       </w:r>
-      <w:bookmarkEnd w:id="2"/>
       <w:bookmarkEnd w:id="3"/>
+      <w:bookmarkEnd w:id="4"/>
     </w:p>
     <w:p>
       <w:pPr>
@@ -2158,10 +2467,9 @@
           </mc:Choice>
           <mc:Fallback>
             <w:pict>
-              <v:group id="_x0000_s1026" o:spid="_x0000_s1026" o:spt="203" style="height:238.15pt;width:415.3pt;" coordsize="5274310,3024505" editas="canvas" o:gfxdata="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">
+              <v:group id="_x0000_s1026" o:spid="_x0000_s1026" o:spt="203" style="height:238.15pt;width:415.3pt;" coordsize="5274310,3024505" editas="canvas" o:gfxdata="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">
                 <o:lock v:ext="edit" aspectratio="f"/>
-                <v:shape id="_x0000_s1026" o:spid="_x0000_s1026" o:spt="75" type="#_x0000_t75" style="position:absolute;left:0;top:0;height:3024505;width:5274310;" filled="f" stroked="f" coordsize="21600,21600" o:gfxdata="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">
-                  <v:path/>
+                <v:shape id="_x0000_s1026" o:spid="_x0000_s1026" style="position:absolute;left:0;top:0;height:3024505;width:5274310;" filled="f" stroked="f" coordsize="21600,21600" o:gfxdata="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">
                   <v:fill on="f" focussize="0,0"/>
                   <v:stroke on="f"/>
                   <v:imagedata o:title=""/>
@@ -2170,13 +2478,13 @@
                 <v:shape id="_x0000_s1026" o:spid="_x0000_s1026" o:spt="75" alt="海康常用属性" type="#_x0000_t75" style="position:absolute;left:73025;top:0;height:2985770;width:1619250;" filled="f" o:preferrelative="t" stroked="f" coordsize="21600,21600" o:gfxdata="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">
                   <v:fill on="f" focussize="0,0"/>
                   <v:stroke on="f"/>
-                  <v:imagedata r:id="rId6" o:title="海康常用属性"/>
+                  <v:imagedata r:id="rId6" o:title=""/>
                   <o:lock v:ext="edit" aspectratio="t"/>
                 </v:shape>
                 <v:shape id="_x0000_s1026" o:spid="_x0000_s1026" o:spt="75" alt="海康触发" type="#_x0000_t75" style="position:absolute;left:2550160;top:0;height:3004820;width:2378075;" filled="f" o:preferrelative="t" stroked="f" coordsize="21600,21600" o:gfxdata="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">
                   <v:fill on="f" focussize="0,0"/>
                   <v:stroke on="f"/>
-                  <v:imagedata r:id="rId7" o:title="海康触发"/>
+                  <v:imagedata r:id="rId7" o:title=""/>
                   <o:lock v:ext="edit" aspectratio="t"/>
                 </v:shape>
                 <w10:wrap type="none"/>
@@ -2200,8 +2508,8 @@
           <w:lang w:val="en-US" w:eastAsia="zh-CN"/>
         </w:rPr>
       </w:pPr>
-      <w:bookmarkStart w:id="4" w:name="_Toc9454"/>
       <w:bookmarkStart w:id="5" w:name="_Toc2589"/>
+      <w:bookmarkStart w:id="6" w:name="_Toc4267"/>
       <w:r>
         <w:rPr>
           <w:rFonts w:hint="eastAsia"/>
@@ -2209,8 +2517,973 @@
         </w:rPr>
         <w:t>基恩士LJX-A8000控制器软件安装及设置</w:t>
       </w:r>
-      <w:bookmarkEnd w:id="4"/>
       <w:bookmarkEnd w:id="5"/>
+      <w:bookmarkEnd w:id="6"/>
+    </w:p>
+    <w:p>
+      <w:pPr>
+        <w:pStyle w:val="4"/>
+        <w:bidi w:val="0"/>
+        <w:rPr>
+          <w:rFonts w:hint="eastAsia"/>
+          <w:lang w:val="en-US" w:eastAsia="zh-CN"/>
+        </w:rPr>
+      </w:pPr>
+      <w:bookmarkStart w:id="7" w:name="_Toc20494"/>
+      <w:r>
+        <w:rPr>
+          <w:rFonts w:hint="eastAsia"/>
+          <w:lang w:val="en-US" w:eastAsia="zh-CN"/>
+        </w:rPr>
+        <w:t>1.3.1. 基恩士软件安装</w:t>
+      </w:r>
+      <w:bookmarkEnd w:id="7"/>
+    </w:p>
+    <w:p>
+      <w:pPr>
+        <w:rPr>
+          <w:rFonts w:hint="eastAsia"/>
+          <w:lang w:val="en-US" w:eastAsia="zh-CN"/>
+        </w:rPr>
+      </w:pPr>
+      <w:r>
+        <w:rPr>
+          <w:rFonts w:hint="eastAsia"/>
+          <w:lang w:val="en-US" w:eastAsia="zh-CN"/>
+        </w:rPr>
+        <w:t>解压“LJ-X8000A_Navigator_1_00_00_Observer_1_00_00.zip”并安装“LJ-X Navigator”和“IP Setting Tool”。</w:t>
+      </w:r>
+    </w:p>
+    <w:p>
+      <w:pPr>
+        <w:rPr>
+          <w:rFonts w:hint="default"/>
+          <w:lang w:val="en-US" w:eastAsia="zh-CN"/>
+        </w:rPr>
+      </w:pPr>
+    </w:p>
+    <w:p>
+      <w:pPr>
+        <w:pStyle w:val="4"/>
+        <w:bidi w:val="0"/>
+        <w:rPr>
+          <w:rFonts w:hint="eastAsia"/>
+          <w:lang w:val="en-US" w:eastAsia="zh-CN"/>
+        </w:rPr>
+      </w:pPr>
+      <w:bookmarkStart w:id="8" w:name="_Toc13983"/>
+      <w:r>
+        <w:rPr>
+          <w:rFonts w:hint="eastAsia"/>
+          <w:lang w:val="en-US" w:eastAsia="zh-CN"/>
+        </w:rPr>
+        <w:t>1.3.2. 分配各个控制器的IP地址</w:t>
+      </w:r>
+      <w:bookmarkEnd w:id="8"/>
+    </w:p>
+    <w:p>
+      <w:pPr>
+        <w:pStyle w:val="4"/>
+        <w:bidi w:val="0"/>
+        <w:rPr>
+          <w:sz w:val="32"/>
+        </w:rPr>
+      </w:pPr>
+      <w:r>
+        <w:rPr>
+          <w:sz w:val="20"/>
+        </w:rPr>
+        <mc:AlternateContent>
+          <mc:Choice Requires="wps">
+            <w:drawing>
+              <wp:anchor distT="0" distB="0" distL="114300" distR="114300" simplePos="0" relativeHeight="251725824" behindDoc="0" locked="0" layoutInCell="1" allowOverlap="1">
+                <wp:simplePos x="0" y="0"/>
+                <wp:positionH relativeFrom="column">
+                  <wp:posOffset>1751330</wp:posOffset>
+                </wp:positionH>
+                <wp:positionV relativeFrom="paragraph">
+                  <wp:posOffset>1174115</wp:posOffset>
+                </wp:positionV>
+                <wp:extent cx="885825" cy="361950"/>
+                <wp:effectExtent l="0" t="0" r="0" b="0"/>
+                <wp:wrapNone/>
+                <wp:docPr id="32" name="Text Box 32"/>
+                <wp:cNvGraphicFramePr/>
+                <a:graphic xmlns:a="http://schemas.openxmlformats.org/drawingml/2006/main">
+                  <a:graphicData uri="http://schemas.microsoft.com/office/word/2010/wordprocessingShape">
+                    <wps:wsp>
+                      <wps:cNvSpPr txBox="1"/>
+                      <wps:spPr>
+                        <a:xfrm>
+                          <a:off x="0" y="0"/>
+                          <a:ext cx="885825" cy="361950"/>
+                        </a:xfrm>
+                        <a:prstGeom prst="rect">
+                          <a:avLst/>
+                        </a:prstGeom>
+                        <a:noFill/>
+                        <a:ln w="6350">
+                          <a:noFill/>
+                        </a:ln>
+                      </wps:spPr>
+                      <wps:style>
+                        <a:lnRef idx="0">
+                          <a:schemeClr val="accent1"/>
+                        </a:lnRef>
+                        <a:fillRef idx="0">
+                          <a:schemeClr val="accent1"/>
+                        </a:fillRef>
+                        <a:effectRef idx="0">
+                          <a:schemeClr val="accent1"/>
+                        </a:effectRef>
+                        <a:fontRef idx="minor">
+                          <a:schemeClr val="dk1"/>
+                        </a:fontRef>
+                      </wps:style>
+                      <wps:txbx>
+                        <w:txbxContent>
+                          <w:p>
+                            <w:pPr>
+                              <w:rPr>
+                                <w:rFonts w:hint="default" w:eastAsiaTheme="minorEastAsia"/>
+                                <w:sz w:val="32"/>
+                                <w:lang w:val="en-US" w:eastAsia="zh-CN"/>
+                              </w:rPr>
+                            </w:pPr>
+                            <w:r>
+                              <w:rPr>
+                                <w:rFonts w:hint="eastAsia"/>
+                                <w:sz w:val="32"/>
+                                <w:lang w:val="en-US" w:eastAsia="zh-CN"/>
+                              </w:rPr>
+                              <w:t>③</w:t>
+                            </w:r>
+                          </w:p>
+                        </w:txbxContent>
+                      </wps:txbx>
+                      <wps:bodyPr rot="0" spcFirstLastPara="0" vertOverflow="overflow" horzOverflow="overflow" vert="horz" wrap="square" lIns="91440" tIns="45720" rIns="91440" bIns="45720" numCol="1" spcCol="0" rtlCol="0" fromWordArt="0" anchor="t" anchorCtr="0" forceAA="0" compatLnSpc="1">
+                        <a:noAutofit/>
+                      </wps:bodyPr>
+                    </wps:wsp>
+                  </a:graphicData>
+                </a:graphic>
+              </wp:anchor>
+            </w:drawing>
+          </mc:Choice>
+          <mc:Fallback>
+            <w:pict>
+              <v:shape id="_x0000_s1026" o:spid="_x0000_s1026" o:spt="202" type="#_x0000_t202" style="position:absolute;left:0pt;margin-left:137.9pt;margin-top:92.45pt;height:28.5pt;width:69.75pt;z-index:251725824;mso-width-relative:page;mso-height-relative:page;" filled="f" stroked="f" coordsize="21600,21600" o:gfxdata="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">
+                <v:fill on="f" focussize="0,0"/>
+                <v:stroke on="f" weight="0.5pt"/>
+                <v:imagedata o:title=""/>
+                <o:lock v:ext="edit" aspectratio="f"/>
+                <v:textbox>
+                  <w:txbxContent>
+                    <w:p>
+                      <w:pPr>
+                        <w:rPr>
+                          <w:rFonts w:hint="default" w:eastAsiaTheme="minorEastAsia"/>
+                          <w:sz w:val="32"/>
+                          <w:lang w:val="en-US" w:eastAsia="zh-CN"/>
+                        </w:rPr>
+                      </w:pPr>
+                      <w:r>
+                        <w:rPr>
+                          <w:rFonts w:hint="eastAsia"/>
+                          <w:sz w:val="32"/>
+                          <w:lang w:val="en-US" w:eastAsia="zh-CN"/>
+                        </w:rPr>
+                        <w:t>③</w:t>
+                      </w:r>
+                    </w:p>
+                  </w:txbxContent>
+                </v:textbox>
+              </v:shape>
+            </w:pict>
+          </mc:Fallback>
+        </mc:AlternateContent>
+      </w:r>
+      <w:r>
+        <w:rPr>
+          <w:sz w:val="20"/>
+        </w:rPr>
+        <mc:AlternateContent>
+          <mc:Choice Requires="wps">
+            <w:drawing>
+              <wp:anchor distT="0" distB="0" distL="114300" distR="114300" simplePos="0" relativeHeight="251668480" behindDoc="0" locked="0" layoutInCell="1" allowOverlap="1">
+                <wp:simplePos x="0" y="0"/>
+                <wp:positionH relativeFrom="column">
+                  <wp:posOffset>741045</wp:posOffset>
+                </wp:positionH>
+                <wp:positionV relativeFrom="paragraph">
+                  <wp:posOffset>1005840</wp:posOffset>
+                </wp:positionV>
+                <wp:extent cx="2724150" cy="0"/>
+                <wp:effectExtent l="0" t="48895" r="0" b="65405"/>
+                <wp:wrapNone/>
+                <wp:docPr id="27" name="Straight Arrow Connector 27"/>
+                <wp:cNvGraphicFramePr/>
+                <a:graphic xmlns:a="http://schemas.openxmlformats.org/drawingml/2006/main">
+                  <a:graphicData uri="http://schemas.microsoft.com/office/word/2010/wordprocessingShape">
+                    <wps:wsp>
+                      <wps:cNvCnPr/>
+                      <wps:spPr>
+                        <a:xfrm>
+                          <a:off x="3773805" y="2413000"/>
+                          <a:ext cx="2724150" cy="0"/>
+                        </a:xfrm>
+                        <a:prstGeom prst="straightConnector1">
+                          <a:avLst/>
+                        </a:prstGeom>
+                        <a:ln>
+                          <a:solidFill>
+                            <a:schemeClr val="tx1">
+                              <a:lumMod val="95000"/>
+                              <a:lumOff val="5000"/>
+                            </a:schemeClr>
+                          </a:solidFill>
+                          <a:tailEnd type="arrow"/>
+                        </a:ln>
+                      </wps:spPr>
+                      <wps:style>
+                        <a:lnRef idx="1">
+                          <a:schemeClr val="accent1"/>
+                        </a:lnRef>
+                        <a:fillRef idx="0">
+                          <a:schemeClr val="accent1"/>
+                        </a:fillRef>
+                        <a:effectRef idx="0">
+                          <a:schemeClr val="accent1"/>
+                        </a:effectRef>
+                        <a:fontRef idx="minor">
+                          <a:schemeClr val="tx1"/>
+                        </a:fontRef>
+                      </wps:style>
+                      <wps:bodyPr/>
+                    </wps:wsp>
+                  </a:graphicData>
+                </a:graphic>
+              </wp:anchor>
+            </w:drawing>
+          </mc:Choice>
+          <mc:Fallback>
+            <w:pict>
+              <v:shape id="_x0000_s1026" o:spid="_x0000_s1026" o:spt="32" type="#_x0000_t32" style="position:absolute;left:0pt;margin-left:58.35pt;margin-top:79.2pt;height:0pt;width:214.5pt;z-index:251668480;mso-width-relative:page;mso-height-relative:page;" filled="f" stroked="t" coordsize="21600,21600" o:gfxdata="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">
+                <v:fill on="f" focussize="0,0"/>
+                <v:stroke weight="0.5pt" color="#0D0D0D [3069]" miterlimit="8" joinstyle="miter" endarrow="open"/>
+                <v:imagedata o:title=""/>
+                <o:lock v:ext="edit" aspectratio="f"/>
+              </v:shape>
+            </w:pict>
+          </mc:Fallback>
+        </mc:AlternateContent>
+      </w:r>
+      <w:r>
+        <w:rPr>
+          <w:sz w:val="20"/>
+        </w:rPr>
+        <mc:AlternateContent>
+          <mc:Choice Requires="wps">
+            <w:drawing>
+              <wp:anchor distT="0" distB="0" distL="114300" distR="114300" simplePos="0" relativeHeight="251667456" behindDoc="0" locked="0" layoutInCell="1" allowOverlap="1">
+                <wp:simplePos x="0" y="0"/>
+                <wp:positionH relativeFrom="column">
+                  <wp:posOffset>1700530</wp:posOffset>
+                </wp:positionH>
+                <wp:positionV relativeFrom="paragraph">
+                  <wp:posOffset>1157605</wp:posOffset>
+                </wp:positionV>
+                <wp:extent cx="1105535" cy="399415"/>
+                <wp:effectExtent l="6350" t="1270" r="12065" b="18415"/>
+                <wp:wrapNone/>
+                <wp:docPr id="26" name="Flowchart: Document 26"/>
+                <wp:cNvGraphicFramePr/>
+                <a:graphic xmlns:a="http://schemas.openxmlformats.org/drawingml/2006/main">
+                  <a:graphicData uri="http://schemas.microsoft.com/office/word/2010/wordprocessingShape">
+                    <wps:wsp>
+                      <wps:cNvSpPr/>
+                      <wps:spPr>
+                        <a:xfrm flipV="1">
+                          <a:off x="0" y="0"/>
+                          <a:ext cx="1105535" cy="399415"/>
+                        </a:xfrm>
+                        <a:prstGeom prst="flowChartDocument">
+                          <a:avLst/>
+                        </a:prstGeom>
+                        <a:solidFill>
+                          <a:schemeClr val="accent2"/>
+                        </a:solidFill>
+                      </wps:spPr>
+                      <wps:style>
+                        <a:lnRef idx="2">
+                          <a:schemeClr val="accent1">
+                            <a:shade val="50000"/>
+                          </a:schemeClr>
+                        </a:lnRef>
+                        <a:fillRef idx="1">
+                          <a:schemeClr val="accent1"/>
+                        </a:fillRef>
+                        <a:effectRef idx="0">
+                          <a:schemeClr val="accent1"/>
+                        </a:effectRef>
+                        <a:fontRef idx="minor">
+                          <a:schemeClr val="lt1"/>
+                        </a:fontRef>
+                      </wps:style>
+                      <wps:bodyPr rot="0" spcFirstLastPara="0" vertOverflow="overflow" horzOverflow="overflow" vert="horz" wrap="square" lIns="91440" tIns="45720" rIns="91440" bIns="45720" numCol="1" spcCol="0" rtlCol="0" fromWordArt="0" anchor="ctr" anchorCtr="0" forceAA="0" compatLnSpc="1">
+                        <a:noAutofit/>
+                      </wps:bodyPr>
+                    </wps:wsp>
+                  </a:graphicData>
+                </a:graphic>
+              </wp:anchor>
+            </w:drawing>
+          </mc:Choice>
+          <mc:Fallback>
+            <w:pict>
+              <v:shape id="_x0000_s1026" o:spid="_x0000_s1026" o:spt="114" type="#_x0000_t114" style="position:absolute;left:0pt;flip:y;margin-left:133.9pt;margin-top:91.15pt;height:31.45pt;width:87.05pt;z-index:251667456;v-text-anchor:middle;mso-width-relative:page;mso-height-relative:page;" fillcolor="#ED7D31 [3205]" filled="t" stroked="t" coordsize="21600,21600" o:gfxdata="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">
+                <v:fill on="t" focussize="0,0"/>
+                <v:stroke weight="1pt" color="#41719C [3204]" miterlimit="8" joinstyle="miter"/>
+                <v:imagedata o:title=""/>
+                <o:lock v:ext="edit" aspectratio="f"/>
+              </v:shape>
+            </w:pict>
+          </mc:Fallback>
+        </mc:AlternateContent>
+      </w:r>
+      <w:r>
+        <w:rPr>
+          <w:sz w:val="20"/>
+        </w:rPr>
+        <mc:AlternateContent>
+          <mc:Choice Requires="wps">
+            <w:drawing>
+              <wp:anchor distT="0" distB="0" distL="114300" distR="114300" simplePos="0" relativeHeight="251669504" behindDoc="0" locked="0" layoutInCell="1" allowOverlap="1">
+                <wp:simplePos x="0" y="0"/>
+                <wp:positionH relativeFrom="column">
+                  <wp:posOffset>2889250</wp:posOffset>
+                </wp:positionH>
+                <wp:positionV relativeFrom="paragraph">
+                  <wp:posOffset>619760</wp:posOffset>
+                </wp:positionV>
+                <wp:extent cx="1023620" cy="407670"/>
+                <wp:effectExtent l="0" t="0" r="0" b="0"/>
+                <wp:wrapNone/>
+                <wp:docPr id="28" name="Text Box 28"/>
+                <wp:cNvGraphicFramePr/>
+                <a:graphic xmlns:a="http://schemas.openxmlformats.org/drawingml/2006/main">
+                  <a:graphicData uri="http://schemas.microsoft.com/office/word/2010/wordprocessingShape">
+                    <wps:wsp>
+                      <wps:cNvSpPr txBox="1"/>
+                      <wps:spPr>
+                        <a:xfrm>
+                          <a:off x="6383655" y="2593975"/>
+                          <a:ext cx="1023620" cy="407670"/>
+                        </a:xfrm>
+                        <a:prstGeom prst="rect">
+                          <a:avLst/>
+                        </a:prstGeom>
+                        <a:noFill/>
+                        <a:ln w="6350">
+                          <a:noFill/>
+                        </a:ln>
+                      </wps:spPr>
+                      <wps:style>
+                        <a:lnRef idx="0">
+                          <a:schemeClr val="accent1"/>
+                        </a:lnRef>
+                        <a:fillRef idx="0">
+                          <a:schemeClr val="accent1"/>
+                        </a:fillRef>
+                        <a:effectRef idx="0">
+                          <a:schemeClr val="accent1"/>
+                        </a:effectRef>
+                        <a:fontRef idx="minor">
+                          <a:schemeClr val="dk1"/>
+                        </a:fontRef>
+                      </wps:style>
+                      <wps:txbx>
+                        <w:txbxContent>
+                          <w:p>
+                            <w:pPr>
+                              <w:rPr>
+                                <w:rFonts w:hint="default" w:eastAsiaTheme="minorEastAsia"/>
+                                <w:lang w:val="en-US" w:eastAsia="zh-CN"/>
+                              </w:rPr>
+                            </w:pPr>
+                            <w:r>
+                              <w:rPr>
+                                <w:rFonts w:hint="eastAsia"/>
+                                <w:lang w:val="en-US" w:eastAsia="zh-CN"/>
+                              </w:rPr>
+                              <w:t>工件前进方向</w:t>
+                            </w:r>
+                          </w:p>
+                        </w:txbxContent>
+                      </wps:txbx>
+                      <wps:bodyPr rot="0" spcFirstLastPara="0" vertOverflow="overflow" horzOverflow="overflow" vert="horz" wrap="square" lIns="91440" tIns="45720" rIns="91440" bIns="45720" numCol="1" spcCol="0" rtlCol="0" fromWordArt="0" anchor="t" anchorCtr="0" forceAA="0" compatLnSpc="1">
+                        <a:noAutofit/>
+                      </wps:bodyPr>
+                    </wps:wsp>
+                  </a:graphicData>
+                </a:graphic>
+              </wp:anchor>
+            </w:drawing>
+          </mc:Choice>
+          <mc:Fallback>
+            <w:pict>
+              <v:shape id="_x0000_s1026" o:spid="_x0000_s1026" o:spt="202" type="#_x0000_t202" style="position:absolute;left:0pt;margin-left:227.5pt;margin-top:48.8pt;height:32.1pt;width:80.6pt;z-index:251669504;mso-width-relative:page;mso-height-relative:page;" filled="f" stroked="f" coordsize="21600,21600" o:gfxdata="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">
+                <v:fill on="f" focussize="0,0"/>
+                <v:stroke on="f" weight="0.5pt"/>
+                <v:imagedata o:title=""/>
+                <o:lock v:ext="edit" aspectratio="f"/>
+                <v:textbox>
+                  <w:txbxContent>
+                    <w:p>
+                      <w:pPr>
+                        <w:rPr>
+                          <w:rFonts w:hint="default" w:eastAsiaTheme="minorEastAsia"/>
+                          <w:lang w:val="en-US" w:eastAsia="zh-CN"/>
+                        </w:rPr>
+                      </w:pPr>
+                      <w:r>
+                        <w:rPr>
+                          <w:rFonts w:hint="eastAsia"/>
+                          <w:lang w:val="en-US" w:eastAsia="zh-CN"/>
+                        </w:rPr>
+                        <w:t>工件前进方向</w:t>
+                      </w:r>
+                    </w:p>
+                  </w:txbxContent>
+                </v:textbox>
+              </v:shape>
+            </w:pict>
+          </mc:Fallback>
+        </mc:AlternateContent>
+      </w:r>
+      <w:r>
+        <w:rPr>
+          <w:sz w:val="20"/>
+        </w:rPr>
+        <mc:AlternateContent>
+          <mc:Choice Requires="wps">
+            <w:drawing>
+              <wp:anchor distT="0" distB="0" distL="114300" distR="114300" simplePos="0" relativeHeight="251664384" behindDoc="0" locked="0" layoutInCell="1" allowOverlap="1">
+                <wp:simplePos x="0" y="0"/>
+                <wp:positionH relativeFrom="column">
+                  <wp:posOffset>1891665</wp:posOffset>
+                </wp:positionH>
+                <wp:positionV relativeFrom="paragraph">
+                  <wp:posOffset>253365</wp:posOffset>
+                </wp:positionV>
+                <wp:extent cx="1104265" cy="419100"/>
+                <wp:effectExtent l="6350" t="6350" r="13335" b="12700"/>
+                <wp:wrapNone/>
+                <wp:docPr id="19" name="Flowchart: Document 19"/>
+                <wp:cNvGraphicFramePr/>
+                <a:graphic xmlns:a="http://schemas.openxmlformats.org/drawingml/2006/main">
+                  <a:graphicData uri="http://schemas.microsoft.com/office/word/2010/wordprocessingShape">
+                    <wps:wsp>
+                      <wps:cNvSpPr/>
+                      <wps:spPr>
+                        <a:xfrm>
+                          <a:off x="0" y="0"/>
+                          <a:ext cx="1104265" cy="419100"/>
+                        </a:xfrm>
+                        <a:prstGeom prst="flowChartDocument">
+                          <a:avLst/>
+                        </a:prstGeom>
+                        <a:solidFill>
+                          <a:schemeClr val="accent2"/>
+                        </a:solidFill>
+                      </wps:spPr>
+                      <wps:style>
+                        <a:lnRef idx="2">
+                          <a:schemeClr val="accent1">
+                            <a:shade val="50000"/>
+                          </a:schemeClr>
+                        </a:lnRef>
+                        <a:fillRef idx="1">
+                          <a:schemeClr val="accent1"/>
+                        </a:fillRef>
+                        <a:effectRef idx="0">
+                          <a:schemeClr val="accent1"/>
+                        </a:effectRef>
+                        <a:fontRef idx="minor">
+                          <a:schemeClr val="lt1"/>
+                        </a:fontRef>
+                      </wps:style>
+                      <wps:bodyPr rot="0" spcFirstLastPara="0" vertOverflow="overflow" horzOverflow="overflow" vert="horz" wrap="square" lIns="91440" tIns="45720" rIns="91440" bIns="45720" numCol="1" spcCol="0" rtlCol="0" fromWordArt="0" anchor="ctr" anchorCtr="0" forceAA="0" compatLnSpc="1">
+                        <a:noAutofit/>
+                      </wps:bodyPr>
+                    </wps:wsp>
+                  </a:graphicData>
+                </a:graphic>
+              </wp:anchor>
+            </w:drawing>
+          </mc:Choice>
+          <mc:Fallback>
+            <w:pict>
+              <v:shape id="_x0000_s1026" o:spid="_x0000_s1026" o:spt="114" type="#_x0000_t114" style="position:absolute;left:0pt;margin-left:148.95pt;margin-top:19.95pt;height:33pt;width:86.95pt;z-index:251664384;v-text-anchor:middle;mso-width-relative:page;mso-height-relative:page;" fillcolor="#ED7D31 [3205]" filled="t" stroked="t" coordsize="21600,21600" o:gfxdata="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">
+                <v:fill on="t" focussize="0,0"/>
+                <v:stroke weight="1pt" color="#41719C [3204]" miterlimit="8" joinstyle="miter"/>
+                <v:imagedata o:title=""/>
+                <o:lock v:ext="edit" aspectratio="f"/>
+              </v:shape>
+            </w:pict>
+          </mc:Fallback>
+        </mc:AlternateContent>
+      </w:r>
+      <w:r>
+        <w:rPr>
+          <w:sz w:val="20"/>
+        </w:rPr>
+        <mc:AlternateContent>
+          <mc:Choice Requires="wps">
+            <w:drawing>
+              <wp:anchor distT="0" distB="0" distL="114300" distR="114300" simplePos="0" relativeHeight="251703296" behindDoc="0" locked="0" layoutInCell="1" allowOverlap="1">
+                <wp:simplePos x="0" y="0"/>
+                <wp:positionH relativeFrom="column">
+                  <wp:posOffset>2018030</wp:posOffset>
+                </wp:positionH>
+                <wp:positionV relativeFrom="paragraph">
+                  <wp:posOffset>259080</wp:posOffset>
+                </wp:positionV>
+                <wp:extent cx="885825" cy="361950"/>
+                <wp:effectExtent l="0" t="0" r="0" b="0"/>
+                <wp:wrapNone/>
+                <wp:docPr id="31" name="Text Box 31"/>
+                <wp:cNvGraphicFramePr/>
+                <a:graphic xmlns:a="http://schemas.openxmlformats.org/drawingml/2006/main">
+                  <a:graphicData uri="http://schemas.microsoft.com/office/word/2010/wordprocessingShape">
+                    <wps:wsp>
+                      <wps:cNvSpPr txBox="1"/>
+                      <wps:spPr>
+                        <a:xfrm>
+                          <a:off x="0" y="0"/>
+                          <a:ext cx="885825" cy="361950"/>
+                        </a:xfrm>
+                        <a:prstGeom prst="rect">
+                          <a:avLst/>
+                        </a:prstGeom>
+                        <a:noFill/>
+                        <a:ln w="6350">
+                          <a:noFill/>
+                        </a:ln>
+                      </wps:spPr>
+                      <wps:style>
+                        <a:lnRef idx="0">
+                          <a:schemeClr val="accent1"/>
+                        </a:lnRef>
+                        <a:fillRef idx="0">
+                          <a:schemeClr val="accent1"/>
+                        </a:fillRef>
+                        <a:effectRef idx="0">
+                          <a:schemeClr val="accent1"/>
+                        </a:effectRef>
+                        <a:fontRef idx="minor">
+                          <a:schemeClr val="dk1"/>
+                        </a:fontRef>
+                      </wps:style>
+                      <wps:txbx>
+                        <w:txbxContent>
+                          <w:p>
+                            <w:pPr>
+                              <w:rPr>
+                                <w:rFonts w:hint="default" w:eastAsiaTheme="minorEastAsia"/>
+                                <w:sz w:val="32"/>
+                                <w:lang w:val="en-US" w:eastAsia="zh-CN"/>
+                              </w:rPr>
+                            </w:pPr>
+                            <w:r>
+                              <w:rPr>
+                                <w:rFonts w:hint="eastAsia"/>
+                                <w:sz w:val="32"/>
+                                <w:lang w:val="en-US" w:eastAsia="zh-CN"/>
+                              </w:rPr>
+                              <w:t>②</w:t>
+                            </w:r>
+                          </w:p>
+                        </w:txbxContent>
+                      </wps:txbx>
+                      <wps:bodyPr rot="0" spcFirstLastPara="0" vertOverflow="overflow" horzOverflow="overflow" vert="horz" wrap="square" lIns="91440" tIns="45720" rIns="91440" bIns="45720" numCol="1" spcCol="0" rtlCol="0" fromWordArt="0" anchor="t" anchorCtr="0" forceAA="0" compatLnSpc="1">
+                        <a:noAutofit/>
+                      </wps:bodyPr>
+                    </wps:wsp>
+                  </a:graphicData>
+                </a:graphic>
+              </wp:anchor>
+            </w:drawing>
+          </mc:Choice>
+          <mc:Fallback>
+            <w:pict>
+              <v:shape id="_x0000_s1026" o:spid="_x0000_s1026" o:spt="202" type="#_x0000_t202" style="position:absolute;left:0pt;margin-left:158.9pt;margin-top:20.4pt;height:28.5pt;width:69.75pt;z-index:251703296;mso-width-relative:page;mso-height-relative:page;" filled="f" stroked="f" coordsize="21600,21600" o:gfxdata="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">
+                <v:fill on="f" focussize="0,0"/>
+                <v:stroke on="f" weight="0.5pt"/>
+                <v:imagedata o:title=""/>
+                <o:lock v:ext="edit" aspectratio="f"/>
+                <v:textbox>
+                  <w:txbxContent>
+                    <w:p>
+                      <w:pPr>
+                        <w:rPr>
+                          <w:rFonts w:hint="default" w:eastAsiaTheme="minorEastAsia"/>
+                          <w:sz w:val="32"/>
+                          <w:lang w:val="en-US" w:eastAsia="zh-CN"/>
+                        </w:rPr>
+                      </w:pPr>
+                      <w:r>
+                        <w:rPr>
+                          <w:rFonts w:hint="eastAsia"/>
+                          <w:sz w:val="32"/>
+                          <w:lang w:val="en-US" w:eastAsia="zh-CN"/>
+                        </w:rPr>
+                        <w:t>②</w:t>
+                      </w:r>
+                    </w:p>
+                  </w:txbxContent>
+                </v:textbox>
+              </v:shape>
+            </w:pict>
+          </mc:Fallback>
+        </mc:AlternateContent>
+      </w:r>
+      <w:r>
+        <w:rPr>
+          <w:sz w:val="20"/>
+        </w:rPr>
+        <mc:AlternateContent>
+          <mc:Choice Requires="wps">
+            <w:drawing>
+              <wp:anchor distT="0" distB="0" distL="114300" distR="114300" simplePos="0" relativeHeight="251661312" behindDoc="0" locked="0" layoutInCell="1" allowOverlap="1">
+                <wp:simplePos x="0" y="0"/>
+                <wp:positionH relativeFrom="column">
+                  <wp:posOffset>554990</wp:posOffset>
+                </wp:positionH>
+                <wp:positionV relativeFrom="paragraph">
+                  <wp:posOffset>252730</wp:posOffset>
+                </wp:positionV>
+                <wp:extent cx="1104265" cy="419100"/>
+                <wp:effectExtent l="6350" t="6350" r="13335" b="12700"/>
+                <wp:wrapNone/>
+                <wp:docPr id="18" name="Flowchart: Document 18"/>
+                <wp:cNvGraphicFramePr/>
+                <a:graphic xmlns:a="http://schemas.openxmlformats.org/drawingml/2006/main">
+                  <a:graphicData uri="http://schemas.microsoft.com/office/word/2010/wordprocessingShape">
+                    <wps:wsp>
+                      <wps:cNvSpPr/>
+                      <wps:spPr>
+                        <a:xfrm flipH="1">
+                          <a:off x="3811905" y="1908175"/>
+                          <a:ext cx="1104265" cy="419100"/>
+                        </a:xfrm>
+                        <a:prstGeom prst="flowChartDocument">
+                          <a:avLst/>
+                        </a:prstGeom>
+                        <a:solidFill>
+                          <a:schemeClr val="accent2"/>
+                        </a:solidFill>
+                      </wps:spPr>
+                      <wps:style>
+                        <a:lnRef idx="2">
+                          <a:schemeClr val="accent1">
+                            <a:shade val="50000"/>
+                          </a:schemeClr>
+                        </a:lnRef>
+                        <a:fillRef idx="1">
+                          <a:schemeClr val="accent1"/>
+                        </a:fillRef>
+                        <a:effectRef idx="0">
+                          <a:schemeClr val="accent1"/>
+                        </a:effectRef>
+                        <a:fontRef idx="minor">
+                          <a:schemeClr val="lt1"/>
+                        </a:fontRef>
+                      </wps:style>
+                      <wps:bodyPr rot="0" spcFirstLastPara="0" vertOverflow="overflow" horzOverflow="overflow" vert="horz" wrap="square" lIns="91440" tIns="45720" rIns="91440" bIns="45720" numCol="1" spcCol="0" rtlCol="0" fromWordArt="0" anchor="ctr" anchorCtr="0" forceAA="0" compatLnSpc="1">
+                        <a:noAutofit/>
+                      </wps:bodyPr>
+                    </wps:wsp>
+                  </a:graphicData>
+                </a:graphic>
+              </wp:anchor>
+            </w:drawing>
+          </mc:Choice>
+          <mc:Fallback>
+            <w:pict>
+              <v:shape id="_x0000_s1026" o:spid="_x0000_s1026" o:spt="114" type="#_x0000_t114" style="position:absolute;left:0pt;flip:x;margin-left:43.7pt;margin-top:19.9pt;height:33pt;width:86.95pt;z-index:251661312;v-text-anchor:middle;mso-width-relative:page;mso-height-relative:page;" fillcolor="#ED7D31 [3205]" filled="t" stroked="t" coordsize="21600,21600" o:gfxdata="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">
+                <v:fill on="t" focussize="0,0"/>
+                <v:stroke weight="1pt" color="#41719C [3204]" miterlimit="8" joinstyle="miter"/>
+                <v:imagedata o:title=""/>
+                <o:lock v:ext="edit" aspectratio="f"/>
+              </v:shape>
+            </w:pict>
+          </mc:Fallback>
+        </mc:AlternateContent>
+      </w:r>
+      <w:r>
+        <w:rPr>
+          <w:sz w:val="20"/>
+        </w:rPr>
+        <mc:AlternateContent>
+          <mc:Choice Requires="wps">
+            <w:drawing>
+              <wp:anchor distT="0" distB="0" distL="114300" distR="114300" simplePos="0" relativeHeight="251680768" behindDoc="0" locked="0" layoutInCell="1" allowOverlap="1">
+                <wp:simplePos x="0" y="0"/>
+                <wp:positionH relativeFrom="column">
+                  <wp:posOffset>701675</wp:posOffset>
+                </wp:positionH>
+                <wp:positionV relativeFrom="paragraph">
+                  <wp:posOffset>264160</wp:posOffset>
+                </wp:positionV>
+                <wp:extent cx="885825" cy="361950"/>
+                <wp:effectExtent l="0" t="0" r="0" b="0"/>
+                <wp:wrapNone/>
+                <wp:docPr id="30" name="Text Box 30"/>
+                <wp:cNvGraphicFramePr/>
+                <a:graphic xmlns:a="http://schemas.openxmlformats.org/drawingml/2006/main">
+                  <a:graphicData uri="http://schemas.microsoft.com/office/word/2010/wordprocessingShape">
+                    <wps:wsp>
+                      <wps:cNvSpPr txBox="1"/>
+                      <wps:spPr>
+                        <a:xfrm>
+                          <a:off x="0" y="0"/>
+                          <a:ext cx="885825" cy="361950"/>
+                        </a:xfrm>
+                        <a:prstGeom prst="rect">
+                          <a:avLst/>
+                        </a:prstGeom>
+                        <a:noFill/>
+                        <a:ln w="6350">
+                          <a:noFill/>
+                        </a:ln>
+                      </wps:spPr>
+                      <wps:style>
+                        <a:lnRef idx="0">
+                          <a:schemeClr val="accent1"/>
+                        </a:lnRef>
+                        <a:fillRef idx="0">
+                          <a:schemeClr val="accent1"/>
+                        </a:fillRef>
+                        <a:effectRef idx="0">
+                          <a:schemeClr val="accent1"/>
+                        </a:effectRef>
+                        <a:fontRef idx="minor">
+                          <a:schemeClr val="dk1"/>
+                        </a:fontRef>
+                      </wps:style>
+                      <wps:txbx>
+                        <w:txbxContent>
+                          <w:p>
+                            <w:pPr>
+                              <w:rPr>
+                                <w:rFonts w:hint="default" w:eastAsiaTheme="minorEastAsia"/>
+                                <w:sz w:val="32"/>
+                                <w:lang w:val="en-US" w:eastAsia="zh-CN"/>
+                              </w:rPr>
+                            </w:pPr>
+                            <w:r>
+                              <w:rPr>
+                                <w:rFonts w:hint="eastAsia" w:eastAsiaTheme="minorEastAsia"/>
+                                <w:sz w:val="32"/>
+                                <w:lang w:val="en-US" w:eastAsia="zh-CN"/>
+                              </w:rPr>
+                              <w:t>①</w:t>
+                            </w:r>
+                          </w:p>
+                        </w:txbxContent>
+                      </wps:txbx>
+                      <wps:bodyPr rot="0" spcFirstLastPara="0" vertOverflow="overflow" horzOverflow="overflow" vert="horz" wrap="square" lIns="91440" tIns="45720" rIns="91440" bIns="45720" numCol="1" spcCol="0" rtlCol="0" fromWordArt="0" anchor="t" anchorCtr="0" forceAA="0" compatLnSpc="1">
+                        <a:noAutofit/>
+                      </wps:bodyPr>
+                    </wps:wsp>
+                  </a:graphicData>
+                </a:graphic>
+              </wp:anchor>
+            </w:drawing>
+          </mc:Choice>
+          <mc:Fallback>
+            <w:pict>
+              <v:shape id="_x0000_s1026" o:spid="_x0000_s1026" o:spt="202" type="#_x0000_t202" style="position:absolute;left:0pt;margin-left:55.25pt;margin-top:20.8pt;height:28.5pt;width:69.75pt;z-index:251680768;mso-width-relative:page;mso-height-relative:page;" filled="f" stroked="f" coordsize="21600,21600" o:gfxdata="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">
+                <v:fill on="f" focussize="0,0"/>
+                <v:stroke on="f" weight="0.5pt"/>
+                <v:imagedata o:title=""/>
+                <o:lock v:ext="edit" aspectratio="f"/>
+                <v:textbox>
+                  <w:txbxContent>
+                    <w:p>
+                      <w:pPr>
+                        <w:rPr>
+                          <w:rFonts w:hint="default" w:eastAsiaTheme="minorEastAsia"/>
+                          <w:sz w:val="32"/>
+                          <w:lang w:val="en-US" w:eastAsia="zh-CN"/>
+                        </w:rPr>
+                      </w:pPr>
+                      <w:r>
+                        <w:rPr>
+                          <w:rFonts w:hint="eastAsia" w:eastAsiaTheme="minorEastAsia"/>
+                          <w:sz w:val="32"/>
+                          <w:lang w:val="en-US" w:eastAsia="zh-CN"/>
+                        </w:rPr>
+                        <w:t>①</w:t>
+                      </w:r>
+                    </w:p>
+                  </w:txbxContent>
+                </v:textbox>
+              </v:shape>
+            </w:pict>
+          </mc:Fallback>
+        </mc:AlternateContent>
+      </w:r>
+      <w:r>
+        <w:rPr>
+          <w:sz w:val="32"/>
+        </w:rPr>
+        <mc:AlternateContent>
+          <mc:Choice Requires="wpc">
+            <w:drawing>
+              <wp:inline distT="0" distB="0" distL="114300" distR="114300">
+                <wp:extent cx="4488815" cy="1675765"/>
+                <wp:effectExtent l="0" t="0" r="6985" b="635"/>
+                <wp:docPr id="33" name="Canvas 33"/>
+                <wp:cNvGraphicFramePr/>
+                <a:graphic xmlns:a="http://schemas.openxmlformats.org/drawingml/2006/main">
+                  <a:graphicData uri="http://schemas.microsoft.com/office/word/2010/wordprocessingCanvas">
+                    <wpc:wpc>
+                      <wpc:bg>
+                        <a:solidFill>
+                          <a:schemeClr val="accent1"/>
+                        </a:solidFill>
+                      </wpc:bg>
+                      <wpc:whole/>
+                    </wpc:wpc>
+                  </a:graphicData>
+                </a:graphic>
+              </wp:inline>
+            </w:drawing>
+          </mc:Choice>
+          <mc:Fallback>
+            <w:pict>
+              <v:group id="_x0000_s1026" o:spid="_x0000_s1026" o:spt="203" style="height:131.95pt;width:353.45pt;" coordsize="4488815,1675765" editas="canvas" o:gfxdata="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">
+                <o:lock v:ext="edit" aspectratio="f"/>
+                <v:shape id="_x0000_s1026" o:spid="_x0000_s1026" style="position:absolute;left:0;top:0;height:1675765;width:4488815;" fillcolor="#5B9BD5 [3204]" filled="t" stroked="f" coordsize="21600,21600" o:gfxdata="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">
+                  <v:fill on="t" focussize="0,0"/>
+                  <v:stroke on="f"/>
+                  <v:imagedata o:title=""/>
+                  <o:lock v:ext="edit" aspectratio="f"/>
+                </v:shape>
+                <w10:wrap type="none"/>
+                <w10:anchorlock/>
+              </v:group>
+            </w:pict>
+          </mc:Fallback>
+        </mc:AlternateContent>
+      </w:r>
+    </w:p>
+    <w:p>
+      <w:pPr>
+        <w:rPr>
+          <w:rFonts w:hint="eastAsia"/>
+          <w:lang w:val="en-US" w:eastAsia="zh-CN"/>
+        </w:rPr>
+      </w:pPr>
+      <w:r>
+        <w:rPr>
+          <w:rFonts w:hint="eastAsia"/>
+          <w:lang w:val="en-US" w:eastAsia="zh-CN"/>
+        </w:rPr>
+        <w:t>如上图所示， 三个控制器的IP地址应分别设置为192.168.0.1， 192.168.0.2和192.168.0.3。控制器出厂地址均为192.168.0.1，因此应把控制器②和控制器③的IP地址重新设置。设置方法如下，</w:t>
+      </w:r>
+    </w:p>
+    <w:p>
+      <w:pPr>
+        <w:numPr>
+          <w:ilvl w:val="0"/>
+          <w:numId w:val="4"/>
+        </w:numPr>
+        <w:ind w:left="420" w:leftChars="0" w:hanging="420" w:firstLineChars="0"/>
+        <w:rPr>
+          <w:rFonts w:hint="default"/>
+          <w:lang w:val="en-US" w:eastAsia="zh-CN"/>
+        </w:rPr>
+      </w:pPr>
+      <w:r>
+        <w:rPr>
+          <w:rFonts w:hint="eastAsia"/>
+          <w:lang w:val="en-US" w:eastAsia="zh-CN"/>
+        </w:rPr>
+        <w:t>控制器②直连到地址为192.168.0.222的网口，用基恩士的IP Setting Tool，按照“LJ-XNavigator_ConnectionGuide.pdf”</w:t>
+      </w:r>
+    </w:p>
+    <w:p>
+      <w:pPr>
+        <w:numPr>
+          <w:numId w:val="0"/>
+        </w:numPr>
+        <w:ind w:leftChars="0"/>
+        <w:rPr>
+          <w:rFonts w:hint="default"/>
+          <w:lang w:val="en-US" w:eastAsia="zh-CN"/>
+        </w:rPr>
+      </w:pPr>
+      <w:r>
+        <w:rPr>
+          <w:rFonts w:hint="eastAsia"/>
+          <w:lang w:val="en-US" w:eastAsia="zh-CN"/>
+        </w:rPr>
+        <w:t>（在“LJ-X8000A_Navigator_1_00_00_Observer_1_00_00.zip”的解压文件夹中）提示将其地址修改为192.168.0.2，断开连接， 用同样方法设置控制器③。</w:t>
+      </w:r>
+    </w:p>
+    <w:p>
+      <w:pPr>
+        <w:numPr>
+          <w:ilvl w:val="0"/>
+          <w:numId w:val="4"/>
+        </w:numPr>
+        <w:ind w:left="420" w:leftChars="0" w:hanging="420" w:firstLineChars="0"/>
+        <w:rPr>
+          <w:rFonts w:hint="default"/>
+          <w:lang w:val="en-US" w:eastAsia="zh-CN"/>
+        </w:rPr>
+      </w:pPr>
+      <w:r>
+        <w:rPr>
+          <w:rFonts w:hint="eastAsia"/>
+          <w:lang w:val="en-US" w:eastAsia="zh-CN"/>
+        </w:rPr>
+        <w:t>三个控制器IP设置完成后用分线器将三个控制器和工控机连接即可。</w:t>
+      </w:r>
+    </w:p>
+    <w:p>
+      <w:pPr>
+        <w:numPr>
+          <w:numId w:val="0"/>
+        </w:numPr>
+        <w:ind w:leftChars="0"/>
+        <w:rPr>
+          <w:rFonts w:hint="eastAsia"/>
+          <w:lang w:val="en-US" w:eastAsia="zh-CN"/>
+        </w:rPr>
+      </w:pPr>
+    </w:p>
+    <w:p>
+      <w:pPr>
+        <w:pStyle w:val="4"/>
+        <w:bidi w:val="0"/>
+        <w:rPr>
+          <w:rFonts w:hint="default"/>
+          <w:lang w:val="en-US" w:eastAsia="zh-CN"/>
+        </w:rPr>
+      </w:pPr>
+      <w:bookmarkStart w:id="9" w:name="_Toc29036"/>
+      <w:r>
+        <w:rPr>
+          <w:rFonts w:hint="eastAsia"/>
+          <w:lang w:val="en-US" w:eastAsia="zh-CN"/>
+        </w:rPr>
+        <w:t>1.3.3. 导入控制器的初始设置</w:t>
+      </w:r>
+      <w:bookmarkEnd w:id="9"/>
     </w:p>
     <w:p>
       <w:pPr>
@@ -2223,6 +3496,135 @@
           <w:lang w:val="en-US" w:eastAsia="zh-CN"/>
         </w:rPr>
       </w:pPr>
+      <w:r>
+        <w:rPr>
+          <w:rFonts w:hint="eastAsia"/>
+          <w:lang w:val="en-US" w:eastAsia="zh-CN"/>
+        </w:rPr>
+        <w:t>将906安装包中的“8000A基础配置”文件夹内的1、2、3号配置文件分别导入到1、2、3号控制器，导入方法为：</w:t>
+      </w:r>
+    </w:p>
+    <w:p>
+      <w:pPr>
+        <w:numPr>
+          <w:ilvl w:val="0"/>
+          <w:numId w:val="4"/>
+        </w:numPr>
+        <w:ind w:left="420" w:leftChars="0" w:hanging="420" w:firstLineChars="0"/>
+        <w:rPr>
+          <w:rFonts w:hint="default"/>
+          <w:lang w:val="en-US" w:eastAsia="zh-CN"/>
+        </w:rPr>
+      </w:pPr>
+      <w:r>
+        <w:rPr>
+          <w:rFonts w:hint="eastAsia"/>
+          <w:lang w:val="en-US" w:eastAsia="zh-CN"/>
+        </w:rPr>
+        <w:t>打开LJ-X Navigator，打开设定-&gt;机器信息，点击“恢复全部设定”加载对应的配置文件，如下图所示</w:t>
+      </w:r>
+    </w:p>
+    <w:p>
+      <w:pPr>
+        <w:numPr>
+          <w:numId w:val="0"/>
+        </w:numPr>
+        <w:ind w:leftChars="0"/>
+      </w:pPr>
+      <w:r>
+        <w:drawing>
+          <wp:inline distT="0" distB="0" distL="114300" distR="114300">
+            <wp:extent cx="5271135" cy="5009515"/>
+            <wp:effectExtent l="0" t="0" r="5715" b="635"/>
+            <wp:docPr id="34" name="Picture 1"/>
+            <wp:cNvGraphicFramePr>
+              <a:graphicFrameLocks xmlns:a="http://schemas.openxmlformats.org/drawingml/2006/main" noChangeAspect="1"/>
+            </wp:cNvGraphicFramePr>
+            <a:graphic xmlns:a="http://schemas.openxmlformats.org/drawingml/2006/main">
+              <a:graphicData uri="http://schemas.openxmlformats.org/drawingml/2006/picture">
+                <pic:pic xmlns:pic="http://schemas.openxmlformats.org/drawingml/2006/picture">
+                  <pic:nvPicPr>
+                    <pic:cNvPr id="34" name="Picture 1"/>
+                    <pic:cNvPicPr>
+                      <a:picLocks noChangeAspect="1"/>
+                    </pic:cNvPicPr>
+                  </pic:nvPicPr>
+                  <pic:blipFill>
+                    <a:blip r:embed="rId8"/>
+                    <a:stretch>
+                      <a:fillRect/>
+                    </a:stretch>
+                  </pic:blipFill>
+                  <pic:spPr>
+                    <a:xfrm>
+                      <a:off x="0" y="0"/>
+                      <a:ext cx="5271135" cy="5009515"/>
+                    </a:xfrm>
+                    <a:prstGeom prst="rect">
+                      <a:avLst/>
+                    </a:prstGeom>
+                    <a:noFill/>
+                    <a:ln>
+                      <a:noFill/>
+                    </a:ln>
+                  </pic:spPr>
+                </pic:pic>
+              </a:graphicData>
+            </a:graphic>
+          </wp:inline>
+        </w:drawing>
+      </w:r>
+    </w:p>
+    <w:p>
+      <w:pPr>
+        <w:numPr>
+          <w:numId w:val="0"/>
+        </w:numPr>
+        <w:ind w:leftChars="0"/>
+      </w:pPr>
+    </w:p>
+    <w:p>
+      <w:pPr>
+        <w:pStyle w:val="4"/>
+        <w:bidi w:val="0"/>
+        <w:rPr>
+          <w:rFonts w:hint="default"/>
+          <w:lang w:val="en-US" w:eastAsia="zh-CN"/>
+        </w:rPr>
+      </w:pPr>
+      <w:bookmarkStart w:id="10" w:name="_Toc9446"/>
+      <w:r>
+        <w:rPr>
+          <w:rFonts w:hint="eastAsia"/>
+          <w:lang w:val="en-US" w:eastAsia="zh-CN"/>
+        </w:rPr>
+        <w:t>1.3.4. 高度和倾斜校正</w:t>
+      </w:r>
+      <w:bookmarkEnd w:id="10"/>
+    </w:p>
+    <w:p>
+      <w:pPr>
+        <w:numPr>
+          <w:ilvl w:val="0"/>
+          <w:numId w:val="0"/>
+        </w:numPr>
+        <w:rPr>
+          <w:rFonts w:hint="eastAsia"/>
+          <w:lang w:val="en-US" w:eastAsia="zh-CN"/>
+        </w:rPr>
+      </w:pPr>
+    </w:p>
+    <w:p>
+      <w:pPr>
+        <w:numPr>
+          <w:ilvl w:val="0"/>
+          <w:numId w:val="0"/>
+        </w:numPr>
+        <w:rPr>
+          <w:rFonts w:hint="default"/>
+          <w:lang w:val="en-US" w:eastAsia="zh-CN"/>
+        </w:rPr>
+      </w:pPr>
     </w:p>
     <w:p>
       <w:pPr>
@@ -2237,8 +3639,8 @@
           <w:lang w:val="en-US" w:eastAsia="zh-CN"/>
         </w:rPr>
       </w:pPr>
-      <w:bookmarkStart w:id="6" w:name="_Toc14235"/>
-      <w:bookmarkStart w:id="7" w:name="_Toc15422"/>
+      <w:bookmarkStart w:id="11" w:name="_Toc14235"/>
+      <w:bookmarkStart w:id="12" w:name="_Toc25095"/>
       <w:r>
         <w:rPr>
           <w:rFonts w:hint="eastAsia"/>
@@ -2246,8 +3648,8 @@
         </w:rPr>
         <w:t>ALC安装</w:t>
       </w:r>
-      <w:bookmarkEnd w:id="6"/>
-      <w:bookmarkEnd w:id="7"/>
+      <w:bookmarkEnd w:id="11"/>
+      <w:bookmarkEnd w:id="12"/>
     </w:p>
     <w:p>
       <w:pPr>
@@ -2258,7 +3660,7 @@
           <w:lang w:val="en-US" w:eastAsia="zh-CN"/>
         </w:rPr>
       </w:pPr>
-      <w:bookmarkStart w:id="8" w:name="_Toc18310"/>
+      <w:bookmarkStart w:id="13" w:name="_Toc22889"/>
       <w:r>
         <w:rPr>
           <w:rFonts w:hint="eastAsia"/>
@@ -2266,7 +3668,7 @@
         </w:rPr>
         <w:t>1.4.1. ALC软件初次安装</w:t>
       </w:r>
-      <w:bookmarkEnd w:id="8"/>
+      <w:bookmarkEnd w:id="13"/>
     </w:p>
     <w:p>
       <w:pPr>
@@ -2290,7 +3692,7 @@
           <w:lang w:val="en-US" w:eastAsia="zh-CN"/>
         </w:rPr>
       </w:pPr>
-      <w:bookmarkStart w:id="9" w:name="_Toc25334"/>
+      <w:bookmarkStart w:id="14" w:name="_Toc1702"/>
       <w:r>
         <w:rPr>
           <w:rFonts w:hint="eastAsia"/>
@@ -2298,7 +3700,7 @@
         </w:rPr>
         <w:t>1.4.2. 视觉模块的更新</w:t>
       </w:r>
-      <w:bookmarkEnd w:id="9"/>
+      <w:bookmarkEnd w:id="14"/>
     </w:p>
     <w:p>
       <w:pPr>
@@ -2349,8 +3751,8 @@
           <w:lang w:val="en-US" w:eastAsia="zh-CN"/>
         </w:rPr>
       </w:pPr>
-      <w:bookmarkStart w:id="10" w:name="_Toc1532"/>
-      <w:bookmarkStart w:id="11" w:name="_Toc9868"/>
+      <w:bookmarkStart w:id="15" w:name="_Toc9868"/>
+      <w:bookmarkStart w:id="16" w:name="_Toc9652"/>
       <w:r>
         <w:rPr>
           <w:rFonts w:hint="eastAsia"/>
@@ -2358,15 +3760,15 @@
         </w:rPr>
         <w:t>ALC界面介绍及使用</w:t>
       </w:r>
-      <w:bookmarkEnd w:id="10"/>
-      <w:bookmarkEnd w:id="11"/>
+      <w:bookmarkEnd w:id="15"/>
+      <w:bookmarkEnd w:id="16"/>
     </w:p>
     <w:p>
       <w:pPr>
         <w:pStyle w:val="3"/>
         <w:numPr>
           <w:ilvl w:val="0"/>
-          <w:numId w:val="4"/>
+          <w:numId w:val="5"/>
         </w:numPr>
         <w:bidi w:val="0"/>
         <w:rPr>
@@ -2374,8 +3776,8 @@
           <w:lang w:val="en-US" w:eastAsia="zh-CN"/>
         </w:rPr>
       </w:pPr>
-      <w:bookmarkStart w:id="12" w:name="_Toc23783"/>
-      <w:bookmarkStart w:id="13" w:name="_Toc30048"/>
+      <w:bookmarkStart w:id="17" w:name="_Toc23783"/>
+      <w:bookmarkStart w:id="18" w:name="_Toc29032"/>
       <w:r>
         <w:rPr>
           <w:rFonts w:hint="eastAsia"/>
@@ -2383,8 +3785,8 @@
         </w:rPr>
         <w:t>ALC界面简介</w:t>
       </w:r>
-      <w:bookmarkEnd w:id="12"/>
-      <w:bookmarkEnd w:id="13"/>
+      <w:bookmarkEnd w:id="17"/>
+      <w:bookmarkEnd w:id="18"/>
     </w:p>
     <w:p>
       <w:pPr>
@@ -2407,7 +3809,7 @@
           <w:lang w:val="en-US" w:eastAsia="zh-CN"/>
         </w:rPr>
       </w:pPr>
-      <w:bookmarkStart w:id="14" w:name="_Toc13441"/>
+      <w:bookmarkStart w:id="19" w:name="_Toc31775"/>
       <w:r>
         <w:rPr>
           <w:rFonts w:hint="eastAsia"/>
@@ -2415,7 +3817,7 @@
         </w:rPr>
         <w:t>2.1.1. 登录页面</w:t>
       </w:r>
-      <w:bookmarkEnd w:id="14"/>
+      <w:bookmarkEnd w:id="19"/>
     </w:p>
     <w:p>
       <w:pPr>
@@ -2449,7 +3851,7 @@
                           </pic:cNvPicPr>
                         </pic:nvPicPr>
                         <pic:blipFill>
-                          <a:blip r:embed="rId8"/>
+                          <a:blip r:embed="rId9"/>
                           <a:stretch>
                             <a:fillRect/>
                           </a:stretch>
@@ -2472,7 +3874,7 @@
                           </pic:cNvPicPr>
                         </pic:nvPicPr>
                         <pic:blipFill>
-                          <a:blip r:embed="rId9"/>
+                          <a:blip r:embed="rId10"/>
                           <a:stretch>
                             <a:fillRect/>
                           </a:stretch>
@@ -2495,9 +3897,9 @@
           </mc:Choice>
           <mc:Fallback>
             <w:pict>
-              <v:group id="_x0000_s1026" o:spid="_x0000_s1026" o:spt="203" style="height:204.4pt;width:404.1pt;" coordsize="5132070,2595880" editas="canvas" o:gfxdata="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">
+              <v:group id="_x0000_s1026" o:spid="_x0000_s1026" o:spt="203" style="height:204.4pt;width:404.1pt;" coordsize="5132070,2595880" editas="canvas" o:gfxdata="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">
                 <o:lock v:ext="edit" aspectratio="f"/>
-                <v:shape id="_x0000_s1026" o:spid="_x0000_s1026" style="position:absolute;left:0;top:0;height:2595880;width:5132070;" filled="f" stroked="f" coordsize="21600,21600" o:gfxdata="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">
+                <v:shape id="_x0000_s1026" o:spid="_x0000_s1026" style="position:absolute;left:0;top:0;height:2595880;width:5132070;" filled="f" stroked="f" coordsize="21600,21600" o:gfxdata="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">
                   <v:fill on="f" focussize="0,0"/>
                   <v:stroke on="f"/>
                   <v:imagedata o:title=""/>
@@ -2506,13 +3908,13 @@
                 <v:shape id="_x0000_s1026" o:spid="_x0000_s1026" o:spt="75" alt="Login1" type="#_x0000_t75" style="position:absolute;left:41910;top:64135;height:2459355;width:2623820;" filled="f" o:preferrelative="t" stroked="f" coordsize="21600,21600" o:gfxdata="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">
                   <v:fill on="f" focussize="0,0"/>
                   <v:stroke on="f"/>
-                  <v:imagedata r:id="rId8" o:title=""/>
+                  <v:imagedata r:id="rId9" o:title=""/>
                   <o:lock v:ext="edit" aspectratio="t"/>
                 </v:shape>
                 <v:shape id="_x0000_s1026" o:spid="_x0000_s1026" o:spt="75" alt="Login2" type="#_x0000_t75" style="position:absolute;left:2658745;top:50165;height:2413000;width:2413000;" filled="f" o:preferrelative="t" stroked="f" coordsize="21600,21600" o:gfxdata="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">
                   <v:fill on="f" focussize="0,0"/>
                   <v:stroke on="f"/>
-                  <v:imagedata r:id="rId9" o:title=""/>
+                  <v:imagedata r:id="rId10" o:title=""/>
                   <o:lock v:ext="edit" aspectratio="t"/>
                 </v:shape>
                 <w10:wrap type="none"/>
@@ -2590,7 +3992,7 @@
           <w:lang w:val="en-US" w:eastAsia="zh-CN"/>
         </w:rPr>
       </w:pPr>
-      <w:bookmarkStart w:id="15" w:name="_Toc19233"/>
+      <w:bookmarkStart w:id="20" w:name="_Toc6452"/>
       <w:r>
         <w:rPr>
           <w:rFonts w:hint="eastAsia"/>
@@ -2598,7 +4000,7 @@
         </w:rPr>
         <w:t>2.1.2. 主页</w:t>
       </w:r>
-      <w:bookmarkEnd w:id="15"/>
+      <w:bookmarkEnd w:id="20"/>
     </w:p>
     <w:p>
       <w:pPr>
@@ -2626,7 +4028,7 @@
                     </pic:cNvPicPr>
                   </pic:nvPicPr>
                   <pic:blipFill>
-                    <a:blip r:embed="rId10"/>
+                    <a:blip r:embed="rId11"/>
                     <a:stretch>
                       <a:fillRect/>
                     </a:stretch>
@@ -2849,7 +4251,7 @@
           <w:lang w:val="en-US" w:eastAsia="zh-CN"/>
         </w:rPr>
       </w:pPr>
-      <w:bookmarkStart w:id="16" w:name="_Toc22370"/>
+      <w:bookmarkStart w:id="21" w:name="_Toc13879"/>
       <w:r>
         <w:rPr>
           <w:rFonts w:hint="eastAsia"/>
@@ -2857,7 +4259,7 @@
         </w:rPr>
         <w:t>2.1.3. PLC页面</w:t>
       </w:r>
-      <w:bookmarkEnd w:id="16"/>
+      <w:bookmarkEnd w:id="21"/>
     </w:p>
     <w:p>
       <w:r>
@@ -2879,7 +4281,7 @@
                     </pic:cNvPicPr>
                   </pic:nvPicPr>
                   <pic:blipFill>
-                    <a:blip r:embed="rId11"/>
+                    <a:blip r:embed="rId12"/>
                     <a:stretch>
                       <a:fillRect/>
                     </a:stretch>
@@ -3001,7 +4403,7 @@
           <w:lang w:val="en-US" w:eastAsia="zh-CN"/>
         </w:rPr>
       </w:pPr>
-      <w:bookmarkStart w:id="17" w:name="_Toc7601"/>
+      <w:bookmarkStart w:id="22" w:name="_Toc16025"/>
       <w:r>
         <w:rPr>
           <w:rFonts w:hint="eastAsia"/>
@@ -3009,7 +4411,7 @@
         </w:rPr>
         <w:t>2.1.4. 2D界面</w:t>
       </w:r>
-      <w:bookmarkEnd w:id="17"/>
+      <w:bookmarkEnd w:id="22"/>
     </w:p>
     <w:p>
       <w:r>
@@ -3031,7 +4433,7 @@
                     </pic:cNvPicPr>
                   </pic:nvPicPr>
                   <pic:blipFill>
-                    <a:blip r:embed="rId12"/>
+                    <a:blip r:embed="rId13"/>
                     <a:stretch>
                       <a:fillRect/>
                     </a:stretch>
@@ -3123,7 +4525,7 @@
           <w:lang w:val="en-US" w:eastAsia="zh-CN"/>
         </w:rPr>
       </w:pPr>
-      <w:bookmarkStart w:id="18" w:name="_Toc14149"/>
+      <w:bookmarkStart w:id="23" w:name="_Toc4767"/>
       <w:r>
         <w:rPr>
           <w:rFonts w:hint="eastAsia"/>
@@ -3131,7 +4533,7 @@
         </w:rPr>
         <w:t>2.1.5. 3D界面</w:t>
       </w:r>
-      <w:bookmarkEnd w:id="18"/>
+      <w:bookmarkEnd w:id="23"/>
     </w:p>
     <w:p>
       <w:r>
@@ -3153,7 +4555,7 @@
                     </pic:cNvPicPr>
                   </pic:nvPicPr>
                   <pic:blipFill>
-                    <a:blip r:embed="rId13"/>
+                    <a:blip r:embed="rId14"/>
                     <a:stretch>
                       <a:fillRect/>
                     </a:stretch>
@@ -3245,7 +4647,7 @@
           <w:lang w:val="en-US" w:eastAsia="zh-CN"/>
         </w:rPr>
       </w:pPr>
-      <w:bookmarkStart w:id="19" w:name="_Toc23541"/>
+      <w:bookmarkStart w:id="24" w:name="_Toc27836"/>
       <w:r>
         <w:rPr>
           <w:rFonts w:hint="eastAsia"/>
@@ -3253,7 +4655,7 @@
         </w:rPr>
         <w:t>2.1.6. 设置界面</w:t>
       </w:r>
-      <w:bookmarkEnd w:id="19"/>
+      <w:bookmarkEnd w:id="24"/>
     </w:p>
     <w:p>
       <w:r>
@@ -3275,7 +4677,7 @@
                     </pic:cNvPicPr>
                   </pic:nvPicPr>
                   <pic:blipFill>
-                    <a:blip r:embed="rId14"/>
+                    <a:blip r:embed="rId15"/>
                     <a:stretch>
                       <a:fillRect/>
                     </a:stretch>
@@ -3366,7 +4768,7 @@
           <w:lang w:val="en-US" w:eastAsia="zh-CN"/>
         </w:rPr>
       </w:pPr>
-      <w:bookmarkStart w:id="20" w:name="_Toc13519"/>
+      <w:bookmarkStart w:id="25" w:name="_Toc17102"/>
       <w:r>
         <w:rPr>
           <w:rFonts w:hint="eastAsia"/>
@@ -3374,7 +4776,7 @@
         </w:rPr>
         <w:t>2.1.7. 表格界面</w:t>
       </w:r>
-      <w:bookmarkEnd w:id="20"/>
+      <w:bookmarkEnd w:id="25"/>
     </w:p>
     <w:p>
       <w:r>
@@ -3396,7 +4798,7 @@
                     </pic:cNvPicPr>
                   </pic:nvPicPr>
                   <pic:blipFill>
-                    <a:blip r:embed="rId15"/>
+                    <a:blip r:embed="rId16"/>
                     <a:stretch>
                       <a:fillRect/>
                     </a:stretch>
@@ -3605,7 +5007,7 @@
         <w:pStyle w:val="3"/>
         <w:numPr>
           <w:ilvl w:val="0"/>
-          <w:numId w:val="4"/>
+          <w:numId w:val="5"/>
         </w:numPr>
         <w:bidi w:val="0"/>
         <w:rPr>
@@ -3613,8 +5015,8 @@
           <w:lang w:val="en-US" w:eastAsia="zh-CN"/>
         </w:rPr>
       </w:pPr>
-      <w:bookmarkStart w:id="21" w:name="_Toc17398"/>
-      <w:bookmarkStart w:id="22" w:name="_Toc13310"/>
+      <w:bookmarkStart w:id="26" w:name="_Toc13310"/>
+      <w:bookmarkStart w:id="27" w:name="_Toc7821"/>
       <w:r>
         <w:rPr>
           <w:rFonts w:hint="eastAsia"/>
@@ -3622,8 +5024,8 @@
         </w:rPr>
         <w:t>ALC操作说明及注意事项</w:t>
       </w:r>
-      <w:bookmarkEnd w:id="21"/>
-      <w:bookmarkEnd w:id="22"/>
+      <w:bookmarkEnd w:id="26"/>
+      <w:bookmarkEnd w:id="27"/>
     </w:p>
     <w:p>
       <w:pPr>
@@ -3634,7 +5036,7 @@
           <w:lang w:val="en-US" w:eastAsia="zh-CN"/>
         </w:rPr>
       </w:pPr>
-      <w:bookmarkStart w:id="23" w:name="_Toc15889"/>
+      <w:bookmarkStart w:id="28" w:name="_Toc4064"/>
       <w:r>
         <w:rPr>
           <w:rFonts w:hint="eastAsia"/>
@@ -3642,13 +5044,13 @@
         </w:rPr>
         <w:t>2.2.1. PLC功能键的使用</w:t>
       </w:r>
-      <w:bookmarkEnd w:id="23"/>
+      <w:bookmarkEnd w:id="28"/>
     </w:p>
     <w:p>
       <w:pPr>
         <w:numPr>
           <w:ilvl w:val="0"/>
-          <w:numId w:val="5"/>
+          <w:numId w:val="6"/>
         </w:numPr>
         <w:ind w:left="420" w:leftChars="0" w:hanging="420" w:firstLineChars="0"/>
         <w:rPr>
@@ -3707,7 +5109,7 @@
       <w:pPr>
         <w:numPr>
           <w:ilvl w:val="0"/>
-          <w:numId w:val="5"/>
+          <w:numId w:val="6"/>
         </w:numPr>
         <w:ind w:left="420" w:leftChars="0" w:hanging="420" w:firstLineChars="0"/>
         <w:rPr>
@@ -3727,7 +5129,7 @@
       <w:pPr>
         <w:numPr>
           <w:ilvl w:val="0"/>
-          <w:numId w:val="5"/>
+          <w:numId w:val="6"/>
         </w:numPr>
         <w:ind w:left="420" w:leftChars="0" w:hanging="420" w:firstLineChars="0"/>
         <w:rPr>
@@ -3828,8 +5230,8 @@
           <w:lang w:val="en-US" w:eastAsia="zh-CN"/>
         </w:rPr>
       </w:pPr>
-      <w:bookmarkStart w:id="24" w:name="_Toc29999"/>
-      <w:bookmarkStart w:id="25" w:name="_Toc15104"/>
+      <w:bookmarkStart w:id="29" w:name="_Toc29999"/>
+      <w:bookmarkStart w:id="30" w:name="_Toc4833"/>
       <w:r>
         <w:rPr>
           <w:rFonts w:hint="eastAsia"/>
@@ -3837,15 +5239,15 @@
         </w:rPr>
         <w:t>数据库查询软件界面介绍及使用</w:t>
       </w:r>
-      <w:bookmarkEnd w:id="24"/>
-      <w:bookmarkEnd w:id="25"/>
+      <w:bookmarkEnd w:id="29"/>
+      <w:bookmarkEnd w:id="30"/>
     </w:p>
     <w:p>
       <w:pPr>
         <w:pStyle w:val="3"/>
         <w:numPr>
           <w:ilvl w:val="0"/>
-          <w:numId w:val="6"/>
+          <w:numId w:val="7"/>
         </w:numPr>
         <w:bidi w:val="0"/>
         <w:rPr>
@@ -3853,8 +5255,8 @@
           <w:lang w:val="en-US" w:eastAsia="zh-CN"/>
         </w:rPr>
       </w:pPr>
-      <w:bookmarkStart w:id="26" w:name="_Toc32617"/>
-      <w:bookmarkStart w:id="27" w:name="_Toc7329"/>
+      <w:bookmarkStart w:id="31" w:name="_Toc32617"/>
+      <w:bookmarkStart w:id="32" w:name="_Toc5852"/>
       <w:r>
         <w:rPr>
           <w:rFonts w:hint="eastAsia"/>
@@ -3862,8 +5264,8 @@
         </w:rPr>
         <w:t>数据库查询软件界面简介</w:t>
       </w:r>
-      <w:bookmarkEnd w:id="26"/>
-      <w:bookmarkEnd w:id="27"/>
+      <w:bookmarkEnd w:id="31"/>
+      <w:bookmarkEnd w:id="32"/>
     </w:p>
     <w:p>
       <w:pPr>
@@ -3878,7 +5280,7 @@
           <w:lang w:val="en-US" w:eastAsia="zh-CN"/>
         </w:rPr>
       </w:pPr>
-      <w:bookmarkStart w:id="28" w:name="_Toc24547"/>
+      <w:bookmarkStart w:id="33" w:name="_Toc28197"/>
       <w:r>
         <w:rPr>
           <w:rFonts w:hint="eastAsia"/>
@@ -3886,7 +5288,7 @@
         </w:rPr>
         <w:t>数据查询页面</w:t>
       </w:r>
-      <w:bookmarkEnd w:id="28"/>
+      <w:bookmarkEnd w:id="33"/>
     </w:p>
     <w:p>
       <w:pPr>
@@ -3899,7 +5301,6 @@
           <w:lang w:val="en-US" w:eastAsia="zh-CN"/>
         </w:rPr>
       </w:pPr>
-      <w:bookmarkStart w:id="34" w:name="_GoBack"/>
       <w:r>
         <w:drawing>
           <wp:inline distT="0" distB="0" distL="114300" distR="114300">
@@ -3919,7 +5320,7 @@
                     </pic:cNvPicPr>
                   </pic:nvPicPr>
                   <pic:blipFill>
-                    <a:blip r:embed="rId16"/>
+                    <a:blip r:embed="rId17"/>
                     <a:stretch>
                       <a:fillRect/>
                     </a:stretch>
@@ -3943,7 +5344,6 @@
           </wp:inline>
         </w:drawing>
       </w:r>
-      <w:bookmarkEnd w:id="34"/>
     </w:p>
     <w:p>
       <w:pPr>
@@ -4188,7 +5588,7 @@
           <w:lang w:val="en-US" w:eastAsia="zh-CN"/>
         </w:rPr>
       </w:pPr>
-      <w:bookmarkStart w:id="29" w:name="_Toc18775"/>
+      <w:bookmarkStart w:id="34" w:name="_Toc24589"/>
       <w:r>
         <w:rPr>
           <w:rFonts w:hint="eastAsia"/>
@@ -4196,7 +5596,7 @@
         </w:rPr>
         <w:t>删除操作界面</w:t>
       </w:r>
-      <w:bookmarkEnd w:id="29"/>
+      <w:bookmarkEnd w:id="34"/>
     </w:p>
     <w:p>
       <w:pPr>
@@ -4225,7 +5625,7 @@
                     </pic:cNvPicPr>
                   </pic:nvPicPr>
                   <pic:blipFill>
-                    <a:blip r:embed="rId17"/>
+                    <a:blip r:embed="rId18"/>
                     <a:stretch>
                       <a:fillRect/>
                     </a:stretch>
@@ -4311,7 +5711,7 @@
           <w:lang w:val="en-US" w:eastAsia="zh-CN"/>
         </w:rPr>
       </w:pPr>
-      <w:bookmarkStart w:id="30" w:name="_Toc28732"/>
+      <w:bookmarkStart w:id="35" w:name="_Toc32442"/>
       <w:r>
         <w:rPr>
           <w:rFonts w:hint="eastAsia"/>
@@ -4319,7 +5719,7 @@
         </w:rPr>
         <w:t>保存操作界面</w:t>
       </w:r>
-      <w:bookmarkEnd w:id="30"/>
+      <w:bookmarkEnd w:id="35"/>
     </w:p>
     <w:p>
       <w:pPr>
@@ -4348,7 +5748,7 @@
                     </pic:cNvPicPr>
                   </pic:nvPicPr>
                   <pic:blipFill>
-                    <a:blip r:embed="rId18"/>
+                    <a:blip r:embed="rId19"/>
                     <a:stretch>
                       <a:fillRect/>
                     </a:stretch>
@@ -4419,7 +5819,7 @@
           <w:lang w:val="en-US" w:eastAsia="zh-CN"/>
         </w:rPr>
       </w:pPr>
-      <w:bookmarkStart w:id="31" w:name="_Toc6908"/>
+      <w:bookmarkStart w:id="36" w:name="_Toc29296"/>
       <w:r>
         <w:rPr>
           <w:rFonts w:hint="eastAsia"/>
@@ -4427,7 +5827,7 @@
         </w:rPr>
         <w:t>设置界面</w:t>
       </w:r>
-      <w:bookmarkEnd w:id="31"/>
+      <w:bookmarkEnd w:id="36"/>
     </w:p>
     <w:p>
       <w:pPr>
@@ -4456,7 +5856,7 @@
                     </pic:cNvPicPr>
                   </pic:nvPicPr>
                   <pic:blipFill>
-                    <a:blip r:embed="rId19"/>
+                    <a:blip r:embed="rId20"/>
                     <a:stretch>
                       <a:fillRect/>
                     </a:stretch>
@@ -4527,7 +5927,7 @@
           <w:lang w:val="en-US" w:eastAsia="zh-CN"/>
         </w:rPr>
       </w:pPr>
-      <w:bookmarkStart w:id="32" w:name="_Toc8418"/>
+      <w:bookmarkStart w:id="37" w:name="_Toc24904"/>
       <w:r>
         <w:rPr>
           <w:rFonts w:hint="eastAsia"/>
@@ -4535,7 +5935,7 @@
         </w:rPr>
         <w:t>饼图界面</w:t>
       </w:r>
-      <w:bookmarkEnd w:id="32"/>
+      <w:bookmarkEnd w:id="37"/>
     </w:p>
     <w:p>
       <w:pPr>
@@ -4564,7 +5964,7 @@
                     </pic:cNvPicPr>
                   </pic:nvPicPr>
                   <pic:blipFill>
-                    <a:blip r:embed="rId20"/>
+                    <a:blip r:embed="rId21"/>
                     <a:stretch>
                       <a:fillRect/>
                     </a:stretch>
@@ -4642,7 +6042,7 @@
           <w:lang w:val="en-US" w:eastAsia="zh-CN"/>
         </w:rPr>
       </w:pPr>
-      <w:bookmarkStart w:id="33" w:name="_Toc3952"/>
+      <w:bookmarkStart w:id="38" w:name="_Toc19265"/>
       <w:r>
         <w:rPr>
           <w:rFonts w:hint="eastAsia"/>
@@ -4650,7 +6050,7 @@
         </w:rPr>
         <w:t>曲线图界面</w:t>
       </w:r>
-      <w:bookmarkEnd w:id="33"/>
+      <w:bookmarkEnd w:id="38"/>
     </w:p>
     <w:p>
       <w:pPr>
@@ -4688,7 +6088,7 @@
                           </pic:cNvPicPr>
                         </pic:nvPicPr>
                         <pic:blipFill>
-                          <a:blip r:embed="rId21"/>
+                          <a:blip r:embed="rId22"/>
                           <a:stretch>
                             <a:fillRect/>
                           </a:stretch>
@@ -4711,7 +6111,7 @@
                           </pic:cNvPicPr>
                         </pic:nvPicPr>
                         <pic:blipFill>
-                          <a:blip r:embed="rId22"/>
+                          <a:blip r:embed="rId23"/>
                           <a:stretch>
                             <a:fillRect/>
                           </a:stretch>
@@ -4745,13 +6145,13 @@
                 <v:shape id="_x0000_s1026" o:spid="_x0000_s1026" o:spt="75" alt="LineChart1" type="#_x0000_t75" style="position:absolute;left:0;top:0;height:3072130;width:2662555;" filled="f" o:preferrelative="t" stroked="f" coordsize="21600,21600" o:gfxdata="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">
                   <v:fill on="f" focussize="0,0"/>
                   <v:stroke on="f"/>
-                  <v:imagedata r:id="rId21" o:title=""/>
+                  <v:imagedata r:id="rId22" o:title=""/>
                   <o:lock v:ext="edit" aspectratio="t"/>
                 </v:shape>
                 <v:shape id="_x0000_s1026" o:spid="_x0000_s1026" o:spt="75" alt="LineChart2" type="#_x0000_t75" style="position:absolute;left:2658110;top:0;height:3072130;width:2596515;" filled="f" o:preferrelative="t" stroked="f" coordsize="21600,21600" o:gfxdata="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">
                   <v:fill on="f" focussize="0,0"/>
                   <v:stroke on="f"/>
-                  <v:imagedata r:id="rId22" o:title=""/>
+                  <v:imagedata r:id="rId23" o:title=""/>
                   <o:lock v:ext="edit" aspectratio="t"/>
                 </v:shape>
                 <w10:wrap type="none"/>
@@ -5242,6 +6642,26 @@
     </w:lvl>
   </w:abstractNum>
   <w:abstractNum w:abstractNumId="5">
+    <w:nsid w:val="3F205E63"/>
+    <w:multiLevelType w:val="singleLevel"/>
+    <w:tmpl w:val="3F205E63"/>
+    <w:lvl w:ilvl="0" w:tentative="0">
+      <w:start w:val="1"/>
+      <w:numFmt w:val="bullet"/>
+      <w:lvlText w:val=""/>
+      <w:lvlJc w:val="left"/>
+      <w:pPr>
+        <w:tabs>
+          <w:tab w:val="left" w:pos="420"/>
+        </w:tabs>
+        <w:ind w:left="420" w:leftChars="0" w:hanging="420" w:firstLineChars="0"/>
+      </w:pPr>
+      <w:rPr>
+        <w:rFonts w:hint="default" w:ascii="Wingdings" w:hAnsi="Wingdings"/>
+      </w:rPr>
+    </w:lvl>
+  </w:abstractNum>
+  <w:abstractNum w:abstractNumId="6">
     <w:nsid w:val="42167D74"/>
     <w:multiLevelType w:val="singleLevel"/>
     <w:tmpl w:val="42167D74"/>
@@ -5271,12 +6691,15 @@
     <w:abstractNumId w:val="2"/>
   </w:num>
   <w:num w:numId="4">
+    <w:abstractNumId w:val="5"/>
+  </w:num>
+  <w:num w:numId="5">
     <w:abstractNumId w:val="1"/>
   </w:num>
-  <w:num w:numId="5">
-    <w:abstractNumId w:val="5"/>
+  <w:num w:numId="6">
+    <w:abstractNumId w:val="6"/>
   </w:num>
-  <w:num w:numId="6">
+  <w:num w:numId="7">
     <w:abstractNumId w:val="0"/>
   </w:num>
 </w:numbering>
@@ -5610,12 +7033,12 @@
       <w:szCs w:val="32"/>
     </w:rPr>
   </w:style>
-  <w:style w:type="character" w:default="1" w:styleId="8">
+  <w:style w:type="character" w:default="1" w:styleId="11">
     <w:name w:val="Default Paragraph Font"/>
     <w:semiHidden/>
     <w:uiPriority w:val="0"/>
   </w:style>
-  <w:style w:type="table" w:default="1" w:styleId="9">
+  <w:style w:type="table" w:default="1" w:styleId="12">
     <w:name w:val="Normal Table"/>
     <w:semiHidden/>
     <w:uiPriority w:val="0"/>
@@ -5672,7 +7095,31 @@
       <w:szCs w:val="18"/>
     </w:rPr>
   </w:style>
-  <w:style w:type="paragraph" w:customStyle="1" w:styleId="10">
+  <w:style w:type="paragraph" w:styleId="8">
+    <w:name w:val="toc 1"/>
+    <w:basedOn w:val="1"/>
+    <w:next w:val="1"/>
+    <w:uiPriority w:val="0"/>
+  </w:style>
+  <w:style w:type="paragraph" w:styleId="9">
+    <w:name w:val="toc 2"/>
+    <w:basedOn w:val="1"/>
+    <w:next w:val="1"/>
+    <w:uiPriority w:val="0"/>
+    <w:pPr>
+      <w:ind w:left="420" w:leftChars="200"/>
+    </w:pPr>
+  </w:style>
+  <w:style w:type="paragraph" w:styleId="10">
+    <w:name w:val="toc 3"/>
+    <w:basedOn w:val="1"/>
+    <w:next w:val="1"/>
+    <w:uiPriority w:val="0"/>
+    <w:pPr>
+      <w:ind w:left="840" w:leftChars="400"/>
+    </w:pPr>
+  </w:style>
+  <w:style w:type="paragraph" w:customStyle="1" w:styleId="13">
     <w:name w:val="WPSOffice手动目录 1"/>
     <w:uiPriority w:val="0"/>
     <w:pPr>
@@ -5684,7 +7131,7 @@
       <w:szCs w:val="20"/>
     </w:rPr>
   </w:style>
-  <w:style w:type="paragraph" w:customStyle="1" w:styleId="11">
+  <w:style w:type="paragraph" w:customStyle="1" w:styleId="14">
     <w:name w:val="WPSOffice手动目录 2"/>
     <w:uiPriority w:val="0"/>
     <w:pPr>
@@ -5696,7 +7143,7 @@
       <w:szCs w:val="20"/>
     </w:rPr>
   </w:style>
-  <w:style w:type="paragraph" w:customStyle="1" w:styleId="12">
+  <w:style w:type="paragraph" w:customStyle="1" w:styleId="15">
     <w:name w:val="WPSOffice手动目录 3"/>
     <w:qFormat/>
     <w:uiPriority w:val="0"/>

</xml_diff>

<commit_message>
Translated various kinds of messages
</commit_message>
<xml_diff>
--- a/Docs/IA906调试说明书.docx
+++ b/Docs/IA906调试说明书.docx
@@ -50,8 +50,6 @@
               <w:tab w:val="right" w:leader="dot" w:pos="8306"/>
             </w:tabs>
           </w:pPr>
-          <w:bookmarkStart w:id="39" w:name="_GoBack"/>
-          <w:bookmarkEnd w:id="39"/>
           <w:r>
             <w:rPr>
               <w:rFonts w:asciiTheme="minorHAnsi" w:hAnsiTheme="minorHAnsi" w:eastAsiaTheme="minorEastAsia" w:cstheme="minorBidi"/>
@@ -88,7 +86,7 @@
               <w:rFonts w:asciiTheme="minorHAnsi" w:hAnsiTheme="minorHAnsi" w:eastAsiaTheme="minorEastAsia" w:cstheme="minorBidi"/>
               <w:lang w:val="en-US" w:eastAsia="zh-CN" w:bidi="ar-SA"/>
             </w:rPr>
-            <w:instrText xml:space="preserve"> HYPERLINK \l _Toc12523 </w:instrText>
+            <w:instrText xml:space="preserve"> HYPERLINK \l _Toc11677 </w:instrText>
           </w:r>
           <w:r>
             <w:rPr>
@@ -111,7 +109,7 @@
             <w:fldChar w:fldCharType="begin"/>
           </w:r>
           <w:r>
-            <w:instrText xml:space="preserve"> PAGEREF _Toc12523 </w:instrText>
+            <w:instrText xml:space="preserve"> PAGEREF _Toc11677 </w:instrText>
           </w:r>
           <w:r>
             <w:fldChar w:fldCharType="separate"/>
@@ -149,7 +147,7 @@
               <w:rFonts w:asciiTheme="minorHAnsi" w:hAnsiTheme="minorHAnsi" w:eastAsiaTheme="minorEastAsia" w:cstheme="minorBidi"/>
               <w:lang w:val="en-US" w:eastAsia="zh-CN" w:bidi="ar-SA"/>
             </w:rPr>
-            <w:instrText xml:space="preserve"> HYPERLINK \l _Toc20964 </w:instrText>
+            <w:instrText xml:space="preserve"> HYPERLINK \l _Toc22890 </w:instrText>
           </w:r>
           <w:r>
             <w:rPr>
@@ -179,7 +177,7 @@
             <w:fldChar w:fldCharType="begin"/>
           </w:r>
           <w:r>
-            <w:instrText xml:space="preserve"> PAGEREF _Toc20964 </w:instrText>
+            <w:instrText xml:space="preserve"> PAGEREF _Toc22890 </w:instrText>
           </w:r>
           <w:r>
             <w:fldChar w:fldCharType="separate"/>
@@ -217,7 +215,7 @@
               <w:rFonts w:asciiTheme="minorHAnsi" w:hAnsiTheme="minorHAnsi" w:eastAsiaTheme="minorEastAsia" w:cstheme="minorBidi"/>
               <w:lang w:val="en-US" w:eastAsia="zh-CN" w:bidi="ar-SA"/>
             </w:rPr>
-            <w:instrText xml:space="preserve"> HYPERLINK \l _Toc7558 </w:instrText>
+            <w:instrText xml:space="preserve"> HYPERLINK \l _Toc12857 </w:instrText>
           </w:r>
           <w:r>
             <w:rPr>
@@ -240,7 +238,7 @@
             <w:fldChar w:fldCharType="begin"/>
           </w:r>
           <w:r>
-            <w:instrText xml:space="preserve"> PAGEREF _Toc7558 </w:instrText>
+            <w:instrText xml:space="preserve"> PAGEREF _Toc12857 </w:instrText>
           </w:r>
           <w:r>
             <w:fldChar w:fldCharType="separate"/>
@@ -278,7 +276,7 @@
               <w:rFonts w:asciiTheme="minorHAnsi" w:hAnsiTheme="minorHAnsi" w:eastAsiaTheme="minorEastAsia" w:cstheme="minorBidi"/>
               <w:lang w:val="en-US" w:eastAsia="zh-CN" w:bidi="ar-SA"/>
             </w:rPr>
-            <w:instrText xml:space="preserve"> HYPERLINK \l _Toc4267 </w:instrText>
+            <w:instrText xml:space="preserve"> HYPERLINK \l _Toc9372 </w:instrText>
           </w:r>
           <w:r>
             <w:rPr>
@@ -308,7 +306,7 @@
             <w:fldChar w:fldCharType="begin"/>
           </w:r>
           <w:r>
-            <w:instrText xml:space="preserve"> PAGEREF _Toc4267 </w:instrText>
+            <w:instrText xml:space="preserve"> PAGEREF _Toc9372 </w:instrText>
           </w:r>
           <w:r>
             <w:fldChar w:fldCharType="separate"/>
@@ -346,7 +344,7 @@
               <w:rFonts w:asciiTheme="minorHAnsi" w:hAnsiTheme="minorHAnsi" w:eastAsiaTheme="minorEastAsia" w:cstheme="minorBidi"/>
               <w:lang w:val="en-US" w:eastAsia="zh-CN" w:bidi="ar-SA"/>
             </w:rPr>
-            <w:instrText xml:space="preserve"> HYPERLINK \l _Toc20494 </w:instrText>
+            <w:instrText xml:space="preserve"> HYPERLINK \l _Toc25269 </w:instrText>
           </w:r>
           <w:r>
             <w:rPr>
@@ -369,7 +367,7 @@
             <w:fldChar w:fldCharType="begin"/>
           </w:r>
           <w:r>
-            <w:instrText xml:space="preserve"> PAGEREF _Toc20494 </w:instrText>
+            <w:instrText xml:space="preserve"> PAGEREF _Toc25269 </w:instrText>
           </w:r>
           <w:r>
             <w:fldChar w:fldCharType="separate"/>
@@ -407,7 +405,7 @@
               <w:rFonts w:asciiTheme="minorHAnsi" w:hAnsiTheme="minorHAnsi" w:eastAsiaTheme="minorEastAsia" w:cstheme="minorBidi"/>
               <w:lang w:val="en-US" w:eastAsia="zh-CN" w:bidi="ar-SA"/>
             </w:rPr>
-            <w:instrText xml:space="preserve"> HYPERLINK \l _Toc13983 </w:instrText>
+            <w:instrText xml:space="preserve"> HYPERLINK \l _Toc1426 </w:instrText>
           </w:r>
           <w:r>
             <w:rPr>
@@ -430,7 +428,7 @@
             <w:fldChar w:fldCharType="begin"/>
           </w:r>
           <w:r>
-            <w:instrText xml:space="preserve"> PAGEREF _Toc13983 </w:instrText>
+            <w:instrText xml:space="preserve"> PAGEREF _Toc1426 </w:instrText>
           </w:r>
           <w:r>
             <w:fldChar w:fldCharType="separate"/>
@@ -448,6 +446,8 @@
             </w:rPr>
             <w:fldChar w:fldCharType="end"/>
           </w:r>
+          <w:bookmarkStart w:id="41" w:name="_GoBack"/>
+          <w:bookmarkEnd w:id="41"/>
         </w:p>
         <w:p>
           <w:pPr>
@@ -468,7 +468,7 @@
               <w:rFonts w:asciiTheme="minorHAnsi" w:hAnsiTheme="minorHAnsi" w:eastAsiaTheme="minorEastAsia" w:cstheme="minorBidi"/>
               <w:lang w:val="en-US" w:eastAsia="zh-CN" w:bidi="ar-SA"/>
             </w:rPr>
-            <w:instrText xml:space="preserve"> HYPERLINK \l _Toc29036 </w:instrText>
+            <w:instrText xml:space="preserve"> HYPERLINK \l _Toc17055 </w:instrText>
           </w:r>
           <w:r>
             <w:rPr>
@@ -491,7 +491,7 @@
             <w:fldChar w:fldCharType="begin"/>
           </w:r>
           <w:r>
-            <w:instrText xml:space="preserve"> PAGEREF _Toc29036 </w:instrText>
+            <w:instrText xml:space="preserve"> PAGEREF _Toc17055 </w:instrText>
           </w:r>
           <w:r>
             <w:fldChar w:fldCharType="separate"/>
@@ -529,7 +529,7 @@
               <w:rFonts w:asciiTheme="minorHAnsi" w:hAnsiTheme="minorHAnsi" w:eastAsiaTheme="minorEastAsia" w:cstheme="minorBidi"/>
               <w:lang w:val="en-US" w:eastAsia="zh-CN" w:bidi="ar-SA"/>
             </w:rPr>
-            <w:instrText xml:space="preserve"> HYPERLINK \l _Toc9446 </w:instrText>
+            <w:instrText xml:space="preserve"> HYPERLINK \l _Toc19359 </w:instrText>
           </w:r>
           <w:r>
             <w:rPr>
@@ -552,7 +552,7 @@
             <w:fldChar w:fldCharType="begin"/>
           </w:r>
           <w:r>
-            <w:instrText xml:space="preserve"> PAGEREF _Toc9446 </w:instrText>
+            <w:instrText xml:space="preserve"> PAGEREF _Toc19359 </w:instrText>
           </w:r>
           <w:r>
             <w:fldChar w:fldCharType="separate"/>
@@ -590,7 +590,7 @@
               <w:rFonts w:asciiTheme="minorHAnsi" w:hAnsiTheme="minorHAnsi" w:eastAsiaTheme="minorEastAsia" w:cstheme="minorBidi"/>
               <w:lang w:val="en-US" w:eastAsia="zh-CN" w:bidi="ar-SA"/>
             </w:rPr>
-            <w:instrText xml:space="preserve"> HYPERLINK \l _Toc25095 </w:instrText>
+            <w:instrText xml:space="preserve"> HYPERLINK \l _Toc18996 </w:instrText>
           </w:r>
           <w:r>
             <w:rPr>
@@ -620,7 +620,7 @@
             <w:fldChar w:fldCharType="begin"/>
           </w:r>
           <w:r>
-            <w:instrText xml:space="preserve"> PAGEREF _Toc25095 </w:instrText>
+            <w:instrText xml:space="preserve"> PAGEREF _Toc18996 </w:instrText>
           </w:r>
           <w:r>
             <w:fldChar w:fldCharType="separate"/>
@@ -658,7 +658,7 @@
               <w:rFonts w:asciiTheme="minorHAnsi" w:hAnsiTheme="minorHAnsi" w:eastAsiaTheme="minorEastAsia" w:cstheme="minorBidi"/>
               <w:lang w:val="en-US" w:eastAsia="zh-CN" w:bidi="ar-SA"/>
             </w:rPr>
-            <w:instrText xml:space="preserve"> HYPERLINK \l _Toc22889 </w:instrText>
+            <w:instrText xml:space="preserve"> HYPERLINK \l _Toc18921 </w:instrText>
           </w:r>
           <w:r>
             <w:rPr>
@@ -681,7 +681,7 @@
             <w:fldChar w:fldCharType="begin"/>
           </w:r>
           <w:r>
-            <w:instrText xml:space="preserve"> PAGEREF _Toc22889 </w:instrText>
+            <w:instrText xml:space="preserve"> PAGEREF _Toc18921 </w:instrText>
           </w:r>
           <w:r>
             <w:fldChar w:fldCharType="separate"/>
@@ -719,7 +719,7 @@
               <w:rFonts w:asciiTheme="minorHAnsi" w:hAnsiTheme="minorHAnsi" w:eastAsiaTheme="minorEastAsia" w:cstheme="minorBidi"/>
               <w:lang w:val="en-US" w:eastAsia="zh-CN" w:bidi="ar-SA"/>
             </w:rPr>
-            <w:instrText xml:space="preserve"> HYPERLINK \l _Toc1702 </w:instrText>
+            <w:instrText xml:space="preserve"> HYPERLINK \l _Toc16352 </w:instrText>
           </w:r>
           <w:r>
             <w:rPr>
@@ -742,7 +742,7 @@
             <w:fldChar w:fldCharType="begin"/>
           </w:r>
           <w:r>
-            <w:instrText xml:space="preserve"> PAGEREF _Toc1702 </w:instrText>
+            <w:instrText xml:space="preserve"> PAGEREF _Toc16352 </w:instrText>
           </w:r>
           <w:r>
             <w:fldChar w:fldCharType="separate"/>
@@ -780,7 +780,7 @@
               <w:rFonts w:asciiTheme="minorHAnsi" w:hAnsiTheme="minorHAnsi" w:eastAsiaTheme="minorEastAsia" w:cstheme="minorBidi"/>
               <w:lang w:val="en-US" w:eastAsia="zh-CN" w:bidi="ar-SA"/>
             </w:rPr>
-            <w:instrText xml:space="preserve"> HYPERLINK \l _Toc9652 </w:instrText>
+            <w:instrText xml:space="preserve"> HYPERLINK \l _Toc2150 </w:instrText>
           </w:r>
           <w:r>
             <w:rPr>
@@ -803,7 +803,7 @@
             <w:fldChar w:fldCharType="begin"/>
           </w:r>
           <w:r>
-            <w:instrText xml:space="preserve"> PAGEREF _Toc9652 </w:instrText>
+            <w:instrText xml:space="preserve"> PAGEREF _Toc2150 </w:instrText>
           </w:r>
           <w:r>
             <w:fldChar w:fldCharType="separate"/>
@@ -841,7 +841,7 @@
               <w:rFonts w:asciiTheme="minorHAnsi" w:hAnsiTheme="minorHAnsi" w:eastAsiaTheme="minorEastAsia" w:cstheme="minorBidi"/>
               <w:lang w:val="en-US" w:eastAsia="zh-CN" w:bidi="ar-SA"/>
             </w:rPr>
-            <w:instrText xml:space="preserve"> HYPERLINK \l _Toc29032 </w:instrText>
+            <w:instrText xml:space="preserve"> HYPERLINK \l _Toc21120 </w:instrText>
           </w:r>
           <w:r>
             <w:rPr>
@@ -871,7 +871,7 @@
             <w:fldChar w:fldCharType="begin"/>
           </w:r>
           <w:r>
-            <w:instrText xml:space="preserve"> PAGEREF _Toc29032 </w:instrText>
+            <w:instrText xml:space="preserve"> PAGEREF _Toc21120 </w:instrText>
           </w:r>
           <w:r>
             <w:fldChar w:fldCharType="separate"/>
@@ -909,7 +909,7 @@
               <w:rFonts w:asciiTheme="minorHAnsi" w:hAnsiTheme="minorHAnsi" w:eastAsiaTheme="minorEastAsia" w:cstheme="minorBidi"/>
               <w:lang w:val="en-US" w:eastAsia="zh-CN" w:bidi="ar-SA"/>
             </w:rPr>
-            <w:instrText xml:space="preserve"> HYPERLINK \l _Toc31775 </w:instrText>
+            <w:instrText xml:space="preserve"> HYPERLINK \l _Toc24670 </w:instrText>
           </w:r>
           <w:r>
             <w:rPr>
@@ -932,7 +932,7 @@
             <w:fldChar w:fldCharType="begin"/>
           </w:r>
           <w:r>
-            <w:instrText xml:space="preserve"> PAGEREF _Toc31775 </w:instrText>
+            <w:instrText xml:space="preserve"> PAGEREF _Toc24670 </w:instrText>
           </w:r>
           <w:r>
             <w:fldChar w:fldCharType="separate"/>
@@ -970,7 +970,7 @@
               <w:rFonts w:asciiTheme="minorHAnsi" w:hAnsiTheme="minorHAnsi" w:eastAsiaTheme="minorEastAsia" w:cstheme="minorBidi"/>
               <w:lang w:val="en-US" w:eastAsia="zh-CN" w:bidi="ar-SA"/>
             </w:rPr>
-            <w:instrText xml:space="preserve"> HYPERLINK \l _Toc6452 </w:instrText>
+            <w:instrText xml:space="preserve"> HYPERLINK \l _Toc11441 </w:instrText>
           </w:r>
           <w:r>
             <w:rPr>
@@ -993,7 +993,7 @@
             <w:fldChar w:fldCharType="begin"/>
           </w:r>
           <w:r>
-            <w:instrText xml:space="preserve"> PAGEREF _Toc6452 </w:instrText>
+            <w:instrText xml:space="preserve"> PAGEREF _Toc11441 </w:instrText>
           </w:r>
           <w:r>
             <w:fldChar w:fldCharType="separate"/>
@@ -1031,7 +1031,7 @@
               <w:rFonts w:asciiTheme="minorHAnsi" w:hAnsiTheme="minorHAnsi" w:eastAsiaTheme="minorEastAsia" w:cstheme="minorBidi"/>
               <w:lang w:val="en-US" w:eastAsia="zh-CN" w:bidi="ar-SA"/>
             </w:rPr>
-            <w:instrText xml:space="preserve"> HYPERLINK \l _Toc13879 </w:instrText>
+            <w:instrText xml:space="preserve"> HYPERLINK \l _Toc30371 </w:instrText>
           </w:r>
           <w:r>
             <w:rPr>
@@ -1054,7 +1054,7 @@
             <w:fldChar w:fldCharType="begin"/>
           </w:r>
           <w:r>
-            <w:instrText xml:space="preserve"> PAGEREF _Toc13879 </w:instrText>
+            <w:instrText xml:space="preserve"> PAGEREF _Toc30371 </w:instrText>
           </w:r>
           <w:r>
             <w:fldChar w:fldCharType="separate"/>
@@ -1092,7 +1092,7 @@
               <w:rFonts w:asciiTheme="minorHAnsi" w:hAnsiTheme="minorHAnsi" w:eastAsiaTheme="minorEastAsia" w:cstheme="minorBidi"/>
               <w:lang w:val="en-US" w:eastAsia="zh-CN" w:bidi="ar-SA"/>
             </w:rPr>
-            <w:instrText xml:space="preserve"> HYPERLINK \l _Toc16025 </w:instrText>
+            <w:instrText xml:space="preserve"> HYPERLINK \l _Toc6653 </w:instrText>
           </w:r>
           <w:r>
             <w:rPr>
@@ -1115,7 +1115,7 @@
             <w:fldChar w:fldCharType="begin"/>
           </w:r>
           <w:r>
-            <w:instrText xml:space="preserve"> PAGEREF _Toc16025 </w:instrText>
+            <w:instrText xml:space="preserve"> PAGEREF _Toc6653 </w:instrText>
           </w:r>
           <w:r>
             <w:fldChar w:fldCharType="separate"/>
@@ -1153,7 +1153,7 @@
               <w:rFonts w:asciiTheme="minorHAnsi" w:hAnsiTheme="minorHAnsi" w:eastAsiaTheme="minorEastAsia" w:cstheme="minorBidi"/>
               <w:lang w:val="en-US" w:eastAsia="zh-CN" w:bidi="ar-SA"/>
             </w:rPr>
-            <w:instrText xml:space="preserve"> HYPERLINK \l _Toc4767 </w:instrText>
+            <w:instrText xml:space="preserve"> HYPERLINK \l _Toc17040 </w:instrText>
           </w:r>
           <w:r>
             <w:rPr>
@@ -1176,7 +1176,7 @@
             <w:fldChar w:fldCharType="begin"/>
           </w:r>
           <w:r>
-            <w:instrText xml:space="preserve"> PAGEREF _Toc4767 </w:instrText>
+            <w:instrText xml:space="preserve"> PAGEREF _Toc17040 </w:instrText>
           </w:r>
           <w:r>
             <w:fldChar w:fldCharType="separate"/>
@@ -1214,7 +1214,7 @@
               <w:rFonts w:asciiTheme="minorHAnsi" w:hAnsiTheme="minorHAnsi" w:eastAsiaTheme="minorEastAsia" w:cstheme="minorBidi"/>
               <w:lang w:val="en-US" w:eastAsia="zh-CN" w:bidi="ar-SA"/>
             </w:rPr>
-            <w:instrText xml:space="preserve"> HYPERLINK \l _Toc27836 </w:instrText>
+            <w:instrText xml:space="preserve"> HYPERLINK \l _Toc3683 </w:instrText>
           </w:r>
           <w:r>
             <w:rPr>
@@ -1237,7 +1237,7 @@
             <w:fldChar w:fldCharType="begin"/>
           </w:r>
           <w:r>
-            <w:instrText xml:space="preserve"> PAGEREF _Toc27836 </w:instrText>
+            <w:instrText xml:space="preserve"> PAGEREF _Toc3683 </w:instrText>
           </w:r>
           <w:r>
             <w:fldChar w:fldCharType="separate"/>
@@ -1275,7 +1275,7 @@
               <w:rFonts w:asciiTheme="minorHAnsi" w:hAnsiTheme="minorHAnsi" w:eastAsiaTheme="minorEastAsia" w:cstheme="minorBidi"/>
               <w:lang w:val="en-US" w:eastAsia="zh-CN" w:bidi="ar-SA"/>
             </w:rPr>
-            <w:instrText xml:space="preserve"> HYPERLINK \l _Toc17102 </w:instrText>
+            <w:instrText xml:space="preserve"> HYPERLINK \l _Toc8689 </w:instrText>
           </w:r>
           <w:r>
             <w:rPr>
@@ -1298,7 +1298,7 @@
             <w:fldChar w:fldCharType="begin"/>
           </w:r>
           <w:r>
-            <w:instrText xml:space="preserve"> PAGEREF _Toc17102 </w:instrText>
+            <w:instrText xml:space="preserve"> PAGEREF _Toc8689 </w:instrText>
           </w:r>
           <w:r>
             <w:fldChar w:fldCharType="separate"/>
@@ -1336,7 +1336,7 @@
               <w:rFonts w:asciiTheme="minorHAnsi" w:hAnsiTheme="minorHAnsi" w:eastAsiaTheme="minorEastAsia" w:cstheme="minorBidi"/>
               <w:lang w:val="en-US" w:eastAsia="zh-CN" w:bidi="ar-SA"/>
             </w:rPr>
-            <w:instrText xml:space="preserve"> HYPERLINK \l _Toc7821 </w:instrText>
+            <w:instrText xml:space="preserve"> HYPERLINK \l _Toc27432 </w:instrText>
           </w:r>
           <w:r>
             <w:rPr>
@@ -1366,7 +1366,7 @@
             <w:fldChar w:fldCharType="begin"/>
           </w:r>
           <w:r>
-            <w:instrText xml:space="preserve"> PAGEREF _Toc7821 </w:instrText>
+            <w:instrText xml:space="preserve"> PAGEREF _Toc27432 </w:instrText>
           </w:r>
           <w:r>
             <w:fldChar w:fldCharType="separate"/>
@@ -1404,7 +1404,7 @@
               <w:rFonts w:asciiTheme="minorHAnsi" w:hAnsiTheme="minorHAnsi" w:eastAsiaTheme="minorEastAsia" w:cstheme="minorBidi"/>
               <w:lang w:val="en-US" w:eastAsia="zh-CN" w:bidi="ar-SA"/>
             </w:rPr>
-            <w:instrText xml:space="preserve"> HYPERLINK \l _Toc4064 </w:instrText>
+            <w:instrText xml:space="preserve"> HYPERLINK \l _Toc2324 </w:instrText>
           </w:r>
           <w:r>
             <w:rPr>
@@ -1427,13 +1427,135 @@
             <w:fldChar w:fldCharType="begin"/>
           </w:r>
           <w:r>
-            <w:instrText xml:space="preserve"> PAGEREF _Toc4064 </w:instrText>
+            <w:instrText xml:space="preserve"> PAGEREF _Toc2324 </w:instrText>
           </w:r>
           <w:r>
             <w:fldChar w:fldCharType="separate"/>
           </w:r>
           <w:r>
             <w:t>11</w:t>
+          </w:r>
+          <w:r>
+            <w:fldChar w:fldCharType="end"/>
+          </w:r>
+          <w:r>
+            <w:rPr>
+              <w:rFonts w:asciiTheme="minorHAnsi" w:hAnsiTheme="minorHAnsi" w:eastAsiaTheme="minorEastAsia" w:cstheme="minorBidi"/>
+              <w:lang w:val="en-US" w:eastAsia="zh-CN" w:bidi="ar-SA"/>
+            </w:rPr>
+            <w:fldChar w:fldCharType="end"/>
+          </w:r>
+        </w:p>
+        <w:p>
+          <w:pPr>
+            <w:pStyle w:val="10"/>
+            <w:tabs>
+              <w:tab w:val="right" w:leader="dot" w:pos="8306"/>
+            </w:tabs>
+          </w:pPr>
+          <w:r>
+            <w:rPr>
+              <w:rFonts w:asciiTheme="minorHAnsi" w:hAnsiTheme="minorHAnsi" w:eastAsiaTheme="minorEastAsia" w:cstheme="minorBidi"/>
+              <w:lang w:val="en-US" w:eastAsia="zh-CN" w:bidi="ar-SA"/>
+            </w:rPr>
+            <w:fldChar w:fldCharType="begin"/>
+          </w:r>
+          <w:r>
+            <w:rPr>
+              <w:rFonts w:asciiTheme="minorHAnsi" w:hAnsiTheme="minorHAnsi" w:eastAsiaTheme="minorEastAsia" w:cstheme="minorBidi"/>
+              <w:lang w:val="en-US" w:eastAsia="zh-CN" w:bidi="ar-SA"/>
+            </w:rPr>
+            <w:instrText xml:space="preserve"> HYPERLINK \l _Toc29452 </w:instrText>
+          </w:r>
+          <w:r>
+            <w:rPr>
+              <w:rFonts w:asciiTheme="minorHAnsi" w:hAnsiTheme="minorHAnsi" w:eastAsiaTheme="minorEastAsia" w:cstheme="minorBidi"/>
+              <w:lang w:val="en-US" w:eastAsia="zh-CN" w:bidi="ar-SA"/>
+            </w:rPr>
+            <w:fldChar w:fldCharType="separate"/>
+          </w:r>
+          <w:r>
+            <w:rPr>
+              <w:rFonts w:hint="eastAsia"/>
+              <w:lang w:val="en-US" w:eastAsia="zh-CN"/>
+            </w:rPr>
+            <w:t>2.2.2. 产品类型切换</w:t>
+          </w:r>
+          <w:r>
+            <w:tab/>
+          </w:r>
+          <w:r>
+            <w:fldChar w:fldCharType="begin"/>
+          </w:r>
+          <w:r>
+            <w:instrText xml:space="preserve"> PAGEREF _Toc29452 </w:instrText>
+          </w:r>
+          <w:r>
+            <w:fldChar w:fldCharType="separate"/>
+          </w:r>
+          <w:r>
+            <w:t>12</w:t>
+          </w:r>
+          <w:r>
+            <w:fldChar w:fldCharType="end"/>
+          </w:r>
+          <w:r>
+            <w:rPr>
+              <w:rFonts w:asciiTheme="minorHAnsi" w:hAnsiTheme="minorHAnsi" w:eastAsiaTheme="minorEastAsia" w:cstheme="minorBidi"/>
+              <w:lang w:val="en-US" w:eastAsia="zh-CN" w:bidi="ar-SA"/>
+            </w:rPr>
+            <w:fldChar w:fldCharType="end"/>
+          </w:r>
+        </w:p>
+        <w:p>
+          <w:pPr>
+            <w:pStyle w:val="10"/>
+            <w:tabs>
+              <w:tab w:val="right" w:leader="dot" w:pos="8306"/>
+            </w:tabs>
+          </w:pPr>
+          <w:r>
+            <w:rPr>
+              <w:rFonts w:asciiTheme="minorHAnsi" w:hAnsiTheme="minorHAnsi" w:eastAsiaTheme="minorEastAsia" w:cstheme="minorBidi"/>
+              <w:lang w:val="en-US" w:eastAsia="zh-CN" w:bidi="ar-SA"/>
+            </w:rPr>
+            <w:fldChar w:fldCharType="begin"/>
+          </w:r>
+          <w:r>
+            <w:rPr>
+              <w:rFonts w:asciiTheme="minorHAnsi" w:hAnsiTheme="minorHAnsi" w:eastAsiaTheme="minorEastAsia" w:cstheme="minorBidi"/>
+              <w:lang w:val="en-US" w:eastAsia="zh-CN" w:bidi="ar-SA"/>
+            </w:rPr>
+            <w:instrText xml:space="preserve"> HYPERLINK \l _Toc6304 </w:instrText>
+          </w:r>
+          <w:r>
+            <w:rPr>
+              <w:rFonts w:asciiTheme="minorHAnsi" w:hAnsiTheme="minorHAnsi" w:eastAsiaTheme="minorEastAsia" w:cstheme="minorBidi"/>
+              <w:lang w:val="en-US" w:eastAsia="zh-CN" w:bidi="ar-SA"/>
+            </w:rPr>
+            <w:fldChar w:fldCharType="separate"/>
+          </w:r>
+          <w:r>
+            <w:rPr>
+              <w:rFonts w:hint="eastAsia"/>
+              <w:lang w:val="en-US" w:eastAsia="zh-CN"/>
+            </w:rPr>
+            <w:t>2.2.3. 产品信息实时统计系统</w:t>
+          </w:r>
+          <w:r>
+            <w:tab/>
+          </w:r>
+          <w:r>
+            <w:fldChar w:fldCharType="begin"/>
+          </w:r>
+          <w:r>
+            <w:instrText xml:space="preserve"> PAGEREF _Toc6304 </w:instrText>
+          </w:r>
+          <w:r>
+            <w:fldChar w:fldCharType="separate"/>
+          </w:r>
+          <w:r>
+            <w:t>12</w:t>
           </w:r>
           <w:r>
             <w:fldChar w:fldCharType="end"/>
@@ -1465,7 +1587,7 @@
               <w:rFonts w:asciiTheme="minorHAnsi" w:hAnsiTheme="minorHAnsi" w:eastAsiaTheme="minorEastAsia" w:cstheme="minorBidi"/>
               <w:lang w:val="en-US" w:eastAsia="zh-CN" w:bidi="ar-SA"/>
             </w:rPr>
-            <w:instrText xml:space="preserve"> HYPERLINK \l _Toc4833 </w:instrText>
+            <w:instrText xml:space="preserve"> HYPERLINK \l _Toc12638 </w:instrText>
           </w:r>
           <w:r>
             <w:rPr>
@@ -1488,13 +1610,13 @@
             <w:fldChar w:fldCharType="begin"/>
           </w:r>
           <w:r>
-            <w:instrText xml:space="preserve"> PAGEREF _Toc4833 </w:instrText>
+            <w:instrText xml:space="preserve"> PAGEREF _Toc12638 </w:instrText>
           </w:r>
           <w:r>
             <w:fldChar w:fldCharType="separate"/>
           </w:r>
           <w:r>
-            <w:t>12</w:t>
+            <w:t>13</w:t>
           </w:r>
           <w:r>
             <w:fldChar w:fldCharType="end"/>
@@ -1526,7 +1648,7 @@
               <w:rFonts w:asciiTheme="minorHAnsi" w:hAnsiTheme="minorHAnsi" w:eastAsiaTheme="minorEastAsia" w:cstheme="minorBidi"/>
               <w:lang w:val="en-US" w:eastAsia="zh-CN" w:bidi="ar-SA"/>
             </w:rPr>
-            <w:instrText xml:space="preserve"> HYPERLINK \l _Toc5852 </w:instrText>
+            <w:instrText xml:space="preserve"> HYPERLINK \l _Toc28388 </w:instrText>
           </w:r>
           <w:r>
             <w:rPr>
@@ -1556,13 +1678,13 @@
             <w:fldChar w:fldCharType="begin"/>
           </w:r>
           <w:r>
-            <w:instrText xml:space="preserve"> PAGEREF _Toc5852 </w:instrText>
+            <w:instrText xml:space="preserve"> PAGEREF _Toc28388 </w:instrText>
           </w:r>
           <w:r>
             <w:fldChar w:fldCharType="separate"/>
           </w:r>
           <w:r>
-            <w:t>12</w:t>
+            <w:t>13</w:t>
           </w:r>
           <w:r>
             <w:fldChar w:fldCharType="end"/>
@@ -1594,7 +1716,7 @@
               <w:rFonts w:asciiTheme="minorHAnsi" w:hAnsiTheme="minorHAnsi" w:eastAsiaTheme="minorEastAsia" w:cstheme="minorBidi"/>
               <w:lang w:val="en-US" w:eastAsia="zh-CN" w:bidi="ar-SA"/>
             </w:rPr>
-            <w:instrText xml:space="preserve"> HYPERLINK \l _Toc28197 </w:instrText>
+            <w:instrText xml:space="preserve"> HYPERLINK \l _Toc29318 </w:instrText>
           </w:r>
           <w:r>
             <w:rPr>
@@ -1624,13 +1746,13 @@
             <w:fldChar w:fldCharType="begin"/>
           </w:r>
           <w:r>
-            <w:instrText xml:space="preserve"> PAGEREF _Toc28197 </w:instrText>
+            <w:instrText xml:space="preserve"> PAGEREF _Toc29318 </w:instrText>
           </w:r>
           <w:r>
             <w:fldChar w:fldCharType="separate"/>
           </w:r>
           <w:r>
-            <w:t>12</w:t>
+            <w:t>13</w:t>
           </w:r>
           <w:r>
             <w:fldChar w:fldCharType="end"/>
@@ -1662,7 +1784,7 @@
               <w:rFonts w:asciiTheme="minorHAnsi" w:hAnsiTheme="minorHAnsi" w:eastAsiaTheme="minorEastAsia" w:cstheme="minorBidi"/>
               <w:lang w:val="en-US" w:eastAsia="zh-CN" w:bidi="ar-SA"/>
             </w:rPr>
-            <w:instrText xml:space="preserve"> HYPERLINK \l _Toc24589 </w:instrText>
+            <w:instrText xml:space="preserve"> HYPERLINK \l _Toc30894 </w:instrText>
           </w:r>
           <w:r>
             <w:rPr>
@@ -1692,13 +1814,13 @@
             <w:fldChar w:fldCharType="begin"/>
           </w:r>
           <w:r>
-            <w:instrText xml:space="preserve"> PAGEREF _Toc24589 </w:instrText>
+            <w:instrText xml:space="preserve"> PAGEREF _Toc30894 </w:instrText>
           </w:r>
           <w:r>
             <w:fldChar w:fldCharType="separate"/>
           </w:r>
           <w:r>
-            <w:t>13</w:t>
+            <w:t>14</w:t>
           </w:r>
           <w:r>
             <w:fldChar w:fldCharType="end"/>
@@ -1730,7 +1852,7 @@
               <w:rFonts w:asciiTheme="minorHAnsi" w:hAnsiTheme="minorHAnsi" w:eastAsiaTheme="minorEastAsia" w:cstheme="minorBidi"/>
               <w:lang w:val="en-US" w:eastAsia="zh-CN" w:bidi="ar-SA"/>
             </w:rPr>
-            <w:instrText xml:space="preserve"> HYPERLINK \l _Toc32442 </w:instrText>
+            <w:instrText xml:space="preserve"> HYPERLINK \l _Toc8699 </w:instrText>
           </w:r>
           <w:r>
             <w:rPr>
@@ -1760,13 +1882,13 @@
             <w:fldChar w:fldCharType="begin"/>
           </w:r>
           <w:r>
-            <w:instrText xml:space="preserve"> PAGEREF _Toc32442 </w:instrText>
+            <w:instrText xml:space="preserve"> PAGEREF _Toc8699 </w:instrText>
           </w:r>
           <w:r>
             <w:fldChar w:fldCharType="separate"/>
           </w:r>
           <w:r>
-            <w:t>13</w:t>
+            <w:t>14</w:t>
           </w:r>
           <w:r>
             <w:fldChar w:fldCharType="end"/>
@@ -1798,7 +1920,7 @@
               <w:rFonts w:asciiTheme="minorHAnsi" w:hAnsiTheme="minorHAnsi" w:eastAsiaTheme="minorEastAsia" w:cstheme="minorBidi"/>
               <w:lang w:val="en-US" w:eastAsia="zh-CN" w:bidi="ar-SA"/>
             </w:rPr>
-            <w:instrText xml:space="preserve"> HYPERLINK \l _Toc29296 </w:instrText>
+            <w:instrText xml:space="preserve"> HYPERLINK \l _Toc26105 </w:instrText>
           </w:r>
           <w:r>
             <w:rPr>
@@ -1828,13 +1950,13 @@
             <w:fldChar w:fldCharType="begin"/>
           </w:r>
           <w:r>
-            <w:instrText xml:space="preserve"> PAGEREF _Toc29296 </w:instrText>
+            <w:instrText xml:space="preserve"> PAGEREF _Toc26105 </w:instrText>
           </w:r>
           <w:r>
             <w:fldChar w:fldCharType="separate"/>
           </w:r>
           <w:r>
-            <w:t>14</w:t>
+            <w:t>15</w:t>
           </w:r>
           <w:r>
             <w:fldChar w:fldCharType="end"/>
@@ -1866,7 +1988,7 @@
               <w:rFonts w:asciiTheme="minorHAnsi" w:hAnsiTheme="minorHAnsi" w:eastAsiaTheme="minorEastAsia" w:cstheme="minorBidi"/>
               <w:lang w:val="en-US" w:eastAsia="zh-CN" w:bidi="ar-SA"/>
             </w:rPr>
-            <w:instrText xml:space="preserve"> HYPERLINK \l _Toc24904 </w:instrText>
+            <w:instrText xml:space="preserve"> HYPERLINK \l _Toc16571 </w:instrText>
           </w:r>
           <w:r>
             <w:rPr>
@@ -1896,13 +2018,13 @@
             <w:fldChar w:fldCharType="begin"/>
           </w:r>
           <w:r>
-            <w:instrText xml:space="preserve"> PAGEREF _Toc24904 </w:instrText>
+            <w:instrText xml:space="preserve"> PAGEREF _Toc16571 </w:instrText>
           </w:r>
           <w:r>
             <w:fldChar w:fldCharType="separate"/>
           </w:r>
           <w:r>
-            <w:t>15</w:t>
+            <w:t>16</w:t>
           </w:r>
           <w:r>
             <w:fldChar w:fldCharType="end"/>
@@ -1934,7 +2056,7 @@
               <w:rFonts w:asciiTheme="minorHAnsi" w:hAnsiTheme="minorHAnsi" w:eastAsiaTheme="minorEastAsia" w:cstheme="minorBidi"/>
               <w:lang w:val="en-US" w:eastAsia="zh-CN" w:bidi="ar-SA"/>
             </w:rPr>
-            <w:instrText xml:space="preserve"> HYPERLINK \l _Toc19265 </w:instrText>
+            <w:instrText xml:space="preserve"> HYPERLINK \l _Toc18674 </w:instrText>
           </w:r>
           <w:r>
             <w:rPr>
@@ -1964,13 +2086,13 @@
             <w:fldChar w:fldCharType="begin"/>
           </w:r>
           <w:r>
-            <w:instrText xml:space="preserve"> PAGEREF _Toc19265 </w:instrText>
+            <w:instrText xml:space="preserve"> PAGEREF _Toc18674 </w:instrText>
           </w:r>
           <w:r>
             <w:fldChar w:fldCharType="separate"/>
           </w:r>
           <w:r>
-            <w:t>16</w:t>
+            <w:t>17</w:t>
           </w:r>
           <w:r>
             <w:fldChar w:fldCharType="end"/>
@@ -2240,7 +2362,7 @@
         </w:rPr>
       </w:pPr>
       <w:bookmarkStart w:id="0" w:name="_Toc9344"/>
-      <w:bookmarkStart w:id="1" w:name="_Toc12523"/>
+      <w:bookmarkStart w:id="1" w:name="_Toc11677"/>
       <w:r>
         <w:rPr>
           <w:rFonts w:hint="eastAsia"/>
@@ -2264,7 +2386,7 @@
           <w:lang w:val="en-US" w:eastAsia="zh-CN"/>
         </w:rPr>
       </w:pPr>
-      <w:bookmarkStart w:id="2" w:name="_Toc20964"/>
+      <w:bookmarkStart w:id="2" w:name="_Toc22890"/>
       <w:bookmarkStart w:id="3" w:name="_Toc21184"/>
       <w:r>
         <w:rPr>
@@ -2371,7 +2493,7 @@
           <w:lang w:val="en-US" w:eastAsia="zh-CN"/>
         </w:rPr>
       </w:pPr>
-      <w:bookmarkStart w:id="4" w:name="_Toc7558"/>
+      <w:bookmarkStart w:id="4" w:name="_Toc12857"/>
       <w:r>
         <w:rPr>
           <w:rFonts w:hint="eastAsia"/>
@@ -2509,7 +2631,7 @@
         </w:rPr>
       </w:pPr>
       <w:bookmarkStart w:id="5" w:name="_Toc2589"/>
-      <w:bookmarkStart w:id="6" w:name="_Toc4267"/>
+      <w:bookmarkStart w:id="6" w:name="_Toc9372"/>
       <w:r>
         <w:rPr>
           <w:rFonts w:hint="eastAsia"/>
@@ -2529,7 +2651,7 @@
           <w:lang w:val="en-US" w:eastAsia="zh-CN"/>
         </w:rPr>
       </w:pPr>
-      <w:bookmarkStart w:id="7" w:name="_Toc20494"/>
+      <w:bookmarkStart w:id="7" w:name="_Toc25269"/>
       <w:r>
         <w:rPr>
           <w:rFonts w:hint="eastAsia"/>
@@ -2571,7 +2693,7 @@
           <w:lang w:val="en-US" w:eastAsia="zh-CN"/>
         </w:rPr>
       </w:pPr>
-      <w:bookmarkStart w:id="8" w:name="_Toc13983"/>
+      <w:bookmarkStart w:id="8" w:name="_Toc1426"/>
       <w:r>
         <w:rPr>
           <w:rFonts w:hint="eastAsia"/>
@@ -3418,6 +3540,7 @@
     <w:p>
       <w:pPr>
         <w:numPr>
+          <w:ilvl w:val="0"/>
           <w:numId w:val="0"/>
         </w:numPr>
         <w:ind w:leftChars="0"/>
@@ -3457,6 +3580,7 @@
     <w:p>
       <w:pPr>
         <w:numPr>
+          <w:ilvl w:val="0"/>
           <w:numId w:val="0"/>
         </w:numPr>
         <w:ind w:leftChars="0"/>
@@ -3475,7 +3599,7 @@
           <w:lang w:val="en-US" w:eastAsia="zh-CN"/>
         </w:rPr>
       </w:pPr>
-      <w:bookmarkStart w:id="9" w:name="_Toc29036"/>
+      <w:bookmarkStart w:id="9" w:name="_Toc17055"/>
       <w:r>
         <w:rPr>
           <w:rFonts w:hint="eastAsia"/>
@@ -3527,6 +3651,7 @@
     <w:p>
       <w:pPr>
         <w:numPr>
+          <w:ilvl w:val="0"/>
           <w:numId w:val="0"/>
         </w:numPr>
         <w:ind w:leftChars="0"/>
@@ -3578,6 +3703,7 @@
     <w:p>
       <w:pPr>
         <w:numPr>
+          <w:ilvl w:val="0"/>
           <w:numId w:val="0"/>
         </w:numPr>
         <w:ind w:leftChars="0"/>
@@ -3592,7 +3718,7 @@
           <w:lang w:val="en-US" w:eastAsia="zh-CN"/>
         </w:rPr>
       </w:pPr>
-      <w:bookmarkStart w:id="10" w:name="_Toc9446"/>
+      <w:bookmarkStart w:id="10" w:name="_Toc19359"/>
       <w:r>
         <w:rPr>
           <w:rFonts w:hint="eastAsia"/>
@@ -3640,7 +3766,7 @@
         </w:rPr>
       </w:pPr>
       <w:bookmarkStart w:id="11" w:name="_Toc14235"/>
-      <w:bookmarkStart w:id="12" w:name="_Toc25095"/>
+      <w:bookmarkStart w:id="12" w:name="_Toc18996"/>
       <w:r>
         <w:rPr>
           <w:rFonts w:hint="eastAsia"/>
@@ -3660,7 +3786,7 @@
           <w:lang w:val="en-US" w:eastAsia="zh-CN"/>
         </w:rPr>
       </w:pPr>
-      <w:bookmarkStart w:id="13" w:name="_Toc22889"/>
+      <w:bookmarkStart w:id="13" w:name="_Toc18921"/>
       <w:r>
         <w:rPr>
           <w:rFonts w:hint="eastAsia"/>
@@ -3692,7 +3818,7 @@
           <w:lang w:val="en-US" w:eastAsia="zh-CN"/>
         </w:rPr>
       </w:pPr>
-      <w:bookmarkStart w:id="14" w:name="_Toc1702"/>
+      <w:bookmarkStart w:id="14" w:name="_Toc16352"/>
       <w:r>
         <w:rPr>
           <w:rFonts w:hint="eastAsia"/>
@@ -3752,7 +3878,7 @@
         </w:rPr>
       </w:pPr>
       <w:bookmarkStart w:id="15" w:name="_Toc9868"/>
-      <w:bookmarkStart w:id="16" w:name="_Toc9652"/>
+      <w:bookmarkStart w:id="16" w:name="_Toc2150"/>
       <w:r>
         <w:rPr>
           <w:rFonts w:hint="eastAsia"/>
@@ -3777,7 +3903,7 @@
         </w:rPr>
       </w:pPr>
       <w:bookmarkStart w:id="17" w:name="_Toc23783"/>
-      <w:bookmarkStart w:id="18" w:name="_Toc29032"/>
+      <w:bookmarkStart w:id="18" w:name="_Toc21120"/>
       <w:r>
         <w:rPr>
           <w:rFonts w:hint="eastAsia"/>
@@ -3809,7 +3935,7 @@
           <w:lang w:val="en-US" w:eastAsia="zh-CN"/>
         </w:rPr>
       </w:pPr>
-      <w:bookmarkStart w:id="19" w:name="_Toc31775"/>
+      <w:bookmarkStart w:id="19" w:name="_Toc24670"/>
       <w:r>
         <w:rPr>
           <w:rFonts w:hint="eastAsia"/>
@@ -3897,9 +4023,9 @@
           </mc:Choice>
           <mc:Fallback>
             <w:pict>
-              <v:group id="_x0000_s1026" o:spid="_x0000_s1026" o:spt="203" style="height:204.4pt;width:404.1pt;" coordsize="5132070,2595880" editas="canvas" o:gfxdata="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">
+              <v:group id="_x0000_s1026" o:spid="_x0000_s1026" o:spt="203" style="height:204.4pt;width:404.1pt;" coordsize="5132070,2595880" editas="canvas" o:gfxdata="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">
                 <o:lock v:ext="edit" aspectratio="f"/>
-                <v:shape id="_x0000_s1026" o:spid="_x0000_s1026" style="position:absolute;left:0;top:0;height:2595880;width:5132070;" filled="f" stroked="f" coordsize="21600,21600" o:gfxdata="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">
+                <v:shape id="_x0000_s1026" o:spid="_x0000_s1026" style="position:absolute;left:0;top:0;height:2595880;width:5132070;" filled="f" stroked="f" coordsize="21600,21600" o:gfxdata="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">
                   <v:fill on="f" focussize="0,0"/>
                   <v:stroke on="f"/>
                   <v:imagedata o:title=""/>
@@ -3992,7 +4118,7 @@
           <w:lang w:val="en-US" w:eastAsia="zh-CN"/>
         </w:rPr>
       </w:pPr>
-      <w:bookmarkStart w:id="20" w:name="_Toc6452"/>
+      <w:bookmarkStart w:id="20" w:name="_Toc11441"/>
       <w:r>
         <w:rPr>
           <w:rFonts w:hint="eastAsia"/>
@@ -4251,7 +4377,7 @@
           <w:lang w:val="en-US" w:eastAsia="zh-CN"/>
         </w:rPr>
       </w:pPr>
-      <w:bookmarkStart w:id="21" w:name="_Toc13879"/>
+      <w:bookmarkStart w:id="21" w:name="_Toc30371"/>
       <w:r>
         <w:rPr>
           <w:rFonts w:hint="eastAsia"/>
@@ -4403,7 +4529,7 @@
           <w:lang w:val="en-US" w:eastAsia="zh-CN"/>
         </w:rPr>
       </w:pPr>
-      <w:bookmarkStart w:id="22" w:name="_Toc16025"/>
+      <w:bookmarkStart w:id="22" w:name="_Toc6653"/>
       <w:r>
         <w:rPr>
           <w:rFonts w:hint="eastAsia"/>
@@ -4525,7 +4651,7 @@
           <w:lang w:val="en-US" w:eastAsia="zh-CN"/>
         </w:rPr>
       </w:pPr>
-      <w:bookmarkStart w:id="23" w:name="_Toc4767"/>
+      <w:bookmarkStart w:id="23" w:name="_Toc17040"/>
       <w:r>
         <w:rPr>
           <w:rFonts w:hint="eastAsia"/>
@@ -4647,7 +4773,7 @@
           <w:lang w:val="en-US" w:eastAsia="zh-CN"/>
         </w:rPr>
       </w:pPr>
-      <w:bookmarkStart w:id="24" w:name="_Toc27836"/>
+      <w:bookmarkStart w:id="24" w:name="_Toc3683"/>
       <w:r>
         <w:rPr>
           <w:rFonts w:hint="eastAsia"/>
@@ -4768,7 +4894,7 @@
           <w:lang w:val="en-US" w:eastAsia="zh-CN"/>
         </w:rPr>
       </w:pPr>
-      <w:bookmarkStart w:id="25" w:name="_Toc17102"/>
+      <w:bookmarkStart w:id="25" w:name="_Toc8689"/>
       <w:r>
         <w:rPr>
           <w:rFonts w:hint="eastAsia"/>
@@ -5016,7 +5142,7 @@
         </w:rPr>
       </w:pPr>
       <w:bookmarkStart w:id="26" w:name="_Toc13310"/>
-      <w:bookmarkStart w:id="27" w:name="_Toc7821"/>
+      <w:bookmarkStart w:id="27" w:name="_Toc27432"/>
       <w:r>
         <w:rPr>
           <w:rFonts w:hint="eastAsia"/>
@@ -5036,7 +5162,7 @@
           <w:lang w:val="en-US" w:eastAsia="zh-CN"/>
         </w:rPr>
       </w:pPr>
-      <w:bookmarkStart w:id="28" w:name="_Toc4064"/>
+      <w:bookmarkStart w:id="28" w:name="_Toc2324"/>
       <w:r>
         <w:rPr>
           <w:rFonts w:hint="eastAsia"/>
@@ -5202,7 +5328,187 @@
           <w:rFonts w:hint="eastAsia"/>
           <w:lang w:val="en-US" w:eastAsia="zh-CN"/>
         </w:rPr>
-        <w:t>或者点击ALC复位按键即可复位。</w:t>
+        <w:t>或者点击ALC复位按键即可复位</w:t>
+      </w:r>
+    </w:p>
+    <w:p>
+      <w:pPr>
+        <w:numPr>
+          <w:numId w:val="0"/>
+        </w:numPr>
+        <w:ind w:leftChars="0"/>
+        <w:rPr>
+          <w:rFonts w:hint="eastAsia"/>
+          <w:lang w:val="en-US" w:eastAsia="zh-CN"/>
+        </w:rPr>
+      </w:pPr>
+    </w:p>
+    <w:p>
+      <w:pPr>
+        <w:pStyle w:val="4"/>
+        <w:bidi w:val="0"/>
+        <w:rPr>
+          <w:rFonts w:hint="eastAsia"/>
+          <w:lang w:val="en-US" w:eastAsia="zh-CN"/>
+        </w:rPr>
+      </w:pPr>
+      <w:bookmarkStart w:id="29" w:name="_Toc29452"/>
+      <w:r>
+        <w:rPr>
+          <w:rFonts w:hint="eastAsia"/>
+          <w:lang w:val="en-US" w:eastAsia="zh-CN"/>
+        </w:rPr>
+        <w:t>2.2.2. 产品类型切换</w:t>
+      </w:r>
+      <w:bookmarkEnd w:id="29"/>
+    </w:p>
+    <w:p>
+      <w:pPr>
+        <w:numPr>
+          <w:numId w:val="0"/>
+        </w:numPr>
+        <w:ind w:leftChars="0"/>
+        <w:rPr>
+          <w:rFonts w:hint="eastAsia"/>
+          <w:b w:val="0"/>
+          <w:bCs w:val="0"/>
+          <w:lang w:val="en-US" w:eastAsia="zh-CN"/>
+        </w:rPr>
+      </w:pPr>
+      <w:r>
+        <w:rPr>
+          <w:rFonts w:hint="eastAsia"/>
+          <w:lang w:val="en-US" w:eastAsia="zh-CN"/>
+        </w:rPr>
+        <w:t>产品类型必须在</w:t>
+      </w:r>
+      <w:r>
+        <w:rPr>
+          <w:rFonts w:hint="eastAsia"/>
+          <w:b/>
+          <w:bCs/>
+          <w:lang w:val="en-US" w:eastAsia="zh-CN"/>
+        </w:rPr>
+        <w:t>退出自动模式</w:t>
+      </w:r>
+      <w:r>
+        <w:rPr>
+          <w:rFonts w:hint="eastAsia"/>
+          <w:b w:val="0"/>
+          <w:bCs w:val="0"/>
+          <w:lang w:val="en-US" w:eastAsia="zh-CN"/>
+        </w:rPr>
+        <w:t>时才能执行，退出自动模式的方法是在自动模式下点击界面的</w:t>
+      </w:r>
+      <w:r>
+        <w:rPr>
+          <w:rFonts w:hint="eastAsia"/>
+          <w:b/>
+          <w:bCs/>
+          <w:lang w:val="en-US" w:eastAsia="zh-CN"/>
+        </w:rPr>
+        <w:t>停止</w:t>
+      </w:r>
+      <w:r>
+        <w:rPr>
+          <w:rFonts w:hint="eastAsia"/>
+          <w:b w:val="0"/>
+          <w:bCs w:val="0"/>
+          <w:lang w:val="en-US" w:eastAsia="zh-CN"/>
+        </w:rPr>
+        <w:t>按键，或长按物理按键STOP。</w:t>
+      </w:r>
+    </w:p>
+    <w:p>
+      <w:pPr>
+        <w:pStyle w:val="4"/>
+        <w:bidi w:val="0"/>
+        <w:rPr>
+          <w:rFonts w:hint="eastAsia"/>
+          <w:lang w:val="en-US" w:eastAsia="zh-CN"/>
+        </w:rPr>
+      </w:pPr>
+      <w:bookmarkStart w:id="30" w:name="_Toc6304"/>
+      <w:r>
+        <w:rPr>
+          <w:rFonts w:hint="eastAsia"/>
+          <w:lang w:val="en-US" w:eastAsia="zh-CN"/>
+        </w:rPr>
+        <w:t>2.2.3. 产品信息实时统计系统</w:t>
+      </w:r>
+      <w:bookmarkEnd w:id="30"/>
+    </w:p>
+    <w:p>
+      <w:pPr>
+        <w:numPr>
+          <w:numId w:val="0"/>
+        </w:numPr>
+        <w:ind w:leftChars="0"/>
+        <w:rPr>
+          <w:rFonts w:hint="default"/>
+          <w:b w:val="0"/>
+          <w:bCs w:val="0"/>
+          <w:lang w:val="en-US" w:eastAsia="zh-CN"/>
+        </w:rPr>
+      </w:pPr>
+      <w:r>
+        <w:drawing>
+          <wp:anchor distT="0" distB="0" distL="114300" distR="114300" simplePos="0" relativeHeight="251726848" behindDoc="1" locked="0" layoutInCell="1" allowOverlap="1">
+            <wp:simplePos x="0" y="0"/>
+            <wp:positionH relativeFrom="column">
+              <wp:align>right</wp:align>
+            </wp:positionH>
+            <wp:positionV relativeFrom="page">
+              <wp:posOffset>2249805</wp:posOffset>
+            </wp:positionV>
+            <wp:extent cx="2373630" cy="2183765"/>
+            <wp:effectExtent l="0" t="0" r="7620" b="6985"/>
+            <wp:wrapTight wrapText="bothSides">
+              <wp:wrapPolygon>
+                <wp:start x="0" y="0"/>
+                <wp:lineTo x="0" y="21481"/>
+                <wp:lineTo x="21496" y="21481"/>
+                <wp:lineTo x="21496" y="0"/>
+                <wp:lineTo x="0" y="0"/>
+              </wp:wrapPolygon>
+            </wp:wrapTight>
+            <wp:docPr id="7" name="Picture 1"/>
+            <wp:cNvGraphicFramePr>
+              <a:graphicFrameLocks xmlns:a="http://schemas.openxmlformats.org/drawingml/2006/main" noChangeAspect="1"/>
+            </wp:cNvGraphicFramePr>
+            <a:graphic xmlns:a="http://schemas.openxmlformats.org/drawingml/2006/main">
+              <a:graphicData uri="http://schemas.openxmlformats.org/drawingml/2006/picture">
+                <pic:pic xmlns:pic="http://schemas.openxmlformats.org/drawingml/2006/picture">
+                  <pic:nvPicPr>
+                    <pic:cNvPr id="7" name="Picture 1"/>
+                    <pic:cNvPicPr>
+                      <a:picLocks noChangeAspect="1"/>
+                    </pic:cNvPicPr>
+                  </pic:nvPicPr>
+                  <pic:blipFill>
+                    <a:blip r:embed="rId17"/>
+                    <a:stretch>
+                      <a:fillRect/>
+                    </a:stretch>
+                  </pic:blipFill>
+                  <pic:spPr>
+                    <a:xfrm>
+                      <a:off x="0" y="0"/>
+                      <a:ext cx="2373630" cy="2183765"/>
+                    </a:xfrm>
+                    <a:prstGeom prst="rect">
+                      <a:avLst/>
+                    </a:prstGeom>
+                    <a:noFill/>
+                    <a:ln>
+                      <a:noFill/>
+                    </a:ln>
+                  </pic:spPr>
+                </pic:pic>
+              </a:graphicData>
+            </a:graphic>
+          </wp:anchor>
+        </w:drawing>
       </w:r>
     </w:p>
     <w:p>
@@ -5212,6 +5518,105 @@
           <w:numId w:val="0"/>
         </w:numPr>
         <w:rPr>
+          <w:rFonts w:hint="eastAsia"/>
+          <w:lang w:val="en-US" w:eastAsia="zh-CN"/>
+        </w:rPr>
+      </w:pPr>
+      <w:r>
+        <w:rPr>
+          <w:rFonts w:hint="eastAsia"/>
+          <w:lang w:val="en-US" w:eastAsia="zh-CN"/>
+        </w:rPr>
+        <w:t>产品信息统计系统的统计开始时间为</w:t>
+      </w:r>
+      <w:r>
+        <w:rPr>
+          <w:rFonts w:hint="eastAsia"/>
+          <w:b/>
+          <w:bCs/>
+          <w:lang w:val="en-US" w:eastAsia="zh-CN"/>
+        </w:rPr>
+        <w:t>ALC打开后</w:t>
+      </w:r>
+      <w:r>
+        <w:rPr>
+          <w:rFonts w:hint="eastAsia"/>
+          <w:lang w:val="en-US" w:eastAsia="zh-CN"/>
+        </w:rPr>
+        <w:t>完成第一个产品测量时或者</w:t>
+      </w:r>
+      <w:r>
+        <w:rPr>
+          <w:rFonts w:hint="eastAsia"/>
+          <w:b/>
+          <w:bCs/>
+          <w:lang w:val="en-US" w:eastAsia="zh-CN"/>
+        </w:rPr>
+        <w:t>点击“重置统计”</w:t>
+      </w:r>
+      <w:r>
+        <w:rPr>
+          <w:rFonts w:hint="eastAsia"/>
+          <w:lang w:val="en-US" w:eastAsia="zh-CN"/>
+        </w:rPr>
+        <w:t>按键后完成第一个产品测量时。左边一列显示的数据分别是产量、OK总数和NG总数，右边一列显示的数据分别是投放到NG2、NG3和NG4各自的工件数量。</w:t>
+      </w:r>
+    </w:p>
+    <w:p>
+      <w:pPr>
+        <w:numPr>
+          <w:ilvl w:val="0"/>
+          <w:numId w:val="0"/>
+        </w:numPr>
+        <w:rPr>
+          <w:rFonts w:hint="eastAsia"/>
+          <w:lang w:val="en-US" w:eastAsia="zh-CN"/>
+        </w:rPr>
+      </w:pPr>
+    </w:p>
+    <w:p>
+      <w:pPr>
+        <w:numPr>
+          <w:ilvl w:val="0"/>
+          <w:numId w:val="0"/>
+        </w:numPr>
+        <w:rPr>
+          <w:rFonts w:hint="eastAsia"/>
+          <w:lang w:val="en-US" w:eastAsia="zh-CN"/>
+        </w:rPr>
+      </w:pPr>
+    </w:p>
+    <w:p>
+      <w:pPr>
+        <w:numPr>
+          <w:ilvl w:val="0"/>
+          <w:numId w:val="0"/>
+        </w:numPr>
+        <w:rPr>
+          <w:rFonts w:hint="eastAsia"/>
+          <w:lang w:val="en-US" w:eastAsia="zh-CN"/>
+        </w:rPr>
+      </w:pPr>
+    </w:p>
+    <w:p>
+      <w:pPr>
+        <w:numPr>
+          <w:ilvl w:val="0"/>
+          <w:numId w:val="0"/>
+        </w:numPr>
+        <w:rPr>
+          <w:rFonts w:hint="eastAsia"/>
+          <w:lang w:val="en-US" w:eastAsia="zh-CN"/>
+        </w:rPr>
+      </w:pPr>
+    </w:p>
+    <w:p>
+      <w:pPr>
+        <w:numPr>
+          <w:ilvl w:val="0"/>
+          <w:numId w:val="0"/>
+        </w:numPr>
+        <w:rPr>
           <w:rFonts w:hint="default"/>
           <w:lang w:val="en-US" w:eastAsia="zh-CN"/>
         </w:rPr>
@@ -5230,8 +5635,8 @@
           <w:lang w:val="en-US" w:eastAsia="zh-CN"/>
         </w:rPr>
       </w:pPr>
-      <w:bookmarkStart w:id="29" w:name="_Toc29999"/>
-      <w:bookmarkStart w:id="30" w:name="_Toc4833"/>
+      <w:bookmarkStart w:id="31" w:name="_Toc29999"/>
+      <w:bookmarkStart w:id="32" w:name="_Toc12638"/>
       <w:r>
         <w:rPr>
           <w:rFonts w:hint="eastAsia"/>
@@ -5239,8 +5644,8 @@
         </w:rPr>
         <w:t>数据库查询软件界面介绍及使用</w:t>
       </w:r>
-      <w:bookmarkEnd w:id="29"/>
-      <w:bookmarkEnd w:id="30"/>
+      <w:bookmarkEnd w:id="31"/>
+      <w:bookmarkEnd w:id="32"/>
     </w:p>
     <w:p>
       <w:pPr>
@@ -5255,8 +5660,8 @@
           <w:lang w:val="en-US" w:eastAsia="zh-CN"/>
         </w:rPr>
       </w:pPr>
-      <w:bookmarkStart w:id="31" w:name="_Toc32617"/>
-      <w:bookmarkStart w:id="32" w:name="_Toc5852"/>
+      <w:bookmarkStart w:id="33" w:name="_Toc32617"/>
+      <w:bookmarkStart w:id="34" w:name="_Toc28388"/>
       <w:r>
         <w:rPr>
           <w:rFonts w:hint="eastAsia"/>
@@ -5264,8 +5669,8 @@
         </w:rPr>
         <w:t>数据库查询软件界面简介</w:t>
       </w:r>
-      <w:bookmarkEnd w:id="31"/>
-      <w:bookmarkEnd w:id="32"/>
+      <w:bookmarkEnd w:id="33"/>
+      <w:bookmarkEnd w:id="34"/>
     </w:p>
     <w:p>
       <w:pPr>
@@ -5280,7 +5685,7 @@
           <w:lang w:val="en-US" w:eastAsia="zh-CN"/>
         </w:rPr>
       </w:pPr>
-      <w:bookmarkStart w:id="33" w:name="_Toc28197"/>
+      <w:bookmarkStart w:id="35" w:name="_Toc29318"/>
       <w:r>
         <w:rPr>
           <w:rFonts w:hint="eastAsia"/>
@@ -5288,7 +5693,7 @@
         </w:rPr>
         <w:t>数据查询页面</w:t>
       </w:r>
-      <w:bookmarkEnd w:id="33"/>
+      <w:bookmarkEnd w:id="35"/>
     </w:p>
     <w:p>
       <w:pPr>
@@ -5320,7 +5725,7 @@
                     </pic:cNvPicPr>
                   </pic:nvPicPr>
                   <pic:blipFill>
-                    <a:blip r:embed="rId17"/>
+                    <a:blip r:embed="rId18"/>
                     <a:stretch>
                       <a:fillRect/>
                     </a:stretch>
@@ -5588,7 +5993,7 @@
           <w:lang w:val="en-US" w:eastAsia="zh-CN"/>
         </w:rPr>
       </w:pPr>
-      <w:bookmarkStart w:id="34" w:name="_Toc24589"/>
+      <w:bookmarkStart w:id="36" w:name="_Toc30894"/>
       <w:r>
         <w:rPr>
           <w:rFonts w:hint="eastAsia"/>
@@ -5596,7 +6001,7 @@
         </w:rPr>
         <w:t>删除操作界面</w:t>
       </w:r>
-      <w:bookmarkEnd w:id="34"/>
+      <w:bookmarkEnd w:id="36"/>
     </w:p>
     <w:p>
       <w:pPr>
@@ -5625,7 +6030,7 @@
                     </pic:cNvPicPr>
                   </pic:nvPicPr>
                   <pic:blipFill>
-                    <a:blip r:embed="rId18"/>
+                    <a:blip r:embed="rId19"/>
                     <a:stretch>
                       <a:fillRect/>
                     </a:stretch>
@@ -5711,7 +6116,7 @@
           <w:lang w:val="en-US" w:eastAsia="zh-CN"/>
         </w:rPr>
       </w:pPr>
-      <w:bookmarkStart w:id="35" w:name="_Toc32442"/>
+      <w:bookmarkStart w:id="37" w:name="_Toc8699"/>
       <w:r>
         <w:rPr>
           <w:rFonts w:hint="eastAsia"/>
@@ -5719,7 +6124,7 @@
         </w:rPr>
         <w:t>保存操作界面</w:t>
       </w:r>
-      <w:bookmarkEnd w:id="35"/>
+      <w:bookmarkEnd w:id="37"/>
     </w:p>
     <w:p>
       <w:pPr>
@@ -5748,7 +6153,7 @@
                     </pic:cNvPicPr>
                   </pic:nvPicPr>
                   <pic:blipFill>
-                    <a:blip r:embed="rId19"/>
+                    <a:blip r:embed="rId20"/>
                     <a:stretch>
                       <a:fillRect/>
                     </a:stretch>
@@ -5819,7 +6224,7 @@
           <w:lang w:val="en-US" w:eastAsia="zh-CN"/>
         </w:rPr>
       </w:pPr>
-      <w:bookmarkStart w:id="36" w:name="_Toc29296"/>
+      <w:bookmarkStart w:id="38" w:name="_Toc26105"/>
       <w:r>
         <w:rPr>
           <w:rFonts w:hint="eastAsia"/>
@@ -5827,7 +6232,7 @@
         </w:rPr>
         <w:t>设置界面</w:t>
       </w:r>
-      <w:bookmarkEnd w:id="36"/>
+      <w:bookmarkEnd w:id="38"/>
     </w:p>
     <w:p>
       <w:pPr>
@@ -5856,7 +6261,7 @@
                     </pic:cNvPicPr>
                   </pic:nvPicPr>
                   <pic:blipFill>
-                    <a:blip r:embed="rId20"/>
+                    <a:blip r:embed="rId21"/>
                     <a:stretch>
                       <a:fillRect/>
                     </a:stretch>
@@ -5927,7 +6332,7 @@
           <w:lang w:val="en-US" w:eastAsia="zh-CN"/>
         </w:rPr>
       </w:pPr>
-      <w:bookmarkStart w:id="37" w:name="_Toc24904"/>
+      <w:bookmarkStart w:id="39" w:name="_Toc16571"/>
       <w:r>
         <w:rPr>
           <w:rFonts w:hint="eastAsia"/>
@@ -5935,7 +6340,7 @@
         </w:rPr>
         <w:t>饼图界面</w:t>
       </w:r>
-      <w:bookmarkEnd w:id="37"/>
+      <w:bookmarkEnd w:id="39"/>
     </w:p>
     <w:p>
       <w:pPr>
@@ -5964,7 +6369,7 @@
                     </pic:cNvPicPr>
                   </pic:nvPicPr>
                   <pic:blipFill>
-                    <a:blip r:embed="rId21"/>
+                    <a:blip r:embed="rId22"/>
                     <a:stretch>
                       <a:fillRect/>
                     </a:stretch>
@@ -6042,7 +6447,7 @@
           <w:lang w:val="en-US" w:eastAsia="zh-CN"/>
         </w:rPr>
       </w:pPr>
-      <w:bookmarkStart w:id="38" w:name="_Toc19265"/>
+      <w:bookmarkStart w:id="40" w:name="_Toc18674"/>
       <w:r>
         <w:rPr>
           <w:rFonts w:hint="eastAsia"/>
@@ -6050,7 +6455,7 @@
         </w:rPr>
         <w:t>曲线图界面</w:t>
       </w:r>
-      <w:bookmarkEnd w:id="38"/>
+      <w:bookmarkEnd w:id="40"/>
     </w:p>
     <w:p>
       <w:pPr>
@@ -6088,7 +6493,7 @@
                           </pic:cNvPicPr>
                         </pic:nvPicPr>
                         <pic:blipFill>
-                          <a:blip r:embed="rId22"/>
+                          <a:blip r:embed="rId23"/>
                           <a:stretch>
                             <a:fillRect/>
                           </a:stretch>
@@ -6111,7 +6516,7 @@
                           </pic:cNvPicPr>
                         </pic:nvPicPr>
                         <pic:blipFill>
-                          <a:blip r:embed="rId23"/>
+                          <a:blip r:embed="rId24"/>
                           <a:stretch>
                             <a:fillRect/>
                           </a:stretch>
@@ -6145,13 +6550,13 @@
                 <v:shape id="_x0000_s1026" o:spid="_x0000_s1026" o:spt="75" alt="LineChart1" type="#_x0000_t75" style="position:absolute;left:0;top:0;height:3072130;width:2662555;" filled="f" o:preferrelative="t" stroked="f" coordsize="21600,21600" o:gfxdata="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">
                   <v:fill on="f" focussize="0,0"/>
                   <v:stroke on="f"/>
-                  <v:imagedata r:id="rId22" o:title=""/>
+                  <v:imagedata r:id="rId23" o:title=""/>
                   <o:lock v:ext="edit" aspectratio="t"/>
                 </v:shape>
                 <v:shape id="_x0000_s1026" o:spid="_x0000_s1026" o:spt="75" alt="LineChart2" type="#_x0000_t75" style="position:absolute;left:2658110;top:0;height:3072130;width:2596515;" filled="f" o:preferrelative="t" stroked="f" coordsize="21600,21600" o:gfxdata="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">
                   <v:fill on="f" focussize="0,0"/>
                   <v:stroke on="f"/>
-                  <v:imagedata r:id="rId23" o:title=""/>
+                  <v:imagedata r:id="rId24" o:title=""/>
                   <o:lock v:ext="edit" aspectratio="t"/>
                 </v:shape>
                 <w10:wrap type="none"/>

</xml_diff>

<commit_message>
Save ng images by default
</commit_message>
<xml_diff>
--- a/Docs/IA906调试说明书.docx
+++ b/Docs/IA906调试说明书.docx
@@ -446,8 +446,6 @@
             </w:rPr>
             <w:fldChar w:fldCharType="end"/>
           </w:r>
-          <w:bookmarkStart w:id="41" w:name="_GoBack"/>
-          <w:bookmarkEnd w:id="41"/>
         </w:p>
         <w:p>
           <w:pPr>
@@ -2630,8 +2628,8 @@
           <w:lang w:val="en-US" w:eastAsia="zh-CN"/>
         </w:rPr>
       </w:pPr>
-      <w:bookmarkStart w:id="5" w:name="_Toc2589"/>
-      <w:bookmarkStart w:id="6" w:name="_Toc9372"/>
+      <w:bookmarkStart w:id="5" w:name="_Toc9372"/>
+      <w:bookmarkStart w:id="6" w:name="_Toc2589"/>
       <w:r>
         <w:rPr>
           <w:rFonts w:hint="eastAsia"/>
@@ -3765,8 +3763,8 @@
           <w:lang w:val="en-US" w:eastAsia="zh-CN"/>
         </w:rPr>
       </w:pPr>
-      <w:bookmarkStart w:id="11" w:name="_Toc14235"/>
-      <w:bookmarkStart w:id="12" w:name="_Toc18996"/>
+      <w:bookmarkStart w:id="11" w:name="_Toc18996"/>
+      <w:bookmarkStart w:id="12" w:name="_Toc14235"/>
       <w:r>
         <w:rPr>
           <w:rFonts w:hint="eastAsia"/>
@@ -3811,55 +3809,696 @@
     </w:p>
     <w:p>
       <w:pPr>
+        <w:pStyle w:val="3"/>
+        <w:numPr>
+          <w:ilvl w:val="0"/>
+          <w:numId w:val="2"/>
+        </w:numPr>
+        <w:bidi w:val="0"/>
+        <w:ind w:left="0" w:leftChars="0" w:firstLine="0" w:firstLineChars="0"/>
+        <w:rPr>
+          <w:rFonts w:hint="eastAsia"/>
+          <w:lang w:val="en-US" w:eastAsia="zh-CN"/>
+        </w:rPr>
+      </w:pPr>
+      <w:bookmarkStart w:id="14" w:name="_Toc16352"/>
+      <w:r>
+        <w:rPr>
+          <w:rFonts w:hint="eastAsia"/>
+          <w:lang w:val="en-US" w:eastAsia="zh-CN"/>
+        </w:rPr>
+        <w:t>视觉模块的更新</w:t>
+      </w:r>
+      <w:bookmarkEnd w:id="14"/>
+    </w:p>
+    <w:p>
+      <w:pPr>
         <w:pStyle w:val="4"/>
         <w:bidi w:val="0"/>
         <w:rPr>
+          <w:rFonts w:hint="eastAsia"/>
+          <w:lang w:val="en-US" w:eastAsia="zh-CN"/>
+        </w:rPr>
+      </w:pPr>
+      <w:r>
+        <w:rPr>
+          <w:rFonts w:hint="eastAsia"/>
+          <w:lang w:val="en-US" w:eastAsia="zh-CN"/>
+        </w:rPr>
+        <w:t>1.5.1. 2D模块更新</w:t>
+      </w:r>
+    </w:p>
+    <w:tbl>
+      <w:tblPr>
+        <w:tblStyle w:val="13"/>
+        <w:tblW w:w="8522" w:type="dxa"/>
+        <w:tblInd w:w="0" w:type="dxa"/>
+        <w:tblBorders>
+          <w:top w:val="single" w:color="auto" w:sz="4" w:space="0"/>
+          <w:left w:val="single" w:color="auto" w:sz="4" w:space="0"/>
+          <w:bottom w:val="single" w:color="auto" w:sz="4" w:space="0"/>
+          <w:right w:val="single" w:color="auto" w:sz="4" w:space="0"/>
+          <w:insideH w:val="single" w:color="auto" w:sz="4" w:space="0"/>
+          <w:insideV w:val="single" w:color="auto" w:sz="4" w:space="0"/>
+        </w:tblBorders>
+        <w:tblLayout w:type="fixed"/>
+        <w:tblCellMar>
+          <w:top w:w="0" w:type="dxa"/>
+          <w:left w:w="108" w:type="dxa"/>
+          <w:bottom w:w="0" w:type="dxa"/>
+          <w:right w:w="108" w:type="dxa"/>
+        </w:tblCellMar>
+      </w:tblPr>
+      <w:tblGrid>
+        <w:gridCol w:w="4261"/>
+        <w:gridCol w:w="4261"/>
+      </w:tblGrid>
+      <w:tr>
+        <w:tblPrEx>
+          <w:tblBorders>
+            <w:top w:val="single" w:color="auto" w:sz="4" w:space="0"/>
+            <w:left w:val="single" w:color="auto" w:sz="4" w:space="0"/>
+            <w:bottom w:val="single" w:color="auto" w:sz="4" w:space="0"/>
+            <w:right w:val="single" w:color="auto" w:sz="4" w:space="0"/>
+            <w:insideH w:val="single" w:color="auto" w:sz="4" w:space="0"/>
+            <w:insideV w:val="single" w:color="auto" w:sz="4" w:space="0"/>
+          </w:tblBorders>
+          <w:tblLayout w:type="fixed"/>
+          <w:tblCellMar>
+            <w:top w:w="0" w:type="dxa"/>
+            <w:left w:w="108" w:type="dxa"/>
+            <w:bottom w:w="0" w:type="dxa"/>
+            <w:right w:w="108" w:type="dxa"/>
+          </w:tblCellMar>
+        </w:tblPrEx>
+        <w:tc>
+          <w:tcPr>
+            <w:tcW w:w="4261" w:type="dxa"/>
+          </w:tcPr>
+          <w:p>
+            <w:pPr>
+              <w:widowControl w:val="0"/>
+              <w:jc w:val="both"/>
+              <w:rPr>
+                <w:rFonts w:hint="eastAsia"/>
+                <w:vertAlign w:val="baseline"/>
+                <w:lang w:val="en-US" w:eastAsia="zh-CN"/>
+              </w:rPr>
+            </w:pPr>
+            <w:r>
+              <w:drawing>
+                <wp:anchor distT="0" distB="0" distL="114300" distR="114300" simplePos="0" relativeHeight="251799552" behindDoc="0" locked="0" layoutInCell="1" allowOverlap="1">
+                  <wp:simplePos x="0" y="0"/>
+                  <wp:positionH relativeFrom="column">
+                    <wp:posOffset>0</wp:posOffset>
+                  </wp:positionH>
+                  <wp:positionV relativeFrom="paragraph">
+                    <wp:posOffset>-363220</wp:posOffset>
+                  </wp:positionV>
+                  <wp:extent cx="1905000" cy="838200"/>
+                  <wp:effectExtent l="0" t="0" r="0" b="0"/>
+                  <wp:wrapSquare wrapText="bothSides"/>
+                  <wp:docPr id="29" name="Picture 1"/>
+                  <wp:cNvGraphicFramePr>
+                    <a:graphicFrameLocks xmlns:a="http://schemas.openxmlformats.org/drawingml/2006/main" noChangeAspect="1"/>
+                  </wp:cNvGraphicFramePr>
+                  <a:graphic xmlns:a="http://schemas.openxmlformats.org/drawingml/2006/main">
+                    <a:graphicData uri="http://schemas.openxmlformats.org/drawingml/2006/picture">
+                      <pic:pic xmlns:pic="http://schemas.openxmlformats.org/drawingml/2006/picture">
+                        <pic:nvPicPr>
+                          <pic:cNvPr id="29" name="Picture 1"/>
+                          <pic:cNvPicPr>
+                            <a:picLocks noChangeAspect="1"/>
+                          </pic:cNvPicPr>
+                        </pic:nvPicPr>
+                        <pic:blipFill>
+                          <a:blip r:embed="rId9"/>
+                          <a:stretch>
+                            <a:fillRect/>
+                          </a:stretch>
+                        </pic:blipFill>
+                        <pic:spPr>
+                          <a:xfrm>
+                            <a:off x="0" y="0"/>
+                            <a:ext cx="1905000" cy="838200"/>
+                          </a:xfrm>
+                          <a:prstGeom prst="rect">
+                            <a:avLst/>
+                          </a:prstGeom>
+                          <a:noFill/>
+                          <a:ln>
+                            <a:noFill/>
+                          </a:ln>
+                        </pic:spPr>
+                      </pic:pic>
+                    </a:graphicData>
+                  </a:graphic>
+                </wp:anchor>
+              </w:drawing>
+            </w:r>
+          </w:p>
+        </w:tc>
+        <w:tc>
+          <w:tcPr>
+            <w:tcW w:w="4261" w:type="dxa"/>
+          </w:tcPr>
+          <w:p>
+            <w:pPr>
+              <w:widowControl w:val="0"/>
+              <w:numPr>
+                <w:ilvl w:val="0"/>
+                <w:numId w:val="5"/>
+              </w:numPr>
+              <w:ind w:left="420" w:leftChars="0" w:hanging="420" w:firstLineChars="0"/>
+              <w:jc w:val="both"/>
+              <w:rPr>
+                <w:rFonts w:hint="default"/>
+                <w:lang w:val="en-US" w:eastAsia="zh-CN"/>
+              </w:rPr>
+            </w:pPr>
+            <w:r>
+              <w:rPr>
+                <w:rFonts w:hint="eastAsia"/>
+                <w:lang w:val="en-US" w:eastAsia="zh-CN"/>
+              </w:rPr>
+              <w:t>DLL更新，将右图DLL的目标版本拷贝到以下两个目录</w:t>
+            </w:r>
+          </w:p>
+          <w:p>
+            <w:pPr>
+              <w:widowControl w:val="0"/>
+              <w:numPr>
+                <w:ilvl w:val="0"/>
+                <w:numId w:val="6"/>
+              </w:numPr>
+              <w:ind w:left="425" w:leftChars="0" w:hanging="425" w:firstLineChars="0"/>
+              <w:jc w:val="both"/>
+              <w:rPr>
+                <w:rFonts w:hint="default"/>
+                <w:lang w:val="en-US" w:eastAsia="zh-CN"/>
+              </w:rPr>
+            </w:pPr>
+            <w:r>
+              <w:rPr>
+                <w:rFonts w:hint="default"/>
+                <w:lang w:val="en-US" w:eastAsia="zh-CN"/>
+              </w:rPr>
+              <w:t>D:\ALC\ALC-906\UI\bin\Debug</w:t>
+            </w:r>
+          </w:p>
+          <w:p>
+            <w:pPr>
+              <w:widowControl w:val="0"/>
+              <w:numPr>
+                <w:ilvl w:val="0"/>
+                <w:numId w:val="6"/>
+              </w:numPr>
+              <w:ind w:left="425" w:leftChars="0" w:hanging="425" w:firstLineChars="0"/>
+              <w:jc w:val="both"/>
+              <w:rPr>
+                <w:rFonts w:hint="default"/>
+                <w:lang w:val="en-US" w:eastAsia="zh-CN"/>
+              </w:rPr>
+            </w:pPr>
+            <w:r>
+              <w:rPr>
+                <w:rFonts w:hint="default"/>
+                <w:lang w:val="en-US" w:eastAsia="zh-CN"/>
+              </w:rPr>
+              <w:t>D:\ALC\ALC-906\Core\bin\Debug</w:t>
+            </w:r>
+          </w:p>
+          <w:p>
+            <w:pPr>
+              <w:widowControl w:val="0"/>
+              <w:jc w:val="both"/>
+              <w:rPr>
+                <w:rFonts w:hint="eastAsia"/>
+                <w:vertAlign w:val="baseline"/>
+                <w:lang w:val="en-US" w:eastAsia="zh-CN"/>
+              </w:rPr>
+            </w:pPr>
+          </w:p>
+        </w:tc>
+      </w:tr>
+      <w:tr>
+        <w:tblPrEx>
+          <w:tblBorders>
+            <w:top w:val="single" w:color="auto" w:sz="4" w:space="0"/>
+            <w:left w:val="single" w:color="auto" w:sz="4" w:space="0"/>
+            <w:bottom w:val="single" w:color="auto" w:sz="4" w:space="0"/>
+            <w:right w:val="single" w:color="auto" w:sz="4" w:space="0"/>
+            <w:insideH w:val="single" w:color="auto" w:sz="4" w:space="0"/>
+            <w:insideV w:val="single" w:color="auto" w:sz="4" w:space="0"/>
+          </w:tblBorders>
+          <w:tblLayout w:type="fixed"/>
+          <w:tblCellMar>
+            <w:top w:w="0" w:type="dxa"/>
+            <w:left w:w="108" w:type="dxa"/>
+            <w:bottom w:w="0" w:type="dxa"/>
+            <w:right w:w="108" w:type="dxa"/>
+          </w:tblCellMar>
+        </w:tblPrEx>
+        <w:tc>
+          <w:tcPr>
+            <w:tcW w:w="4261" w:type="dxa"/>
+          </w:tcPr>
+          <w:p>
+            <w:pPr>
+              <w:widowControl w:val="0"/>
+              <w:jc w:val="both"/>
+              <w:rPr>
+                <w:rFonts w:hint="eastAsia"/>
+                <w:vertAlign w:val="baseline"/>
+                <w:lang w:val="en-US" w:eastAsia="zh-CN"/>
+              </w:rPr>
+            </w:pPr>
+            <w:r>
+              <w:drawing>
+                <wp:anchor distT="0" distB="0" distL="114300" distR="114300" simplePos="0" relativeHeight="251871232" behindDoc="0" locked="0" layoutInCell="1" allowOverlap="1">
+                  <wp:simplePos x="0" y="0"/>
+                  <wp:positionH relativeFrom="column">
+                    <wp:posOffset>8255</wp:posOffset>
+                  </wp:positionH>
+                  <wp:positionV relativeFrom="paragraph">
+                    <wp:posOffset>31115</wp:posOffset>
+                  </wp:positionV>
+                  <wp:extent cx="1466850" cy="561975"/>
+                  <wp:effectExtent l="0" t="0" r="0" b="9525"/>
+                  <wp:wrapSquare wrapText="bothSides"/>
+                  <wp:docPr id="35" name="Picture 2"/>
+                  <wp:cNvGraphicFramePr>
+                    <a:graphicFrameLocks xmlns:a="http://schemas.openxmlformats.org/drawingml/2006/main" noChangeAspect="1"/>
+                  </wp:cNvGraphicFramePr>
+                  <a:graphic xmlns:a="http://schemas.openxmlformats.org/drawingml/2006/main">
+                    <a:graphicData uri="http://schemas.openxmlformats.org/drawingml/2006/picture">
+                      <pic:pic xmlns:pic="http://schemas.openxmlformats.org/drawingml/2006/picture">
+                        <pic:nvPicPr>
+                          <pic:cNvPr id="35" name="Picture 2"/>
+                          <pic:cNvPicPr>
+                            <a:picLocks noChangeAspect="1"/>
+                          </pic:cNvPicPr>
+                        </pic:nvPicPr>
+                        <pic:blipFill>
+                          <a:blip r:embed="rId10"/>
+                          <a:stretch>
+                            <a:fillRect/>
+                          </a:stretch>
+                        </pic:blipFill>
+                        <pic:spPr>
+                          <a:xfrm>
+                            <a:off x="0" y="0"/>
+                            <a:ext cx="1466850" cy="561975"/>
+                          </a:xfrm>
+                          <a:prstGeom prst="rect">
+                            <a:avLst/>
+                          </a:prstGeom>
+                          <a:noFill/>
+                          <a:ln>
+                            <a:noFill/>
+                          </a:ln>
+                        </pic:spPr>
+                      </pic:pic>
+                    </a:graphicData>
+                  </a:graphic>
+                </wp:anchor>
+              </w:drawing>
+            </w:r>
+          </w:p>
+        </w:tc>
+        <w:tc>
+          <w:tcPr>
+            <w:tcW w:w="4261" w:type="dxa"/>
+          </w:tcPr>
+          <w:p>
+            <w:pPr>
+              <w:widowControl w:val="0"/>
+              <w:numPr>
+                <w:ilvl w:val="0"/>
+                <w:numId w:val="7"/>
+              </w:numPr>
+              <w:ind w:left="420" w:leftChars="0" w:hanging="420" w:firstLineChars="0"/>
+              <w:jc w:val="both"/>
+              <w:rPr>
+                <w:rFonts w:hint="default"/>
+                <w:lang w:val="en-US" w:eastAsia="zh-CN"/>
+              </w:rPr>
+            </w:pPr>
+            <w:r>
+              <w:rPr>
+                <w:rFonts w:hint="eastAsia"/>
+                <w:lang w:val="en-US" w:eastAsia="zh-CN"/>
+              </w:rPr>
+              <w:t>参数包更新</w:t>
+            </w:r>
+          </w:p>
+          <w:p>
+            <w:pPr>
+              <w:widowControl w:val="0"/>
+              <w:numPr>
+                <w:ilvl w:val="0"/>
+                <w:numId w:val="0"/>
+              </w:numPr>
+              <w:ind w:leftChars="0"/>
+              <w:jc w:val="both"/>
+              <w:rPr>
+                <w:rFonts w:hint="default"/>
+                <w:lang w:val="en-US" w:eastAsia="zh-CN"/>
+              </w:rPr>
+            </w:pPr>
+            <w:r>
+              <w:rPr>
+                <w:rFonts w:hint="eastAsia"/>
+                <w:lang w:val="en-US" w:eastAsia="zh-CN"/>
+              </w:rPr>
+              <w:t>将右图参数包文件夹拷贝D:\ALC\ALC-906\UI\bin\Debug\2DConfigs</w:t>
+            </w:r>
+          </w:p>
+          <w:p>
+            <w:pPr>
+              <w:widowControl w:val="0"/>
+              <w:jc w:val="both"/>
+              <w:rPr>
+                <w:rFonts w:hint="eastAsia"/>
+                <w:vertAlign w:val="baseline"/>
+                <w:lang w:val="en-US" w:eastAsia="zh-CN"/>
+              </w:rPr>
+            </w:pPr>
+          </w:p>
+        </w:tc>
+      </w:tr>
+    </w:tbl>
+    <w:p>
+      <w:pPr>
+        <w:rPr>
+          <w:rFonts w:hint="eastAsia"/>
+          <w:lang w:val="en-US" w:eastAsia="zh-CN"/>
+        </w:rPr>
+      </w:pPr>
+    </w:p>
+    <w:p>
+      <w:pPr>
+        <w:rPr>
+          <w:rFonts w:hint="eastAsia"/>
+          <w:lang w:val="en-US" w:eastAsia="zh-CN"/>
+        </w:rPr>
+      </w:pPr>
+    </w:p>
+    <w:p>
+      <w:pPr>
+        <w:pStyle w:val="4"/>
+        <w:bidi w:val="0"/>
+        <w:rPr>
+          <w:rFonts w:hint="eastAsia"/>
+          <w:lang w:val="en-US" w:eastAsia="zh-CN"/>
+        </w:rPr>
+      </w:pPr>
+      <w:r>
+        <w:rPr>
+          <w:rFonts w:hint="eastAsia"/>
+          <w:lang w:val="en-US" w:eastAsia="zh-CN"/>
+        </w:rPr>
+        <w:t>1.5.2. 3D模块更新</w:t>
+      </w:r>
+    </w:p>
+    <w:tbl>
+      <w:tblPr>
+        <w:tblStyle w:val="13"/>
+        <w:tblW w:w="8522" w:type="dxa"/>
+        <w:tblInd w:w="0" w:type="dxa"/>
+        <w:tblBorders>
+          <w:top w:val="single" w:color="auto" w:sz="4" w:space="0"/>
+          <w:left w:val="single" w:color="auto" w:sz="4" w:space="0"/>
+          <w:bottom w:val="single" w:color="auto" w:sz="4" w:space="0"/>
+          <w:right w:val="single" w:color="auto" w:sz="4" w:space="0"/>
+          <w:insideH w:val="single" w:color="auto" w:sz="4" w:space="0"/>
+          <w:insideV w:val="single" w:color="auto" w:sz="4" w:space="0"/>
+        </w:tblBorders>
+        <w:tblLayout w:type="fixed"/>
+        <w:tblCellMar>
+          <w:top w:w="0" w:type="dxa"/>
+          <w:left w:w="108" w:type="dxa"/>
+          <w:bottom w:w="0" w:type="dxa"/>
+          <w:right w:w="108" w:type="dxa"/>
+        </w:tblCellMar>
+      </w:tblPr>
+      <w:tblGrid>
+        <w:gridCol w:w="4261"/>
+        <w:gridCol w:w="4261"/>
+      </w:tblGrid>
+      <w:tr>
+        <w:tblPrEx>
+          <w:tblBorders>
+            <w:top w:val="single" w:color="auto" w:sz="4" w:space="0"/>
+            <w:left w:val="single" w:color="auto" w:sz="4" w:space="0"/>
+            <w:bottom w:val="single" w:color="auto" w:sz="4" w:space="0"/>
+            <w:right w:val="single" w:color="auto" w:sz="4" w:space="0"/>
+            <w:insideH w:val="single" w:color="auto" w:sz="4" w:space="0"/>
+            <w:insideV w:val="single" w:color="auto" w:sz="4" w:space="0"/>
+          </w:tblBorders>
+          <w:tblLayout w:type="fixed"/>
+          <w:tblCellMar>
+            <w:top w:w="0" w:type="dxa"/>
+            <w:left w:w="108" w:type="dxa"/>
+            <w:bottom w:w="0" w:type="dxa"/>
+            <w:right w:w="108" w:type="dxa"/>
+          </w:tblCellMar>
+        </w:tblPrEx>
+        <w:tc>
+          <w:tcPr>
+            <w:tcW w:w="4261" w:type="dxa"/>
+          </w:tcPr>
+          <w:p>
+            <w:pPr>
+              <w:widowControl w:val="0"/>
+              <w:jc w:val="both"/>
+              <w:rPr>
+                <w:rFonts w:hint="default"/>
+                <w:vertAlign w:val="baseline"/>
+                <w:lang w:val="en-US" w:eastAsia="zh-CN"/>
+              </w:rPr>
+            </w:pPr>
+            <w:r>
+              <w:rPr>
+                <w:rFonts w:hint="default"/>
+                <w:vertAlign w:val="baseline"/>
+                <w:lang w:val="en-US" w:eastAsia="zh-CN"/>
+              </w:rPr>
+              <w:t>I40_3D_Test.dll</w:t>
+            </w:r>
+          </w:p>
+        </w:tc>
+        <w:tc>
+          <w:tcPr>
+            <w:tcW w:w="4261" w:type="dxa"/>
+          </w:tcPr>
+          <w:p>
+            <w:pPr>
+              <w:widowControl w:val="0"/>
+              <w:numPr>
+                <w:ilvl w:val="0"/>
+                <w:numId w:val="7"/>
+              </w:numPr>
+              <w:ind w:left="420" w:leftChars="0" w:hanging="420" w:firstLineChars="0"/>
+              <w:jc w:val="both"/>
+              <w:rPr>
+                <w:rFonts w:hint="default"/>
+                <w:vertAlign w:val="baseline"/>
+                <w:lang w:val="en-US" w:eastAsia="zh-CN"/>
+              </w:rPr>
+            </w:pPr>
+            <w:r>
+              <w:rPr>
+                <w:rFonts w:hint="eastAsia"/>
+                <w:vertAlign w:val="baseline"/>
+                <w:lang w:val="en-US" w:eastAsia="zh-CN"/>
+              </w:rPr>
+              <w:t>DLL更新，将右侧DLL的目标版本拷贝到以下两个目录</w:t>
+            </w:r>
+          </w:p>
+          <w:p>
+            <w:pPr>
+              <w:widowControl w:val="0"/>
+              <w:numPr>
+                <w:ilvl w:val="0"/>
+                <w:numId w:val="8"/>
+              </w:numPr>
+              <w:ind w:left="425" w:leftChars="0" w:hanging="425" w:firstLineChars="0"/>
+              <w:jc w:val="both"/>
+              <w:rPr>
+                <w:rFonts w:hint="default"/>
+                <w:vertAlign w:val="baseline"/>
+                <w:lang w:val="en-US" w:eastAsia="zh-CN"/>
+              </w:rPr>
+            </w:pPr>
+            <w:r>
+              <w:rPr>
+                <w:rFonts w:hint="default"/>
+                <w:vertAlign w:val="baseline"/>
+                <w:lang w:val="en-US" w:eastAsia="zh-CN"/>
+              </w:rPr>
+              <w:t>D:\ALC\ALC-906\UI\bin\Debug</w:t>
+            </w:r>
+          </w:p>
+          <w:p>
+            <w:pPr>
+              <w:widowControl w:val="0"/>
+              <w:numPr>
+                <w:ilvl w:val="0"/>
+                <w:numId w:val="8"/>
+              </w:numPr>
+              <w:ind w:left="425" w:leftChars="0" w:hanging="425" w:firstLineChars="0"/>
+              <w:jc w:val="both"/>
+              <w:rPr>
+                <w:rFonts w:hint="default"/>
+                <w:vertAlign w:val="baseline"/>
+                <w:lang w:val="en-US" w:eastAsia="zh-CN"/>
+              </w:rPr>
+            </w:pPr>
+            <w:r>
+              <w:rPr>
+                <w:rFonts w:hint="default"/>
+                <w:vertAlign w:val="baseline"/>
+                <w:lang w:val="en-US" w:eastAsia="zh-CN"/>
+              </w:rPr>
+              <w:t>D:\ALC\ALC-906\Core\bin\Debug</w:t>
+            </w:r>
+          </w:p>
+          <w:p>
+            <w:pPr>
+              <w:widowControl w:val="0"/>
+              <w:numPr>
+                <w:ilvl w:val="0"/>
+                <w:numId w:val="0"/>
+              </w:numPr>
+              <w:ind w:leftChars="0"/>
+              <w:jc w:val="both"/>
+              <w:rPr>
+                <w:rFonts w:hint="default"/>
+                <w:vertAlign w:val="baseline"/>
+                <w:lang w:val="en-US" w:eastAsia="zh-CN"/>
+              </w:rPr>
+            </w:pPr>
+          </w:p>
+        </w:tc>
+      </w:tr>
+      <w:tr>
+        <w:tblPrEx>
+          <w:tblBorders>
+            <w:top w:val="single" w:color="auto" w:sz="4" w:space="0"/>
+            <w:left w:val="single" w:color="auto" w:sz="4" w:space="0"/>
+            <w:bottom w:val="single" w:color="auto" w:sz="4" w:space="0"/>
+            <w:right w:val="single" w:color="auto" w:sz="4" w:space="0"/>
+            <w:insideH w:val="single" w:color="auto" w:sz="4" w:space="0"/>
+            <w:insideV w:val="single" w:color="auto" w:sz="4" w:space="0"/>
+          </w:tblBorders>
+          <w:tblLayout w:type="fixed"/>
+          <w:tblCellMar>
+            <w:top w:w="0" w:type="dxa"/>
+            <w:left w:w="108" w:type="dxa"/>
+            <w:bottom w:w="0" w:type="dxa"/>
+            <w:right w:w="108" w:type="dxa"/>
+          </w:tblCellMar>
+        </w:tblPrEx>
+        <w:tc>
+          <w:tcPr>
+            <w:tcW w:w="4261" w:type="dxa"/>
+          </w:tcPr>
+          <w:p>
+            <w:pPr>
+              <w:widowControl w:val="0"/>
+              <w:jc w:val="both"/>
+              <w:rPr>
+                <w:rFonts w:hint="default"/>
+                <w:vertAlign w:val="baseline"/>
+                <w:lang w:val="en-US" w:eastAsia="zh-CN"/>
+              </w:rPr>
+            </w:pPr>
+          </w:p>
+        </w:tc>
+        <w:tc>
+          <w:tcPr>
+            <w:tcW w:w="4261" w:type="dxa"/>
+          </w:tcPr>
+          <w:p>
+            <w:pPr>
+              <w:widowControl w:val="0"/>
+              <w:numPr>
+                <w:ilvl w:val="0"/>
+                <w:numId w:val="9"/>
+              </w:numPr>
+              <w:ind w:left="420" w:leftChars="0" w:hanging="420" w:firstLineChars="0"/>
+              <w:jc w:val="both"/>
+              <w:rPr>
+                <w:rFonts w:hint="default"/>
+                <w:vertAlign w:val="baseline"/>
+                <w:lang w:val="en-US" w:eastAsia="zh-CN"/>
+              </w:rPr>
+            </w:pPr>
+            <w:r>
+              <w:rPr>
+                <w:rFonts w:hint="eastAsia"/>
+                <w:vertAlign w:val="baseline"/>
+                <w:lang w:val="en-US" w:eastAsia="zh-CN"/>
+              </w:rPr>
+              <w:t>参数包更新</w:t>
+            </w:r>
+          </w:p>
+          <w:p>
+            <w:pPr>
+              <w:widowControl w:val="0"/>
+              <w:numPr>
+                <w:ilvl w:val="0"/>
+                <w:numId w:val="0"/>
+              </w:numPr>
+              <w:ind w:leftChars="0"/>
+              <w:jc w:val="both"/>
+              <w:rPr>
+                <w:rFonts w:hint="eastAsia"/>
+                <w:vertAlign w:val="baseline"/>
+                <w:lang w:val="en-US" w:eastAsia="zh-CN"/>
+              </w:rPr>
+            </w:pPr>
+            <w:r>
+              <w:rPr>
+                <w:rFonts w:hint="eastAsia"/>
+                <w:vertAlign w:val="baseline"/>
+                <w:lang w:val="en-US" w:eastAsia="zh-CN"/>
+              </w:rPr>
+              <w:t>将目标3D参数包压缩包解压至如下目录：</w:t>
+            </w:r>
+          </w:p>
+          <w:p>
+            <w:pPr>
+              <w:widowControl w:val="0"/>
+              <w:numPr>
+                <w:ilvl w:val="0"/>
+                <w:numId w:val="0"/>
+              </w:numPr>
+              <w:ind w:leftChars="0"/>
+              <w:jc w:val="both"/>
+              <w:rPr>
+                <w:rFonts w:hint="default"/>
+                <w:vertAlign w:val="baseline"/>
+                <w:lang w:val="en-US" w:eastAsia="zh-CN"/>
+              </w:rPr>
+            </w:pPr>
+            <w:r>
+              <w:rPr>
+                <w:rFonts w:hint="default"/>
+                <w:vertAlign w:val="baseline"/>
+                <w:lang w:val="en-US" w:eastAsia="zh-CN"/>
+              </w:rPr>
+              <w:t>D:\PointsLocation</w:t>
+            </w:r>
+          </w:p>
+        </w:tc>
+      </w:tr>
+    </w:tbl>
+    <w:p>
+      <w:pPr>
+        <w:rPr>
           <w:rFonts w:hint="default"/>
-          <w:lang w:val="en-US" w:eastAsia="zh-CN"/>
-        </w:rPr>
-      </w:pPr>
-      <w:bookmarkStart w:id="14" w:name="_Toc16352"/>
-      <w:r>
-        <w:rPr>
-          <w:rFonts w:hint="eastAsia"/>
-          <w:lang w:val="en-US" w:eastAsia="zh-CN"/>
-        </w:rPr>
-        <w:t>1.4.2. 视觉模块的更新</w:t>
-      </w:r>
-      <w:bookmarkEnd w:id="14"/>
-    </w:p>
-    <w:p>
-      <w:pPr>
-        <w:numPr>
-          <w:ilvl w:val="0"/>
-          <w:numId w:val="0"/>
-        </w:numPr>
-        <w:rPr>
-          <w:rFonts w:hint="eastAsia"/>
-          <w:lang w:val="en-US" w:eastAsia="zh-CN"/>
-        </w:rPr>
-      </w:pPr>
-    </w:p>
-    <w:p>
-      <w:pPr>
-        <w:numPr>
-          <w:ilvl w:val="0"/>
-          <w:numId w:val="0"/>
-        </w:numPr>
-        <w:rPr>
-          <w:rFonts w:hint="default"/>
-          <w:lang w:val="en-US" w:eastAsia="zh-CN"/>
-        </w:rPr>
-      </w:pPr>
-    </w:p>
-    <w:p>
-      <w:pPr>
-        <w:numPr>
-          <w:ilvl w:val="0"/>
-          <w:numId w:val="0"/>
-        </w:numPr>
-        <w:rPr>
-          <w:rFonts w:hint="eastAsia"/>
           <w:lang w:val="en-US" w:eastAsia="zh-CN"/>
         </w:rPr>
       </w:pPr>
@@ -3894,7 +4533,7 @@
         <w:pStyle w:val="3"/>
         <w:numPr>
           <w:ilvl w:val="0"/>
-          <w:numId w:val="5"/>
+          <w:numId w:val="10"/>
         </w:numPr>
         <w:bidi w:val="0"/>
         <w:rPr>
@@ -3977,7 +4616,7 @@
                           </pic:cNvPicPr>
                         </pic:nvPicPr>
                         <pic:blipFill>
-                          <a:blip r:embed="rId9"/>
+                          <a:blip r:embed="rId11"/>
                           <a:stretch>
                             <a:fillRect/>
                           </a:stretch>
@@ -4000,7 +4639,7 @@
                           </pic:cNvPicPr>
                         </pic:nvPicPr>
                         <pic:blipFill>
-                          <a:blip r:embed="rId10"/>
+                          <a:blip r:embed="rId12"/>
                           <a:stretch>
                             <a:fillRect/>
                           </a:stretch>
@@ -4034,13 +4673,13 @@
                 <v:shape id="_x0000_s1026" o:spid="_x0000_s1026" o:spt="75" alt="Login1" type="#_x0000_t75" style="position:absolute;left:41910;top:64135;height:2459355;width:2623820;" filled="f" o:preferrelative="t" stroked="f" coordsize="21600,21600" o:gfxdata="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">
                   <v:fill on="f" focussize="0,0"/>
                   <v:stroke on="f"/>
-                  <v:imagedata r:id="rId9" o:title=""/>
+                  <v:imagedata r:id="rId11" o:title=""/>
                   <o:lock v:ext="edit" aspectratio="t"/>
                 </v:shape>
                 <v:shape id="_x0000_s1026" o:spid="_x0000_s1026" o:spt="75" alt="Login2" type="#_x0000_t75" style="position:absolute;left:2658745;top:50165;height:2413000;width:2413000;" filled="f" o:preferrelative="t" stroked="f" coordsize="21600,21600" o:gfxdata="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">
                   <v:fill on="f" focussize="0,0"/>
                   <v:stroke on="f"/>
-                  <v:imagedata r:id="rId10" o:title=""/>
+                  <v:imagedata r:id="rId12" o:title=""/>
                   <o:lock v:ext="edit" aspectratio="t"/>
                 </v:shape>
                 <w10:wrap type="none"/>
@@ -4154,7 +4793,7 @@
                     </pic:cNvPicPr>
                   </pic:nvPicPr>
                   <pic:blipFill>
-                    <a:blip r:embed="rId11"/>
+                    <a:blip r:embed="rId13"/>
                     <a:stretch>
                       <a:fillRect/>
                     </a:stretch>
@@ -4407,7 +5046,7 @@
                     </pic:cNvPicPr>
                   </pic:nvPicPr>
                   <pic:blipFill>
-                    <a:blip r:embed="rId12"/>
+                    <a:blip r:embed="rId14"/>
                     <a:stretch>
                       <a:fillRect/>
                     </a:stretch>
@@ -4559,7 +5198,7 @@
                     </pic:cNvPicPr>
                   </pic:nvPicPr>
                   <pic:blipFill>
-                    <a:blip r:embed="rId13"/>
+                    <a:blip r:embed="rId15"/>
                     <a:stretch>
                       <a:fillRect/>
                     </a:stretch>
@@ -4681,7 +5320,7 @@
                     </pic:cNvPicPr>
                   </pic:nvPicPr>
                   <pic:blipFill>
-                    <a:blip r:embed="rId14"/>
+                    <a:blip r:embed="rId16"/>
                     <a:stretch>
                       <a:fillRect/>
                     </a:stretch>
@@ -4803,7 +5442,7 @@
                     </pic:cNvPicPr>
                   </pic:nvPicPr>
                   <pic:blipFill>
-                    <a:blip r:embed="rId15"/>
+                    <a:blip r:embed="rId17"/>
                     <a:stretch>
                       <a:fillRect/>
                     </a:stretch>
@@ -4924,7 +5563,7 @@
                     </pic:cNvPicPr>
                   </pic:nvPicPr>
                   <pic:blipFill>
-                    <a:blip r:embed="rId16"/>
+                    <a:blip r:embed="rId18"/>
                     <a:stretch>
                       <a:fillRect/>
                     </a:stretch>
@@ -5133,7 +5772,7 @@
         <w:pStyle w:val="3"/>
         <w:numPr>
           <w:ilvl w:val="0"/>
-          <w:numId w:val="5"/>
+          <w:numId w:val="10"/>
         </w:numPr>
         <w:bidi w:val="0"/>
         <w:rPr>
@@ -5176,7 +5815,7 @@
       <w:pPr>
         <w:numPr>
           <w:ilvl w:val="0"/>
-          <w:numId w:val="6"/>
+          <w:numId w:val="11"/>
         </w:numPr>
         <w:ind w:left="420" w:leftChars="0" w:hanging="420" w:firstLineChars="0"/>
         <w:rPr>
@@ -5235,7 +5874,7 @@
       <w:pPr>
         <w:numPr>
           <w:ilvl w:val="0"/>
-          <w:numId w:val="6"/>
+          <w:numId w:val="11"/>
         </w:numPr>
         <w:ind w:left="420" w:leftChars="0" w:hanging="420" w:firstLineChars="0"/>
         <w:rPr>
@@ -5255,7 +5894,7 @@
       <w:pPr>
         <w:numPr>
           <w:ilvl w:val="0"/>
-          <w:numId w:val="6"/>
+          <w:numId w:val="11"/>
         </w:numPr>
         <w:ind w:left="420" w:leftChars="0" w:hanging="420" w:firstLineChars="0"/>
         <w:rPr>
@@ -5334,6 +5973,7 @@
     <w:p>
       <w:pPr>
         <w:numPr>
+          <w:ilvl w:val="0"/>
           <w:numId w:val="0"/>
         </w:numPr>
         <w:ind w:leftChars="0"/>
@@ -5365,6 +6005,7 @@
     <w:p>
       <w:pPr>
         <w:numPr>
+          <w:ilvl w:val="0"/>
           <w:numId w:val="0"/>
         </w:numPr>
         <w:ind w:leftChars="0"/>
@@ -5441,6 +6082,7 @@
     <w:p>
       <w:pPr>
         <w:numPr>
+          <w:ilvl w:val="0"/>
           <w:numId w:val="0"/>
         </w:numPr>
         <w:ind w:leftChars="0"/>
@@ -5486,7 +6128,7 @@
                     </pic:cNvPicPr>
                   </pic:nvPicPr>
                   <pic:blipFill>
-                    <a:blip r:embed="rId17"/>
+                    <a:blip r:embed="rId19"/>
                     <a:stretch>
                       <a:fillRect/>
                     </a:stretch>
@@ -5612,6 +6254,25 @@
     </w:p>
     <w:p>
       <w:pPr>
+        <w:pStyle w:val="4"/>
+        <w:bidi w:val="0"/>
+        <w:rPr>
+          <w:rFonts w:hint="eastAsia"/>
+          <w:lang w:val="en-US" w:eastAsia="zh-CN"/>
+        </w:rPr>
+      </w:pPr>
+      <w:r>
+        <w:rPr>
+          <w:rFonts w:hint="eastAsia"/>
+          <w:lang w:val="en-US" w:eastAsia="zh-CN"/>
+        </w:rPr>
+        <w:t>2.2.4. 特殊弹窗处理</w:t>
+      </w:r>
+      <w:bookmarkStart w:id="41" w:name="_GoBack"/>
+      <w:bookmarkEnd w:id="41"/>
+    </w:p>
+    <w:p>
+      <w:pPr>
         <w:numPr>
           <w:ilvl w:val="0"/>
           <w:numId w:val="0"/>
@@ -5621,6 +6282,49 @@
           <w:lang w:val="en-US" w:eastAsia="zh-CN"/>
         </w:rPr>
       </w:pPr>
+      <w:r>
+        <w:drawing>
+          <wp:inline distT="0" distB="0" distL="114300" distR="114300">
+            <wp:extent cx="5271135" cy="3252470"/>
+            <wp:effectExtent l="0" t="0" r="5715" b="5080"/>
+            <wp:docPr id="36" name="Picture 1"/>
+            <wp:cNvGraphicFramePr>
+              <a:graphicFrameLocks xmlns:a="http://schemas.openxmlformats.org/drawingml/2006/main" noChangeAspect="1"/>
+            </wp:cNvGraphicFramePr>
+            <a:graphic xmlns:a="http://schemas.openxmlformats.org/drawingml/2006/main">
+              <a:graphicData uri="http://schemas.openxmlformats.org/drawingml/2006/picture">
+                <pic:pic xmlns:pic="http://schemas.openxmlformats.org/drawingml/2006/picture">
+                  <pic:nvPicPr>
+                    <pic:cNvPr id="36" name="Picture 1"/>
+                    <pic:cNvPicPr>
+                      <a:picLocks noChangeAspect="1"/>
+                    </pic:cNvPicPr>
+                  </pic:nvPicPr>
+                  <pic:blipFill>
+                    <a:blip r:embed="rId20"/>
+                    <a:stretch>
+                      <a:fillRect/>
+                    </a:stretch>
+                  </pic:blipFill>
+                  <pic:spPr>
+                    <a:xfrm>
+                      <a:off x="0" y="0"/>
+                      <a:ext cx="5271135" cy="3252470"/>
+                    </a:xfrm>
+                    <a:prstGeom prst="rect">
+                      <a:avLst/>
+                    </a:prstGeom>
+                    <a:noFill/>
+                    <a:ln>
+                      <a:noFill/>
+                    </a:ln>
+                  </pic:spPr>
+                </pic:pic>
+              </a:graphicData>
+            </a:graphic>
+          </wp:inline>
+        </w:drawing>
+      </w:r>
     </w:p>
     <w:p>
       <w:pPr>
@@ -5652,7 +6356,7 @@
         <w:pStyle w:val="3"/>
         <w:numPr>
           <w:ilvl w:val="0"/>
-          <w:numId w:val="7"/>
+          <w:numId w:val="12"/>
         </w:numPr>
         <w:bidi w:val="0"/>
         <w:rPr>
@@ -5725,7 +6429,7 @@
                     </pic:cNvPicPr>
                   </pic:nvPicPr>
                   <pic:blipFill>
-                    <a:blip r:embed="rId18"/>
+                    <a:blip r:embed="rId21"/>
                     <a:stretch>
                       <a:fillRect/>
                     </a:stretch>
@@ -6030,7 +6734,7 @@
                     </pic:cNvPicPr>
                   </pic:nvPicPr>
                   <pic:blipFill>
-                    <a:blip r:embed="rId19"/>
+                    <a:blip r:embed="rId22"/>
                     <a:stretch>
                       <a:fillRect/>
                     </a:stretch>
@@ -6153,7 +6857,7 @@
                     </pic:cNvPicPr>
                   </pic:nvPicPr>
                   <pic:blipFill>
-                    <a:blip r:embed="rId20"/>
+                    <a:blip r:embed="rId23"/>
                     <a:stretch>
                       <a:fillRect/>
                     </a:stretch>
@@ -6261,7 +6965,7 @@
                     </pic:cNvPicPr>
                   </pic:nvPicPr>
                   <pic:blipFill>
-                    <a:blip r:embed="rId21"/>
+                    <a:blip r:embed="rId24"/>
                     <a:stretch>
                       <a:fillRect/>
                     </a:stretch>
@@ -6369,7 +7073,7 @@
                     </pic:cNvPicPr>
                   </pic:nvPicPr>
                   <pic:blipFill>
-                    <a:blip r:embed="rId22"/>
+                    <a:blip r:embed="rId25"/>
                     <a:stretch>
                       <a:fillRect/>
                     </a:stretch>
@@ -6493,7 +7197,7 @@
                           </pic:cNvPicPr>
                         </pic:nvPicPr>
                         <pic:blipFill>
-                          <a:blip r:embed="rId23"/>
+                          <a:blip r:embed="rId26"/>
                           <a:stretch>
                             <a:fillRect/>
                           </a:stretch>
@@ -6516,7 +7220,7 @@
                           </pic:cNvPicPr>
                         </pic:nvPicPr>
                         <pic:blipFill>
-                          <a:blip r:embed="rId24"/>
+                          <a:blip r:embed="rId27"/>
                           <a:stretch>
                             <a:fillRect/>
                           </a:stretch>
@@ -6550,13 +7254,13 @@
                 <v:shape id="_x0000_s1026" o:spid="_x0000_s1026" o:spt="75" alt="LineChart1" type="#_x0000_t75" style="position:absolute;left:0;top:0;height:3072130;width:2662555;" filled="f" o:preferrelative="t" stroked="f" coordsize="21600,21600" o:gfxdata="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">
                   <v:fill on="f" focussize="0,0"/>
                   <v:stroke on="f"/>
-                  <v:imagedata r:id="rId23" o:title=""/>
+                  <v:imagedata r:id="rId26" o:title=""/>
                   <o:lock v:ext="edit" aspectratio="t"/>
                 </v:shape>
                 <v:shape id="_x0000_s1026" o:spid="_x0000_s1026" o:spt="75" alt="LineChart2" type="#_x0000_t75" style="position:absolute;left:2658110;top:0;height:3072130;width:2596515;" filled="f" o:preferrelative="t" stroked="f" coordsize="21600,21600" o:gfxdata="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">
                   <v:fill on="f" focussize="0,0"/>
                   <v:stroke on="f"/>
-                  <v:imagedata r:id="rId24" o:title=""/>
+                  <v:imagedata r:id="rId27" o:title=""/>
                   <o:lock v:ext="edit" aspectratio="t"/>
                 </v:shape>
                 <w10:wrap type="none"/>
@@ -6872,6 +7576,46 @@
 <file path=word/numbering.xml><?xml version="1.0" encoding="utf-8"?>
 <w:numbering xmlns:wpc="http://schemas.microsoft.com/office/word/2010/wordprocessingCanvas" xmlns:mc="http://schemas.openxmlformats.org/markup-compatibility/2006" xmlns:o="urn:schemas-microsoft-com:office:office" xmlns:r="http://schemas.openxmlformats.org/officeDocument/2006/relationships" xmlns:m="http://schemas.openxmlformats.org/officeDocument/2006/math" xmlns:v="urn:schemas-microsoft-com:vml" xmlns:wp14="http://schemas.microsoft.com/office/word/2010/wordprocessingDrawing" xmlns:wp="http://schemas.openxmlformats.org/drawingml/2006/wordprocessingDrawing" xmlns:w10="urn:schemas-microsoft-com:office:word" xmlns:w="http://schemas.openxmlformats.org/wordprocessingml/2006/main" xmlns:w14="http://schemas.microsoft.com/office/word/2010/wordml" xmlns:wpg="http://schemas.microsoft.com/office/word/2010/wordprocessingGroup" xmlns:wpi="http://schemas.microsoft.com/office/word/2010/wordprocessingInk" xmlns:wne="http://schemas.microsoft.com/office/word/2006/wordml" xmlns:wps="http://schemas.microsoft.com/office/word/2010/wordprocessingShape" mc:Ignorable="w14 wp14">
   <w:abstractNum w:abstractNumId="0">
+    <w:nsid w:val="80C2466D"/>
+    <w:multiLevelType w:val="singleLevel"/>
+    <w:tmpl w:val="80C2466D"/>
+    <w:lvl w:ilvl="0" w:tentative="0">
+      <w:start w:val="1"/>
+      <w:numFmt w:val="decimal"/>
+      <w:lvlText w:val="%1)"/>
+      <w:lvlJc w:val="left"/>
+      <w:pPr>
+        <w:tabs>
+          <w:tab w:val="left" w:pos="425"/>
+        </w:tabs>
+        <w:ind w:left="425" w:leftChars="0" w:hanging="425" w:firstLineChars="0"/>
+      </w:pPr>
+      <w:rPr>
+        <w:rFonts w:hint="default"/>
+      </w:rPr>
+    </w:lvl>
+  </w:abstractNum>
+  <w:abstractNum w:abstractNumId="1">
+    <w:nsid w:val="9931D5BB"/>
+    <w:multiLevelType w:val="singleLevel"/>
+    <w:tmpl w:val="9931D5BB"/>
+    <w:lvl w:ilvl="0" w:tentative="0">
+      <w:start w:val="1"/>
+      <w:numFmt w:val="decimal"/>
+      <w:lvlText w:val="%1)"/>
+      <w:lvlJc w:val="left"/>
+      <w:pPr>
+        <w:tabs>
+          <w:tab w:val="left" w:pos="425"/>
+        </w:tabs>
+        <w:ind w:left="425" w:leftChars="0" w:hanging="425" w:firstLineChars="0"/>
+      </w:pPr>
+      <w:rPr>
+        <w:rFonts w:hint="default"/>
+      </w:rPr>
+    </w:lvl>
+  </w:abstractNum>
+  <w:abstractNum w:abstractNumId="2">
     <w:nsid w:val="D9762A47"/>
     <w:multiLevelType w:val="singleLevel"/>
     <w:tmpl w:val="D9762A47"/>
@@ -6883,7 +7627,27 @@
       <w:lvlJc w:val="left"/>
     </w:lvl>
   </w:abstractNum>
-  <w:abstractNum w:abstractNumId="1">
+  <w:abstractNum w:abstractNumId="3">
+    <w:nsid w:val="DAB7FB58"/>
+    <w:multiLevelType w:val="singleLevel"/>
+    <w:tmpl w:val="DAB7FB58"/>
+    <w:lvl w:ilvl="0" w:tentative="0">
+      <w:start w:val="1"/>
+      <w:numFmt w:val="bullet"/>
+      <w:lvlText w:val=""/>
+      <w:lvlJc w:val="left"/>
+      <w:pPr>
+        <w:tabs>
+          <w:tab w:val="left" w:pos="420"/>
+        </w:tabs>
+        <w:ind w:left="420" w:leftChars="0" w:hanging="420" w:firstLineChars="0"/>
+      </w:pPr>
+      <w:rPr>
+        <w:rFonts w:hint="default" w:ascii="Wingdings" w:hAnsi="Wingdings"/>
+      </w:rPr>
+    </w:lvl>
+  </w:abstractNum>
+  <w:abstractNum w:abstractNumId="4">
     <w:nsid w:val="E2F5C395"/>
     <w:multiLevelType w:val="singleLevel"/>
     <w:tmpl w:val="E2F5C395"/>
@@ -6895,7 +7659,7 @@
       <w:lvlJc w:val="left"/>
     </w:lvl>
   </w:abstractNum>
-  <w:abstractNum w:abstractNumId="2">
+  <w:abstractNum w:abstractNumId="5">
     <w:nsid w:val="F7731A45"/>
     <w:multiLevelType w:val="singleLevel"/>
     <w:tmpl w:val="F7731A45"/>
@@ -6915,7 +7679,7 @@
       </w:rPr>
     </w:lvl>
   </w:abstractNum>
-  <w:abstractNum w:abstractNumId="3">
+  <w:abstractNum w:abstractNumId="6">
     <w:nsid w:val="03FFBB09"/>
     <w:multiLevelType w:val="singleLevel"/>
     <w:tmpl w:val="03FFBB09"/>
@@ -6930,7 +7694,47 @@
       </w:rPr>
     </w:lvl>
   </w:abstractNum>
-  <w:abstractNum w:abstractNumId="4">
+  <w:abstractNum w:abstractNumId="7">
+    <w:nsid w:val="172203F1"/>
+    <w:multiLevelType w:val="singleLevel"/>
+    <w:tmpl w:val="172203F1"/>
+    <w:lvl w:ilvl="0" w:tentative="0">
+      <w:start w:val="1"/>
+      <w:numFmt w:val="bullet"/>
+      <w:lvlText w:val=""/>
+      <w:lvlJc w:val="left"/>
+      <w:pPr>
+        <w:tabs>
+          <w:tab w:val="left" w:pos="420"/>
+        </w:tabs>
+        <w:ind w:left="420" w:leftChars="0" w:hanging="420" w:firstLineChars="0"/>
+      </w:pPr>
+      <w:rPr>
+        <w:rFonts w:hint="default" w:ascii="Wingdings" w:hAnsi="Wingdings"/>
+      </w:rPr>
+    </w:lvl>
+  </w:abstractNum>
+  <w:abstractNum w:abstractNumId="8">
+    <w:nsid w:val="23E19037"/>
+    <w:multiLevelType w:val="singleLevel"/>
+    <w:tmpl w:val="23E19037"/>
+    <w:lvl w:ilvl="0" w:tentative="0">
+      <w:start w:val="1"/>
+      <w:numFmt w:val="bullet"/>
+      <w:lvlText w:val=""/>
+      <w:lvlJc w:val="left"/>
+      <w:pPr>
+        <w:tabs>
+          <w:tab w:val="left" w:pos="420"/>
+        </w:tabs>
+        <w:ind w:left="420" w:leftChars="0" w:hanging="420" w:firstLineChars="0"/>
+      </w:pPr>
+      <w:rPr>
+        <w:rFonts w:hint="default" w:ascii="Wingdings" w:hAnsi="Wingdings"/>
+      </w:rPr>
+    </w:lvl>
+  </w:abstractNum>
+  <w:abstractNum w:abstractNumId="9">
     <w:nsid w:val="31D25F71"/>
     <w:multiLevelType w:val="multilevel"/>
     <w:tmpl w:val="31D25F71"/>
@@ -7046,7 +7850,7 @@
       </w:rPr>
     </w:lvl>
   </w:abstractNum>
-  <w:abstractNum w:abstractNumId="5">
+  <w:abstractNum w:abstractNumId="10">
     <w:nsid w:val="3F205E63"/>
     <w:multiLevelType w:val="singleLevel"/>
     <w:tmpl w:val="3F205E63"/>
@@ -7066,7 +7870,7 @@
       </w:rPr>
     </w:lvl>
   </w:abstractNum>
-  <w:abstractNum w:abstractNumId="6">
+  <w:abstractNum w:abstractNumId="11">
     <w:nsid w:val="42167D74"/>
     <w:multiLevelType w:val="singleLevel"/>
     <w:tmpl w:val="42167D74"/>
@@ -7087,25 +7891,40 @@
     </w:lvl>
   </w:abstractNum>
   <w:num w:numId="1">
+    <w:abstractNumId w:val="6"/>
+  </w:num>
+  <w:num w:numId="2">
+    <w:abstractNumId w:val="9"/>
+  </w:num>
+  <w:num w:numId="3">
+    <w:abstractNumId w:val="5"/>
+  </w:num>
+  <w:num w:numId="4">
+    <w:abstractNumId w:val="10"/>
+  </w:num>
+  <w:num w:numId="5">
     <w:abstractNumId w:val="3"/>
   </w:num>
-  <w:num w:numId="2">
+  <w:num w:numId="6">
+    <w:abstractNumId w:val="0"/>
+  </w:num>
+  <w:num w:numId="7">
+    <w:abstractNumId w:val="7"/>
+  </w:num>
+  <w:num w:numId="8">
+    <w:abstractNumId w:val="1"/>
+  </w:num>
+  <w:num w:numId="9">
+    <w:abstractNumId w:val="8"/>
+  </w:num>
+  <w:num w:numId="10">
     <w:abstractNumId w:val="4"/>
   </w:num>
-  <w:num w:numId="3">
+  <w:num w:numId="11">
+    <w:abstractNumId w:val="11"/>
+  </w:num>
+  <w:num w:numId="12">
     <w:abstractNumId w:val="2"/>
-  </w:num>
-  <w:num w:numId="4">
-    <w:abstractNumId w:val="5"/>
-  </w:num>
-  <w:num w:numId="5">
-    <w:abstractNumId w:val="1"/>
-  </w:num>
-  <w:num w:numId="6">
-    <w:abstractNumId w:val="6"/>
-  </w:num>
-  <w:num w:numId="7">
-    <w:abstractNumId w:val="0"/>
   </w:num>
 </w:numbering>
 </file>
@@ -7139,9 +7958,9 @@
     <w:lsdException w:unhideWhenUsed="0" w:uiPriority="0" w:semiHidden="0" w:name="index 7"/>
     <w:lsdException w:unhideWhenUsed="0" w:uiPriority="0" w:semiHidden="0" w:name="index 8"/>
     <w:lsdException w:unhideWhenUsed="0" w:uiPriority="0" w:semiHidden="0" w:name="index 9"/>
-    <w:lsdException w:unhideWhenUsed="0" w:uiPriority="0" w:semiHidden="0" w:name="toc 1"/>
-    <w:lsdException w:unhideWhenUsed="0" w:uiPriority="0" w:semiHidden="0" w:name="toc 2"/>
-    <w:lsdException w:unhideWhenUsed="0" w:uiPriority="0" w:semiHidden="0" w:name="toc 3"/>
+    <w:lsdException w:qFormat="1" w:unhideWhenUsed="0" w:uiPriority="0" w:semiHidden="0" w:name="toc 1"/>
+    <w:lsdException w:qFormat="1" w:unhideWhenUsed="0" w:uiPriority="0" w:semiHidden="0" w:name="toc 2"/>
+    <w:lsdException w:qFormat="1" w:unhideWhenUsed="0" w:uiPriority="0" w:semiHidden="0" w:name="toc 3"/>
     <w:lsdException w:unhideWhenUsed="0" w:uiPriority="0" w:semiHidden="0" w:name="toc 4"/>
     <w:lsdException w:unhideWhenUsed="0" w:uiPriority="0" w:semiHidden="0" w:name="toc 5"/>
     <w:lsdException w:unhideWhenUsed="0" w:uiPriority="0" w:semiHidden="0" w:name="toc 6"/>
@@ -7185,7 +8004,7 @@
     <w:lsdException w:qFormat="1" w:unhideWhenUsed="0" w:uiPriority="0" w:semiHidden="0" w:name="Title"/>
     <w:lsdException w:unhideWhenUsed="0" w:uiPriority="0" w:semiHidden="0" w:name="Closing"/>
     <w:lsdException w:unhideWhenUsed="0" w:uiPriority="0" w:semiHidden="0" w:name="Signature"/>
-    <w:lsdException w:unhideWhenUsed="0" w:uiPriority="0" w:name="Default Paragraph Font"/>
+    <w:lsdException w:qFormat="1" w:unhideWhenUsed="0" w:uiPriority="0" w:name="Default Paragraph Font"/>
     <w:lsdException w:unhideWhenUsed="0" w:uiPriority="0" w:semiHidden="0" w:name="Body Text"/>
     <w:lsdException w:unhideWhenUsed="0" w:uiPriority="0" w:semiHidden="0" w:name="Body Text Indent"/>
     <w:lsdException w:unhideWhenUsed="0" w:uiPriority="0" w:semiHidden="0" w:name="List Continue"/>
@@ -7268,7 +8087,7 @@
     <w:lsdException w:unhideWhenUsed="0" w:uiPriority="0" w:semiHidden="0" w:name="Table Web 2"/>
     <w:lsdException w:unhideWhenUsed="0" w:uiPriority="0" w:semiHidden="0" w:name="Table Web 3"/>
     <w:lsdException w:unhideWhenUsed="0" w:uiPriority="0" w:semiHidden="0" w:name="Balloon Text"/>
-    <w:lsdException w:unhideWhenUsed="0" w:uiPriority="0" w:semiHidden="0" w:name="Table Grid"/>
+    <w:lsdException w:qFormat="1" w:unhideWhenUsed="0" w:uiPriority="0" w:semiHidden="0" w:name="Table Grid"/>
     <w:lsdException w:unhideWhenUsed="0" w:uiPriority="0" w:semiHidden="0" w:name="Table Theme"/>
     <w:lsdException w:unhideWhenUsed="0" w:uiPriority="60" w:semiHidden="0" w:name="Light Shading"/>
     <w:lsdException w:unhideWhenUsed="0" w:uiPriority="61" w:semiHidden="0" w:name="Light List"/>
@@ -7441,6 +8260,7 @@
   <w:style w:type="character" w:default="1" w:styleId="11">
     <w:name w:val="Default Paragraph Font"/>
     <w:semiHidden/>
+    <w:qFormat/>
     <w:uiPriority w:val="0"/>
   </w:style>
   <w:style w:type="table" w:default="1" w:styleId="12">
@@ -7504,12 +8324,14 @@
     <w:name w:val="toc 1"/>
     <w:basedOn w:val="1"/>
     <w:next w:val="1"/>
+    <w:qFormat/>
     <w:uiPriority w:val="0"/>
   </w:style>
   <w:style w:type="paragraph" w:styleId="9">
     <w:name w:val="toc 2"/>
     <w:basedOn w:val="1"/>
     <w:next w:val="1"/>
+    <w:qFormat/>
     <w:uiPriority w:val="0"/>
     <w:pPr>
       <w:ind w:left="420" w:leftChars="200"/>
@@ -7519,12 +8341,34 @@
     <w:name w:val="toc 3"/>
     <w:basedOn w:val="1"/>
     <w:next w:val="1"/>
+    <w:qFormat/>
     <w:uiPriority w:val="0"/>
     <w:pPr>
       <w:ind w:left="840" w:leftChars="400"/>
     </w:pPr>
   </w:style>
-  <w:style w:type="paragraph" w:customStyle="1" w:styleId="13">
+  <w:style w:type="table" w:styleId="13">
+    <w:name w:val="Table Grid"/>
+    <w:basedOn w:val="12"/>
+    <w:qFormat/>
+    <w:uiPriority w:val="0"/>
+    <w:pPr>
+      <w:widowControl w:val="0"/>
+      <w:jc w:val="both"/>
+    </w:pPr>
+    <w:tblPr>
+      <w:tblBorders>
+        <w:top w:val="single" w:color="auto" w:sz="4" w:space="0"/>
+        <w:left w:val="single" w:color="auto" w:sz="4" w:space="0"/>
+        <w:bottom w:val="single" w:color="auto" w:sz="4" w:space="0"/>
+        <w:right w:val="single" w:color="auto" w:sz="4" w:space="0"/>
+        <w:insideH w:val="single" w:color="auto" w:sz="4" w:space="0"/>
+        <w:insideV w:val="single" w:color="auto" w:sz="4" w:space="0"/>
+      </w:tblBorders>
+      <w:tblLayout w:type="fixed"/>
+    </w:tblPr>
+  </w:style>
+  <w:style w:type="paragraph" w:customStyle="1" w:styleId="14">
     <w:name w:val="WPSOffice手动目录 1"/>
     <w:uiPriority w:val="0"/>
     <w:pPr>
@@ -7536,7 +8380,7 @@
       <w:szCs w:val="20"/>
     </w:rPr>
   </w:style>
-  <w:style w:type="paragraph" w:customStyle="1" w:styleId="14">
+  <w:style w:type="paragraph" w:customStyle="1" w:styleId="15">
     <w:name w:val="WPSOffice手动目录 2"/>
     <w:uiPriority w:val="0"/>
     <w:pPr>
@@ -7548,7 +8392,7 @@
       <w:szCs w:val="20"/>
     </w:rPr>
   </w:style>
-  <w:style w:type="paragraph" w:customStyle="1" w:styleId="15">
+  <w:style w:type="paragraph" w:customStyle="1" w:styleId="16">
     <w:name w:val="WPSOffice手动目录 3"/>
     <w:qFormat/>
     <w:uiPriority w:val="0"/>

</xml_diff>

<commit_message>
Reopen camera on machine reset finished
</commit_message>
<xml_diff>
--- a/Docs/IA906调试说明书.docx
+++ b/Docs/IA906调试说明书.docx
@@ -45,7 +45,7 @@
         </w:p>
         <w:p>
           <w:pPr>
-            <w:pStyle w:val="8"/>
+            <w:pStyle w:val="9"/>
             <w:tabs>
               <w:tab w:val="right" w:leader="dot" w:pos="8306"/>
             </w:tabs>
@@ -116,6 +116,637 @@
           </w:r>
           <w:r>
             <w:t>2</w:t>
+          </w:r>
+          <w:r>
+            <w:fldChar w:fldCharType="end"/>
+          </w:r>
+          <w:r>
+            <w:rPr>
+              <w:rFonts w:asciiTheme="minorHAnsi" w:hAnsiTheme="minorHAnsi" w:eastAsiaTheme="minorEastAsia" w:cstheme="minorBidi"/>
+              <w:lang w:val="en-US" w:eastAsia="zh-CN" w:bidi="ar-SA"/>
+            </w:rPr>
+            <w:fldChar w:fldCharType="end"/>
+          </w:r>
+        </w:p>
+        <w:p>
+          <w:pPr>
+            <w:pStyle w:val="10"/>
+            <w:tabs>
+              <w:tab w:val="right" w:leader="dot" w:pos="8306"/>
+            </w:tabs>
+          </w:pPr>
+          <w:r>
+            <w:rPr>
+              <w:rFonts w:asciiTheme="minorHAnsi" w:hAnsiTheme="minorHAnsi" w:eastAsiaTheme="minorEastAsia" w:cstheme="minorBidi"/>
+              <w:lang w:val="en-US" w:eastAsia="zh-CN" w:bidi="ar-SA"/>
+            </w:rPr>
+            <w:fldChar w:fldCharType="begin"/>
+          </w:r>
+          <w:r>
+            <w:rPr>
+              <w:rFonts w:asciiTheme="minorHAnsi" w:hAnsiTheme="minorHAnsi" w:eastAsiaTheme="minorEastAsia" w:cstheme="minorBidi"/>
+              <w:lang w:val="en-US" w:eastAsia="zh-CN" w:bidi="ar-SA"/>
+            </w:rPr>
+            <w:instrText xml:space="preserve"> HYPERLINK \l _Toc22890 </w:instrText>
+          </w:r>
+          <w:r>
+            <w:rPr>
+              <w:rFonts w:asciiTheme="minorHAnsi" w:hAnsiTheme="minorHAnsi" w:eastAsiaTheme="minorEastAsia" w:cstheme="minorBidi"/>
+              <w:lang w:val="en-US" w:eastAsia="zh-CN" w:bidi="ar-SA"/>
+            </w:rPr>
+            <w:fldChar w:fldCharType="separate"/>
+          </w:r>
+          <w:r>
+            <w:rPr>
+              <w:rFonts w:hint="default"/>
+              <w:lang w:val="en-US" w:eastAsia="zh-CN"/>
+            </w:rPr>
+            <w:t xml:space="preserve">1. </w:t>
+          </w:r>
+          <w:r>
+            <w:rPr>
+              <w:rFonts w:hint="eastAsia"/>
+              <w:lang w:val="en-US" w:eastAsia="zh-CN"/>
+            </w:rPr>
+            <w:t>IP设置</w:t>
+          </w:r>
+          <w:r>
+            <w:tab/>
+          </w:r>
+          <w:r>
+            <w:fldChar w:fldCharType="begin"/>
+          </w:r>
+          <w:r>
+            <w:instrText xml:space="preserve"> PAGEREF _Toc22890 </w:instrText>
+          </w:r>
+          <w:r>
+            <w:fldChar w:fldCharType="separate"/>
+          </w:r>
+          <w:r>
+            <w:t>2</w:t>
+          </w:r>
+          <w:r>
+            <w:fldChar w:fldCharType="end"/>
+          </w:r>
+          <w:r>
+            <w:rPr>
+              <w:rFonts w:asciiTheme="minorHAnsi" w:hAnsiTheme="minorHAnsi" w:eastAsiaTheme="minorEastAsia" w:cstheme="minorBidi"/>
+              <w:lang w:val="en-US" w:eastAsia="zh-CN" w:bidi="ar-SA"/>
+            </w:rPr>
+            <w:fldChar w:fldCharType="end"/>
+          </w:r>
+        </w:p>
+        <w:p>
+          <w:pPr>
+            <w:pStyle w:val="10"/>
+            <w:tabs>
+              <w:tab w:val="right" w:leader="dot" w:pos="8306"/>
+            </w:tabs>
+          </w:pPr>
+          <w:r>
+            <w:rPr>
+              <w:rFonts w:asciiTheme="minorHAnsi" w:hAnsiTheme="minorHAnsi" w:eastAsiaTheme="minorEastAsia" w:cstheme="minorBidi"/>
+              <w:lang w:val="en-US" w:eastAsia="zh-CN" w:bidi="ar-SA"/>
+            </w:rPr>
+            <w:fldChar w:fldCharType="begin"/>
+          </w:r>
+          <w:r>
+            <w:rPr>
+              <w:rFonts w:asciiTheme="minorHAnsi" w:hAnsiTheme="minorHAnsi" w:eastAsiaTheme="minorEastAsia" w:cstheme="minorBidi"/>
+              <w:lang w:val="en-US" w:eastAsia="zh-CN" w:bidi="ar-SA"/>
+            </w:rPr>
+            <w:instrText xml:space="preserve"> HYPERLINK \l _Toc12857 </w:instrText>
+          </w:r>
+          <w:r>
+            <w:rPr>
+              <w:rFonts w:asciiTheme="minorHAnsi" w:hAnsiTheme="minorHAnsi" w:eastAsiaTheme="minorEastAsia" w:cstheme="minorBidi"/>
+              <w:lang w:val="en-US" w:eastAsia="zh-CN" w:bidi="ar-SA"/>
+            </w:rPr>
+            <w:fldChar w:fldCharType="separate"/>
+          </w:r>
+          <w:r>
+            <w:rPr>
+              <w:rFonts w:hint="eastAsia"/>
+              <w:lang w:val="en-US" w:eastAsia="zh-CN"/>
+            </w:rPr>
+            <w:t>2. 海康相机软件安装及设置</w:t>
+          </w:r>
+          <w:r>
+            <w:tab/>
+          </w:r>
+          <w:r>
+            <w:fldChar w:fldCharType="begin"/>
+          </w:r>
+          <w:r>
+            <w:instrText xml:space="preserve"> PAGEREF _Toc12857 </w:instrText>
+          </w:r>
+          <w:r>
+            <w:fldChar w:fldCharType="separate"/>
+          </w:r>
+          <w:r>
+            <w:t>2</w:t>
+          </w:r>
+          <w:r>
+            <w:fldChar w:fldCharType="end"/>
+          </w:r>
+          <w:r>
+            <w:rPr>
+              <w:rFonts w:asciiTheme="minorHAnsi" w:hAnsiTheme="minorHAnsi" w:eastAsiaTheme="minorEastAsia" w:cstheme="minorBidi"/>
+              <w:lang w:val="en-US" w:eastAsia="zh-CN" w:bidi="ar-SA"/>
+            </w:rPr>
+            <w:fldChar w:fldCharType="end"/>
+          </w:r>
+        </w:p>
+        <w:p>
+          <w:pPr>
+            <w:pStyle w:val="10"/>
+            <w:tabs>
+              <w:tab w:val="right" w:leader="dot" w:pos="8306"/>
+            </w:tabs>
+          </w:pPr>
+          <w:r>
+            <w:rPr>
+              <w:rFonts w:asciiTheme="minorHAnsi" w:hAnsiTheme="minorHAnsi" w:eastAsiaTheme="minorEastAsia" w:cstheme="minorBidi"/>
+              <w:lang w:val="en-US" w:eastAsia="zh-CN" w:bidi="ar-SA"/>
+            </w:rPr>
+            <w:fldChar w:fldCharType="begin"/>
+          </w:r>
+          <w:r>
+            <w:rPr>
+              <w:rFonts w:asciiTheme="minorHAnsi" w:hAnsiTheme="minorHAnsi" w:eastAsiaTheme="minorEastAsia" w:cstheme="minorBidi"/>
+              <w:lang w:val="en-US" w:eastAsia="zh-CN" w:bidi="ar-SA"/>
+            </w:rPr>
+            <w:instrText xml:space="preserve"> HYPERLINK \l _Toc9372 </w:instrText>
+          </w:r>
+          <w:r>
+            <w:rPr>
+              <w:rFonts w:asciiTheme="minorHAnsi" w:hAnsiTheme="minorHAnsi" w:eastAsiaTheme="minorEastAsia" w:cstheme="minorBidi"/>
+              <w:lang w:val="en-US" w:eastAsia="zh-CN" w:bidi="ar-SA"/>
+            </w:rPr>
+            <w:fldChar w:fldCharType="separate"/>
+          </w:r>
+          <w:r>
+            <w:rPr>
+              <w:rFonts w:hint="default"/>
+              <w:lang w:val="en-US" w:eastAsia="zh-CN"/>
+            </w:rPr>
+            <w:t xml:space="preserve">3. </w:t>
+          </w:r>
+          <w:r>
+            <w:rPr>
+              <w:rFonts w:hint="eastAsia"/>
+              <w:lang w:val="en-US" w:eastAsia="zh-CN"/>
+            </w:rPr>
+            <w:t>基恩士LJX-A8000控制器软件安装及设置</w:t>
+          </w:r>
+          <w:r>
+            <w:tab/>
+          </w:r>
+          <w:r>
+            <w:fldChar w:fldCharType="begin"/>
+          </w:r>
+          <w:r>
+            <w:instrText xml:space="preserve"> PAGEREF _Toc9372 </w:instrText>
+          </w:r>
+          <w:r>
+            <w:fldChar w:fldCharType="separate"/>
+          </w:r>
+          <w:r>
+            <w:t>3</w:t>
+          </w:r>
+          <w:r>
+            <w:fldChar w:fldCharType="end"/>
+          </w:r>
+          <w:r>
+            <w:rPr>
+              <w:rFonts w:asciiTheme="minorHAnsi" w:hAnsiTheme="minorHAnsi" w:eastAsiaTheme="minorEastAsia" w:cstheme="minorBidi"/>
+              <w:lang w:val="en-US" w:eastAsia="zh-CN" w:bidi="ar-SA"/>
+            </w:rPr>
+            <w:fldChar w:fldCharType="end"/>
+          </w:r>
+        </w:p>
+        <w:p>
+          <w:pPr>
+            <w:pStyle w:val="11"/>
+            <w:tabs>
+              <w:tab w:val="right" w:leader="dot" w:pos="8306"/>
+            </w:tabs>
+          </w:pPr>
+          <w:r>
+            <w:rPr>
+              <w:rFonts w:asciiTheme="minorHAnsi" w:hAnsiTheme="minorHAnsi" w:eastAsiaTheme="minorEastAsia" w:cstheme="minorBidi"/>
+              <w:lang w:val="en-US" w:eastAsia="zh-CN" w:bidi="ar-SA"/>
+            </w:rPr>
+            <w:fldChar w:fldCharType="begin"/>
+          </w:r>
+          <w:r>
+            <w:rPr>
+              <w:rFonts w:asciiTheme="minorHAnsi" w:hAnsiTheme="minorHAnsi" w:eastAsiaTheme="minorEastAsia" w:cstheme="minorBidi"/>
+              <w:lang w:val="en-US" w:eastAsia="zh-CN" w:bidi="ar-SA"/>
+            </w:rPr>
+            <w:instrText xml:space="preserve"> HYPERLINK \l _Toc25269 </w:instrText>
+          </w:r>
+          <w:r>
+            <w:rPr>
+              <w:rFonts w:asciiTheme="minorHAnsi" w:hAnsiTheme="minorHAnsi" w:eastAsiaTheme="minorEastAsia" w:cstheme="minorBidi"/>
+              <w:lang w:val="en-US" w:eastAsia="zh-CN" w:bidi="ar-SA"/>
+            </w:rPr>
+            <w:fldChar w:fldCharType="separate"/>
+          </w:r>
+          <w:r>
+            <w:rPr>
+              <w:rFonts w:hint="eastAsia"/>
+              <w:lang w:val="en-US" w:eastAsia="zh-CN"/>
+            </w:rPr>
+            <w:t>1.3.1. 基恩士软件安装</w:t>
+          </w:r>
+          <w:r>
+            <w:tab/>
+          </w:r>
+          <w:r>
+            <w:fldChar w:fldCharType="begin"/>
+          </w:r>
+          <w:r>
+            <w:instrText xml:space="preserve"> PAGEREF _Toc25269 </w:instrText>
+          </w:r>
+          <w:r>
+            <w:fldChar w:fldCharType="separate"/>
+          </w:r>
+          <w:r>
+            <w:t>3</w:t>
+          </w:r>
+          <w:r>
+            <w:fldChar w:fldCharType="end"/>
+          </w:r>
+          <w:r>
+            <w:rPr>
+              <w:rFonts w:asciiTheme="minorHAnsi" w:hAnsiTheme="minorHAnsi" w:eastAsiaTheme="minorEastAsia" w:cstheme="minorBidi"/>
+              <w:lang w:val="en-US" w:eastAsia="zh-CN" w:bidi="ar-SA"/>
+            </w:rPr>
+            <w:fldChar w:fldCharType="end"/>
+          </w:r>
+        </w:p>
+        <w:p>
+          <w:pPr>
+            <w:pStyle w:val="11"/>
+            <w:tabs>
+              <w:tab w:val="right" w:leader="dot" w:pos="8306"/>
+            </w:tabs>
+          </w:pPr>
+          <w:r>
+            <w:rPr>
+              <w:rFonts w:asciiTheme="minorHAnsi" w:hAnsiTheme="minorHAnsi" w:eastAsiaTheme="minorEastAsia" w:cstheme="minorBidi"/>
+              <w:lang w:val="en-US" w:eastAsia="zh-CN" w:bidi="ar-SA"/>
+            </w:rPr>
+            <w:fldChar w:fldCharType="begin"/>
+          </w:r>
+          <w:r>
+            <w:rPr>
+              <w:rFonts w:asciiTheme="minorHAnsi" w:hAnsiTheme="minorHAnsi" w:eastAsiaTheme="minorEastAsia" w:cstheme="minorBidi"/>
+              <w:lang w:val="en-US" w:eastAsia="zh-CN" w:bidi="ar-SA"/>
+            </w:rPr>
+            <w:instrText xml:space="preserve"> HYPERLINK \l _Toc1426 </w:instrText>
+          </w:r>
+          <w:r>
+            <w:rPr>
+              <w:rFonts w:asciiTheme="minorHAnsi" w:hAnsiTheme="minorHAnsi" w:eastAsiaTheme="minorEastAsia" w:cstheme="minorBidi"/>
+              <w:lang w:val="en-US" w:eastAsia="zh-CN" w:bidi="ar-SA"/>
+            </w:rPr>
+            <w:fldChar w:fldCharType="separate"/>
+          </w:r>
+          <w:r>
+            <w:rPr>
+              <w:rFonts w:hint="eastAsia"/>
+              <w:lang w:val="en-US" w:eastAsia="zh-CN"/>
+            </w:rPr>
+            <w:t>1.3.2. 分配各个控制器的IP地址</w:t>
+          </w:r>
+          <w:r>
+            <w:tab/>
+          </w:r>
+          <w:r>
+            <w:fldChar w:fldCharType="begin"/>
+          </w:r>
+          <w:r>
+            <w:instrText xml:space="preserve"> PAGEREF _Toc1426 </w:instrText>
+          </w:r>
+          <w:r>
+            <w:fldChar w:fldCharType="separate"/>
+          </w:r>
+          <w:r>
+            <w:t>3</w:t>
+          </w:r>
+          <w:r>
+            <w:fldChar w:fldCharType="end"/>
+          </w:r>
+          <w:r>
+            <w:rPr>
+              <w:rFonts w:asciiTheme="minorHAnsi" w:hAnsiTheme="minorHAnsi" w:eastAsiaTheme="minorEastAsia" w:cstheme="minorBidi"/>
+              <w:lang w:val="en-US" w:eastAsia="zh-CN" w:bidi="ar-SA"/>
+            </w:rPr>
+            <w:fldChar w:fldCharType="end"/>
+          </w:r>
+        </w:p>
+        <w:p>
+          <w:pPr>
+            <w:pStyle w:val="11"/>
+            <w:tabs>
+              <w:tab w:val="right" w:leader="dot" w:pos="8306"/>
+            </w:tabs>
+          </w:pPr>
+          <w:r>
+            <w:rPr>
+              <w:rFonts w:asciiTheme="minorHAnsi" w:hAnsiTheme="minorHAnsi" w:eastAsiaTheme="minorEastAsia" w:cstheme="minorBidi"/>
+              <w:lang w:val="en-US" w:eastAsia="zh-CN" w:bidi="ar-SA"/>
+            </w:rPr>
+            <w:fldChar w:fldCharType="begin"/>
+          </w:r>
+          <w:r>
+            <w:rPr>
+              <w:rFonts w:asciiTheme="minorHAnsi" w:hAnsiTheme="minorHAnsi" w:eastAsiaTheme="minorEastAsia" w:cstheme="minorBidi"/>
+              <w:lang w:val="en-US" w:eastAsia="zh-CN" w:bidi="ar-SA"/>
+            </w:rPr>
+            <w:instrText xml:space="preserve"> HYPERLINK \l _Toc17055 </w:instrText>
+          </w:r>
+          <w:r>
+            <w:rPr>
+              <w:rFonts w:asciiTheme="minorHAnsi" w:hAnsiTheme="minorHAnsi" w:eastAsiaTheme="minorEastAsia" w:cstheme="minorBidi"/>
+              <w:lang w:val="en-US" w:eastAsia="zh-CN" w:bidi="ar-SA"/>
+            </w:rPr>
+            <w:fldChar w:fldCharType="separate"/>
+          </w:r>
+          <w:r>
+            <w:rPr>
+              <w:rFonts w:hint="eastAsia"/>
+              <w:lang w:val="en-US" w:eastAsia="zh-CN"/>
+            </w:rPr>
+            <w:t>1.3.3. 导入控制器的初始设置</w:t>
+          </w:r>
+          <w:r>
+            <w:tab/>
+          </w:r>
+          <w:r>
+            <w:fldChar w:fldCharType="begin"/>
+          </w:r>
+          <w:r>
+            <w:instrText xml:space="preserve"> PAGEREF _Toc17055 </w:instrText>
+          </w:r>
+          <w:r>
+            <w:fldChar w:fldCharType="separate"/>
+          </w:r>
+          <w:r>
+            <w:t>3</w:t>
+          </w:r>
+          <w:r>
+            <w:fldChar w:fldCharType="end"/>
+          </w:r>
+          <w:r>
+            <w:rPr>
+              <w:rFonts w:asciiTheme="minorHAnsi" w:hAnsiTheme="minorHAnsi" w:eastAsiaTheme="minorEastAsia" w:cstheme="minorBidi"/>
+              <w:lang w:val="en-US" w:eastAsia="zh-CN" w:bidi="ar-SA"/>
+            </w:rPr>
+            <w:fldChar w:fldCharType="end"/>
+          </w:r>
+        </w:p>
+        <w:p>
+          <w:pPr>
+            <w:pStyle w:val="11"/>
+            <w:tabs>
+              <w:tab w:val="right" w:leader="dot" w:pos="8306"/>
+            </w:tabs>
+          </w:pPr>
+          <w:r>
+            <w:rPr>
+              <w:rFonts w:asciiTheme="minorHAnsi" w:hAnsiTheme="minorHAnsi" w:eastAsiaTheme="minorEastAsia" w:cstheme="minorBidi"/>
+              <w:lang w:val="en-US" w:eastAsia="zh-CN" w:bidi="ar-SA"/>
+            </w:rPr>
+            <w:fldChar w:fldCharType="begin"/>
+          </w:r>
+          <w:r>
+            <w:rPr>
+              <w:rFonts w:asciiTheme="minorHAnsi" w:hAnsiTheme="minorHAnsi" w:eastAsiaTheme="minorEastAsia" w:cstheme="minorBidi"/>
+              <w:lang w:val="en-US" w:eastAsia="zh-CN" w:bidi="ar-SA"/>
+            </w:rPr>
+            <w:instrText xml:space="preserve"> HYPERLINK \l _Toc19359 </w:instrText>
+          </w:r>
+          <w:r>
+            <w:rPr>
+              <w:rFonts w:asciiTheme="minorHAnsi" w:hAnsiTheme="minorHAnsi" w:eastAsiaTheme="minorEastAsia" w:cstheme="minorBidi"/>
+              <w:lang w:val="en-US" w:eastAsia="zh-CN" w:bidi="ar-SA"/>
+            </w:rPr>
+            <w:fldChar w:fldCharType="separate"/>
+          </w:r>
+          <w:r>
+            <w:rPr>
+              <w:rFonts w:hint="eastAsia"/>
+              <w:lang w:val="en-US" w:eastAsia="zh-CN"/>
+            </w:rPr>
+            <w:t>1.3.4. 高度和倾斜校正</w:t>
+          </w:r>
+          <w:r>
+            <w:tab/>
+          </w:r>
+          <w:r>
+            <w:fldChar w:fldCharType="begin"/>
+          </w:r>
+          <w:r>
+            <w:instrText xml:space="preserve"> PAGEREF _Toc19359 </w:instrText>
+          </w:r>
+          <w:r>
+            <w:fldChar w:fldCharType="separate"/>
+          </w:r>
+          <w:r>
+            <w:t>4</w:t>
+          </w:r>
+          <w:r>
+            <w:fldChar w:fldCharType="end"/>
+          </w:r>
+          <w:r>
+            <w:rPr>
+              <w:rFonts w:asciiTheme="minorHAnsi" w:hAnsiTheme="minorHAnsi" w:eastAsiaTheme="minorEastAsia" w:cstheme="minorBidi"/>
+              <w:lang w:val="en-US" w:eastAsia="zh-CN" w:bidi="ar-SA"/>
+            </w:rPr>
+            <w:fldChar w:fldCharType="end"/>
+          </w:r>
+        </w:p>
+        <w:p>
+          <w:pPr>
+            <w:pStyle w:val="10"/>
+            <w:tabs>
+              <w:tab w:val="right" w:leader="dot" w:pos="8306"/>
+            </w:tabs>
+          </w:pPr>
+          <w:r>
+            <w:rPr>
+              <w:rFonts w:asciiTheme="minorHAnsi" w:hAnsiTheme="minorHAnsi" w:eastAsiaTheme="minorEastAsia" w:cstheme="minorBidi"/>
+              <w:lang w:val="en-US" w:eastAsia="zh-CN" w:bidi="ar-SA"/>
+            </w:rPr>
+            <w:fldChar w:fldCharType="begin"/>
+          </w:r>
+          <w:r>
+            <w:rPr>
+              <w:rFonts w:asciiTheme="minorHAnsi" w:hAnsiTheme="minorHAnsi" w:eastAsiaTheme="minorEastAsia" w:cstheme="minorBidi"/>
+              <w:lang w:val="en-US" w:eastAsia="zh-CN" w:bidi="ar-SA"/>
+            </w:rPr>
+            <w:instrText xml:space="preserve"> HYPERLINK \l _Toc18996 </w:instrText>
+          </w:r>
+          <w:r>
+            <w:rPr>
+              <w:rFonts w:asciiTheme="minorHAnsi" w:hAnsiTheme="minorHAnsi" w:eastAsiaTheme="minorEastAsia" w:cstheme="minorBidi"/>
+              <w:lang w:val="en-US" w:eastAsia="zh-CN" w:bidi="ar-SA"/>
+            </w:rPr>
+            <w:fldChar w:fldCharType="separate"/>
+          </w:r>
+          <w:r>
+            <w:rPr>
+              <w:rFonts w:hint="default"/>
+              <w:lang w:val="en-US" w:eastAsia="zh-CN"/>
+            </w:rPr>
+            <w:t xml:space="preserve">4. </w:t>
+          </w:r>
+          <w:r>
+            <w:rPr>
+              <w:rFonts w:hint="eastAsia"/>
+              <w:lang w:val="en-US" w:eastAsia="zh-CN"/>
+            </w:rPr>
+            <w:t>ALC安装</w:t>
+          </w:r>
+          <w:r>
+            <w:tab/>
+          </w:r>
+          <w:r>
+            <w:fldChar w:fldCharType="begin"/>
+          </w:r>
+          <w:r>
+            <w:instrText xml:space="preserve"> PAGEREF _Toc18996 </w:instrText>
+          </w:r>
+          <w:r>
+            <w:fldChar w:fldCharType="separate"/>
+          </w:r>
+          <w:r>
+            <w:t>4</w:t>
+          </w:r>
+          <w:r>
+            <w:fldChar w:fldCharType="end"/>
+          </w:r>
+          <w:r>
+            <w:rPr>
+              <w:rFonts w:asciiTheme="minorHAnsi" w:hAnsiTheme="minorHAnsi" w:eastAsiaTheme="minorEastAsia" w:cstheme="minorBidi"/>
+              <w:lang w:val="en-US" w:eastAsia="zh-CN" w:bidi="ar-SA"/>
+            </w:rPr>
+            <w:fldChar w:fldCharType="end"/>
+          </w:r>
+        </w:p>
+        <w:p>
+          <w:pPr>
+            <w:pStyle w:val="11"/>
+            <w:tabs>
+              <w:tab w:val="right" w:leader="dot" w:pos="8306"/>
+            </w:tabs>
+          </w:pPr>
+          <w:r>
+            <w:rPr>
+              <w:rFonts w:asciiTheme="minorHAnsi" w:hAnsiTheme="minorHAnsi" w:eastAsiaTheme="minorEastAsia" w:cstheme="minorBidi"/>
+              <w:lang w:val="en-US" w:eastAsia="zh-CN" w:bidi="ar-SA"/>
+            </w:rPr>
+            <w:fldChar w:fldCharType="begin"/>
+          </w:r>
+          <w:r>
+            <w:rPr>
+              <w:rFonts w:asciiTheme="minorHAnsi" w:hAnsiTheme="minorHAnsi" w:eastAsiaTheme="minorEastAsia" w:cstheme="minorBidi"/>
+              <w:lang w:val="en-US" w:eastAsia="zh-CN" w:bidi="ar-SA"/>
+            </w:rPr>
+            <w:instrText xml:space="preserve"> HYPERLINK \l _Toc18921 </w:instrText>
+          </w:r>
+          <w:r>
+            <w:rPr>
+              <w:rFonts w:asciiTheme="minorHAnsi" w:hAnsiTheme="minorHAnsi" w:eastAsiaTheme="minorEastAsia" w:cstheme="minorBidi"/>
+              <w:lang w:val="en-US" w:eastAsia="zh-CN" w:bidi="ar-SA"/>
+            </w:rPr>
+            <w:fldChar w:fldCharType="separate"/>
+          </w:r>
+          <w:r>
+            <w:rPr>
+              <w:rFonts w:hint="eastAsia"/>
+              <w:lang w:val="en-US" w:eastAsia="zh-CN"/>
+            </w:rPr>
+            <w:t>1.4.1. ALC软件初次安装</w:t>
+          </w:r>
+          <w:r>
+            <w:tab/>
+          </w:r>
+          <w:r>
+            <w:fldChar w:fldCharType="begin"/>
+          </w:r>
+          <w:r>
+            <w:instrText xml:space="preserve"> PAGEREF _Toc18921 </w:instrText>
+          </w:r>
+          <w:r>
+            <w:fldChar w:fldCharType="separate"/>
+          </w:r>
+          <w:r>
+            <w:t>4</w:t>
+          </w:r>
+          <w:r>
+            <w:fldChar w:fldCharType="end"/>
+          </w:r>
+          <w:r>
+            <w:rPr>
+              <w:rFonts w:asciiTheme="minorHAnsi" w:hAnsiTheme="minorHAnsi" w:eastAsiaTheme="minorEastAsia" w:cstheme="minorBidi"/>
+              <w:lang w:val="en-US" w:eastAsia="zh-CN" w:bidi="ar-SA"/>
+            </w:rPr>
+            <w:fldChar w:fldCharType="end"/>
+          </w:r>
+        </w:p>
+        <w:p>
+          <w:pPr>
+            <w:pStyle w:val="11"/>
+            <w:tabs>
+              <w:tab w:val="right" w:leader="dot" w:pos="8306"/>
+            </w:tabs>
+          </w:pPr>
+          <w:r>
+            <w:rPr>
+              <w:rFonts w:asciiTheme="minorHAnsi" w:hAnsiTheme="minorHAnsi" w:eastAsiaTheme="minorEastAsia" w:cstheme="minorBidi"/>
+              <w:lang w:val="en-US" w:eastAsia="zh-CN" w:bidi="ar-SA"/>
+            </w:rPr>
+            <w:fldChar w:fldCharType="begin"/>
+          </w:r>
+          <w:r>
+            <w:rPr>
+              <w:rFonts w:asciiTheme="minorHAnsi" w:hAnsiTheme="minorHAnsi" w:eastAsiaTheme="minorEastAsia" w:cstheme="minorBidi"/>
+              <w:lang w:val="en-US" w:eastAsia="zh-CN" w:bidi="ar-SA"/>
+            </w:rPr>
+            <w:instrText xml:space="preserve"> HYPERLINK \l _Toc16352 </w:instrText>
+          </w:r>
+          <w:r>
+            <w:rPr>
+              <w:rFonts w:asciiTheme="minorHAnsi" w:hAnsiTheme="minorHAnsi" w:eastAsiaTheme="minorEastAsia" w:cstheme="minorBidi"/>
+              <w:lang w:val="en-US" w:eastAsia="zh-CN" w:bidi="ar-SA"/>
+            </w:rPr>
+            <w:fldChar w:fldCharType="separate"/>
+          </w:r>
+          <w:r>
+            <w:rPr>
+              <w:rFonts w:hint="eastAsia"/>
+              <w:lang w:val="en-US" w:eastAsia="zh-CN"/>
+            </w:rPr>
+            <w:t>1.4.2. 视觉模块的更新</w:t>
+          </w:r>
+          <w:r>
+            <w:tab/>
+          </w:r>
+          <w:r>
+            <w:fldChar w:fldCharType="begin"/>
+          </w:r>
+          <w:r>
+            <w:instrText xml:space="preserve"> PAGEREF _Toc16352 </w:instrText>
+          </w:r>
+          <w:r>
+            <w:fldChar w:fldCharType="separate"/>
+          </w:r>
+          <w:r>
+            <w:t>4</w:t>
           </w:r>
           <w:r>
             <w:fldChar w:fldCharType="end"/>
@@ -147,7 +778,68 @@
               <w:rFonts w:asciiTheme="minorHAnsi" w:hAnsiTheme="minorHAnsi" w:eastAsiaTheme="minorEastAsia" w:cstheme="minorBidi"/>
               <w:lang w:val="en-US" w:eastAsia="zh-CN" w:bidi="ar-SA"/>
             </w:rPr>
-            <w:instrText xml:space="preserve"> HYPERLINK \l _Toc22890 </w:instrText>
+            <w:instrText xml:space="preserve"> HYPERLINK \l _Toc2150 </w:instrText>
+          </w:r>
+          <w:r>
+            <w:rPr>
+              <w:rFonts w:asciiTheme="minorHAnsi" w:hAnsiTheme="minorHAnsi" w:eastAsiaTheme="minorEastAsia" w:cstheme="minorBidi"/>
+              <w:lang w:val="en-US" w:eastAsia="zh-CN" w:bidi="ar-SA"/>
+            </w:rPr>
+            <w:fldChar w:fldCharType="separate"/>
+          </w:r>
+          <w:r>
+            <w:rPr>
+              <w:rFonts w:hint="eastAsia"/>
+              <w:lang w:val="en-US" w:eastAsia="zh-CN"/>
+            </w:rPr>
+            <w:t>二、 ALC界面介绍及使用</w:t>
+          </w:r>
+          <w:r>
+            <w:tab/>
+          </w:r>
+          <w:r>
+            <w:fldChar w:fldCharType="begin"/>
+          </w:r>
+          <w:r>
+            <w:instrText xml:space="preserve"> PAGEREF _Toc2150 </w:instrText>
+          </w:r>
+          <w:r>
+            <w:fldChar w:fldCharType="separate"/>
+          </w:r>
+          <w:r>
+            <w:t>5</w:t>
+          </w:r>
+          <w:r>
+            <w:fldChar w:fldCharType="end"/>
+          </w:r>
+          <w:r>
+            <w:rPr>
+              <w:rFonts w:asciiTheme="minorHAnsi" w:hAnsiTheme="minorHAnsi" w:eastAsiaTheme="minorEastAsia" w:cstheme="minorBidi"/>
+              <w:lang w:val="en-US" w:eastAsia="zh-CN" w:bidi="ar-SA"/>
+            </w:rPr>
+            <w:fldChar w:fldCharType="end"/>
+          </w:r>
+        </w:p>
+        <w:p>
+          <w:pPr>
+            <w:pStyle w:val="10"/>
+            <w:tabs>
+              <w:tab w:val="right" w:leader="dot" w:pos="8306"/>
+            </w:tabs>
+          </w:pPr>
+          <w:r>
+            <w:rPr>
+              <w:rFonts w:asciiTheme="minorHAnsi" w:hAnsiTheme="minorHAnsi" w:eastAsiaTheme="minorEastAsia" w:cstheme="minorBidi"/>
+              <w:lang w:val="en-US" w:eastAsia="zh-CN" w:bidi="ar-SA"/>
+            </w:rPr>
+            <w:fldChar w:fldCharType="begin"/>
+          </w:r>
+          <w:r>
+            <w:rPr>
+              <w:rFonts w:asciiTheme="minorHAnsi" w:hAnsiTheme="minorHAnsi" w:eastAsiaTheme="minorEastAsia" w:cstheme="minorBidi"/>
+              <w:lang w:val="en-US" w:eastAsia="zh-CN" w:bidi="ar-SA"/>
+            </w:rPr>
+            <w:instrText xml:space="preserve"> HYPERLINK \l _Toc21120 </w:instrText>
           </w:r>
           <w:r>
             <w:rPr>
@@ -168,7 +860,7 @@
               <w:rFonts w:hint="eastAsia"/>
               <w:lang w:val="en-US" w:eastAsia="zh-CN"/>
             </w:rPr>
-            <w:t>IP设置</w:t>
+            <w:t>ALC界面简介</w:t>
           </w:r>
           <w:r>
             <w:tab/>
@@ -177,13 +869,691 @@
             <w:fldChar w:fldCharType="begin"/>
           </w:r>
           <w:r>
-            <w:instrText xml:space="preserve"> PAGEREF _Toc22890 </w:instrText>
+            <w:instrText xml:space="preserve"> PAGEREF _Toc21120 </w:instrText>
           </w:r>
           <w:r>
             <w:fldChar w:fldCharType="separate"/>
           </w:r>
           <w:r>
-            <w:t>2</w:t>
+            <w:t>5</w:t>
+          </w:r>
+          <w:r>
+            <w:fldChar w:fldCharType="end"/>
+          </w:r>
+          <w:r>
+            <w:rPr>
+              <w:rFonts w:asciiTheme="minorHAnsi" w:hAnsiTheme="minorHAnsi" w:eastAsiaTheme="minorEastAsia" w:cstheme="minorBidi"/>
+              <w:lang w:val="en-US" w:eastAsia="zh-CN" w:bidi="ar-SA"/>
+            </w:rPr>
+            <w:fldChar w:fldCharType="end"/>
+          </w:r>
+        </w:p>
+        <w:p>
+          <w:pPr>
+            <w:pStyle w:val="11"/>
+            <w:tabs>
+              <w:tab w:val="right" w:leader="dot" w:pos="8306"/>
+            </w:tabs>
+          </w:pPr>
+          <w:r>
+            <w:rPr>
+              <w:rFonts w:asciiTheme="minorHAnsi" w:hAnsiTheme="minorHAnsi" w:eastAsiaTheme="minorEastAsia" w:cstheme="minorBidi"/>
+              <w:lang w:val="en-US" w:eastAsia="zh-CN" w:bidi="ar-SA"/>
+            </w:rPr>
+            <w:fldChar w:fldCharType="begin"/>
+          </w:r>
+          <w:r>
+            <w:rPr>
+              <w:rFonts w:asciiTheme="minorHAnsi" w:hAnsiTheme="minorHAnsi" w:eastAsiaTheme="minorEastAsia" w:cstheme="minorBidi"/>
+              <w:lang w:val="en-US" w:eastAsia="zh-CN" w:bidi="ar-SA"/>
+            </w:rPr>
+            <w:instrText xml:space="preserve"> HYPERLINK \l _Toc24670 </w:instrText>
+          </w:r>
+          <w:r>
+            <w:rPr>
+              <w:rFonts w:asciiTheme="minorHAnsi" w:hAnsiTheme="minorHAnsi" w:eastAsiaTheme="minorEastAsia" w:cstheme="minorBidi"/>
+              <w:lang w:val="en-US" w:eastAsia="zh-CN" w:bidi="ar-SA"/>
+            </w:rPr>
+            <w:fldChar w:fldCharType="separate"/>
+          </w:r>
+          <w:r>
+            <w:rPr>
+              <w:rFonts w:hint="eastAsia"/>
+              <w:lang w:val="en-US" w:eastAsia="zh-CN"/>
+            </w:rPr>
+            <w:t>2.1.1. 登录页面</w:t>
+          </w:r>
+          <w:r>
+            <w:tab/>
+          </w:r>
+          <w:r>
+            <w:fldChar w:fldCharType="begin"/>
+          </w:r>
+          <w:r>
+            <w:instrText xml:space="preserve"> PAGEREF _Toc24670 </w:instrText>
+          </w:r>
+          <w:r>
+            <w:fldChar w:fldCharType="separate"/>
+          </w:r>
+          <w:r>
+            <w:t>5</w:t>
+          </w:r>
+          <w:r>
+            <w:fldChar w:fldCharType="end"/>
+          </w:r>
+          <w:r>
+            <w:rPr>
+              <w:rFonts w:asciiTheme="minorHAnsi" w:hAnsiTheme="minorHAnsi" w:eastAsiaTheme="minorEastAsia" w:cstheme="minorBidi"/>
+              <w:lang w:val="en-US" w:eastAsia="zh-CN" w:bidi="ar-SA"/>
+            </w:rPr>
+            <w:fldChar w:fldCharType="end"/>
+          </w:r>
+        </w:p>
+        <w:p>
+          <w:pPr>
+            <w:pStyle w:val="11"/>
+            <w:tabs>
+              <w:tab w:val="right" w:leader="dot" w:pos="8306"/>
+            </w:tabs>
+          </w:pPr>
+          <w:r>
+            <w:rPr>
+              <w:rFonts w:asciiTheme="minorHAnsi" w:hAnsiTheme="minorHAnsi" w:eastAsiaTheme="minorEastAsia" w:cstheme="minorBidi"/>
+              <w:lang w:val="en-US" w:eastAsia="zh-CN" w:bidi="ar-SA"/>
+            </w:rPr>
+            <w:fldChar w:fldCharType="begin"/>
+          </w:r>
+          <w:r>
+            <w:rPr>
+              <w:rFonts w:asciiTheme="minorHAnsi" w:hAnsiTheme="minorHAnsi" w:eastAsiaTheme="minorEastAsia" w:cstheme="minorBidi"/>
+              <w:lang w:val="en-US" w:eastAsia="zh-CN" w:bidi="ar-SA"/>
+            </w:rPr>
+            <w:instrText xml:space="preserve"> HYPERLINK \l _Toc11441 </w:instrText>
+          </w:r>
+          <w:r>
+            <w:rPr>
+              <w:rFonts w:asciiTheme="minorHAnsi" w:hAnsiTheme="minorHAnsi" w:eastAsiaTheme="minorEastAsia" w:cstheme="minorBidi"/>
+              <w:lang w:val="en-US" w:eastAsia="zh-CN" w:bidi="ar-SA"/>
+            </w:rPr>
+            <w:fldChar w:fldCharType="separate"/>
+          </w:r>
+          <w:r>
+            <w:rPr>
+              <w:rFonts w:hint="eastAsia"/>
+              <w:lang w:val="en-US" w:eastAsia="zh-CN"/>
+            </w:rPr>
+            <w:t>2.1.2. 主页</w:t>
+          </w:r>
+          <w:r>
+            <w:tab/>
+          </w:r>
+          <w:r>
+            <w:fldChar w:fldCharType="begin"/>
+          </w:r>
+          <w:r>
+            <w:instrText xml:space="preserve"> PAGEREF _Toc11441 </w:instrText>
+          </w:r>
+          <w:r>
+            <w:fldChar w:fldCharType="separate"/>
+          </w:r>
+          <w:r>
+            <w:t>6</w:t>
+          </w:r>
+          <w:r>
+            <w:fldChar w:fldCharType="end"/>
+          </w:r>
+          <w:r>
+            <w:rPr>
+              <w:rFonts w:asciiTheme="minorHAnsi" w:hAnsiTheme="minorHAnsi" w:eastAsiaTheme="minorEastAsia" w:cstheme="minorBidi"/>
+              <w:lang w:val="en-US" w:eastAsia="zh-CN" w:bidi="ar-SA"/>
+            </w:rPr>
+            <w:fldChar w:fldCharType="end"/>
+          </w:r>
+        </w:p>
+        <w:p>
+          <w:pPr>
+            <w:pStyle w:val="11"/>
+            <w:tabs>
+              <w:tab w:val="right" w:leader="dot" w:pos="8306"/>
+            </w:tabs>
+          </w:pPr>
+          <w:r>
+            <w:rPr>
+              <w:rFonts w:asciiTheme="minorHAnsi" w:hAnsiTheme="minorHAnsi" w:eastAsiaTheme="minorEastAsia" w:cstheme="minorBidi"/>
+              <w:lang w:val="en-US" w:eastAsia="zh-CN" w:bidi="ar-SA"/>
+            </w:rPr>
+            <w:fldChar w:fldCharType="begin"/>
+          </w:r>
+          <w:r>
+            <w:rPr>
+              <w:rFonts w:asciiTheme="minorHAnsi" w:hAnsiTheme="minorHAnsi" w:eastAsiaTheme="minorEastAsia" w:cstheme="minorBidi"/>
+              <w:lang w:val="en-US" w:eastAsia="zh-CN" w:bidi="ar-SA"/>
+            </w:rPr>
+            <w:instrText xml:space="preserve"> HYPERLINK \l _Toc30371 </w:instrText>
+          </w:r>
+          <w:r>
+            <w:rPr>
+              <w:rFonts w:asciiTheme="minorHAnsi" w:hAnsiTheme="minorHAnsi" w:eastAsiaTheme="minorEastAsia" w:cstheme="minorBidi"/>
+              <w:lang w:val="en-US" w:eastAsia="zh-CN" w:bidi="ar-SA"/>
+            </w:rPr>
+            <w:fldChar w:fldCharType="separate"/>
+          </w:r>
+          <w:r>
+            <w:rPr>
+              <w:rFonts w:hint="eastAsia"/>
+              <w:lang w:val="en-US" w:eastAsia="zh-CN"/>
+            </w:rPr>
+            <w:t>2.1.3. PLC页面</w:t>
+          </w:r>
+          <w:r>
+            <w:tab/>
+          </w:r>
+          <w:r>
+            <w:fldChar w:fldCharType="begin"/>
+          </w:r>
+          <w:r>
+            <w:instrText xml:space="preserve"> PAGEREF _Toc30371 </w:instrText>
+          </w:r>
+          <w:r>
+            <w:fldChar w:fldCharType="separate"/>
+          </w:r>
+          <w:r>
+            <w:t>7</w:t>
+          </w:r>
+          <w:r>
+            <w:fldChar w:fldCharType="end"/>
+          </w:r>
+          <w:r>
+            <w:rPr>
+              <w:rFonts w:asciiTheme="minorHAnsi" w:hAnsiTheme="minorHAnsi" w:eastAsiaTheme="minorEastAsia" w:cstheme="minorBidi"/>
+              <w:lang w:val="en-US" w:eastAsia="zh-CN" w:bidi="ar-SA"/>
+            </w:rPr>
+            <w:fldChar w:fldCharType="end"/>
+          </w:r>
+        </w:p>
+        <w:p>
+          <w:pPr>
+            <w:pStyle w:val="11"/>
+            <w:tabs>
+              <w:tab w:val="right" w:leader="dot" w:pos="8306"/>
+            </w:tabs>
+          </w:pPr>
+          <w:r>
+            <w:rPr>
+              <w:rFonts w:asciiTheme="minorHAnsi" w:hAnsiTheme="minorHAnsi" w:eastAsiaTheme="minorEastAsia" w:cstheme="minorBidi"/>
+              <w:lang w:val="en-US" w:eastAsia="zh-CN" w:bidi="ar-SA"/>
+            </w:rPr>
+            <w:fldChar w:fldCharType="begin"/>
+          </w:r>
+          <w:r>
+            <w:rPr>
+              <w:rFonts w:asciiTheme="minorHAnsi" w:hAnsiTheme="minorHAnsi" w:eastAsiaTheme="minorEastAsia" w:cstheme="minorBidi"/>
+              <w:lang w:val="en-US" w:eastAsia="zh-CN" w:bidi="ar-SA"/>
+            </w:rPr>
+            <w:instrText xml:space="preserve"> HYPERLINK \l _Toc6653 </w:instrText>
+          </w:r>
+          <w:r>
+            <w:rPr>
+              <w:rFonts w:asciiTheme="minorHAnsi" w:hAnsiTheme="minorHAnsi" w:eastAsiaTheme="minorEastAsia" w:cstheme="minorBidi"/>
+              <w:lang w:val="en-US" w:eastAsia="zh-CN" w:bidi="ar-SA"/>
+            </w:rPr>
+            <w:fldChar w:fldCharType="separate"/>
+          </w:r>
+          <w:r>
+            <w:rPr>
+              <w:rFonts w:hint="eastAsia"/>
+              <w:lang w:val="en-US" w:eastAsia="zh-CN"/>
+            </w:rPr>
+            <w:t>2.1.4. 2D界面</w:t>
+          </w:r>
+          <w:r>
+            <w:tab/>
+          </w:r>
+          <w:r>
+            <w:fldChar w:fldCharType="begin"/>
+          </w:r>
+          <w:r>
+            <w:instrText xml:space="preserve"> PAGEREF _Toc6653 </w:instrText>
+          </w:r>
+          <w:r>
+            <w:fldChar w:fldCharType="separate"/>
+          </w:r>
+          <w:r>
+            <w:t>8</w:t>
+          </w:r>
+          <w:r>
+            <w:fldChar w:fldCharType="end"/>
+          </w:r>
+          <w:r>
+            <w:rPr>
+              <w:rFonts w:asciiTheme="minorHAnsi" w:hAnsiTheme="minorHAnsi" w:eastAsiaTheme="minorEastAsia" w:cstheme="minorBidi"/>
+              <w:lang w:val="en-US" w:eastAsia="zh-CN" w:bidi="ar-SA"/>
+            </w:rPr>
+            <w:fldChar w:fldCharType="end"/>
+          </w:r>
+        </w:p>
+        <w:p>
+          <w:pPr>
+            <w:pStyle w:val="11"/>
+            <w:tabs>
+              <w:tab w:val="right" w:leader="dot" w:pos="8306"/>
+            </w:tabs>
+          </w:pPr>
+          <w:r>
+            <w:rPr>
+              <w:rFonts w:asciiTheme="minorHAnsi" w:hAnsiTheme="minorHAnsi" w:eastAsiaTheme="minorEastAsia" w:cstheme="minorBidi"/>
+              <w:lang w:val="en-US" w:eastAsia="zh-CN" w:bidi="ar-SA"/>
+            </w:rPr>
+            <w:fldChar w:fldCharType="begin"/>
+          </w:r>
+          <w:r>
+            <w:rPr>
+              <w:rFonts w:asciiTheme="minorHAnsi" w:hAnsiTheme="minorHAnsi" w:eastAsiaTheme="minorEastAsia" w:cstheme="minorBidi"/>
+              <w:lang w:val="en-US" w:eastAsia="zh-CN" w:bidi="ar-SA"/>
+            </w:rPr>
+            <w:instrText xml:space="preserve"> HYPERLINK \l _Toc17040 </w:instrText>
+          </w:r>
+          <w:r>
+            <w:rPr>
+              <w:rFonts w:asciiTheme="minorHAnsi" w:hAnsiTheme="minorHAnsi" w:eastAsiaTheme="minorEastAsia" w:cstheme="minorBidi"/>
+              <w:lang w:val="en-US" w:eastAsia="zh-CN" w:bidi="ar-SA"/>
+            </w:rPr>
+            <w:fldChar w:fldCharType="separate"/>
+          </w:r>
+          <w:r>
+            <w:rPr>
+              <w:rFonts w:hint="eastAsia"/>
+              <w:lang w:val="en-US" w:eastAsia="zh-CN"/>
+            </w:rPr>
+            <w:t>2.1.5. 3D界面</w:t>
+          </w:r>
+          <w:r>
+            <w:tab/>
+          </w:r>
+          <w:r>
+            <w:fldChar w:fldCharType="begin"/>
+          </w:r>
+          <w:r>
+            <w:instrText xml:space="preserve"> PAGEREF _Toc17040 </w:instrText>
+          </w:r>
+          <w:r>
+            <w:fldChar w:fldCharType="separate"/>
+          </w:r>
+          <w:r>
+            <w:t>9</w:t>
+          </w:r>
+          <w:r>
+            <w:fldChar w:fldCharType="end"/>
+          </w:r>
+          <w:r>
+            <w:rPr>
+              <w:rFonts w:asciiTheme="minorHAnsi" w:hAnsiTheme="minorHAnsi" w:eastAsiaTheme="minorEastAsia" w:cstheme="minorBidi"/>
+              <w:lang w:val="en-US" w:eastAsia="zh-CN" w:bidi="ar-SA"/>
+            </w:rPr>
+            <w:fldChar w:fldCharType="end"/>
+          </w:r>
+        </w:p>
+        <w:p>
+          <w:pPr>
+            <w:pStyle w:val="11"/>
+            <w:tabs>
+              <w:tab w:val="right" w:leader="dot" w:pos="8306"/>
+            </w:tabs>
+          </w:pPr>
+          <w:r>
+            <w:rPr>
+              <w:rFonts w:asciiTheme="minorHAnsi" w:hAnsiTheme="minorHAnsi" w:eastAsiaTheme="minorEastAsia" w:cstheme="minorBidi"/>
+              <w:lang w:val="en-US" w:eastAsia="zh-CN" w:bidi="ar-SA"/>
+            </w:rPr>
+            <w:fldChar w:fldCharType="begin"/>
+          </w:r>
+          <w:r>
+            <w:rPr>
+              <w:rFonts w:asciiTheme="minorHAnsi" w:hAnsiTheme="minorHAnsi" w:eastAsiaTheme="minorEastAsia" w:cstheme="minorBidi"/>
+              <w:lang w:val="en-US" w:eastAsia="zh-CN" w:bidi="ar-SA"/>
+            </w:rPr>
+            <w:instrText xml:space="preserve"> HYPERLINK \l _Toc3683 </w:instrText>
+          </w:r>
+          <w:r>
+            <w:rPr>
+              <w:rFonts w:asciiTheme="minorHAnsi" w:hAnsiTheme="minorHAnsi" w:eastAsiaTheme="minorEastAsia" w:cstheme="minorBidi"/>
+              <w:lang w:val="en-US" w:eastAsia="zh-CN" w:bidi="ar-SA"/>
+            </w:rPr>
+            <w:fldChar w:fldCharType="separate"/>
+          </w:r>
+          <w:r>
+            <w:rPr>
+              <w:rFonts w:hint="eastAsia"/>
+              <w:lang w:val="en-US" w:eastAsia="zh-CN"/>
+            </w:rPr>
+            <w:t>2.1.6. 设置界面</w:t>
+          </w:r>
+          <w:r>
+            <w:tab/>
+          </w:r>
+          <w:r>
+            <w:fldChar w:fldCharType="begin"/>
+          </w:r>
+          <w:r>
+            <w:instrText xml:space="preserve"> PAGEREF _Toc3683 </w:instrText>
+          </w:r>
+          <w:r>
+            <w:fldChar w:fldCharType="separate"/>
+          </w:r>
+          <w:r>
+            <w:t>10</w:t>
+          </w:r>
+          <w:r>
+            <w:fldChar w:fldCharType="end"/>
+          </w:r>
+          <w:r>
+            <w:rPr>
+              <w:rFonts w:asciiTheme="minorHAnsi" w:hAnsiTheme="minorHAnsi" w:eastAsiaTheme="minorEastAsia" w:cstheme="minorBidi"/>
+              <w:lang w:val="en-US" w:eastAsia="zh-CN" w:bidi="ar-SA"/>
+            </w:rPr>
+            <w:fldChar w:fldCharType="end"/>
+          </w:r>
+        </w:p>
+        <w:p>
+          <w:pPr>
+            <w:pStyle w:val="11"/>
+            <w:tabs>
+              <w:tab w:val="right" w:leader="dot" w:pos="8306"/>
+            </w:tabs>
+          </w:pPr>
+          <w:r>
+            <w:rPr>
+              <w:rFonts w:asciiTheme="minorHAnsi" w:hAnsiTheme="minorHAnsi" w:eastAsiaTheme="minorEastAsia" w:cstheme="minorBidi"/>
+              <w:lang w:val="en-US" w:eastAsia="zh-CN" w:bidi="ar-SA"/>
+            </w:rPr>
+            <w:fldChar w:fldCharType="begin"/>
+          </w:r>
+          <w:r>
+            <w:rPr>
+              <w:rFonts w:asciiTheme="minorHAnsi" w:hAnsiTheme="minorHAnsi" w:eastAsiaTheme="minorEastAsia" w:cstheme="minorBidi"/>
+              <w:lang w:val="en-US" w:eastAsia="zh-CN" w:bidi="ar-SA"/>
+            </w:rPr>
+            <w:instrText xml:space="preserve"> HYPERLINK \l _Toc8689 </w:instrText>
+          </w:r>
+          <w:r>
+            <w:rPr>
+              <w:rFonts w:asciiTheme="minorHAnsi" w:hAnsiTheme="minorHAnsi" w:eastAsiaTheme="minorEastAsia" w:cstheme="minorBidi"/>
+              <w:lang w:val="en-US" w:eastAsia="zh-CN" w:bidi="ar-SA"/>
+            </w:rPr>
+            <w:fldChar w:fldCharType="separate"/>
+          </w:r>
+          <w:r>
+            <w:rPr>
+              <w:rFonts w:hint="eastAsia"/>
+              <w:lang w:val="en-US" w:eastAsia="zh-CN"/>
+            </w:rPr>
+            <w:t>2.1.7. 表格界面</w:t>
+          </w:r>
+          <w:r>
+            <w:tab/>
+          </w:r>
+          <w:r>
+            <w:fldChar w:fldCharType="begin"/>
+          </w:r>
+          <w:r>
+            <w:instrText xml:space="preserve"> PAGEREF _Toc8689 </w:instrText>
+          </w:r>
+          <w:r>
+            <w:fldChar w:fldCharType="separate"/>
+          </w:r>
+          <w:r>
+            <w:t>11</w:t>
+          </w:r>
+          <w:r>
+            <w:fldChar w:fldCharType="end"/>
+          </w:r>
+          <w:r>
+            <w:rPr>
+              <w:rFonts w:asciiTheme="minorHAnsi" w:hAnsiTheme="minorHAnsi" w:eastAsiaTheme="minorEastAsia" w:cstheme="minorBidi"/>
+              <w:lang w:val="en-US" w:eastAsia="zh-CN" w:bidi="ar-SA"/>
+            </w:rPr>
+            <w:fldChar w:fldCharType="end"/>
+          </w:r>
+        </w:p>
+        <w:p>
+          <w:pPr>
+            <w:pStyle w:val="10"/>
+            <w:tabs>
+              <w:tab w:val="right" w:leader="dot" w:pos="8306"/>
+            </w:tabs>
+          </w:pPr>
+          <w:r>
+            <w:rPr>
+              <w:rFonts w:asciiTheme="minorHAnsi" w:hAnsiTheme="minorHAnsi" w:eastAsiaTheme="minorEastAsia" w:cstheme="minorBidi"/>
+              <w:lang w:val="en-US" w:eastAsia="zh-CN" w:bidi="ar-SA"/>
+            </w:rPr>
+            <w:fldChar w:fldCharType="begin"/>
+          </w:r>
+          <w:r>
+            <w:rPr>
+              <w:rFonts w:asciiTheme="minorHAnsi" w:hAnsiTheme="minorHAnsi" w:eastAsiaTheme="minorEastAsia" w:cstheme="minorBidi"/>
+              <w:lang w:val="en-US" w:eastAsia="zh-CN" w:bidi="ar-SA"/>
+            </w:rPr>
+            <w:instrText xml:space="preserve"> HYPERLINK \l _Toc27432 </w:instrText>
+          </w:r>
+          <w:r>
+            <w:rPr>
+              <w:rFonts w:asciiTheme="minorHAnsi" w:hAnsiTheme="minorHAnsi" w:eastAsiaTheme="minorEastAsia" w:cstheme="minorBidi"/>
+              <w:lang w:val="en-US" w:eastAsia="zh-CN" w:bidi="ar-SA"/>
+            </w:rPr>
+            <w:fldChar w:fldCharType="separate"/>
+          </w:r>
+          <w:r>
+            <w:rPr>
+              <w:rFonts w:hint="default"/>
+              <w:lang w:val="en-US" w:eastAsia="zh-CN"/>
+            </w:rPr>
+            <w:t xml:space="preserve">2. </w:t>
+          </w:r>
+          <w:r>
+            <w:rPr>
+              <w:rFonts w:hint="eastAsia"/>
+              <w:lang w:val="en-US" w:eastAsia="zh-CN"/>
+            </w:rPr>
+            <w:t>ALC操作说明及注意事项</w:t>
+          </w:r>
+          <w:r>
+            <w:tab/>
+          </w:r>
+          <w:r>
+            <w:fldChar w:fldCharType="begin"/>
+          </w:r>
+          <w:r>
+            <w:instrText xml:space="preserve"> PAGEREF _Toc27432 </w:instrText>
+          </w:r>
+          <w:r>
+            <w:fldChar w:fldCharType="separate"/>
+          </w:r>
+          <w:r>
+            <w:t>11</w:t>
+          </w:r>
+          <w:r>
+            <w:fldChar w:fldCharType="end"/>
+          </w:r>
+          <w:r>
+            <w:rPr>
+              <w:rFonts w:asciiTheme="minorHAnsi" w:hAnsiTheme="minorHAnsi" w:eastAsiaTheme="minorEastAsia" w:cstheme="minorBidi"/>
+              <w:lang w:val="en-US" w:eastAsia="zh-CN" w:bidi="ar-SA"/>
+            </w:rPr>
+            <w:fldChar w:fldCharType="end"/>
+          </w:r>
+        </w:p>
+        <w:p>
+          <w:pPr>
+            <w:pStyle w:val="11"/>
+            <w:tabs>
+              <w:tab w:val="right" w:leader="dot" w:pos="8306"/>
+            </w:tabs>
+          </w:pPr>
+          <w:r>
+            <w:rPr>
+              <w:rFonts w:asciiTheme="minorHAnsi" w:hAnsiTheme="minorHAnsi" w:eastAsiaTheme="minorEastAsia" w:cstheme="minorBidi"/>
+              <w:lang w:val="en-US" w:eastAsia="zh-CN" w:bidi="ar-SA"/>
+            </w:rPr>
+            <w:fldChar w:fldCharType="begin"/>
+          </w:r>
+          <w:r>
+            <w:rPr>
+              <w:rFonts w:asciiTheme="minorHAnsi" w:hAnsiTheme="minorHAnsi" w:eastAsiaTheme="minorEastAsia" w:cstheme="minorBidi"/>
+              <w:lang w:val="en-US" w:eastAsia="zh-CN" w:bidi="ar-SA"/>
+            </w:rPr>
+            <w:instrText xml:space="preserve"> HYPERLINK \l _Toc2324 </w:instrText>
+          </w:r>
+          <w:r>
+            <w:rPr>
+              <w:rFonts w:asciiTheme="minorHAnsi" w:hAnsiTheme="minorHAnsi" w:eastAsiaTheme="minorEastAsia" w:cstheme="minorBidi"/>
+              <w:lang w:val="en-US" w:eastAsia="zh-CN" w:bidi="ar-SA"/>
+            </w:rPr>
+            <w:fldChar w:fldCharType="separate"/>
+          </w:r>
+          <w:r>
+            <w:rPr>
+              <w:rFonts w:hint="eastAsia"/>
+              <w:lang w:val="en-US" w:eastAsia="zh-CN"/>
+            </w:rPr>
+            <w:t>2.2.1. PLC功能键的使用</w:t>
+          </w:r>
+          <w:r>
+            <w:tab/>
+          </w:r>
+          <w:r>
+            <w:fldChar w:fldCharType="begin"/>
+          </w:r>
+          <w:r>
+            <w:instrText xml:space="preserve"> PAGEREF _Toc2324 </w:instrText>
+          </w:r>
+          <w:r>
+            <w:fldChar w:fldCharType="separate"/>
+          </w:r>
+          <w:r>
+            <w:t>11</w:t>
+          </w:r>
+          <w:r>
+            <w:fldChar w:fldCharType="end"/>
+          </w:r>
+          <w:r>
+            <w:rPr>
+              <w:rFonts w:asciiTheme="minorHAnsi" w:hAnsiTheme="minorHAnsi" w:eastAsiaTheme="minorEastAsia" w:cstheme="minorBidi"/>
+              <w:lang w:val="en-US" w:eastAsia="zh-CN" w:bidi="ar-SA"/>
+            </w:rPr>
+            <w:fldChar w:fldCharType="end"/>
+          </w:r>
+        </w:p>
+        <w:p>
+          <w:pPr>
+            <w:pStyle w:val="11"/>
+            <w:tabs>
+              <w:tab w:val="right" w:leader="dot" w:pos="8306"/>
+            </w:tabs>
+          </w:pPr>
+          <w:r>
+            <w:rPr>
+              <w:rFonts w:asciiTheme="minorHAnsi" w:hAnsiTheme="minorHAnsi" w:eastAsiaTheme="minorEastAsia" w:cstheme="minorBidi"/>
+              <w:lang w:val="en-US" w:eastAsia="zh-CN" w:bidi="ar-SA"/>
+            </w:rPr>
+            <w:fldChar w:fldCharType="begin"/>
+          </w:r>
+          <w:r>
+            <w:rPr>
+              <w:rFonts w:asciiTheme="minorHAnsi" w:hAnsiTheme="minorHAnsi" w:eastAsiaTheme="minorEastAsia" w:cstheme="minorBidi"/>
+              <w:lang w:val="en-US" w:eastAsia="zh-CN" w:bidi="ar-SA"/>
+            </w:rPr>
+            <w:instrText xml:space="preserve"> HYPERLINK \l _Toc29452 </w:instrText>
+          </w:r>
+          <w:r>
+            <w:rPr>
+              <w:rFonts w:asciiTheme="minorHAnsi" w:hAnsiTheme="minorHAnsi" w:eastAsiaTheme="minorEastAsia" w:cstheme="minorBidi"/>
+              <w:lang w:val="en-US" w:eastAsia="zh-CN" w:bidi="ar-SA"/>
+            </w:rPr>
+            <w:fldChar w:fldCharType="separate"/>
+          </w:r>
+          <w:r>
+            <w:rPr>
+              <w:rFonts w:hint="eastAsia"/>
+              <w:lang w:val="en-US" w:eastAsia="zh-CN"/>
+            </w:rPr>
+            <w:t>2.2.2. 产品类型切换</w:t>
+          </w:r>
+          <w:r>
+            <w:tab/>
+          </w:r>
+          <w:r>
+            <w:fldChar w:fldCharType="begin"/>
+          </w:r>
+          <w:r>
+            <w:instrText xml:space="preserve"> PAGEREF _Toc29452 </w:instrText>
+          </w:r>
+          <w:r>
+            <w:fldChar w:fldCharType="separate"/>
+          </w:r>
+          <w:r>
+            <w:t>12</w:t>
+          </w:r>
+          <w:r>
+            <w:fldChar w:fldCharType="end"/>
+          </w:r>
+          <w:r>
+            <w:rPr>
+              <w:rFonts w:asciiTheme="minorHAnsi" w:hAnsiTheme="minorHAnsi" w:eastAsiaTheme="minorEastAsia" w:cstheme="minorBidi"/>
+              <w:lang w:val="en-US" w:eastAsia="zh-CN" w:bidi="ar-SA"/>
+            </w:rPr>
+            <w:fldChar w:fldCharType="end"/>
+          </w:r>
+        </w:p>
+        <w:p>
+          <w:pPr>
+            <w:pStyle w:val="11"/>
+            <w:tabs>
+              <w:tab w:val="right" w:leader="dot" w:pos="8306"/>
+            </w:tabs>
+          </w:pPr>
+          <w:r>
+            <w:rPr>
+              <w:rFonts w:asciiTheme="minorHAnsi" w:hAnsiTheme="minorHAnsi" w:eastAsiaTheme="minorEastAsia" w:cstheme="minorBidi"/>
+              <w:lang w:val="en-US" w:eastAsia="zh-CN" w:bidi="ar-SA"/>
+            </w:rPr>
+            <w:fldChar w:fldCharType="begin"/>
+          </w:r>
+          <w:r>
+            <w:rPr>
+              <w:rFonts w:asciiTheme="minorHAnsi" w:hAnsiTheme="minorHAnsi" w:eastAsiaTheme="minorEastAsia" w:cstheme="minorBidi"/>
+              <w:lang w:val="en-US" w:eastAsia="zh-CN" w:bidi="ar-SA"/>
+            </w:rPr>
+            <w:instrText xml:space="preserve"> HYPERLINK \l _Toc6304 </w:instrText>
+          </w:r>
+          <w:r>
+            <w:rPr>
+              <w:rFonts w:asciiTheme="minorHAnsi" w:hAnsiTheme="minorHAnsi" w:eastAsiaTheme="minorEastAsia" w:cstheme="minorBidi"/>
+              <w:lang w:val="en-US" w:eastAsia="zh-CN" w:bidi="ar-SA"/>
+            </w:rPr>
+            <w:fldChar w:fldCharType="separate"/>
+          </w:r>
+          <w:r>
+            <w:rPr>
+              <w:rFonts w:hint="eastAsia"/>
+              <w:lang w:val="en-US" w:eastAsia="zh-CN"/>
+            </w:rPr>
+            <w:t>2.2.3. 产品信息实时统计系统</w:t>
+          </w:r>
+          <w:r>
+            <w:tab/>
+          </w:r>
+          <w:r>
+            <w:fldChar w:fldCharType="begin"/>
+          </w:r>
+          <w:r>
+            <w:instrText xml:space="preserve"> PAGEREF _Toc6304 </w:instrText>
+          </w:r>
+          <w:r>
+            <w:fldChar w:fldCharType="separate"/>
+          </w:r>
+          <w:r>
+            <w:t>12</w:t>
           </w:r>
           <w:r>
             <w:fldChar w:fldCharType="end"/>
@@ -215,7 +1585,7 @@
               <w:rFonts w:asciiTheme="minorHAnsi" w:hAnsiTheme="minorHAnsi" w:eastAsiaTheme="minorEastAsia" w:cstheme="minorBidi"/>
               <w:lang w:val="en-US" w:eastAsia="zh-CN" w:bidi="ar-SA"/>
             </w:rPr>
-            <w:instrText xml:space="preserve"> HYPERLINK \l _Toc12857 </w:instrText>
+            <w:instrText xml:space="preserve"> HYPERLINK \l _Toc12638 </w:instrText>
           </w:r>
           <w:r>
             <w:rPr>
@@ -229,7 +1599,7 @@
               <w:rFonts w:hint="eastAsia"/>
               <w:lang w:val="en-US" w:eastAsia="zh-CN"/>
             </w:rPr>
-            <w:t>2. 海康相机软件安装及设置</w:t>
+            <w:t>三、 数据库查询软件界面介绍及使用</w:t>
           </w:r>
           <w:r>
             <w:tab/>
@@ -238,81 +1608,13 @@
             <w:fldChar w:fldCharType="begin"/>
           </w:r>
           <w:r>
-            <w:instrText xml:space="preserve"> PAGEREF _Toc12857 </w:instrText>
+            <w:instrText xml:space="preserve"> PAGEREF _Toc12638 </w:instrText>
           </w:r>
           <w:r>
             <w:fldChar w:fldCharType="separate"/>
           </w:r>
           <w:r>
-            <w:t>2</w:t>
-          </w:r>
-          <w:r>
-            <w:fldChar w:fldCharType="end"/>
-          </w:r>
-          <w:r>
-            <w:rPr>
-              <w:rFonts w:asciiTheme="minorHAnsi" w:hAnsiTheme="minorHAnsi" w:eastAsiaTheme="minorEastAsia" w:cstheme="minorBidi"/>
-              <w:lang w:val="en-US" w:eastAsia="zh-CN" w:bidi="ar-SA"/>
-            </w:rPr>
-            <w:fldChar w:fldCharType="end"/>
-          </w:r>
-        </w:p>
-        <w:p>
-          <w:pPr>
-            <w:pStyle w:val="9"/>
-            <w:tabs>
-              <w:tab w:val="right" w:leader="dot" w:pos="8306"/>
-            </w:tabs>
-          </w:pPr>
-          <w:r>
-            <w:rPr>
-              <w:rFonts w:asciiTheme="minorHAnsi" w:hAnsiTheme="minorHAnsi" w:eastAsiaTheme="minorEastAsia" w:cstheme="minorBidi"/>
-              <w:lang w:val="en-US" w:eastAsia="zh-CN" w:bidi="ar-SA"/>
-            </w:rPr>
-            <w:fldChar w:fldCharType="begin"/>
-          </w:r>
-          <w:r>
-            <w:rPr>
-              <w:rFonts w:asciiTheme="minorHAnsi" w:hAnsiTheme="minorHAnsi" w:eastAsiaTheme="minorEastAsia" w:cstheme="minorBidi"/>
-              <w:lang w:val="en-US" w:eastAsia="zh-CN" w:bidi="ar-SA"/>
-            </w:rPr>
-            <w:instrText xml:space="preserve"> HYPERLINK \l _Toc9372 </w:instrText>
-          </w:r>
-          <w:r>
-            <w:rPr>
-              <w:rFonts w:asciiTheme="minorHAnsi" w:hAnsiTheme="minorHAnsi" w:eastAsiaTheme="minorEastAsia" w:cstheme="minorBidi"/>
-              <w:lang w:val="en-US" w:eastAsia="zh-CN" w:bidi="ar-SA"/>
-            </w:rPr>
-            <w:fldChar w:fldCharType="separate"/>
-          </w:r>
-          <w:r>
-            <w:rPr>
-              <w:rFonts w:hint="default"/>
-              <w:lang w:val="en-US" w:eastAsia="zh-CN"/>
-            </w:rPr>
-            <w:t xml:space="preserve">3. </w:t>
-          </w:r>
-          <w:r>
-            <w:rPr>
-              <w:rFonts w:hint="eastAsia"/>
-              <w:lang w:val="en-US" w:eastAsia="zh-CN"/>
-            </w:rPr>
-            <w:t>基恩士LJX-A8000控制器软件安装及设置</w:t>
-          </w:r>
-          <w:r>
-            <w:tab/>
-          </w:r>
-          <w:r>
-            <w:fldChar w:fldCharType="begin"/>
-          </w:r>
-          <w:r>
-            <w:instrText xml:space="preserve"> PAGEREF _Toc9372 </w:instrText>
-          </w:r>
-          <w:r>
-            <w:fldChar w:fldCharType="separate"/>
-          </w:r>
-          <w:r>
-            <w:t>3</w:t>
+            <w:t>13</w:t>
           </w:r>
           <w:r>
             <w:fldChar w:fldCharType="end"/>
@@ -344,7 +1646,7 @@
               <w:rFonts w:asciiTheme="minorHAnsi" w:hAnsiTheme="minorHAnsi" w:eastAsiaTheme="minorEastAsia" w:cstheme="minorBidi"/>
               <w:lang w:val="en-US" w:eastAsia="zh-CN" w:bidi="ar-SA"/>
             </w:rPr>
-            <w:instrText xml:space="preserve"> HYPERLINK \l _Toc25269 </w:instrText>
+            <w:instrText xml:space="preserve"> HYPERLINK \l _Toc28388 </w:instrText>
           </w:r>
           <w:r>
             <w:rPr>
@@ -352,13 +1654,20 @@
               <w:lang w:val="en-US" w:eastAsia="zh-CN" w:bidi="ar-SA"/>
             </w:rPr>
             <w:fldChar w:fldCharType="separate"/>
+          </w:r>
+          <w:r>
+            <w:rPr>
+              <w:rFonts w:hint="default"/>
+              <w:lang w:val="en-US" w:eastAsia="zh-CN"/>
+            </w:rPr>
+            <w:t xml:space="preserve">1. </w:t>
           </w:r>
           <w:r>
             <w:rPr>
               <w:rFonts w:hint="eastAsia"/>
               <w:lang w:val="en-US" w:eastAsia="zh-CN"/>
             </w:rPr>
-            <w:t>1.3.1. 基恩士软件安装</w:t>
+            <w:t>数据库查询软件界面简介</w:t>
           </w:r>
           <w:r>
             <w:tab/>
@@ -367,13 +1676,13 @@
             <w:fldChar w:fldCharType="begin"/>
           </w:r>
           <w:r>
-            <w:instrText xml:space="preserve"> PAGEREF _Toc25269 </w:instrText>
+            <w:instrText xml:space="preserve"> PAGEREF _Toc28388 </w:instrText>
           </w:r>
           <w:r>
             <w:fldChar w:fldCharType="separate"/>
           </w:r>
           <w:r>
-            <w:t>3</w:t>
+            <w:t>13</w:t>
           </w:r>
           <w:r>
             <w:fldChar w:fldCharType="end"/>
@@ -388,7 +1697,7 @@
         </w:p>
         <w:p>
           <w:pPr>
-            <w:pStyle w:val="10"/>
+            <w:pStyle w:val="11"/>
             <w:tabs>
               <w:tab w:val="right" w:leader="dot" w:pos="8306"/>
             </w:tabs>
@@ -405,7 +1714,7 @@
               <w:rFonts w:asciiTheme="minorHAnsi" w:hAnsiTheme="minorHAnsi" w:eastAsiaTheme="minorEastAsia" w:cstheme="minorBidi"/>
               <w:lang w:val="en-US" w:eastAsia="zh-CN" w:bidi="ar-SA"/>
             </w:rPr>
-            <w:instrText xml:space="preserve"> HYPERLINK \l _Toc1426 </w:instrText>
+            <w:instrText xml:space="preserve"> HYPERLINK \l _Toc29318 </w:instrText>
           </w:r>
           <w:r>
             <w:rPr>
@@ -413,13 +1722,20 @@
               <w:lang w:val="en-US" w:eastAsia="zh-CN" w:bidi="ar-SA"/>
             </w:rPr>
             <w:fldChar w:fldCharType="separate"/>
+          </w:r>
+          <w:r>
+            <w:rPr>
+              <w:rFonts w:hint="default"/>
+              <w:lang w:val="en-US" w:eastAsia="zh-CN"/>
+            </w:rPr>
+            <w:t xml:space="preserve">4.1.1. </w:t>
           </w:r>
           <w:r>
             <w:rPr>
               <w:rFonts w:hint="eastAsia"/>
               <w:lang w:val="en-US" w:eastAsia="zh-CN"/>
             </w:rPr>
-            <w:t>1.3.2. 分配各个控制器的IP地址</w:t>
+            <w:t>数据查询页面</w:t>
           </w:r>
           <w:r>
             <w:tab/>
@@ -428,13 +1744,13 @@
             <w:fldChar w:fldCharType="begin"/>
           </w:r>
           <w:r>
-            <w:instrText xml:space="preserve"> PAGEREF _Toc1426 </w:instrText>
+            <w:instrText xml:space="preserve"> PAGEREF _Toc29318 </w:instrText>
           </w:r>
           <w:r>
             <w:fldChar w:fldCharType="separate"/>
           </w:r>
           <w:r>
-            <w:t>3</w:t>
+            <w:t>13</w:t>
           </w:r>
           <w:r>
             <w:fldChar w:fldCharType="end"/>
@@ -449,7 +1765,7 @@
         </w:p>
         <w:p>
           <w:pPr>
-            <w:pStyle w:val="10"/>
+            <w:pStyle w:val="11"/>
             <w:tabs>
               <w:tab w:val="right" w:leader="dot" w:pos="8306"/>
             </w:tabs>
@@ -466,7 +1782,7 @@
               <w:rFonts w:asciiTheme="minorHAnsi" w:hAnsiTheme="minorHAnsi" w:eastAsiaTheme="minorEastAsia" w:cstheme="minorBidi"/>
               <w:lang w:val="en-US" w:eastAsia="zh-CN" w:bidi="ar-SA"/>
             </w:rPr>
-            <w:instrText xml:space="preserve"> HYPERLINK \l _Toc17055 </w:instrText>
+            <w:instrText xml:space="preserve"> HYPERLINK \l _Toc30894 </w:instrText>
           </w:r>
           <w:r>
             <w:rPr>
@@ -474,13 +1790,20 @@
               <w:lang w:val="en-US" w:eastAsia="zh-CN" w:bidi="ar-SA"/>
             </w:rPr>
             <w:fldChar w:fldCharType="separate"/>
+          </w:r>
+          <w:r>
+            <w:rPr>
+              <w:rFonts w:hint="default"/>
+              <w:lang w:val="en-US" w:eastAsia="zh-CN"/>
+            </w:rPr>
+            <w:t xml:space="preserve">4.1.2. </w:t>
           </w:r>
           <w:r>
             <w:rPr>
               <w:rFonts w:hint="eastAsia"/>
               <w:lang w:val="en-US" w:eastAsia="zh-CN"/>
             </w:rPr>
-            <w:t>1.3.3. 导入控制器的初始设置</w:t>
+            <w:t>删除操作界面</w:t>
           </w:r>
           <w:r>
             <w:tab/>
@@ -489,13 +1812,13 @@
             <w:fldChar w:fldCharType="begin"/>
           </w:r>
           <w:r>
-            <w:instrText xml:space="preserve"> PAGEREF _Toc17055 </w:instrText>
+            <w:instrText xml:space="preserve"> PAGEREF _Toc30894 </w:instrText>
           </w:r>
           <w:r>
             <w:fldChar w:fldCharType="separate"/>
           </w:r>
           <w:r>
-            <w:t>3</w:t>
+            <w:t>14</w:t>
           </w:r>
           <w:r>
             <w:fldChar w:fldCharType="end"/>
@@ -510,7 +1833,7 @@
         </w:p>
         <w:p>
           <w:pPr>
-            <w:pStyle w:val="10"/>
+            <w:pStyle w:val="11"/>
             <w:tabs>
               <w:tab w:val="right" w:leader="dot" w:pos="8306"/>
             </w:tabs>
@@ -527,7 +1850,7 @@
               <w:rFonts w:asciiTheme="minorHAnsi" w:hAnsiTheme="minorHAnsi" w:eastAsiaTheme="minorEastAsia" w:cstheme="minorBidi"/>
               <w:lang w:val="en-US" w:eastAsia="zh-CN" w:bidi="ar-SA"/>
             </w:rPr>
-            <w:instrText xml:space="preserve"> HYPERLINK \l _Toc19359 </w:instrText>
+            <w:instrText xml:space="preserve"> HYPERLINK \l _Toc8699 </w:instrText>
           </w:r>
           <w:r>
             <w:rPr>
@@ -535,13 +1858,20 @@
               <w:lang w:val="en-US" w:eastAsia="zh-CN" w:bidi="ar-SA"/>
             </w:rPr>
             <w:fldChar w:fldCharType="separate"/>
+          </w:r>
+          <w:r>
+            <w:rPr>
+              <w:rFonts w:hint="default"/>
+              <w:lang w:val="en-US" w:eastAsia="zh-CN"/>
+            </w:rPr>
+            <w:t xml:space="preserve">4.1.3. </w:t>
           </w:r>
           <w:r>
             <w:rPr>
               <w:rFonts w:hint="eastAsia"/>
               <w:lang w:val="en-US" w:eastAsia="zh-CN"/>
             </w:rPr>
-            <w:t>1.3.4. 高度和倾斜校正</w:t>
+            <w:t>保存操作界面</w:t>
           </w:r>
           <w:r>
             <w:tab/>
@@ -550,13 +1880,13 @@
             <w:fldChar w:fldCharType="begin"/>
           </w:r>
           <w:r>
-            <w:instrText xml:space="preserve"> PAGEREF _Toc19359 </w:instrText>
+            <w:instrText xml:space="preserve"> PAGEREF _Toc8699 </w:instrText>
           </w:r>
           <w:r>
             <w:fldChar w:fldCharType="separate"/>
           </w:r>
           <w:r>
-            <w:t>4</w:t>
+            <w:t>14</w:t>
           </w:r>
           <w:r>
             <w:fldChar w:fldCharType="end"/>
@@ -571,7 +1901,7 @@
         </w:p>
         <w:p>
           <w:pPr>
-            <w:pStyle w:val="9"/>
+            <w:pStyle w:val="11"/>
             <w:tabs>
               <w:tab w:val="right" w:leader="dot" w:pos="8306"/>
             </w:tabs>
@@ -588,7 +1918,7 @@
               <w:rFonts w:asciiTheme="minorHAnsi" w:hAnsiTheme="minorHAnsi" w:eastAsiaTheme="minorEastAsia" w:cstheme="minorBidi"/>
               <w:lang w:val="en-US" w:eastAsia="zh-CN" w:bidi="ar-SA"/>
             </w:rPr>
-            <w:instrText xml:space="preserve"> HYPERLINK \l _Toc18996 </w:instrText>
+            <w:instrText xml:space="preserve"> HYPERLINK \l _Toc26105 </w:instrText>
           </w:r>
           <w:r>
             <w:rPr>
@@ -602,14 +1932,14 @@
               <w:rFonts w:hint="default"/>
               <w:lang w:val="en-US" w:eastAsia="zh-CN"/>
             </w:rPr>
-            <w:t xml:space="preserve">4. </w:t>
+            <w:t xml:space="preserve">4.1.4. </w:t>
           </w:r>
           <w:r>
             <w:rPr>
               <w:rFonts w:hint="eastAsia"/>
               <w:lang w:val="en-US" w:eastAsia="zh-CN"/>
             </w:rPr>
-            <w:t>ALC安装</w:t>
+            <w:t>设置界面</w:t>
           </w:r>
           <w:r>
             <w:tab/>
@@ -618,13 +1948,13 @@
             <w:fldChar w:fldCharType="begin"/>
           </w:r>
           <w:r>
-            <w:instrText xml:space="preserve"> PAGEREF _Toc18996 </w:instrText>
+            <w:instrText xml:space="preserve"> PAGEREF _Toc26105 </w:instrText>
           </w:r>
           <w:r>
             <w:fldChar w:fldCharType="separate"/>
           </w:r>
           <w:r>
-            <w:t>4</w:t>
+            <w:t>15</w:t>
           </w:r>
           <w:r>
             <w:fldChar w:fldCharType="end"/>
@@ -639,7 +1969,7 @@
         </w:p>
         <w:p>
           <w:pPr>
-            <w:pStyle w:val="10"/>
+            <w:pStyle w:val="11"/>
             <w:tabs>
               <w:tab w:val="right" w:leader="dot" w:pos="8306"/>
             </w:tabs>
@@ -656,7 +1986,7 @@
               <w:rFonts w:asciiTheme="minorHAnsi" w:hAnsiTheme="minorHAnsi" w:eastAsiaTheme="minorEastAsia" w:cstheme="minorBidi"/>
               <w:lang w:val="en-US" w:eastAsia="zh-CN" w:bidi="ar-SA"/>
             </w:rPr>
-            <w:instrText xml:space="preserve"> HYPERLINK \l _Toc18921 </w:instrText>
+            <w:instrText xml:space="preserve"> HYPERLINK \l _Toc16571 </w:instrText>
           </w:r>
           <w:r>
             <w:rPr>
@@ -664,13 +1994,20 @@
               <w:lang w:val="en-US" w:eastAsia="zh-CN" w:bidi="ar-SA"/>
             </w:rPr>
             <w:fldChar w:fldCharType="separate"/>
+          </w:r>
+          <w:r>
+            <w:rPr>
+              <w:rFonts w:hint="default"/>
+              <w:lang w:val="en-US" w:eastAsia="zh-CN"/>
+            </w:rPr>
+            <w:t xml:space="preserve">4.1.5. </w:t>
           </w:r>
           <w:r>
             <w:rPr>
               <w:rFonts w:hint="eastAsia"/>
               <w:lang w:val="en-US" w:eastAsia="zh-CN"/>
             </w:rPr>
-            <w:t>1.4.1. ALC软件初次安装</w:t>
+            <w:t>饼图界面</w:t>
           </w:r>
           <w:r>
             <w:tab/>
@@ -679,13 +2016,13 @@
             <w:fldChar w:fldCharType="begin"/>
           </w:r>
           <w:r>
-            <w:instrText xml:space="preserve"> PAGEREF _Toc18921 </w:instrText>
+            <w:instrText xml:space="preserve"> PAGEREF _Toc16571 </w:instrText>
           </w:r>
           <w:r>
             <w:fldChar w:fldCharType="separate"/>
           </w:r>
           <w:r>
-            <w:t>4</w:t>
+            <w:t>16</w:t>
           </w:r>
           <w:r>
             <w:fldChar w:fldCharType="end"/>
@@ -700,1344 +2037,7 @@
         </w:p>
         <w:p>
           <w:pPr>
-            <w:pStyle w:val="10"/>
-            <w:tabs>
-              <w:tab w:val="right" w:leader="dot" w:pos="8306"/>
-            </w:tabs>
-          </w:pPr>
-          <w:r>
-            <w:rPr>
-              <w:rFonts w:asciiTheme="minorHAnsi" w:hAnsiTheme="minorHAnsi" w:eastAsiaTheme="minorEastAsia" w:cstheme="minorBidi"/>
-              <w:lang w:val="en-US" w:eastAsia="zh-CN" w:bidi="ar-SA"/>
-            </w:rPr>
-            <w:fldChar w:fldCharType="begin"/>
-          </w:r>
-          <w:r>
-            <w:rPr>
-              <w:rFonts w:asciiTheme="minorHAnsi" w:hAnsiTheme="minorHAnsi" w:eastAsiaTheme="minorEastAsia" w:cstheme="minorBidi"/>
-              <w:lang w:val="en-US" w:eastAsia="zh-CN" w:bidi="ar-SA"/>
-            </w:rPr>
-            <w:instrText xml:space="preserve"> HYPERLINK \l _Toc16352 </w:instrText>
-          </w:r>
-          <w:r>
-            <w:rPr>
-              <w:rFonts w:asciiTheme="minorHAnsi" w:hAnsiTheme="minorHAnsi" w:eastAsiaTheme="minorEastAsia" w:cstheme="minorBidi"/>
-              <w:lang w:val="en-US" w:eastAsia="zh-CN" w:bidi="ar-SA"/>
-            </w:rPr>
-            <w:fldChar w:fldCharType="separate"/>
-          </w:r>
-          <w:r>
-            <w:rPr>
-              <w:rFonts w:hint="eastAsia"/>
-              <w:lang w:val="en-US" w:eastAsia="zh-CN"/>
-            </w:rPr>
-            <w:t>1.4.2. 视觉模块的更新</w:t>
-          </w:r>
-          <w:r>
-            <w:tab/>
-          </w:r>
-          <w:r>
-            <w:fldChar w:fldCharType="begin"/>
-          </w:r>
-          <w:r>
-            <w:instrText xml:space="preserve"> PAGEREF _Toc16352 </w:instrText>
-          </w:r>
-          <w:r>
-            <w:fldChar w:fldCharType="separate"/>
-          </w:r>
-          <w:r>
-            <w:t>4</w:t>
-          </w:r>
-          <w:r>
-            <w:fldChar w:fldCharType="end"/>
-          </w:r>
-          <w:r>
-            <w:rPr>
-              <w:rFonts w:asciiTheme="minorHAnsi" w:hAnsiTheme="minorHAnsi" w:eastAsiaTheme="minorEastAsia" w:cstheme="minorBidi"/>
-              <w:lang w:val="en-US" w:eastAsia="zh-CN" w:bidi="ar-SA"/>
-            </w:rPr>
-            <w:fldChar w:fldCharType="end"/>
-          </w:r>
-        </w:p>
-        <w:p>
-          <w:pPr>
-            <w:pStyle w:val="8"/>
-            <w:tabs>
-              <w:tab w:val="right" w:leader="dot" w:pos="8306"/>
-            </w:tabs>
-          </w:pPr>
-          <w:r>
-            <w:rPr>
-              <w:rFonts w:asciiTheme="minorHAnsi" w:hAnsiTheme="minorHAnsi" w:eastAsiaTheme="minorEastAsia" w:cstheme="minorBidi"/>
-              <w:lang w:val="en-US" w:eastAsia="zh-CN" w:bidi="ar-SA"/>
-            </w:rPr>
-            <w:fldChar w:fldCharType="begin"/>
-          </w:r>
-          <w:r>
-            <w:rPr>
-              <w:rFonts w:asciiTheme="minorHAnsi" w:hAnsiTheme="minorHAnsi" w:eastAsiaTheme="minorEastAsia" w:cstheme="minorBidi"/>
-              <w:lang w:val="en-US" w:eastAsia="zh-CN" w:bidi="ar-SA"/>
-            </w:rPr>
-            <w:instrText xml:space="preserve"> HYPERLINK \l _Toc2150 </w:instrText>
-          </w:r>
-          <w:r>
-            <w:rPr>
-              <w:rFonts w:asciiTheme="minorHAnsi" w:hAnsiTheme="minorHAnsi" w:eastAsiaTheme="minorEastAsia" w:cstheme="minorBidi"/>
-              <w:lang w:val="en-US" w:eastAsia="zh-CN" w:bidi="ar-SA"/>
-            </w:rPr>
-            <w:fldChar w:fldCharType="separate"/>
-          </w:r>
-          <w:r>
-            <w:rPr>
-              <w:rFonts w:hint="eastAsia"/>
-              <w:lang w:val="en-US" w:eastAsia="zh-CN"/>
-            </w:rPr>
-            <w:t>二、 ALC界面介绍及使用</w:t>
-          </w:r>
-          <w:r>
-            <w:tab/>
-          </w:r>
-          <w:r>
-            <w:fldChar w:fldCharType="begin"/>
-          </w:r>
-          <w:r>
-            <w:instrText xml:space="preserve"> PAGEREF _Toc2150 </w:instrText>
-          </w:r>
-          <w:r>
-            <w:fldChar w:fldCharType="separate"/>
-          </w:r>
-          <w:r>
-            <w:t>5</w:t>
-          </w:r>
-          <w:r>
-            <w:fldChar w:fldCharType="end"/>
-          </w:r>
-          <w:r>
-            <w:rPr>
-              <w:rFonts w:asciiTheme="minorHAnsi" w:hAnsiTheme="minorHAnsi" w:eastAsiaTheme="minorEastAsia" w:cstheme="minorBidi"/>
-              <w:lang w:val="en-US" w:eastAsia="zh-CN" w:bidi="ar-SA"/>
-            </w:rPr>
-            <w:fldChar w:fldCharType="end"/>
-          </w:r>
-        </w:p>
-        <w:p>
-          <w:pPr>
-            <w:pStyle w:val="9"/>
-            <w:tabs>
-              <w:tab w:val="right" w:leader="dot" w:pos="8306"/>
-            </w:tabs>
-          </w:pPr>
-          <w:r>
-            <w:rPr>
-              <w:rFonts w:asciiTheme="minorHAnsi" w:hAnsiTheme="minorHAnsi" w:eastAsiaTheme="minorEastAsia" w:cstheme="minorBidi"/>
-              <w:lang w:val="en-US" w:eastAsia="zh-CN" w:bidi="ar-SA"/>
-            </w:rPr>
-            <w:fldChar w:fldCharType="begin"/>
-          </w:r>
-          <w:r>
-            <w:rPr>
-              <w:rFonts w:asciiTheme="minorHAnsi" w:hAnsiTheme="minorHAnsi" w:eastAsiaTheme="minorEastAsia" w:cstheme="minorBidi"/>
-              <w:lang w:val="en-US" w:eastAsia="zh-CN" w:bidi="ar-SA"/>
-            </w:rPr>
-            <w:instrText xml:space="preserve"> HYPERLINK \l _Toc21120 </w:instrText>
-          </w:r>
-          <w:r>
-            <w:rPr>
-              <w:rFonts w:asciiTheme="minorHAnsi" w:hAnsiTheme="minorHAnsi" w:eastAsiaTheme="minorEastAsia" w:cstheme="minorBidi"/>
-              <w:lang w:val="en-US" w:eastAsia="zh-CN" w:bidi="ar-SA"/>
-            </w:rPr>
-            <w:fldChar w:fldCharType="separate"/>
-          </w:r>
-          <w:r>
-            <w:rPr>
-              <w:rFonts w:hint="default"/>
-              <w:lang w:val="en-US" w:eastAsia="zh-CN"/>
-            </w:rPr>
-            <w:t xml:space="preserve">1. </w:t>
-          </w:r>
-          <w:r>
-            <w:rPr>
-              <w:rFonts w:hint="eastAsia"/>
-              <w:lang w:val="en-US" w:eastAsia="zh-CN"/>
-            </w:rPr>
-            <w:t>ALC界面简介</w:t>
-          </w:r>
-          <w:r>
-            <w:tab/>
-          </w:r>
-          <w:r>
-            <w:fldChar w:fldCharType="begin"/>
-          </w:r>
-          <w:r>
-            <w:instrText xml:space="preserve"> PAGEREF _Toc21120 </w:instrText>
-          </w:r>
-          <w:r>
-            <w:fldChar w:fldCharType="separate"/>
-          </w:r>
-          <w:r>
-            <w:t>5</w:t>
-          </w:r>
-          <w:r>
-            <w:fldChar w:fldCharType="end"/>
-          </w:r>
-          <w:r>
-            <w:rPr>
-              <w:rFonts w:asciiTheme="minorHAnsi" w:hAnsiTheme="minorHAnsi" w:eastAsiaTheme="minorEastAsia" w:cstheme="minorBidi"/>
-              <w:lang w:val="en-US" w:eastAsia="zh-CN" w:bidi="ar-SA"/>
-            </w:rPr>
-            <w:fldChar w:fldCharType="end"/>
-          </w:r>
-        </w:p>
-        <w:p>
-          <w:pPr>
-            <w:pStyle w:val="10"/>
-            <w:tabs>
-              <w:tab w:val="right" w:leader="dot" w:pos="8306"/>
-            </w:tabs>
-          </w:pPr>
-          <w:r>
-            <w:rPr>
-              <w:rFonts w:asciiTheme="minorHAnsi" w:hAnsiTheme="minorHAnsi" w:eastAsiaTheme="minorEastAsia" w:cstheme="minorBidi"/>
-              <w:lang w:val="en-US" w:eastAsia="zh-CN" w:bidi="ar-SA"/>
-            </w:rPr>
-            <w:fldChar w:fldCharType="begin"/>
-          </w:r>
-          <w:r>
-            <w:rPr>
-              <w:rFonts w:asciiTheme="minorHAnsi" w:hAnsiTheme="minorHAnsi" w:eastAsiaTheme="minorEastAsia" w:cstheme="minorBidi"/>
-              <w:lang w:val="en-US" w:eastAsia="zh-CN" w:bidi="ar-SA"/>
-            </w:rPr>
-            <w:instrText xml:space="preserve"> HYPERLINK \l _Toc24670 </w:instrText>
-          </w:r>
-          <w:r>
-            <w:rPr>
-              <w:rFonts w:asciiTheme="minorHAnsi" w:hAnsiTheme="minorHAnsi" w:eastAsiaTheme="minorEastAsia" w:cstheme="minorBidi"/>
-              <w:lang w:val="en-US" w:eastAsia="zh-CN" w:bidi="ar-SA"/>
-            </w:rPr>
-            <w:fldChar w:fldCharType="separate"/>
-          </w:r>
-          <w:r>
-            <w:rPr>
-              <w:rFonts w:hint="eastAsia"/>
-              <w:lang w:val="en-US" w:eastAsia="zh-CN"/>
-            </w:rPr>
-            <w:t>2.1.1. 登录页面</w:t>
-          </w:r>
-          <w:r>
-            <w:tab/>
-          </w:r>
-          <w:r>
-            <w:fldChar w:fldCharType="begin"/>
-          </w:r>
-          <w:r>
-            <w:instrText xml:space="preserve"> PAGEREF _Toc24670 </w:instrText>
-          </w:r>
-          <w:r>
-            <w:fldChar w:fldCharType="separate"/>
-          </w:r>
-          <w:r>
-            <w:t>5</w:t>
-          </w:r>
-          <w:r>
-            <w:fldChar w:fldCharType="end"/>
-          </w:r>
-          <w:r>
-            <w:rPr>
-              <w:rFonts w:asciiTheme="minorHAnsi" w:hAnsiTheme="minorHAnsi" w:eastAsiaTheme="minorEastAsia" w:cstheme="minorBidi"/>
-              <w:lang w:val="en-US" w:eastAsia="zh-CN" w:bidi="ar-SA"/>
-            </w:rPr>
-            <w:fldChar w:fldCharType="end"/>
-          </w:r>
-        </w:p>
-        <w:p>
-          <w:pPr>
-            <w:pStyle w:val="10"/>
-            <w:tabs>
-              <w:tab w:val="right" w:leader="dot" w:pos="8306"/>
-            </w:tabs>
-          </w:pPr>
-          <w:r>
-            <w:rPr>
-              <w:rFonts w:asciiTheme="minorHAnsi" w:hAnsiTheme="minorHAnsi" w:eastAsiaTheme="minorEastAsia" w:cstheme="minorBidi"/>
-              <w:lang w:val="en-US" w:eastAsia="zh-CN" w:bidi="ar-SA"/>
-            </w:rPr>
-            <w:fldChar w:fldCharType="begin"/>
-          </w:r>
-          <w:r>
-            <w:rPr>
-              <w:rFonts w:asciiTheme="minorHAnsi" w:hAnsiTheme="minorHAnsi" w:eastAsiaTheme="minorEastAsia" w:cstheme="minorBidi"/>
-              <w:lang w:val="en-US" w:eastAsia="zh-CN" w:bidi="ar-SA"/>
-            </w:rPr>
-            <w:instrText xml:space="preserve"> HYPERLINK \l _Toc11441 </w:instrText>
-          </w:r>
-          <w:r>
-            <w:rPr>
-              <w:rFonts w:asciiTheme="minorHAnsi" w:hAnsiTheme="minorHAnsi" w:eastAsiaTheme="minorEastAsia" w:cstheme="minorBidi"/>
-              <w:lang w:val="en-US" w:eastAsia="zh-CN" w:bidi="ar-SA"/>
-            </w:rPr>
-            <w:fldChar w:fldCharType="separate"/>
-          </w:r>
-          <w:r>
-            <w:rPr>
-              <w:rFonts w:hint="eastAsia"/>
-              <w:lang w:val="en-US" w:eastAsia="zh-CN"/>
-            </w:rPr>
-            <w:t>2.1.2. 主页</w:t>
-          </w:r>
-          <w:r>
-            <w:tab/>
-          </w:r>
-          <w:r>
-            <w:fldChar w:fldCharType="begin"/>
-          </w:r>
-          <w:r>
-            <w:instrText xml:space="preserve"> PAGEREF _Toc11441 </w:instrText>
-          </w:r>
-          <w:r>
-            <w:fldChar w:fldCharType="separate"/>
-          </w:r>
-          <w:r>
-            <w:t>6</w:t>
-          </w:r>
-          <w:r>
-            <w:fldChar w:fldCharType="end"/>
-          </w:r>
-          <w:r>
-            <w:rPr>
-              <w:rFonts w:asciiTheme="minorHAnsi" w:hAnsiTheme="minorHAnsi" w:eastAsiaTheme="minorEastAsia" w:cstheme="minorBidi"/>
-              <w:lang w:val="en-US" w:eastAsia="zh-CN" w:bidi="ar-SA"/>
-            </w:rPr>
-            <w:fldChar w:fldCharType="end"/>
-          </w:r>
-        </w:p>
-        <w:p>
-          <w:pPr>
-            <w:pStyle w:val="10"/>
-            <w:tabs>
-              <w:tab w:val="right" w:leader="dot" w:pos="8306"/>
-            </w:tabs>
-          </w:pPr>
-          <w:r>
-            <w:rPr>
-              <w:rFonts w:asciiTheme="minorHAnsi" w:hAnsiTheme="minorHAnsi" w:eastAsiaTheme="minorEastAsia" w:cstheme="minorBidi"/>
-              <w:lang w:val="en-US" w:eastAsia="zh-CN" w:bidi="ar-SA"/>
-            </w:rPr>
-            <w:fldChar w:fldCharType="begin"/>
-          </w:r>
-          <w:r>
-            <w:rPr>
-              <w:rFonts w:asciiTheme="minorHAnsi" w:hAnsiTheme="minorHAnsi" w:eastAsiaTheme="minorEastAsia" w:cstheme="minorBidi"/>
-              <w:lang w:val="en-US" w:eastAsia="zh-CN" w:bidi="ar-SA"/>
-            </w:rPr>
-            <w:instrText xml:space="preserve"> HYPERLINK \l _Toc30371 </w:instrText>
-          </w:r>
-          <w:r>
-            <w:rPr>
-              <w:rFonts w:asciiTheme="minorHAnsi" w:hAnsiTheme="minorHAnsi" w:eastAsiaTheme="minorEastAsia" w:cstheme="minorBidi"/>
-              <w:lang w:val="en-US" w:eastAsia="zh-CN" w:bidi="ar-SA"/>
-            </w:rPr>
-            <w:fldChar w:fldCharType="separate"/>
-          </w:r>
-          <w:r>
-            <w:rPr>
-              <w:rFonts w:hint="eastAsia"/>
-              <w:lang w:val="en-US" w:eastAsia="zh-CN"/>
-            </w:rPr>
-            <w:t>2.1.3. PLC页面</w:t>
-          </w:r>
-          <w:r>
-            <w:tab/>
-          </w:r>
-          <w:r>
-            <w:fldChar w:fldCharType="begin"/>
-          </w:r>
-          <w:r>
-            <w:instrText xml:space="preserve"> PAGEREF _Toc30371 </w:instrText>
-          </w:r>
-          <w:r>
-            <w:fldChar w:fldCharType="separate"/>
-          </w:r>
-          <w:r>
-            <w:t>7</w:t>
-          </w:r>
-          <w:r>
-            <w:fldChar w:fldCharType="end"/>
-          </w:r>
-          <w:r>
-            <w:rPr>
-              <w:rFonts w:asciiTheme="minorHAnsi" w:hAnsiTheme="minorHAnsi" w:eastAsiaTheme="minorEastAsia" w:cstheme="minorBidi"/>
-              <w:lang w:val="en-US" w:eastAsia="zh-CN" w:bidi="ar-SA"/>
-            </w:rPr>
-            <w:fldChar w:fldCharType="end"/>
-          </w:r>
-        </w:p>
-        <w:p>
-          <w:pPr>
-            <w:pStyle w:val="10"/>
-            <w:tabs>
-              <w:tab w:val="right" w:leader="dot" w:pos="8306"/>
-            </w:tabs>
-          </w:pPr>
-          <w:r>
-            <w:rPr>
-              <w:rFonts w:asciiTheme="minorHAnsi" w:hAnsiTheme="minorHAnsi" w:eastAsiaTheme="minorEastAsia" w:cstheme="minorBidi"/>
-              <w:lang w:val="en-US" w:eastAsia="zh-CN" w:bidi="ar-SA"/>
-            </w:rPr>
-            <w:fldChar w:fldCharType="begin"/>
-          </w:r>
-          <w:r>
-            <w:rPr>
-              <w:rFonts w:asciiTheme="minorHAnsi" w:hAnsiTheme="minorHAnsi" w:eastAsiaTheme="minorEastAsia" w:cstheme="minorBidi"/>
-              <w:lang w:val="en-US" w:eastAsia="zh-CN" w:bidi="ar-SA"/>
-            </w:rPr>
-            <w:instrText xml:space="preserve"> HYPERLINK \l _Toc6653 </w:instrText>
-          </w:r>
-          <w:r>
-            <w:rPr>
-              <w:rFonts w:asciiTheme="minorHAnsi" w:hAnsiTheme="minorHAnsi" w:eastAsiaTheme="minorEastAsia" w:cstheme="minorBidi"/>
-              <w:lang w:val="en-US" w:eastAsia="zh-CN" w:bidi="ar-SA"/>
-            </w:rPr>
-            <w:fldChar w:fldCharType="separate"/>
-          </w:r>
-          <w:r>
-            <w:rPr>
-              <w:rFonts w:hint="eastAsia"/>
-              <w:lang w:val="en-US" w:eastAsia="zh-CN"/>
-            </w:rPr>
-            <w:t>2.1.4. 2D界面</w:t>
-          </w:r>
-          <w:r>
-            <w:tab/>
-          </w:r>
-          <w:r>
-            <w:fldChar w:fldCharType="begin"/>
-          </w:r>
-          <w:r>
-            <w:instrText xml:space="preserve"> PAGEREF _Toc6653 </w:instrText>
-          </w:r>
-          <w:r>
-            <w:fldChar w:fldCharType="separate"/>
-          </w:r>
-          <w:r>
-            <w:t>8</w:t>
-          </w:r>
-          <w:r>
-            <w:fldChar w:fldCharType="end"/>
-          </w:r>
-          <w:r>
-            <w:rPr>
-              <w:rFonts w:asciiTheme="minorHAnsi" w:hAnsiTheme="minorHAnsi" w:eastAsiaTheme="minorEastAsia" w:cstheme="minorBidi"/>
-              <w:lang w:val="en-US" w:eastAsia="zh-CN" w:bidi="ar-SA"/>
-            </w:rPr>
-            <w:fldChar w:fldCharType="end"/>
-          </w:r>
-        </w:p>
-        <w:p>
-          <w:pPr>
-            <w:pStyle w:val="10"/>
-            <w:tabs>
-              <w:tab w:val="right" w:leader="dot" w:pos="8306"/>
-            </w:tabs>
-          </w:pPr>
-          <w:r>
-            <w:rPr>
-              <w:rFonts w:asciiTheme="minorHAnsi" w:hAnsiTheme="minorHAnsi" w:eastAsiaTheme="minorEastAsia" w:cstheme="minorBidi"/>
-              <w:lang w:val="en-US" w:eastAsia="zh-CN" w:bidi="ar-SA"/>
-            </w:rPr>
-            <w:fldChar w:fldCharType="begin"/>
-          </w:r>
-          <w:r>
-            <w:rPr>
-              <w:rFonts w:asciiTheme="minorHAnsi" w:hAnsiTheme="minorHAnsi" w:eastAsiaTheme="minorEastAsia" w:cstheme="minorBidi"/>
-              <w:lang w:val="en-US" w:eastAsia="zh-CN" w:bidi="ar-SA"/>
-            </w:rPr>
-            <w:instrText xml:space="preserve"> HYPERLINK \l _Toc17040 </w:instrText>
-          </w:r>
-          <w:r>
-            <w:rPr>
-              <w:rFonts w:asciiTheme="minorHAnsi" w:hAnsiTheme="minorHAnsi" w:eastAsiaTheme="minorEastAsia" w:cstheme="minorBidi"/>
-              <w:lang w:val="en-US" w:eastAsia="zh-CN" w:bidi="ar-SA"/>
-            </w:rPr>
-            <w:fldChar w:fldCharType="separate"/>
-          </w:r>
-          <w:r>
-            <w:rPr>
-              <w:rFonts w:hint="eastAsia"/>
-              <w:lang w:val="en-US" w:eastAsia="zh-CN"/>
-            </w:rPr>
-            <w:t>2.1.5. 3D界面</w:t>
-          </w:r>
-          <w:r>
-            <w:tab/>
-          </w:r>
-          <w:r>
-            <w:fldChar w:fldCharType="begin"/>
-          </w:r>
-          <w:r>
-            <w:instrText xml:space="preserve"> PAGEREF _Toc17040 </w:instrText>
-          </w:r>
-          <w:r>
-            <w:fldChar w:fldCharType="separate"/>
-          </w:r>
-          <w:r>
-            <w:t>9</w:t>
-          </w:r>
-          <w:r>
-            <w:fldChar w:fldCharType="end"/>
-          </w:r>
-          <w:r>
-            <w:rPr>
-              <w:rFonts w:asciiTheme="minorHAnsi" w:hAnsiTheme="minorHAnsi" w:eastAsiaTheme="minorEastAsia" w:cstheme="minorBidi"/>
-              <w:lang w:val="en-US" w:eastAsia="zh-CN" w:bidi="ar-SA"/>
-            </w:rPr>
-            <w:fldChar w:fldCharType="end"/>
-          </w:r>
-        </w:p>
-        <w:p>
-          <w:pPr>
-            <w:pStyle w:val="10"/>
-            <w:tabs>
-              <w:tab w:val="right" w:leader="dot" w:pos="8306"/>
-            </w:tabs>
-          </w:pPr>
-          <w:r>
-            <w:rPr>
-              <w:rFonts w:asciiTheme="minorHAnsi" w:hAnsiTheme="minorHAnsi" w:eastAsiaTheme="minorEastAsia" w:cstheme="minorBidi"/>
-              <w:lang w:val="en-US" w:eastAsia="zh-CN" w:bidi="ar-SA"/>
-            </w:rPr>
-            <w:fldChar w:fldCharType="begin"/>
-          </w:r>
-          <w:r>
-            <w:rPr>
-              <w:rFonts w:asciiTheme="minorHAnsi" w:hAnsiTheme="minorHAnsi" w:eastAsiaTheme="minorEastAsia" w:cstheme="minorBidi"/>
-              <w:lang w:val="en-US" w:eastAsia="zh-CN" w:bidi="ar-SA"/>
-            </w:rPr>
-            <w:instrText xml:space="preserve"> HYPERLINK \l _Toc3683 </w:instrText>
-          </w:r>
-          <w:r>
-            <w:rPr>
-              <w:rFonts w:asciiTheme="minorHAnsi" w:hAnsiTheme="minorHAnsi" w:eastAsiaTheme="minorEastAsia" w:cstheme="minorBidi"/>
-              <w:lang w:val="en-US" w:eastAsia="zh-CN" w:bidi="ar-SA"/>
-            </w:rPr>
-            <w:fldChar w:fldCharType="separate"/>
-          </w:r>
-          <w:r>
-            <w:rPr>
-              <w:rFonts w:hint="eastAsia"/>
-              <w:lang w:val="en-US" w:eastAsia="zh-CN"/>
-            </w:rPr>
-            <w:t>2.1.6. 设置界面</w:t>
-          </w:r>
-          <w:r>
-            <w:tab/>
-          </w:r>
-          <w:r>
-            <w:fldChar w:fldCharType="begin"/>
-          </w:r>
-          <w:r>
-            <w:instrText xml:space="preserve"> PAGEREF _Toc3683 </w:instrText>
-          </w:r>
-          <w:r>
-            <w:fldChar w:fldCharType="separate"/>
-          </w:r>
-          <w:r>
-            <w:t>10</w:t>
-          </w:r>
-          <w:r>
-            <w:fldChar w:fldCharType="end"/>
-          </w:r>
-          <w:r>
-            <w:rPr>
-              <w:rFonts w:asciiTheme="minorHAnsi" w:hAnsiTheme="minorHAnsi" w:eastAsiaTheme="minorEastAsia" w:cstheme="minorBidi"/>
-              <w:lang w:val="en-US" w:eastAsia="zh-CN" w:bidi="ar-SA"/>
-            </w:rPr>
-            <w:fldChar w:fldCharType="end"/>
-          </w:r>
-        </w:p>
-        <w:p>
-          <w:pPr>
-            <w:pStyle w:val="10"/>
-            <w:tabs>
-              <w:tab w:val="right" w:leader="dot" w:pos="8306"/>
-            </w:tabs>
-          </w:pPr>
-          <w:r>
-            <w:rPr>
-              <w:rFonts w:asciiTheme="minorHAnsi" w:hAnsiTheme="minorHAnsi" w:eastAsiaTheme="minorEastAsia" w:cstheme="minorBidi"/>
-              <w:lang w:val="en-US" w:eastAsia="zh-CN" w:bidi="ar-SA"/>
-            </w:rPr>
-            <w:fldChar w:fldCharType="begin"/>
-          </w:r>
-          <w:r>
-            <w:rPr>
-              <w:rFonts w:asciiTheme="minorHAnsi" w:hAnsiTheme="minorHAnsi" w:eastAsiaTheme="minorEastAsia" w:cstheme="minorBidi"/>
-              <w:lang w:val="en-US" w:eastAsia="zh-CN" w:bidi="ar-SA"/>
-            </w:rPr>
-            <w:instrText xml:space="preserve"> HYPERLINK \l _Toc8689 </w:instrText>
-          </w:r>
-          <w:r>
-            <w:rPr>
-              <w:rFonts w:asciiTheme="minorHAnsi" w:hAnsiTheme="minorHAnsi" w:eastAsiaTheme="minorEastAsia" w:cstheme="minorBidi"/>
-              <w:lang w:val="en-US" w:eastAsia="zh-CN" w:bidi="ar-SA"/>
-            </w:rPr>
-            <w:fldChar w:fldCharType="separate"/>
-          </w:r>
-          <w:r>
-            <w:rPr>
-              <w:rFonts w:hint="eastAsia"/>
-              <w:lang w:val="en-US" w:eastAsia="zh-CN"/>
-            </w:rPr>
-            <w:t>2.1.7. 表格界面</w:t>
-          </w:r>
-          <w:r>
-            <w:tab/>
-          </w:r>
-          <w:r>
-            <w:fldChar w:fldCharType="begin"/>
-          </w:r>
-          <w:r>
-            <w:instrText xml:space="preserve"> PAGEREF _Toc8689 </w:instrText>
-          </w:r>
-          <w:r>
-            <w:fldChar w:fldCharType="separate"/>
-          </w:r>
-          <w:r>
-            <w:t>11</w:t>
-          </w:r>
-          <w:r>
-            <w:fldChar w:fldCharType="end"/>
-          </w:r>
-          <w:r>
-            <w:rPr>
-              <w:rFonts w:asciiTheme="minorHAnsi" w:hAnsiTheme="minorHAnsi" w:eastAsiaTheme="minorEastAsia" w:cstheme="minorBidi"/>
-              <w:lang w:val="en-US" w:eastAsia="zh-CN" w:bidi="ar-SA"/>
-            </w:rPr>
-            <w:fldChar w:fldCharType="end"/>
-          </w:r>
-        </w:p>
-        <w:p>
-          <w:pPr>
-            <w:pStyle w:val="9"/>
-            <w:tabs>
-              <w:tab w:val="right" w:leader="dot" w:pos="8306"/>
-            </w:tabs>
-          </w:pPr>
-          <w:r>
-            <w:rPr>
-              <w:rFonts w:asciiTheme="minorHAnsi" w:hAnsiTheme="minorHAnsi" w:eastAsiaTheme="minorEastAsia" w:cstheme="minorBidi"/>
-              <w:lang w:val="en-US" w:eastAsia="zh-CN" w:bidi="ar-SA"/>
-            </w:rPr>
-            <w:fldChar w:fldCharType="begin"/>
-          </w:r>
-          <w:r>
-            <w:rPr>
-              <w:rFonts w:asciiTheme="minorHAnsi" w:hAnsiTheme="minorHAnsi" w:eastAsiaTheme="minorEastAsia" w:cstheme="minorBidi"/>
-              <w:lang w:val="en-US" w:eastAsia="zh-CN" w:bidi="ar-SA"/>
-            </w:rPr>
-            <w:instrText xml:space="preserve"> HYPERLINK \l _Toc27432 </w:instrText>
-          </w:r>
-          <w:r>
-            <w:rPr>
-              <w:rFonts w:asciiTheme="minorHAnsi" w:hAnsiTheme="minorHAnsi" w:eastAsiaTheme="minorEastAsia" w:cstheme="minorBidi"/>
-              <w:lang w:val="en-US" w:eastAsia="zh-CN" w:bidi="ar-SA"/>
-            </w:rPr>
-            <w:fldChar w:fldCharType="separate"/>
-          </w:r>
-          <w:r>
-            <w:rPr>
-              <w:rFonts w:hint="default"/>
-              <w:lang w:val="en-US" w:eastAsia="zh-CN"/>
-            </w:rPr>
-            <w:t xml:space="preserve">2. </w:t>
-          </w:r>
-          <w:r>
-            <w:rPr>
-              <w:rFonts w:hint="eastAsia"/>
-              <w:lang w:val="en-US" w:eastAsia="zh-CN"/>
-            </w:rPr>
-            <w:t>ALC操作说明及注意事项</w:t>
-          </w:r>
-          <w:r>
-            <w:tab/>
-          </w:r>
-          <w:r>
-            <w:fldChar w:fldCharType="begin"/>
-          </w:r>
-          <w:r>
-            <w:instrText xml:space="preserve"> PAGEREF _Toc27432 </w:instrText>
-          </w:r>
-          <w:r>
-            <w:fldChar w:fldCharType="separate"/>
-          </w:r>
-          <w:r>
-            <w:t>11</w:t>
-          </w:r>
-          <w:r>
-            <w:fldChar w:fldCharType="end"/>
-          </w:r>
-          <w:r>
-            <w:rPr>
-              <w:rFonts w:asciiTheme="minorHAnsi" w:hAnsiTheme="minorHAnsi" w:eastAsiaTheme="minorEastAsia" w:cstheme="minorBidi"/>
-              <w:lang w:val="en-US" w:eastAsia="zh-CN" w:bidi="ar-SA"/>
-            </w:rPr>
-            <w:fldChar w:fldCharType="end"/>
-          </w:r>
-        </w:p>
-        <w:p>
-          <w:pPr>
-            <w:pStyle w:val="10"/>
-            <w:tabs>
-              <w:tab w:val="right" w:leader="dot" w:pos="8306"/>
-            </w:tabs>
-          </w:pPr>
-          <w:r>
-            <w:rPr>
-              <w:rFonts w:asciiTheme="minorHAnsi" w:hAnsiTheme="minorHAnsi" w:eastAsiaTheme="minorEastAsia" w:cstheme="minorBidi"/>
-              <w:lang w:val="en-US" w:eastAsia="zh-CN" w:bidi="ar-SA"/>
-            </w:rPr>
-            <w:fldChar w:fldCharType="begin"/>
-          </w:r>
-          <w:r>
-            <w:rPr>
-              <w:rFonts w:asciiTheme="minorHAnsi" w:hAnsiTheme="minorHAnsi" w:eastAsiaTheme="minorEastAsia" w:cstheme="minorBidi"/>
-              <w:lang w:val="en-US" w:eastAsia="zh-CN" w:bidi="ar-SA"/>
-            </w:rPr>
-            <w:instrText xml:space="preserve"> HYPERLINK \l _Toc2324 </w:instrText>
-          </w:r>
-          <w:r>
-            <w:rPr>
-              <w:rFonts w:asciiTheme="minorHAnsi" w:hAnsiTheme="minorHAnsi" w:eastAsiaTheme="minorEastAsia" w:cstheme="minorBidi"/>
-              <w:lang w:val="en-US" w:eastAsia="zh-CN" w:bidi="ar-SA"/>
-            </w:rPr>
-            <w:fldChar w:fldCharType="separate"/>
-          </w:r>
-          <w:r>
-            <w:rPr>
-              <w:rFonts w:hint="eastAsia"/>
-              <w:lang w:val="en-US" w:eastAsia="zh-CN"/>
-            </w:rPr>
-            <w:t>2.2.1. PLC功能键的使用</w:t>
-          </w:r>
-          <w:r>
-            <w:tab/>
-          </w:r>
-          <w:r>
-            <w:fldChar w:fldCharType="begin"/>
-          </w:r>
-          <w:r>
-            <w:instrText xml:space="preserve"> PAGEREF _Toc2324 </w:instrText>
-          </w:r>
-          <w:r>
-            <w:fldChar w:fldCharType="separate"/>
-          </w:r>
-          <w:r>
-            <w:t>11</w:t>
-          </w:r>
-          <w:r>
-            <w:fldChar w:fldCharType="end"/>
-          </w:r>
-          <w:r>
-            <w:rPr>
-              <w:rFonts w:asciiTheme="minorHAnsi" w:hAnsiTheme="minorHAnsi" w:eastAsiaTheme="minorEastAsia" w:cstheme="minorBidi"/>
-              <w:lang w:val="en-US" w:eastAsia="zh-CN" w:bidi="ar-SA"/>
-            </w:rPr>
-            <w:fldChar w:fldCharType="end"/>
-          </w:r>
-        </w:p>
-        <w:p>
-          <w:pPr>
-            <w:pStyle w:val="10"/>
-            <w:tabs>
-              <w:tab w:val="right" w:leader="dot" w:pos="8306"/>
-            </w:tabs>
-          </w:pPr>
-          <w:r>
-            <w:rPr>
-              <w:rFonts w:asciiTheme="minorHAnsi" w:hAnsiTheme="minorHAnsi" w:eastAsiaTheme="minorEastAsia" w:cstheme="minorBidi"/>
-              <w:lang w:val="en-US" w:eastAsia="zh-CN" w:bidi="ar-SA"/>
-            </w:rPr>
-            <w:fldChar w:fldCharType="begin"/>
-          </w:r>
-          <w:r>
-            <w:rPr>
-              <w:rFonts w:asciiTheme="minorHAnsi" w:hAnsiTheme="minorHAnsi" w:eastAsiaTheme="minorEastAsia" w:cstheme="minorBidi"/>
-              <w:lang w:val="en-US" w:eastAsia="zh-CN" w:bidi="ar-SA"/>
-            </w:rPr>
-            <w:instrText xml:space="preserve"> HYPERLINK \l _Toc29452 </w:instrText>
-          </w:r>
-          <w:r>
-            <w:rPr>
-              <w:rFonts w:asciiTheme="minorHAnsi" w:hAnsiTheme="minorHAnsi" w:eastAsiaTheme="minorEastAsia" w:cstheme="minorBidi"/>
-              <w:lang w:val="en-US" w:eastAsia="zh-CN" w:bidi="ar-SA"/>
-            </w:rPr>
-            <w:fldChar w:fldCharType="separate"/>
-          </w:r>
-          <w:r>
-            <w:rPr>
-              <w:rFonts w:hint="eastAsia"/>
-              <w:lang w:val="en-US" w:eastAsia="zh-CN"/>
-            </w:rPr>
-            <w:t>2.2.2. 产品类型切换</w:t>
-          </w:r>
-          <w:r>
-            <w:tab/>
-          </w:r>
-          <w:r>
-            <w:fldChar w:fldCharType="begin"/>
-          </w:r>
-          <w:r>
-            <w:instrText xml:space="preserve"> PAGEREF _Toc29452 </w:instrText>
-          </w:r>
-          <w:r>
-            <w:fldChar w:fldCharType="separate"/>
-          </w:r>
-          <w:r>
-            <w:t>12</w:t>
-          </w:r>
-          <w:r>
-            <w:fldChar w:fldCharType="end"/>
-          </w:r>
-          <w:r>
-            <w:rPr>
-              <w:rFonts w:asciiTheme="minorHAnsi" w:hAnsiTheme="minorHAnsi" w:eastAsiaTheme="minorEastAsia" w:cstheme="minorBidi"/>
-              <w:lang w:val="en-US" w:eastAsia="zh-CN" w:bidi="ar-SA"/>
-            </w:rPr>
-            <w:fldChar w:fldCharType="end"/>
-          </w:r>
-        </w:p>
-        <w:p>
-          <w:pPr>
-            <w:pStyle w:val="10"/>
-            <w:tabs>
-              <w:tab w:val="right" w:leader="dot" w:pos="8306"/>
-            </w:tabs>
-          </w:pPr>
-          <w:r>
-            <w:rPr>
-              <w:rFonts w:asciiTheme="minorHAnsi" w:hAnsiTheme="minorHAnsi" w:eastAsiaTheme="minorEastAsia" w:cstheme="minorBidi"/>
-              <w:lang w:val="en-US" w:eastAsia="zh-CN" w:bidi="ar-SA"/>
-            </w:rPr>
-            <w:fldChar w:fldCharType="begin"/>
-          </w:r>
-          <w:r>
-            <w:rPr>
-              <w:rFonts w:asciiTheme="minorHAnsi" w:hAnsiTheme="minorHAnsi" w:eastAsiaTheme="minorEastAsia" w:cstheme="minorBidi"/>
-              <w:lang w:val="en-US" w:eastAsia="zh-CN" w:bidi="ar-SA"/>
-            </w:rPr>
-            <w:instrText xml:space="preserve"> HYPERLINK \l _Toc6304 </w:instrText>
-          </w:r>
-          <w:r>
-            <w:rPr>
-              <w:rFonts w:asciiTheme="minorHAnsi" w:hAnsiTheme="minorHAnsi" w:eastAsiaTheme="minorEastAsia" w:cstheme="minorBidi"/>
-              <w:lang w:val="en-US" w:eastAsia="zh-CN" w:bidi="ar-SA"/>
-            </w:rPr>
-            <w:fldChar w:fldCharType="separate"/>
-          </w:r>
-          <w:r>
-            <w:rPr>
-              <w:rFonts w:hint="eastAsia"/>
-              <w:lang w:val="en-US" w:eastAsia="zh-CN"/>
-            </w:rPr>
-            <w:t>2.2.3. 产品信息实时统计系统</w:t>
-          </w:r>
-          <w:r>
-            <w:tab/>
-          </w:r>
-          <w:r>
-            <w:fldChar w:fldCharType="begin"/>
-          </w:r>
-          <w:r>
-            <w:instrText xml:space="preserve"> PAGEREF _Toc6304 </w:instrText>
-          </w:r>
-          <w:r>
-            <w:fldChar w:fldCharType="separate"/>
-          </w:r>
-          <w:r>
-            <w:t>12</w:t>
-          </w:r>
-          <w:r>
-            <w:fldChar w:fldCharType="end"/>
-          </w:r>
-          <w:r>
-            <w:rPr>
-              <w:rFonts w:asciiTheme="minorHAnsi" w:hAnsiTheme="minorHAnsi" w:eastAsiaTheme="minorEastAsia" w:cstheme="minorBidi"/>
-              <w:lang w:val="en-US" w:eastAsia="zh-CN" w:bidi="ar-SA"/>
-            </w:rPr>
-            <w:fldChar w:fldCharType="end"/>
-          </w:r>
-        </w:p>
-        <w:p>
-          <w:pPr>
-            <w:pStyle w:val="8"/>
-            <w:tabs>
-              <w:tab w:val="right" w:leader="dot" w:pos="8306"/>
-            </w:tabs>
-          </w:pPr>
-          <w:r>
-            <w:rPr>
-              <w:rFonts w:asciiTheme="minorHAnsi" w:hAnsiTheme="minorHAnsi" w:eastAsiaTheme="minorEastAsia" w:cstheme="minorBidi"/>
-              <w:lang w:val="en-US" w:eastAsia="zh-CN" w:bidi="ar-SA"/>
-            </w:rPr>
-            <w:fldChar w:fldCharType="begin"/>
-          </w:r>
-          <w:r>
-            <w:rPr>
-              <w:rFonts w:asciiTheme="minorHAnsi" w:hAnsiTheme="minorHAnsi" w:eastAsiaTheme="minorEastAsia" w:cstheme="minorBidi"/>
-              <w:lang w:val="en-US" w:eastAsia="zh-CN" w:bidi="ar-SA"/>
-            </w:rPr>
-            <w:instrText xml:space="preserve"> HYPERLINK \l _Toc12638 </w:instrText>
-          </w:r>
-          <w:r>
-            <w:rPr>
-              <w:rFonts w:asciiTheme="minorHAnsi" w:hAnsiTheme="minorHAnsi" w:eastAsiaTheme="minorEastAsia" w:cstheme="minorBidi"/>
-              <w:lang w:val="en-US" w:eastAsia="zh-CN" w:bidi="ar-SA"/>
-            </w:rPr>
-            <w:fldChar w:fldCharType="separate"/>
-          </w:r>
-          <w:r>
-            <w:rPr>
-              <w:rFonts w:hint="eastAsia"/>
-              <w:lang w:val="en-US" w:eastAsia="zh-CN"/>
-            </w:rPr>
-            <w:t>三、 数据库查询软件界面介绍及使用</w:t>
-          </w:r>
-          <w:r>
-            <w:tab/>
-          </w:r>
-          <w:r>
-            <w:fldChar w:fldCharType="begin"/>
-          </w:r>
-          <w:r>
-            <w:instrText xml:space="preserve"> PAGEREF _Toc12638 </w:instrText>
-          </w:r>
-          <w:r>
-            <w:fldChar w:fldCharType="separate"/>
-          </w:r>
-          <w:r>
-            <w:t>13</w:t>
-          </w:r>
-          <w:r>
-            <w:fldChar w:fldCharType="end"/>
-          </w:r>
-          <w:r>
-            <w:rPr>
-              <w:rFonts w:asciiTheme="minorHAnsi" w:hAnsiTheme="minorHAnsi" w:eastAsiaTheme="minorEastAsia" w:cstheme="minorBidi"/>
-              <w:lang w:val="en-US" w:eastAsia="zh-CN" w:bidi="ar-SA"/>
-            </w:rPr>
-            <w:fldChar w:fldCharType="end"/>
-          </w:r>
-        </w:p>
-        <w:p>
-          <w:pPr>
-            <w:pStyle w:val="9"/>
-            <w:tabs>
-              <w:tab w:val="right" w:leader="dot" w:pos="8306"/>
-            </w:tabs>
-          </w:pPr>
-          <w:r>
-            <w:rPr>
-              <w:rFonts w:asciiTheme="minorHAnsi" w:hAnsiTheme="minorHAnsi" w:eastAsiaTheme="minorEastAsia" w:cstheme="minorBidi"/>
-              <w:lang w:val="en-US" w:eastAsia="zh-CN" w:bidi="ar-SA"/>
-            </w:rPr>
-            <w:fldChar w:fldCharType="begin"/>
-          </w:r>
-          <w:r>
-            <w:rPr>
-              <w:rFonts w:asciiTheme="minorHAnsi" w:hAnsiTheme="minorHAnsi" w:eastAsiaTheme="minorEastAsia" w:cstheme="minorBidi"/>
-              <w:lang w:val="en-US" w:eastAsia="zh-CN" w:bidi="ar-SA"/>
-            </w:rPr>
-            <w:instrText xml:space="preserve"> HYPERLINK \l _Toc28388 </w:instrText>
-          </w:r>
-          <w:r>
-            <w:rPr>
-              <w:rFonts w:asciiTheme="minorHAnsi" w:hAnsiTheme="minorHAnsi" w:eastAsiaTheme="minorEastAsia" w:cstheme="minorBidi"/>
-              <w:lang w:val="en-US" w:eastAsia="zh-CN" w:bidi="ar-SA"/>
-            </w:rPr>
-            <w:fldChar w:fldCharType="separate"/>
-          </w:r>
-          <w:r>
-            <w:rPr>
-              <w:rFonts w:hint="default"/>
-              <w:lang w:val="en-US" w:eastAsia="zh-CN"/>
-            </w:rPr>
-            <w:t xml:space="preserve">1. </w:t>
-          </w:r>
-          <w:r>
-            <w:rPr>
-              <w:rFonts w:hint="eastAsia"/>
-              <w:lang w:val="en-US" w:eastAsia="zh-CN"/>
-            </w:rPr>
-            <w:t>数据库查询软件界面简介</w:t>
-          </w:r>
-          <w:r>
-            <w:tab/>
-          </w:r>
-          <w:r>
-            <w:fldChar w:fldCharType="begin"/>
-          </w:r>
-          <w:r>
-            <w:instrText xml:space="preserve"> PAGEREF _Toc28388 </w:instrText>
-          </w:r>
-          <w:r>
-            <w:fldChar w:fldCharType="separate"/>
-          </w:r>
-          <w:r>
-            <w:t>13</w:t>
-          </w:r>
-          <w:r>
-            <w:fldChar w:fldCharType="end"/>
-          </w:r>
-          <w:r>
-            <w:rPr>
-              <w:rFonts w:asciiTheme="minorHAnsi" w:hAnsiTheme="minorHAnsi" w:eastAsiaTheme="minorEastAsia" w:cstheme="minorBidi"/>
-              <w:lang w:val="en-US" w:eastAsia="zh-CN" w:bidi="ar-SA"/>
-            </w:rPr>
-            <w:fldChar w:fldCharType="end"/>
-          </w:r>
-        </w:p>
-        <w:p>
-          <w:pPr>
-            <w:pStyle w:val="10"/>
-            <w:tabs>
-              <w:tab w:val="right" w:leader="dot" w:pos="8306"/>
-            </w:tabs>
-          </w:pPr>
-          <w:r>
-            <w:rPr>
-              <w:rFonts w:asciiTheme="minorHAnsi" w:hAnsiTheme="minorHAnsi" w:eastAsiaTheme="minorEastAsia" w:cstheme="minorBidi"/>
-              <w:lang w:val="en-US" w:eastAsia="zh-CN" w:bidi="ar-SA"/>
-            </w:rPr>
-            <w:fldChar w:fldCharType="begin"/>
-          </w:r>
-          <w:r>
-            <w:rPr>
-              <w:rFonts w:asciiTheme="minorHAnsi" w:hAnsiTheme="minorHAnsi" w:eastAsiaTheme="minorEastAsia" w:cstheme="minorBidi"/>
-              <w:lang w:val="en-US" w:eastAsia="zh-CN" w:bidi="ar-SA"/>
-            </w:rPr>
-            <w:instrText xml:space="preserve"> HYPERLINK \l _Toc29318 </w:instrText>
-          </w:r>
-          <w:r>
-            <w:rPr>
-              <w:rFonts w:asciiTheme="minorHAnsi" w:hAnsiTheme="minorHAnsi" w:eastAsiaTheme="minorEastAsia" w:cstheme="minorBidi"/>
-              <w:lang w:val="en-US" w:eastAsia="zh-CN" w:bidi="ar-SA"/>
-            </w:rPr>
-            <w:fldChar w:fldCharType="separate"/>
-          </w:r>
-          <w:r>
-            <w:rPr>
-              <w:rFonts w:hint="default"/>
-              <w:lang w:val="en-US" w:eastAsia="zh-CN"/>
-            </w:rPr>
-            <w:t xml:space="preserve">4.1.1. </w:t>
-          </w:r>
-          <w:r>
-            <w:rPr>
-              <w:rFonts w:hint="eastAsia"/>
-              <w:lang w:val="en-US" w:eastAsia="zh-CN"/>
-            </w:rPr>
-            <w:t>数据查询页面</w:t>
-          </w:r>
-          <w:r>
-            <w:tab/>
-          </w:r>
-          <w:r>
-            <w:fldChar w:fldCharType="begin"/>
-          </w:r>
-          <w:r>
-            <w:instrText xml:space="preserve"> PAGEREF _Toc29318 </w:instrText>
-          </w:r>
-          <w:r>
-            <w:fldChar w:fldCharType="separate"/>
-          </w:r>
-          <w:r>
-            <w:t>13</w:t>
-          </w:r>
-          <w:r>
-            <w:fldChar w:fldCharType="end"/>
-          </w:r>
-          <w:r>
-            <w:rPr>
-              <w:rFonts w:asciiTheme="minorHAnsi" w:hAnsiTheme="minorHAnsi" w:eastAsiaTheme="minorEastAsia" w:cstheme="minorBidi"/>
-              <w:lang w:val="en-US" w:eastAsia="zh-CN" w:bidi="ar-SA"/>
-            </w:rPr>
-            <w:fldChar w:fldCharType="end"/>
-          </w:r>
-        </w:p>
-        <w:p>
-          <w:pPr>
-            <w:pStyle w:val="10"/>
-            <w:tabs>
-              <w:tab w:val="right" w:leader="dot" w:pos="8306"/>
-            </w:tabs>
-          </w:pPr>
-          <w:r>
-            <w:rPr>
-              <w:rFonts w:asciiTheme="minorHAnsi" w:hAnsiTheme="minorHAnsi" w:eastAsiaTheme="minorEastAsia" w:cstheme="minorBidi"/>
-              <w:lang w:val="en-US" w:eastAsia="zh-CN" w:bidi="ar-SA"/>
-            </w:rPr>
-            <w:fldChar w:fldCharType="begin"/>
-          </w:r>
-          <w:r>
-            <w:rPr>
-              <w:rFonts w:asciiTheme="minorHAnsi" w:hAnsiTheme="minorHAnsi" w:eastAsiaTheme="minorEastAsia" w:cstheme="minorBidi"/>
-              <w:lang w:val="en-US" w:eastAsia="zh-CN" w:bidi="ar-SA"/>
-            </w:rPr>
-            <w:instrText xml:space="preserve"> HYPERLINK \l _Toc30894 </w:instrText>
-          </w:r>
-          <w:r>
-            <w:rPr>
-              <w:rFonts w:asciiTheme="minorHAnsi" w:hAnsiTheme="minorHAnsi" w:eastAsiaTheme="minorEastAsia" w:cstheme="minorBidi"/>
-              <w:lang w:val="en-US" w:eastAsia="zh-CN" w:bidi="ar-SA"/>
-            </w:rPr>
-            <w:fldChar w:fldCharType="separate"/>
-          </w:r>
-          <w:r>
-            <w:rPr>
-              <w:rFonts w:hint="default"/>
-              <w:lang w:val="en-US" w:eastAsia="zh-CN"/>
-            </w:rPr>
-            <w:t xml:space="preserve">4.1.2. </w:t>
-          </w:r>
-          <w:r>
-            <w:rPr>
-              <w:rFonts w:hint="eastAsia"/>
-              <w:lang w:val="en-US" w:eastAsia="zh-CN"/>
-            </w:rPr>
-            <w:t>删除操作界面</w:t>
-          </w:r>
-          <w:r>
-            <w:tab/>
-          </w:r>
-          <w:r>
-            <w:fldChar w:fldCharType="begin"/>
-          </w:r>
-          <w:r>
-            <w:instrText xml:space="preserve"> PAGEREF _Toc30894 </w:instrText>
-          </w:r>
-          <w:r>
-            <w:fldChar w:fldCharType="separate"/>
-          </w:r>
-          <w:r>
-            <w:t>14</w:t>
-          </w:r>
-          <w:r>
-            <w:fldChar w:fldCharType="end"/>
-          </w:r>
-          <w:r>
-            <w:rPr>
-              <w:rFonts w:asciiTheme="minorHAnsi" w:hAnsiTheme="minorHAnsi" w:eastAsiaTheme="minorEastAsia" w:cstheme="minorBidi"/>
-              <w:lang w:val="en-US" w:eastAsia="zh-CN" w:bidi="ar-SA"/>
-            </w:rPr>
-            <w:fldChar w:fldCharType="end"/>
-          </w:r>
-        </w:p>
-        <w:p>
-          <w:pPr>
-            <w:pStyle w:val="10"/>
-            <w:tabs>
-              <w:tab w:val="right" w:leader="dot" w:pos="8306"/>
-            </w:tabs>
-          </w:pPr>
-          <w:r>
-            <w:rPr>
-              <w:rFonts w:asciiTheme="minorHAnsi" w:hAnsiTheme="minorHAnsi" w:eastAsiaTheme="minorEastAsia" w:cstheme="minorBidi"/>
-              <w:lang w:val="en-US" w:eastAsia="zh-CN" w:bidi="ar-SA"/>
-            </w:rPr>
-            <w:fldChar w:fldCharType="begin"/>
-          </w:r>
-          <w:r>
-            <w:rPr>
-              <w:rFonts w:asciiTheme="minorHAnsi" w:hAnsiTheme="minorHAnsi" w:eastAsiaTheme="minorEastAsia" w:cstheme="minorBidi"/>
-              <w:lang w:val="en-US" w:eastAsia="zh-CN" w:bidi="ar-SA"/>
-            </w:rPr>
-            <w:instrText xml:space="preserve"> HYPERLINK \l _Toc8699 </w:instrText>
-          </w:r>
-          <w:r>
-            <w:rPr>
-              <w:rFonts w:asciiTheme="minorHAnsi" w:hAnsiTheme="minorHAnsi" w:eastAsiaTheme="minorEastAsia" w:cstheme="minorBidi"/>
-              <w:lang w:val="en-US" w:eastAsia="zh-CN" w:bidi="ar-SA"/>
-            </w:rPr>
-            <w:fldChar w:fldCharType="separate"/>
-          </w:r>
-          <w:r>
-            <w:rPr>
-              <w:rFonts w:hint="default"/>
-              <w:lang w:val="en-US" w:eastAsia="zh-CN"/>
-            </w:rPr>
-            <w:t xml:space="preserve">4.1.3. </w:t>
-          </w:r>
-          <w:r>
-            <w:rPr>
-              <w:rFonts w:hint="eastAsia"/>
-              <w:lang w:val="en-US" w:eastAsia="zh-CN"/>
-            </w:rPr>
-            <w:t>保存操作界面</w:t>
-          </w:r>
-          <w:r>
-            <w:tab/>
-          </w:r>
-          <w:r>
-            <w:fldChar w:fldCharType="begin"/>
-          </w:r>
-          <w:r>
-            <w:instrText xml:space="preserve"> PAGEREF _Toc8699 </w:instrText>
-          </w:r>
-          <w:r>
-            <w:fldChar w:fldCharType="separate"/>
-          </w:r>
-          <w:r>
-            <w:t>14</w:t>
-          </w:r>
-          <w:r>
-            <w:fldChar w:fldCharType="end"/>
-          </w:r>
-          <w:r>
-            <w:rPr>
-              <w:rFonts w:asciiTheme="minorHAnsi" w:hAnsiTheme="minorHAnsi" w:eastAsiaTheme="minorEastAsia" w:cstheme="minorBidi"/>
-              <w:lang w:val="en-US" w:eastAsia="zh-CN" w:bidi="ar-SA"/>
-            </w:rPr>
-            <w:fldChar w:fldCharType="end"/>
-          </w:r>
-        </w:p>
-        <w:p>
-          <w:pPr>
-            <w:pStyle w:val="10"/>
-            <w:tabs>
-              <w:tab w:val="right" w:leader="dot" w:pos="8306"/>
-            </w:tabs>
-          </w:pPr>
-          <w:r>
-            <w:rPr>
-              <w:rFonts w:asciiTheme="minorHAnsi" w:hAnsiTheme="minorHAnsi" w:eastAsiaTheme="minorEastAsia" w:cstheme="minorBidi"/>
-              <w:lang w:val="en-US" w:eastAsia="zh-CN" w:bidi="ar-SA"/>
-            </w:rPr>
-            <w:fldChar w:fldCharType="begin"/>
-          </w:r>
-          <w:r>
-            <w:rPr>
-              <w:rFonts w:asciiTheme="minorHAnsi" w:hAnsiTheme="minorHAnsi" w:eastAsiaTheme="minorEastAsia" w:cstheme="minorBidi"/>
-              <w:lang w:val="en-US" w:eastAsia="zh-CN" w:bidi="ar-SA"/>
-            </w:rPr>
-            <w:instrText xml:space="preserve"> HYPERLINK \l _Toc26105 </w:instrText>
-          </w:r>
-          <w:r>
-            <w:rPr>
-              <w:rFonts w:asciiTheme="minorHAnsi" w:hAnsiTheme="minorHAnsi" w:eastAsiaTheme="minorEastAsia" w:cstheme="minorBidi"/>
-              <w:lang w:val="en-US" w:eastAsia="zh-CN" w:bidi="ar-SA"/>
-            </w:rPr>
-            <w:fldChar w:fldCharType="separate"/>
-          </w:r>
-          <w:r>
-            <w:rPr>
-              <w:rFonts w:hint="default"/>
-              <w:lang w:val="en-US" w:eastAsia="zh-CN"/>
-            </w:rPr>
-            <w:t xml:space="preserve">4.1.4. </w:t>
-          </w:r>
-          <w:r>
-            <w:rPr>
-              <w:rFonts w:hint="eastAsia"/>
-              <w:lang w:val="en-US" w:eastAsia="zh-CN"/>
-            </w:rPr>
-            <w:t>设置界面</w:t>
-          </w:r>
-          <w:r>
-            <w:tab/>
-          </w:r>
-          <w:r>
-            <w:fldChar w:fldCharType="begin"/>
-          </w:r>
-          <w:r>
-            <w:instrText xml:space="preserve"> PAGEREF _Toc26105 </w:instrText>
-          </w:r>
-          <w:r>
-            <w:fldChar w:fldCharType="separate"/>
-          </w:r>
-          <w:r>
-            <w:t>15</w:t>
-          </w:r>
-          <w:r>
-            <w:fldChar w:fldCharType="end"/>
-          </w:r>
-          <w:r>
-            <w:rPr>
-              <w:rFonts w:asciiTheme="minorHAnsi" w:hAnsiTheme="minorHAnsi" w:eastAsiaTheme="minorEastAsia" w:cstheme="minorBidi"/>
-              <w:lang w:val="en-US" w:eastAsia="zh-CN" w:bidi="ar-SA"/>
-            </w:rPr>
-            <w:fldChar w:fldCharType="end"/>
-          </w:r>
-        </w:p>
-        <w:p>
-          <w:pPr>
-            <w:pStyle w:val="10"/>
-            <w:tabs>
-              <w:tab w:val="right" w:leader="dot" w:pos="8306"/>
-            </w:tabs>
-          </w:pPr>
-          <w:r>
-            <w:rPr>
-              <w:rFonts w:asciiTheme="minorHAnsi" w:hAnsiTheme="minorHAnsi" w:eastAsiaTheme="minorEastAsia" w:cstheme="minorBidi"/>
-              <w:lang w:val="en-US" w:eastAsia="zh-CN" w:bidi="ar-SA"/>
-            </w:rPr>
-            <w:fldChar w:fldCharType="begin"/>
-          </w:r>
-          <w:r>
-            <w:rPr>
-              <w:rFonts w:asciiTheme="minorHAnsi" w:hAnsiTheme="minorHAnsi" w:eastAsiaTheme="minorEastAsia" w:cstheme="minorBidi"/>
-              <w:lang w:val="en-US" w:eastAsia="zh-CN" w:bidi="ar-SA"/>
-            </w:rPr>
-            <w:instrText xml:space="preserve"> HYPERLINK \l _Toc16571 </w:instrText>
-          </w:r>
-          <w:r>
-            <w:rPr>
-              <w:rFonts w:asciiTheme="minorHAnsi" w:hAnsiTheme="minorHAnsi" w:eastAsiaTheme="minorEastAsia" w:cstheme="minorBidi"/>
-              <w:lang w:val="en-US" w:eastAsia="zh-CN" w:bidi="ar-SA"/>
-            </w:rPr>
-            <w:fldChar w:fldCharType="separate"/>
-          </w:r>
-          <w:r>
-            <w:rPr>
-              <w:rFonts w:hint="default"/>
-              <w:lang w:val="en-US" w:eastAsia="zh-CN"/>
-            </w:rPr>
-            <w:t xml:space="preserve">4.1.5. </w:t>
-          </w:r>
-          <w:r>
-            <w:rPr>
-              <w:rFonts w:hint="eastAsia"/>
-              <w:lang w:val="en-US" w:eastAsia="zh-CN"/>
-            </w:rPr>
-            <w:t>饼图界面</w:t>
-          </w:r>
-          <w:r>
-            <w:tab/>
-          </w:r>
-          <w:r>
-            <w:fldChar w:fldCharType="begin"/>
-          </w:r>
-          <w:r>
-            <w:instrText xml:space="preserve"> PAGEREF _Toc16571 </w:instrText>
-          </w:r>
-          <w:r>
-            <w:fldChar w:fldCharType="separate"/>
-          </w:r>
-          <w:r>
-            <w:t>16</w:t>
-          </w:r>
-          <w:r>
-            <w:fldChar w:fldCharType="end"/>
-          </w:r>
-          <w:r>
-            <w:rPr>
-              <w:rFonts w:asciiTheme="minorHAnsi" w:hAnsiTheme="minorHAnsi" w:eastAsiaTheme="minorEastAsia" w:cstheme="minorBidi"/>
-              <w:lang w:val="en-US" w:eastAsia="zh-CN" w:bidi="ar-SA"/>
-            </w:rPr>
-            <w:fldChar w:fldCharType="end"/>
-          </w:r>
-        </w:p>
-        <w:p>
-          <w:pPr>
-            <w:pStyle w:val="10"/>
+            <w:pStyle w:val="11"/>
             <w:tabs>
               <w:tab w:val="right" w:leader="dot" w:pos="8306"/>
             </w:tabs>
@@ -2370,6 +2370,8 @@
       </w:r>
       <w:bookmarkEnd w:id="0"/>
       <w:bookmarkEnd w:id="1"/>
+      <w:bookmarkStart w:id="41" w:name="_GoBack"/>
+      <w:bookmarkEnd w:id="41"/>
     </w:p>
     <w:p>
       <w:pPr>
@@ -3763,8 +3765,8 @@
           <w:lang w:val="en-US" w:eastAsia="zh-CN"/>
         </w:rPr>
       </w:pPr>
-      <w:bookmarkStart w:id="11" w:name="_Toc18996"/>
-      <w:bookmarkStart w:id="12" w:name="_Toc14235"/>
+      <w:bookmarkStart w:id="11" w:name="_Toc14235"/>
+      <w:bookmarkStart w:id="12" w:name="_Toc18996"/>
       <w:r>
         <w:rPr>
           <w:rFonts w:hint="eastAsia"/>
@@ -3850,7 +3852,7 @@
     </w:p>
     <w:tbl>
       <w:tblPr>
-        <w:tblStyle w:val="13"/>
+        <w:tblStyle w:val="14"/>
         <w:tblW w:w="8522" w:type="dxa"/>
         <w:tblInd w:w="0" w:type="dxa"/>
         <w:tblBorders>
@@ -4223,7 +4225,7 @@
     </w:p>
     <w:tbl>
       <w:tblPr>
-        <w:tblStyle w:val="13"/>
+        <w:tblStyle w:val="14"/>
         <w:tblW w:w="8522" w:type="dxa"/>
         <w:tblInd w:w="0" w:type="dxa"/>
         <w:tblBorders>
@@ -6268,8 +6270,6 @@
         </w:rPr>
         <w:t>2.2.4. 特殊弹窗处理</w:t>
       </w:r>
-      <w:bookmarkStart w:id="41" w:name="_GoBack"/>
-      <w:bookmarkEnd w:id="41"/>
     </w:p>
     <w:p>
       <w:pPr>
@@ -6277,10 +6277,6 @@
           <w:ilvl w:val="0"/>
           <w:numId w:val="0"/>
         </w:numPr>
-        <w:rPr>
-          <w:rFonts w:hint="default"/>
-          <w:lang w:val="en-US" w:eastAsia="zh-CN"/>
-        </w:rPr>
       </w:pPr>
       <w:r>
         <w:drawing>
@@ -6324,6 +6320,920 @@
             </a:graphic>
           </wp:inline>
         </w:drawing>
+      </w:r>
+    </w:p>
+    <w:p>
+      <w:pPr>
+        <w:numPr>
+          <w:ilvl w:val="0"/>
+          <w:numId w:val="0"/>
+        </w:numPr>
+        <w:rPr>
+          <w:rFonts w:hint="eastAsia"/>
+          <w:lang w:val="en-US" w:eastAsia="zh-CN"/>
+        </w:rPr>
+      </w:pPr>
+      <w:r>
+        <w:rPr>
+          <w:rFonts w:hint="eastAsia"/>
+          <w:lang w:val="en-US" w:eastAsia="zh-CN"/>
+        </w:rPr>
+        <w:t>如上图所示， 特殊弹窗统一用红色高亮， 当特殊弹窗出现时， 操作员应该先按照弹窗的内容指引进行操作排除机台异常，然后相应地点击继续或者退出。以下下列出可能出现的所有特殊弹窗及其内容指引：</w:t>
+      </w:r>
+    </w:p>
+    <w:tbl>
+      <w:tblPr>
+        <w:tblStyle w:val="14"/>
+        <w:tblW w:w="8522" w:type="dxa"/>
+        <w:tblInd w:w="0" w:type="dxa"/>
+        <w:tblBorders>
+          <w:top w:val="single" w:color="auto" w:sz="4" w:space="0"/>
+          <w:left w:val="single" w:color="auto" w:sz="4" w:space="0"/>
+          <w:bottom w:val="single" w:color="auto" w:sz="4" w:space="0"/>
+          <w:right w:val="single" w:color="auto" w:sz="4" w:space="0"/>
+          <w:insideH w:val="single" w:color="auto" w:sz="4" w:space="0"/>
+          <w:insideV w:val="single" w:color="auto" w:sz="4" w:space="0"/>
+        </w:tblBorders>
+        <w:tblLayout w:type="fixed"/>
+        <w:tblCellMar>
+          <w:left w:w="108" w:type="dxa"/>
+          <w:right w:w="108" w:type="dxa"/>
+        </w:tblCellMar>
+      </w:tblPr>
+      <w:tblGrid>
+        <w:gridCol w:w="4261"/>
+        <w:gridCol w:w="4261"/>
+      </w:tblGrid>
+      <w:tr>
+        <w:tblPrEx>
+          <w:tblBorders>
+            <w:top w:val="single" w:color="auto" w:sz="4" w:space="0"/>
+            <w:left w:val="single" w:color="auto" w:sz="4" w:space="0"/>
+            <w:bottom w:val="single" w:color="auto" w:sz="4" w:space="0"/>
+            <w:right w:val="single" w:color="auto" w:sz="4" w:space="0"/>
+            <w:insideH w:val="single" w:color="auto" w:sz="4" w:space="0"/>
+            <w:insideV w:val="single" w:color="auto" w:sz="4" w:space="0"/>
+          </w:tblBorders>
+          <w:tblLayout w:type="fixed"/>
+          <w:tblCellMar>
+            <w:left w:w="108" w:type="dxa"/>
+            <w:right w:w="108" w:type="dxa"/>
+          </w:tblCellMar>
+        </w:tblPrEx>
+        <w:tc>
+          <w:tcPr>
+            <w:tcW w:w="4261" w:type="dxa"/>
+            <w:vAlign w:val="center"/>
+          </w:tcPr>
+          <w:p>
+            <w:pPr>
+              <w:keepNext w:val="0"/>
+              <w:keepLines w:val="0"/>
+              <w:widowControl/>
+              <w:suppressLineNumbers w:val="0"/>
+              <w:jc w:val="left"/>
+              <w:textAlignment w:val="center"/>
+              <w:rPr>
+                <w:rFonts w:hint="default"/>
+                <w:vertAlign w:val="baseline"/>
+                <w:lang w:val="en-US" w:eastAsia="zh-CN"/>
+              </w:rPr>
+            </w:pPr>
+            <w:r>
+              <w:rPr>
+                <w:rFonts w:hint="default" w:ascii="Calibri" w:hAnsi="Calibri" w:eastAsia="宋体" w:cs="Calibri"/>
+                <w:i w:val="0"/>
+                <w:color w:val="000000"/>
+                <w:kern w:val="0"/>
+                <w:sz w:val="22"/>
+                <w:szCs w:val="22"/>
+                <w:u w:val="none"/>
+                <w:lang w:val="en-US" w:eastAsia="zh-CN" w:bidi="ar"/>
+              </w:rPr>
+              <w:t>左上料区吸料异常</w:t>
+            </w:r>
+          </w:p>
+        </w:tc>
+        <w:tc>
+          <w:tcPr>
+            <w:tcW w:w="4261" w:type="dxa"/>
+          </w:tcPr>
+          <w:p>
+            <w:pPr>
+              <w:numPr>
+                <w:ilvl w:val="0"/>
+                <w:numId w:val="0"/>
+              </w:numPr>
+              <w:rPr>
+                <w:rFonts w:hint="default"/>
+                <w:vertAlign w:val="baseline"/>
+                <w:lang w:val="en-US" w:eastAsia="zh-CN"/>
+              </w:rPr>
+            </w:pPr>
+            <w:r>
+              <w:rPr>
+                <w:rFonts w:hint="eastAsia"/>
+                <w:vertAlign w:val="baseline"/>
+                <w:lang w:val="en-US" w:eastAsia="zh-CN"/>
+              </w:rPr>
+              <w:t>请清料后点继续，或者点退出再清料</w:t>
+            </w:r>
+          </w:p>
+        </w:tc>
+      </w:tr>
+      <w:tr>
+        <w:tblPrEx>
+          <w:tblBorders>
+            <w:top w:val="single" w:color="auto" w:sz="4" w:space="0"/>
+            <w:left w:val="single" w:color="auto" w:sz="4" w:space="0"/>
+            <w:bottom w:val="single" w:color="auto" w:sz="4" w:space="0"/>
+            <w:right w:val="single" w:color="auto" w:sz="4" w:space="0"/>
+            <w:insideH w:val="single" w:color="auto" w:sz="4" w:space="0"/>
+            <w:insideV w:val="single" w:color="auto" w:sz="4" w:space="0"/>
+          </w:tblBorders>
+          <w:tblLayout w:type="fixed"/>
+          <w:tblCellMar>
+            <w:left w:w="108" w:type="dxa"/>
+            <w:right w:w="108" w:type="dxa"/>
+          </w:tblCellMar>
+        </w:tblPrEx>
+        <w:tc>
+          <w:tcPr>
+            <w:tcW w:w="4261" w:type="dxa"/>
+            <w:vAlign w:val="center"/>
+          </w:tcPr>
+          <w:p>
+            <w:pPr>
+              <w:keepNext w:val="0"/>
+              <w:keepLines w:val="0"/>
+              <w:widowControl/>
+              <w:suppressLineNumbers w:val="0"/>
+              <w:jc w:val="left"/>
+              <w:textAlignment w:val="center"/>
+              <w:rPr>
+                <w:rFonts w:hint="default"/>
+                <w:vertAlign w:val="baseline"/>
+                <w:lang w:val="en-US" w:eastAsia="zh-CN"/>
+              </w:rPr>
+            </w:pPr>
+            <w:r>
+              <w:rPr>
+                <w:rFonts w:hint="default" w:ascii="Calibri" w:hAnsi="Calibri" w:eastAsia="宋体" w:cs="Calibri"/>
+                <w:i w:val="0"/>
+                <w:color w:val="000000"/>
+                <w:kern w:val="0"/>
+                <w:sz w:val="22"/>
+                <w:szCs w:val="22"/>
+                <w:u w:val="none"/>
+                <w:lang w:val="en-US" w:eastAsia="zh-CN" w:bidi="ar"/>
+              </w:rPr>
+              <w:t>右上料区吸料异常</w:t>
+            </w:r>
+          </w:p>
+        </w:tc>
+        <w:tc>
+          <w:tcPr>
+            <w:tcW w:w="4261" w:type="dxa"/>
+          </w:tcPr>
+          <w:p>
+            <w:pPr>
+              <w:numPr>
+                <w:ilvl w:val="0"/>
+                <w:numId w:val="0"/>
+              </w:numPr>
+              <w:rPr>
+                <w:rFonts w:hint="default"/>
+                <w:vertAlign w:val="baseline"/>
+                <w:lang w:val="en-US" w:eastAsia="zh-CN"/>
+              </w:rPr>
+            </w:pPr>
+            <w:r>
+              <w:rPr>
+                <w:rFonts w:hint="eastAsia"/>
+                <w:vertAlign w:val="baseline"/>
+                <w:lang w:val="en-US" w:eastAsia="zh-CN"/>
+              </w:rPr>
+              <w:t>请清料后点继续，或者点退出再清料</w:t>
+            </w:r>
+          </w:p>
+        </w:tc>
+      </w:tr>
+      <w:tr>
+        <w:tblPrEx>
+          <w:tblBorders>
+            <w:top w:val="single" w:color="auto" w:sz="4" w:space="0"/>
+            <w:left w:val="single" w:color="auto" w:sz="4" w:space="0"/>
+            <w:bottom w:val="single" w:color="auto" w:sz="4" w:space="0"/>
+            <w:right w:val="single" w:color="auto" w:sz="4" w:space="0"/>
+            <w:insideH w:val="single" w:color="auto" w:sz="4" w:space="0"/>
+            <w:insideV w:val="single" w:color="auto" w:sz="4" w:space="0"/>
+          </w:tblBorders>
+          <w:tblLayout w:type="fixed"/>
+          <w:tblCellMar>
+            <w:left w:w="108" w:type="dxa"/>
+            <w:right w:w="108" w:type="dxa"/>
+          </w:tblCellMar>
+        </w:tblPrEx>
+        <w:tc>
+          <w:tcPr>
+            <w:tcW w:w="4261" w:type="dxa"/>
+            <w:vAlign w:val="center"/>
+          </w:tcPr>
+          <w:p>
+            <w:pPr>
+              <w:keepNext w:val="0"/>
+              <w:keepLines w:val="0"/>
+              <w:widowControl/>
+              <w:suppressLineNumbers w:val="0"/>
+              <w:jc w:val="left"/>
+              <w:textAlignment w:val="center"/>
+              <w:rPr>
+                <w:rFonts w:hint="default"/>
+                <w:vertAlign w:val="baseline"/>
+                <w:lang w:val="en-US" w:eastAsia="zh-CN"/>
+              </w:rPr>
+            </w:pPr>
+            <w:r>
+              <w:rPr>
+                <w:rFonts w:hint="default" w:ascii="Calibri" w:hAnsi="Calibri" w:eastAsia="宋体" w:cs="Calibri"/>
+                <w:i w:val="0"/>
+                <w:color w:val="000000"/>
+                <w:kern w:val="0"/>
+                <w:sz w:val="22"/>
+                <w:szCs w:val="22"/>
+                <w:u w:val="none"/>
+                <w:lang w:val="en-US" w:eastAsia="zh-CN" w:bidi="ar"/>
+              </w:rPr>
+              <w:t>左中转区取料异常</w:t>
+            </w:r>
+          </w:p>
+        </w:tc>
+        <w:tc>
+          <w:tcPr>
+            <w:tcW w:w="4261" w:type="dxa"/>
+          </w:tcPr>
+          <w:p>
+            <w:pPr>
+              <w:numPr>
+                <w:ilvl w:val="0"/>
+                <w:numId w:val="0"/>
+              </w:numPr>
+              <w:rPr>
+                <w:rFonts w:hint="default"/>
+                <w:vertAlign w:val="baseline"/>
+                <w:lang w:val="en-US" w:eastAsia="zh-CN"/>
+              </w:rPr>
+            </w:pPr>
+            <w:r>
+              <w:rPr>
+                <w:rFonts w:hint="eastAsia"/>
+                <w:vertAlign w:val="baseline"/>
+                <w:lang w:val="en-US" w:eastAsia="zh-CN"/>
+              </w:rPr>
+              <w:t>请清料后点继续，或者点退出再清料</w:t>
+            </w:r>
+          </w:p>
+        </w:tc>
+      </w:tr>
+      <w:tr>
+        <w:tblPrEx>
+          <w:tblBorders>
+            <w:top w:val="single" w:color="auto" w:sz="4" w:space="0"/>
+            <w:left w:val="single" w:color="auto" w:sz="4" w:space="0"/>
+            <w:bottom w:val="single" w:color="auto" w:sz="4" w:space="0"/>
+            <w:right w:val="single" w:color="auto" w:sz="4" w:space="0"/>
+            <w:insideH w:val="single" w:color="auto" w:sz="4" w:space="0"/>
+            <w:insideV w:val="single" w:color="auto" w:sz="4" w:space="0"/>
+          </w:tblBorders>
+          <w:tblLayout w:type="fixed"/>
+          <w:tblCellMar>
+            <w:left w:w="108" w:type="dxa"/>
+            <w:right w:w="108" w:type="dxa"/>
+          </w:tblCellMar>
+        </w:tblPrEx>
+        <w:tc>
+          <w:tcPr>
+            <w:tcW w:w="4261" w:type="dxa"/>
+            <w:vAlign w:val="center"/>
+          </w:tcPr>
+          <w:p>
+            <w:pPr>
+              <w:keepNext w:val="0"/>
+              <w:keepLines w:val="0"/>
+              <w:widowControl/>
+              <w:suppressLineNumbers w:val="0"/>
+              <w:jc w:val="left"/>
+              <w:textAlignment w:val="center"/>
+              <w:rPr>
+                <w:rFonts w:hint="default"/>
+                <w:vertAlign w:val="baseline"/>
+                <w:lang w:val="en-US" w:eastAsia="zh-CN"/>
+              </w:rPr>
+            </w:pPr>
+            <w:r>
+              <w:rPr>
+                <w:rFonts w:hint="default" w:ascii="Calibri" w:hAnsi="Calibri" w:eastAsia="宋体" w:cs="Calibri"/>
+                <w:i w:val="0"/>
+                <w:color w:val="000000"/>
+                <w:kern w:val="0"/>
+                <w:sz w:val="22"/>
+                <w:szCs w:val="22"/>
+                <w:u w:val="none"/>
+                <w:lang w:val="en-US" w:eastAsia="zh-CN" w:bidi="ar"/>
+              </w:rPr>
+              <w:t>右中转区取料异常</w:t>
+            </w:r>
+          </w:p>
+        </w:tc>
+        <w:tc>
+          <w:tcPr>
+            <w:tcW w:w="4261" w:type="dxa"/>
+          </w:tcPr>
+          <w:p>
+            <w:pPr>
+              <w:numPr>
+                <w:ilvl w:val="0"/>
+                <w:numId w:val="0"/>
+              </w:numPr>
+              <w:rPr>
+                <w:rFonts w:hint="default"/>
+                <w:vertAlign w:val="baseline"/>
+                <w:lang w:val="en-US" w:eastAsia="zh-CN"/>
+              </w:rPr>
+            </w:pPr>
+            <w:r>
+              <w:rPr>
+                <w:rFonts w:hint="eastAsia"/>
+                <w:vertAlign w:val="baseline"/>
+                <w:lang w:val="en-US" w:eastAsia="zh-CN"/>
+              </w:rPr>
+              <w:t>请清料后点继续，或者点退出再清料</w:t>
+            </w:r>
+          </w:p>
+        </w:tc>
+      </w:tr>
+      <w:tr>
+        <w:tblPrEx>
+          <w:tblBorders>
+            <w:top w:val="single" w:color="auto" w:sz="4" w:space="0"/>
+            <w:left w:val="single" w:color="auto" w:sz="4" w:space="0"/>
+            <w:bottom w:val="single" w:color="auto" w:sz="4" w:space="0"/>
+            <w:right w:val="single" w:color="auto" w:sz="4" w:space="0"/>
+            <w:insideH w:val="single" w:color="auto" w:sz="4" w:space="0"/>
+            <w:insideV w:val="single" w:color="auto" w:sz="4" w:space="0"/>
+          </w:tblBorders>
+          <w:tblLayout w:type="fixed"/>
+          <w:tblCellMar>
+            <w:left w:w="108" w:type="dxa"/>
+            <w:right w:w="108" w:type="dxa"/>
+          </w:tblCellMar>
+        </w:tblPrEx>
+        <w:tc>
+          <w:tcPr>
+            <w:tcW w:w="4261" w:type="dxa"/>
+            <w:vAlign w:val="center"/>
+          </w:tcPr>
+          <w:p>
+            <w:pPr>
+              <w:keepNext w:val="0"/>
+              <w:keepLines w:val="0"/>
+              <w:widowControl/>
+              <w:suppressLineNumbers w:val="0"/>
+              <w:jc w:val="left"/>
+              <w:textAlignment w:val="center"/>
+              <w:rPr>
+                <w:rFonts w:hint="default"/>
+                <w:vertAlign w:val="baseline"/>
+                <w:lang w:val="en-US" w:eastAsia="zh-CN"/>
+              </w:rPr>
+            </w:pPr>
+            <w:r>
+              <w:rPr>
+                <w:rFonts w:hint="default" w:ascii="Calibri" w:hAnsi="Calibri" w:eastAsia="宋体" w:cs="Calibri"/>
+                <w:i w:val="0"/>
+                <w:color w:val="000000"/>
+                <w:kern w:val="0"/>
+                <w:sz w:val="22"/>
+                <w:szCs w:val="22"/>
+                <w:u w:val="none"/>
+                <w:lang w:val="en-US" w:eastAsia="zh-CN" w:bidi="ar"/>
+              </w:rPr>
+              <w:t>左下料区吸料异常</w:t>
+            </w:r>
+          </w:p>
+        </w:tc>
+        <w:tc>
+          <w:tcPr>
+            <w:tcW w:w="4261" w:type="dxa"/>
+          </w:tcPr>
+          <w:p>
+            <w:pPr>
+              <w:numPr>
+                <w:ilvl w:val="0"/>
+                <w:numId w:val="0"/>
+              </w:numPr>
+              <w:rPr>
+                <w:rFonts w:hint="default"/>
+                <w:vertAlign w:val="baseline"/>
+                <w:lang w:val="en-US" w:eastAsia="zh-CN"/>
+              </w:rPr>
+            </w:pPr>
+            <w:r>
+              <w:rPr>
+                <w:rFonts w:hint="eastAsia"/>
+                <w:vertAlign w:val="baseline"/>
+                <w:lang w:val="en-US" w:eastAsia="zh-CN"/>
+              </w:rPr>
+              <w:t>请清料后点继续，或者点退出再清料</w:t>
+            </w:r>
+          </w:p>
+        </w:tc>
+      </w:tr>
+      <w:tr>
+        <w:tblPrEx>
+          <w:tblBorders>
+            <w:top w:val="single" w:color="auto" w:sz="4" w:space="0"/>
+            <w:left w:val="single" w:color="auto" w:sz="4" w:space="0"/>
+            <w:bottom w:val="single" w:color="auto" w:sz="4" w:space="0"/>
+            <w:right w:val="single" w:color="auto" w:sz="4" w:space="0"/>
+            <w:insideH w:val="single" w:color="auto" w:sz="4" w:space="0"/>
+            <w:insideV w:val="single" w:color="auto" w:sz="4" w:space="0"/>
+          </w:tblBorders>
+          <w:tblLayout w:type="fixed"/>
+          <w:tblCellMar>
+            <w:left w:w="108" w:type="dxa"/>
+            <w:right w:w="108" w:type="dxa"/>
+          </w:tblCellMar>
+        </w:tblPrEx>
+        <w:tc>
+          <w:tcPr>
+            <w:tcW w:w="4261" w:type="dxa"/>
+            <w:vAlign w:val="center"/>
+          </w:tcPr>
+          <w:p>
+            <w:pPr>
+              <w:keepNext w:val="0"/>
+              <w:keepLines w:val="0"/>
+              <w:widowControl/>
+              <w:suppressLineNumbers w:val="0"/>
+              <w:jc w:val="left"/>
+              <w:textAlignment w:val="center"/>
+              <w:rPr>
+                <w:rFonts w:hint="default"/>
+                <w:vertAlign w:val="baseline"/>
+                <w:lang w:val="en-US" w:eastAsia="zh-CN"/>
+              </w:rPr>
+            </w:pPr>
+            <w:r>
+              <w:rPr>
+                <w:rFonts w:hint="default" w:ascii="Calibri" w:hAnsi="Calibri" w:eastAsia="宋体" w:cs="Calibri"/>
+                <w:i w:val="0"/>
+                <w:color w:val="000000"/>
+                <w:kern w:val="0"/>
+                <w:sz w:val="22"/>
+                <w:szCs w:val="22"/>
+                <w:u w:val="none"/>
+                <w:lang w:val="en-US" w:eastAsia="zh-CN" w:bidi="ar"/>
+              </w:rPr>
+              <w:t>右下料区吸料异常</w:t>
+            </w:r>
+          </w:p>
+        </w:tc>
+        <w:tc>
+          <w:tcPr>
+            <w:tcW w:w="4261" w:type="dxa"/>
+          </w:tcPr>
+          <w:p>
+            <w:pPr>
+              <w:numPr>
+                <w:ilvl w:val="0"/>
+                <w:numId w:val="0"/>
+              </w:numPr>
+              <w:rPr>
+                <w:rFonts w:hint="default"/>
+                <w:vertAlign w:val="baseline"/>
+                <w:lang w:val="en-US" w:eastAsia="zh-CN"/>
+              </w:rPr>
+            </w:pPr>
+            <w:r>
+              <w:rPr>
+                <w:rFonts w:hint="eastAsia"/>
+                <w:vertAlign w:val="baseline"/>
+                <w:lang w:val="en-US" w:eastAsia="zh-CN"/>
+              </w:rPr>
+              <w:t>请清料后点继续，或者点退出再清料</w:t>
+            </w:r>
+          </w:p>
+        </w:tc>
+      </w:tr>
+      <w:tr>
+        <w:tblPrEx>
+          <w:tblBorders>
+            <w:top w:val="single" w:color="auto" w:sz="4" w:space="0"/>
+            <w:left w:val="single" w:color="auto" w:sz="4" w:space="0"/>
+            <w:bottom w:val="single" w:color="auto" w:sz="4" w:space="0"/>
+            <w:right w:val="single" w:color="auto" w:sz="4" w:space="0"/>
+            <w:insideH w:val="single" w:color="auto" w:sz="4" w:space="0"/>
+            <w:insideV w:val="single" w:color="auto" w:sz="4" w:space="0"/>
+          </w:tblBorders>
+          <w:tblLayout w:type="fixed"/>
+          <w:tblCellMar>
+            <w:left w:w="108" w:type="dxa"/>
+            <w:right w:w="108" w:type="dxa"/>
+          </w:tblCellMar>
+        </w:tblPrEx>
+        <w:tc>
+          <w:tcPr>
+            <w:tcW w:w="4261" w:type="dxa"/>
+            <w:vAlign w:val="center"/>
+          </w:tcPr>
+          <w:p>
+            <w:pPr>
+              <w:keepNext w:val="0"/>
+              <w:keepLines w:val="0"/>
+              <w:widowControl/>
+              <w:suppressLineNumbers w:val="0"/>
+              <w:jc w:val="left"/>
+              <w:textAlignment w:val="center"/>
+              <w:rPr>
+                <w:rFonts w:hint="default"/>
+                <w:vertAlign w:val="baseline"/>
+                <w:lang w:val="en-US" w:eastAsia="zh-CN"/>
+              </w:rPr>
+            </w:pPr>
+            <w:r>
+              <w:rPr>
+                <w:rFonts w:hint="default" w:ascii="Calibri" w:hAnsi="Calibri" w:eastAsia="宋体" w:cs="Calibri"/>
+                <w:i w:val="0"/>
+                <w:color w:val="000000"/>
+                <w:kern w:val="0"/>
+                <w:sz w:val="22"/>
+                <w:szCs w:val="22"/>
+                <w:u w:val="none"/>
+                <w:lang w:val="en-US" w:eastAsia="zh-CN" w:bidi="ar"/>
+              </w:rPr>
+              <w:t>左机械手取料异常</w:t>
+            </w:r>
+          </w:p>
+        </w:tc>
+        <w:tc>
+          <w:tcPr>
+            <w:tcW w:w="4261" w:type="dxa"/>
+          </w:tcPr>
+          <w:p>
+            <w:pPr>
+              <w:numPr>
+                <w:ilvl w:val="0"/>
+                <w:numId w:val="0"/>
+              </w:numPr>
+              <w:rPr>
+                <w:rFonts w:hint="default"/>
+                <w:vertAlign w:val="baseline"/>
+                <w:lang w:val="en-US" w:eastAsia="zh-CN"/>
+              </w:rPr>
+            </w:pPr>
+            <w:r>
+              <w:rPr>
+                <w:rFonts w:hint="eastAsia"/>
+                <w:vertAlign w:val="baseline"/>
+                <w:lang w:val="en-US" w:eastAsia="zh-CN"/>
+              </w:rPr>
+              <w:t>请清料后点继续，或者点退出再清料</w:t>
+            </w:r>
+          </w:p>
+        </w:tc>
+      </w:tr>
+      <w:tr>
+        <w:tblPrEx>
+          <w:tblBorders>
+            <w:top w:val="single" w:color="auto" w:sz="4" w:space="0"/>
+            <w:left w:val="single" w:color="auto" w:sz="4" w:space="0"/>
+            <w:bottom w:val="single" w:color="auto" w:sz="4" w:space="0"/>
+            <w:right w:val="single" w:color="auto" w:sz="4" w:space="0"/>
+            <w:insideH w:val="single" w:color="auto" w:sz="4" w:space="0"/>
+            <w:insideV w:val="single" w:color="auto" w:sz="4" w:space="0"/>
+          </w:tblBorders>
+          <w:tblLayout w:type="fixed"/>
+          <w:tblCellMar>
+            <w:left w:w="108" w:type="dxa"/>
+            <w:right w:w="108" w:type="dxa"/>
+          </w:tblCellMar>
+        </w:tblPrEx>
+        <w:tc>
+          <w:tcPr>
+            <w:tcW w:w="4261" w:type="dxa"/>
+            <w:vAlign w:val="center"/>
+          </w:tcPr>
+          <w:p>
+            <w:pPr>
+              <w:keepNext w:val="0"/>
+              <w:keepLines w:val="0"/>
+              <w:widowControl/>
+              <w:suppressLineNumbers w:val="0"/>
+              <w:jc w:val="left"/>
+              <w:textAlignment w:val="center"/>
+              <w:rPr>
+                <w:rFonts w:hint="default"/>
+                <w:vertAlign w:val="baseline"/>
+                <w:lang w:val="en-US" w:eastAsia="zh-CN"/>
+              </w:rPr>
+            </w:pPr>
+            <w:r>
+              <w:rPr>
+                <w:rFonts w:hint="default" w:ascii="Calibri" w:hAnsi="Calibri" w:eastAsia="宋体" w:cs="Calibri"/>
+                <w:i w:val="0"/>
+                <w:color w:val="000000"/>
+                <w:kern w:val="0"/>
+                <w:sz w:val="22"/>
+                <w:szCs w:val="22"/>
+                <w:u w:val="none"/>
+                <w:lang w:val="en-US" w:eastAsia="zh-CN" w:bidi="ar"/>
+              </w:rPr>
+              <w:t>右机械手取料异常</w:t>
+            </w:r>
+          </w:p>
+        </w:tc>
+        <w:tc>
+          <w:tcPr>
+            <w:tcW w:w="4261" w:type="dxa"/>
+          </w:tcPr>
+          <w:p>
+            <w:pPr>
+              <w:numPr>
+                <w:ilvl w:val="0"/>
+                <w:numId w:val="0"/>
+              </w:numPr>
+              <w:rPr>
+                <w:rFonts w:hint="default"/>
+                <w:vertAlign w:val="baseline"/>
+                <w:lang w:val="en-US" w:eastAsia="zh-CN"/>
+              </w:rPr>
+            </w:pPr>
+            <w:r>
+              <w:rPr>
+                <w:rFonts w:hint="eastAsia"/>
+                <w:vertAlign w:val="baseline"/>
+                <w:lang w:val="en-US" w:eastAsia="zh-CN"/>
+              </w:rPr>
+              <w:t>请清料后点继续，或者点退出再清料</w:t>
+            </w:r>
+          </w:p>
+        </w:tc>
+      </w:tr>
+      <w:tr>
+        <w:tblPrEx>
+          <w:tblBorders>
+            <w:top w:val="single" w:color="auto" w:sz="4" w:space="0"/>
+            <w:left w:val="single" w:color="auto" w:sz="4" w:space="0"/>
+            <w:bottom w:val="single" w:color="auto" w:sz="4" w:space="0"/>
+            <w:right w:val="single" w:color="auto" w:sz="4" w:space="0"/>
+            <w:insideH w:val="single" w:color="auto" w:sz="4" w:space="0"/>
+            <w:insideV w:val="single" w:color="auto" w:sz="4" w:space="0"/>
+          </w:tblBorders>
+          <w:tblLayout w:type="fixed"/>
+          <w:tblCellMar>
+            <w:left w:w="108" w:type="dxa"/>
+            <w:right w:w="108" w:type="dxa"/>
+          </w:tblCellMar>
+        </w:tblPrEx>
+        <w:tc>
+          <w:tcPr>
+            <w:tcW w:w="4261" w:type="dxa"/>
+            <w:vAlign w:val="center"/>
+          </w:tcPr>
+          <w:p>
+            <w:pPr>
+              <w:keepNext w:val="0"/>
+              <w:keepLines w:val="0"/>
+              <w:widowControl/>
+              <w:suppressLineNumbers w:val="0"/>
+              <w:jc w:val="left"/>
+              <w:textAlignment w:val="center"/>
+              <w:rPr>
+                <w:rFonts w:hint="default"/>
+                <w:vertAlign w:val="baseline"/>
+                <w:lang w:val="en-US" w:eastAsia="zh-CN"/>
+              </w:rPr>
+            </w:pPr>
+            <w:r>
+              <w:rPr>
+                <w:rFonts w:hint="default" w:ascii="Calibri" w:hAnsi="Calibri" w:eastAsia="宋体" w:cs="Calibri"/>
+                <w:i w:val="0"/>
+                <w:color w:val="000000"/>
+                <w:kern w:val="0"/>
+                <w:sz w:val="22"/>
+                <w:szCs w:val="22"/>
+                <w:u w:val="none"/>
+                <w:lang w:val="en-US" w:eastAsia="zh-CN" w:bidi="ar"/>
+              </w:rPr>
+              <w:t>产品记忆错误</w:t>
+            </w:r>
+          </w:p>
+        </w:tc>
+        <w:tc>
+          <w:tcPr>
+            <w:tcW w:w="4261" w:type="dxa"/>
+          </w:tcPr>
+          <w:p>
+            <w:pPr>
+              <w:numPr>
+                <w:ilvl w:val="0"/>
+                <w:numId w:val="0"/>
+              </w:numPr>
+              <w:rPr>
+                <w:rFonts w:hint="default"/>
+                <w:vertAlign w:val="baseline"/>
+                <w:lang w:val="en-US" w:eastAsia="zh-CN"/>
+              </w:rPr>
+            </w:pPr>
+            <w:r>
+              <w:rPr>
+                <w:rFonts w:hint="default"/>
+                <w:vertAlign w:val="baseline"/>
+                <w:lang w:val="en-US" w:eastAsia="zh-CN"/>
+              </w:rPr>
+              <w:t>请清除所有产品后点继续，或者点退出取消自动模式</w:t>
+            </w:r>
+          </w:p>
+        </w:tc>
+      </w:tr>
+    </w:tbl>
+    <w:p>
+      <w:pPr>
+        <w:pStyle w:val="4"/>
+        <w:bidi w:val="0"/>
+        <w:rPr>
+          <w:rFonts w:hint="eastAsia"/>
+          <w:lang w:val="en-US" w:eastAsia="zh-CN"/>
+        </w:rPr>
+      </w:pPr>
+    </w:p>
+    <w:p>
+      <w:pPr>
+        <w:pStyle w:val="4"/>
+        <w:bidi w:val="0"/>
+        <w:rPr>
+          <w:rFonts w:hint="eastAsia"/>
+          <w:lang w:val="en-US" w:eastAsia="zh-CN"/>
+        </w:rPr>
+      </w:pPr>
+      <w:r>
+        <w:rPr>
+          <w:rFonts w:hint="eastAsia"/>
+          <w:lang w:val="en-US" w:eastAsia="zh-CN"/>
+        </w:rPr>
+        <w:t>2.2.5. 普通弹窗处理</w:t>
+      </w:r>
+    </w:p>
+    <w:p>
+      <w:pPr>
+        <w:rPr>
+          <w:rFonts w:hint="eastAsia"/>
+          <w:lang w:val="en-US" w:eastAsia="zh-CN"/>
+        </w:rPr>
+      </w:pPr>
+      <w:r>
+        <w:rPr>
+          <w:rFonts w:hint="eastAsia"/>
+          <w:lang w:val="en-US" w:eastAsia="zh-CN"/>
+        </w:rPr>
+        <w:t>普通弹窗不高亮， 它只起到通知作用， 当普通弹窗出现时， 机台会暂停运行或退出自动模式。假若暂停了，</w:t>
+      </w:r>
+      <w:r>
+        <w:rPr>
+          <w:rFonts w:hint="eastAsia"/>
+          <w:b/>
+          <w:bCs/>
+          <w:lang w:val="en-US" w:eastAsia="zh-CN"/>
+        </w:rPr>
+        <w:t>确认无安全问题后</w:t>
+      </w:r>
+      <w:r>
+        <w:rPr>
+          <w:rFonts w:hint="eastAsia"/>
+          <w:lang w:val="en-US" w:eastAsia="zh-CN"/>
+        </w:rPr>
+        <w:t>可以点击ALC“继续”按键或者上料处按双启动继续生产。若机台退出自动，可按照2.2.6进行复位清料处理。</w:t>
+      </w:r>
+    </w:p>
+    <w:p>
+      <w:pPr>
+        <w:rPr>
+          <w:rFonts w:hint="eastAsia"/>
+          <w:lang w:val="en-US" w:eastAsia="zh-CN"/>
+        </w:rPr>
+      </w:pPr>
+    </w:p>
+    <w:p>
+      <w:pPr>
+        <w:pStyle w:val="4"/>
+        <w:bidi w:val="0"/>
+        <w:rPr>
+          <w:rFonts w:hint="eastAsia"/>
+          <w:lang w:val="en-US" w:eastAsia="zh-CN"/>
+        </w:rPr>
+      </w:pPr>
+      <w:r>
+        <w:rPr>
+          <w:rFonts w:hint="eastAsia"/>
+          <w:lang w:val="en-US" w:eastAsia="zh-CN"/>
+        </w:rPr>
+        <w:t>2.2.6. 复位清料处理</w:t>
+      </w:r>
+    </w:p>
+    <w:p>
+      <w:pPr>
+        <w:numPr>
+          <w:ilvl w:val="0"/>
+          <w:numId w:val="11"/>
+        </w:numPr>
+        <w:ind w:left="420" w:leftChars="0" w:hanging="420" w:firstLineChars="0"/>
+        <w:rPr>
+          <w:rFonts w:hint="default"/>
+          <w:lang w:val="en-US" w:eastAsia="zh-CN"/>
+        </w:rPr>
+      </w:pPr>
+      <w:r>
+        <w:rPr>
+          <w:rFonts w:hint="eastAsia"/>
+          <w:lang w:val="en-US" w:eastAsia="zh-CN"/>
+        </w:rPr>
+        <w:t>若上料区有料，则取出上料区的料</w:t>
+      </w:r>
+    </w:p>
+    <w:p>
+      <w:pPr>
+        <w:numPr>
+          <w:ilvl w:val="0"/>
+          <w:numId w:val="11"/>
+        </w:numPr>
+        <w:ind w:left="420" w:leftChars="0" w:hanging="420" w:firstLineChars="0"/>
+        <w:rPr>
+          <w:rFonts w:hint="default"/>
+          <w:lang w:val="en-US" w:eastAsia="zh-CN"/>
+        </w:rPr>
+      </w:pPr>
+      <w:r>
+        <w:rPr>
+          <w:rFonts w:hint="eastAsia"/>
+          <w:lang w:val="en-US" w:eastAsia="zh-CN"/>
+        </w:rPr>
+        <w:t>无需理会中转区的料， 复位后中转区的料会投放到重测料道，拿回去上料区重新测量即可</w:t>
+      </w:r>
+    </w:p>
+    <w:p>
+      <w:pPr>
+        <w:numPr>
+          <w:ilvl w:val="0"/>
+          <w:numId w:val="11"/>
+        </w:numPr>
+        <w:ind w:left="420" w:leftChars="0" w:hanging="420" w:firstLineChars="0"/>
+        <w:rPr>
+          <w:rFonts w:hint="default"/>
+          <w:lang w:val="en-US" w:eastAsia="zh-CN"/>
+        </w:rPr>
+      </w:pPr>
+      <w:r>
+        <w:rPr>
+          <w:rFonts w:hint="eastAsia"/>
+          <w:lang w:val="en-US" w:eastAsia="zh-CN"/>
+        </w:rPr>
+        <w:t>无需理会已经通过3D测量区域的料，按照出料料道的分类正常下料即可。</w:t>
+      </w:r>
+    </w:p>
+    <w:p>
+      <w:pPr>
+        <w:numPr>
+          <w:numId w:val="0"/>
+        </w:numPr>
+        <w:ind w:leftChars="0"/>
+        <w:rPr>
+          <w:rFonts w:hint="default"/>
+          <w:lang w:val="en-US" w:eastAsia="zh-CN"/>
+        </w:rPr>
+      </w:pPr>
+      <w:r>
+        <w:rPr>
+          <w:rFonts w:hint="eastAsia"/>
+          <w:lang w:val="en-US" w:eastAsia="zh-CN"/>
+        </w:rPr>
+        <w:t>以上3步</w:t>
+      </w:r>
+      <w:r>
+        <w:rPr>
+          <w:rFonts w:hint="eastAsia"/>
+          <w:b/>
+          <w:bCs/>
+          <w:lang w:val="en-US" w:eastAsia="zh-CN"/>
+        </w:rPr>
+        <w:t>进行完毕后</w:t>
+      </w:r>
+      <w:r>
+        <w:rPr>
+          <w:rFonts w:hint="eastAsia"/>
+          <w:lang w:val="en-US" w:eastAsia="zh-CN"/>
+        </w:rPr>
+        <w:t>即可正常复位。</w:t>
       </w:r>
     </w:p>
     <w:p>
@@ -7934,7 +8844,7 @@
   <w:docDefaults>
     <w:rPrDefault>
       <w:rPr>
-        <w:rFonts w:asciiTheme="minorHAnsi" w:hAnsiTheme="minorHAnsi" w:eastAsia="微软雅黑" w:cstheme="minorBidi"/>
+        <w:rFonts w:ascii="Times New Roman" w:hAnsi="Times New Roman" w:eastAsia="宋体" w:cs="Times New Roman"/>
       </w:rPr>
     </w:rPrDefault>
   </w:docDefaults>
@@ -8257,13 +9167,13 @@
       <w:szCs w:val="32"/>
     </w:rPr>
   </w:style>
-  <w:style w:type="character" w:default="1" w:styleId="11">
+  <w:style w:type="character" w:default="1" w:styleId="12">
     <w:name w:val="Default Paragraph Font"/>
     <w:semiHidden/>
     <w:qFormat/>
     <w:uiPriority w:val="0"/>
   </w:style>
-  <w:style w:type="table" w:default="1" w:styleId="12">
+  <w:style w:type="table" w:default="1" w:styleId="13">
     <w:name w:val="Normal Table"/>
     <w:semiHidden/>
     <w:uiPriority w:val="0"/>
@@ -8321,13 +9231,45 @@
     </w:rPr>
   </w:style>
   <w:style w:type="paragraph" w:styleId="8">
+    <w:name w:val="HTML Preformatted"/>
+    <w:uiPriority w:val="0"/>
+    <w:pPr>
+      <w:tabs>
+        <w:tab w:val="left" w:pos="916"/>
+        <w:tab w:val="left" w:pos="1832"/>
+        <w:tab w:val="left" w:pos="2748"/>
+        <w:tab w:val="left" w:pos="3664"/>
+        <w:tab w:val="left" w:pos="4580"/>
+        <w:tab w:val="left" w:pos="5496"/>
+        <w:tab w:val="left" w:pos="6412"/>
+        <w:tab w:val="left" w:pos="7328"/>
+        <w:tab w:val="left" w:pos="8244"/>
+        <w:tab w:val="left" w:pos="9160"/>
+        <w:tab w:val="left" w:pos="10076"/>
+        <w:tab w:val="left" w:pos="10992"/>
+        <w:tab w:val="left" w:pos="11908"/>
+        <w:tab w:val="left" w:pos="12824"/>
+        <w:tab w:val="left" w:pos="13740"/>
+        <w:tab w:val="left" w:pos="14656"/>
+      </w:tabs>
+      <w:jc w:val="left"/>
+    </w:pPr>
+    <w:rPr>
+      <w:rFonts w:hint="eastAsia" w:ascii="宋体" w:hAnsi="宋体" w:eastAsia="宋体" w:cs="宋体"/>
+      <w:kern w:val="0"/>
+      <w:sz w:val="24"/>
+      <w:szCs w:val="24"/>
+      <w:lang w:val="en-US" w:eastAsia="zh-CN" w:bidi="ar"/>
+    </w:rPr>
+  </w:style>
+  <w:style w:type="paragraph" w:styleId="9">
     <w:name w:val="toc 1"/>
     <w:basedOn w:val="1"/>
     <w:next w:val="1"/>
     <w:qFormat/>
     <w:uiPriority w:val="0"/>
   </w:style>
-  <w:style w:type="paragraph" w:styleId="9">
+  <w:style w:type="paragraph" w:styleId="10">
     <w:name w:val="toc 2"/>
     <w:basedOn w:val="1"/>
     <w:next w:val="1"/>
@@ -8337,7 +9279,7 @@
       <w:ind w:left="420" w:leftChars="200"/>
     </w:pPr>
   </w:style>
-  <w:style w:type="paragraph" w:styleId="10">
+  <w:style w:type="paragraph" w:styleId="11">
     <w:name w:val="toc 3"/>
     <w:basedOn w:val="1"/>
     <w:next w:val="1"/>
@@ -8347,9 +9289,9 @@
       <w:ind w:left="840" w:leftChars="400"/>
     </w:pPr>
   </w:style>
-  <w:style w:type="table" w:styleId="13">
+  <w:style w:type="table" w:styleId="14">
     <w:name w:val="Table Grid"/>
-    <w:basedOn w:val="12"/>
+    <w:basedOn w:val="13"/>
     <w:qFormat/>
     <w:uiPriority w:val="0"/>
     <w:pPr>
@@ -8368,7 +9310,7 @@
       <w:tblLayout w:type="fixed"/>
     </w:tblPr>
   </w:style>
-  <w:style w:type="paragraph" w:customStyle="1" w:styleId="14">
+  <w:style w:type="paragraph" w:customStyle="1" w:styleId="15">
     <w:name w:val="WPSOffice手动目录 1"/>
     <w:uiPriority w:val="0"/>
     <w:pPr>
@@ -8380,7 +9322,7 @@
       <w:szCs w:val="20"/>
     </w:rPr>
   </w:style>
-  <w:style w:type="paragraph" w:customStyle="1" w:styleId="15">
+  <w:style w:type="paragraph" w:customStyle="1" w:styleId="16">
     <w:name w:val="WPSOffice手动目录 2"/>
     <w:uiPriority w:val="0"/>
     <w:pPr>
@@ -8392,7 +9334,7 @@
       <w:szCs w:val="20"/>
     </w:rPr>
   </w:style>
-  <w:style w:type="paragraph" w:customStyle="1" w:styleId="16">
+  <w:style w:type="paragraph" w:customStyle="1" w:styleId="17">
     <w:name w:val="WPSOffice手动目录 3"/>
     <w:qFormat/>
     <w:uiPriority w:val="0"/>

</xml_diff>